<commit_message>
CV and MAIN-SCHEMATIC added in report
</commit_message>
<xml_diff>
--- a/SmartKitchen-Emdebbed System/Documents/Report/Smart Fridge - Tom Mampaey OAMK.docx
+++ b/SmartKitchen-Emdebbed System/Documents/Report/Smart Fridge - Tom Mampaey OAMK.docx
@@ -472,7 +472,6 @@
                 <w:dataBinding w:prefixMappings="xmlns:ns0='http://purl.org/dc/elements/1.1/' xmlns:ns1='http://schemas.openxmlformats.org/package/2006/metadata/core-properties' " w:xpath="/ns1:coreProperties[1]/ns0:title[1]" w:storeItemID="{6C3C8BC8-F283-45AE-878A-BAB7291924A1}"/>
                 <w:text/>
               </w:sdtPr>
-              <w:sdtEndPr/>
               <w:sdtContent>
                 <w:r>
                   <w:rPr>
@@ -530,20 +529,8 @@
                 <w:sz w:val="40"/>
                 <w:szCs w:val="96"/>
               </w:rPr>
-              <w:t xml:space="preserve"> - </w:t>
-            </w:r>
-            <w:proofErr w:type="spellStart"/>
-            <w:r>
-              <w:rPr>
-                <w:rFonts w:asciiTheme="majorHAnsi" w:hAnsiTheme="majorHAnsi"/>
-                <w:i/>
-                <w:color w:val="FFFFFF" w:themeColor="background1"/>
-                <w:sz w:val="40"/>
-                <w:szCs w:val="96"/>
-              </w:rPr>
-              <w:t>Seesam</w:t>
-            </w:r>
-            <w:proofErr w:type="spellEnd"/>
+              <w:t xml:space="preserve"> - Seesam</w:t>
+            </w:r>
           </w:p>
         </w:tc>
       </w:tr>
@@ -607,18 +594,8 @@
                 <w:sz w:val="28"/>
                 <w:szCs w:val="28"/>
               </w:rPr>
-              <w:t xml:space="preserve">Bernd </w:t>
-            </w:r>
-            <w:proofErr w:type="spellStart"/>
-            <w:r>
-              <w:rPr>
-                <w:color w:val="FFFFFF" w:themeColor="background1"/>
-                <w:sz w:val="28"/>
-                <w:szCs w:val="28"/>
-              </w:rPr>
-              <w:t>Verhofstadt</w:t>
-            </w:r>
-            <w:proofErr w:type="spellEnd"/>
+              <w:t>Bernd Verhofstadt</w:t>
+            </w:r>
           </w:p>
           <w:p>
             <w:pPr>
@@ -687,23 +664,13 @@
                 <w:szCs w:val="28"/>
               </w:rPr>
             </w:pPr>
-            <w:proofErr w:type="spellStart"/>
             <w:r>
               <w:rPr>
                 <w:color w:val="FFFFFF" w:themeColor="background1"/>
                 <w:sz w:val="28"/>
                 <w:szCs w:val="28"/>
               </w:rPr>
-              <w:t>Erasmusstudents</w:t>
-            </w:r>
-            <w:proofErr w:type="spellEnd"/>
-            <w:r>
-              <w:rPr>
-                <w:color w:val="FFFFFF" w:themeColor="background1"/>
-                <w:sz w:val="28"/>
-                <w:szCs w:val="28"/>
-              </w:rPr>
-              <w:t>:</w:t>
+              <w:t>Erasmusstudents:</w:t>
             </w:r>
             <w:r>
               <w:rPr>
@@ -3448,39 +3415,7 @@
           <w:sz w:val="24"/>
           <w:lang w:val="en-US"/>
         </w:rPr>
-        <w:t>students from ‘</w:t>
-      </w:r>
-      <w:proofErr w:type="spellStart"/>
-      <w:r>
-        <w:rPr>
-          <w:sz w:val="24"/>
-          <w:lang w:val="en-US"/>
-        </w:rPr>
-        <w:t>Artesis</w:t>
-      </w:r>
-      <w:proofErr w:type="spellEnd"/>
-      <w:r>
-        <w:rPr>
-          <w:sz w:val="24"/>
-          <w:lang w:val="en-US"/>
-        </w:rPr>
-        <w:t xml:space="preserve"> </w:t>
-      </w:r>
-      <w:proofErr w:type="spellStart"/>
-      <w:r>
-        <w:rPr>
-          <w:sz w:val="24"/>
-          <w:lang w:val="en-US"/>
-        </w:rPr>
-        <w:t>Plantijn</w:t>
-      </w:r>
-      <w:proofErr w:type="spellEnd"/>
-      <w:r>
-        <w:rPr>
-          <w:sz w:val="24"/>
-          <w:lang w:val="en-US"/>
-        </w:rPr>
-        <w:t xml:space="preserve"> Antwerp’ in Belgium. When we saw the opportunity to </w:t>
+        <w:t xml:space="preserve">students from ‘Artesis Plantijn Antwerp’ in Belgium. When we saw the opportunity to </w:t>
       </w:r>
       <w:r>
         <w:rPr>
@@ -3566,23 +3501,7 @@
           <w:sz w:val="24"/>
           <w:lang w:val="en-US"/>
         </w:rPr>
-        <w:t xml:space="preserve"> (</w:t>
-      </w:r>
-      <w:proofErr w:type="spellStart"/>
-      <w:r>
-        <w:rPr>
-          <w:sz w:val="24"/>
-          <w:lang w:val="en-US"/>
-        </w:rPr>
-        <w:t>Seesam</w:t>
-      </w:r>
-      <w:proofErr w:type="spellEnd"/>
-      <w:r>
-        <w:rPr>
-          <w:sz w:val="24"/>
-          <w:lang w:val="en-US"/>
-        </w:rPr>
-        <w:t>)</w:t>
+        <w:t xml:space="preserve"> (Seesam)</w:t>
       </w:r>
       <w:r>
         <w:rPr>
@@ -3671,15 +3590,13 @@
         <w:br/>
         <w:t xml:space="preserve">Well, that’s </w:t>
       </w:r>
-      <w:proofErr w:type="gramStart"/>
-      <w:r>
-        <w:rPr>
-          <w:sz w:val="24"/>
-          <w:lang w:val="en-US"/>
-        </w:rPr>
-        <w:t>exactly  what</w:t>
-      </w:r>
-      <w:proofErr w:type="gramEnd"/>
+      <w:r>
+        <w:rPr>
+          <w:sz w:val="24"/>
+          <w:lang w:val="en-US"/>
+        </w:rPr>
+        <w:t>exactly what</w:t>
+      </w:r>
       <w:r>
         <w:rPr>
           <w:sz w:val="24"/>
@@ -3749,32 +3666,51 @@
           <w:sz w:val="24"/>
           <w:lang w:val="en-US"/>
         </w:rPr>
-        <w:t xml:space="preserve"> BMI-calculator</w:t>
-      </w:r>
-      <w:proofErr w:type="gramStart"/>
-      <w:r>
-        <w:rPr>
-          <w:sz w:val="24"/>
-          <w:lang w:val="en-US"/>
-        </w:rPr>
-        <w:t>,…</w:t>
-      </w:r>
-      <w:proofErr w:type="gramEnd"/>
-      <w:r>
-        <w:rPr>
-          <w:sz w:val="24"/>
-          <w:lang w:val="en-US"/>
-        </w:rPr>
-        <w:t>).</w:t>
-      </w:r>
-    </w:p>
-    <w:p>
-      <w:pPr>
-        <w:rPr>
-          <w:sz w:val="24"/>
-          <w:lang w:val="en-US"/>
-        </w:rPr>
-      </w:pPr>
+        <w:t xml:space="preserve"> BMI-calculator …)</w:t>
+      </w:r>
+    </w:p>
+    <w:p>
+      <w:pPr>
+        <w:rPr>
+          <w:i/>
+          <w:sz w:val="24"/>
+          <w:lang w:val="en-US"/>
+        </w:rPr>
+      </w:pPr>
+      <w:r>
+        <w:rPr>
+          <w:i/>
+          <w:sz w:val="24"/>
+          <w:lang w:val="en-US"/>
+        </w:rPr>
+        <w:t xml:space="preserve">This project was given with the purpose to have a </w:t>
+      </w:r>
+      <w:r>
+        <w:rPr>
+          <w:i/>
+          <w:sz w:val="24"/>
+          <w:lang w:val="en-US"/>
+        </w:rPr>
+        <w:t xml:space="preserve">mostly </w:t>
+      </w:r>
+      <w:r>
+        <w:rPr>
+          <w:i/>
+          <w:sz w:val="24"/>
+          <w:lang w:val="en-US"/>
+        </w:rPr>
+        <w:t xml:space="preserve">practical end result. </w:t>
+      </w:r>
+    </w:p>
+    <w:p>
+      <w:pPr>
+        <w:rPr>
+          <w:sz w:val="24"/>
+          <w:lang w:val="en-US"/>
+        </w:rPr>
+      </w:pPr>
+      <w:bookmarkStart w:id="2" w:name="_GoBack"/>
+      <w:bookmarkEnd w:id="2"/>
     </w:p>
     <w:p>
       <w:pPr>
@@ -3787,46 +3723,28 @@
           <w:lang w:val="en-US"/>
         </w:rPr>
       </w:pPr>
-      <w:bookmarkStart w:id="2" w:name="_Toc409601777"/>
-      <w:proofErr w:type="spellStart"/>
+      <w:bookmarkStart w:id="3" w:name="_Toc409601777"/>
       <w:r>
         <w:rPr>
           <w:lang w:val="en-US"/>
         </w:rPr>
         <w:t>Github</w:t>
       </w:r>
-      <w:bookmarkEnd w:id="2"/>
-      <w:proofErr w:type="spellEnd"/>
-    </w:p>
-    <w:p>
-      <w:pPr>
-        <w:rPr>
-          <w:sz w:val="24"/>
-          <w:lang w:val="en-US"/>
-        </w:rPr>
-      </w:pPr>
-      <w:r>
-        <w:rPr>
-          <w:sz w:val="24"/>
-          <w:lang w:val="en-US"/>
-        </w:rPr>
-        <w:t xml:space="preserve">To maintain the structure, workflow and to easily monitor the project we have made a repository on </w:t>
-      </w:r>
-      <w:proofErr w:type="spellStart"/>
-      <w:r>
-        <w:rPr>
-          <w:sz w:val="24"/>
-          <w:lang w:val="en-US"/>
-        </w:rPr>
-        <w:t>Github</w:t>
-      </w:r>
-      <w:proofErr w:type="spellEnd"/>
-      <w:r>
-        <w:rPr>
-          <w:sz w:val="24"/>
-          <w:lang w:val="en-US"/>
-        </w:rPr>
-        <w:t xml:space="preserve"> for this project. </w:t>
+      <w:bookmarkEnd w:id="3"/>
+    </w:p>
+    <w:p>
+      <w:pPr>
+        <w:rPr>
+          <w:sz w:val="24"/>
+          <w:lang w:val="en-US"/>
+        </w:rPr>
+      </w:pPr>
+      <w:r>
+        <w:rPr>
+          <w:sz w:val="24"/>
+          <w:lang w:val="en-US"/>
+        </w:rPr>
+        <w:t xml:space="preserve">To maintain the structure, workflow and to easily monitor the project we have made a repository on Github for this project. </w:t>
       </w:r>
       <w:r>
         <w:rPr>
@@ -3835,37 +3753,19 @@
         </w:rPr>
         <w:t xml:space="preserve">As requested by our </w:t>
       </w:r>
-      <w:proofErr w:type="spellStart"/>
-      <w:r>
-        <w:rPr>
-          <w:sz w:val="24"/>
-          <w:lang w:val="en-US"/>
-        </w:rPr>
-        <w:t>projectmanagers</w:t>
-      </w:r>
-      <w:proofErr w:type="spellEnd"/>
-      <w:r>
-        <w:rPr>
-          <w:sz w:val="24"/>
-          <w:lang w:val="en-US"/>
-        </w:rPr>
-        <w:t xml:space="preserve"> the </w:t>
-      </w:r>
-      <w:proofErr w:type="spellStart"/>
-      <w:r>
-        <w:rPr>
-          <w:sz w:val="24"/>
-          <w:lang w:val="en-US"/>
-        </w:rPr>
-        <w:t>git</w:t>
-      </w:r>
-      <w:proofErr w:type="spellEnd"/>
-      <w:r>
-        <w:rPr>
-          <w:sz w:val="24"/>
-          <w:lang w:val="en-US"/>
-        </w:rPr>
-        <w:t xml:space="preserve"> is public for further </w:t>
+      <w:r>
+        <w:rPr>
+          <w:sz w:val="24"/>
+          <w:lang w:val="en-US"/>
+        </w:rPr>
+        <w:t>project managers the G</w:t>
+      </w:r>
+      <w:r>
+        <w:rPr>
+          <w:sz w:val="24"/>
+          <w:lang w:val="en-US"/>
+        </w:rPr>
+        <w:t xml:space="preserve">it is public for further </w:t>
       </w:r>
       <w:r>
         <w:rPr>
@@ -4010,6 +3910,1729 @@
     </w:p>
     <w:p>
       <w:pPr>
+        <w:pStyle w:val="ListParagraph"/>
+        <w:numPr>
+          <w:ilvl w:val="0"/>
+          <w:numId w:val="6"/>
+        </w:numPr>
+        <w:rPr>
+          <w:rFonts w:asciiTheme="majorHAnsi" w:eastAsiaTheme="majorEastAsia" w:hAnsiTheme="majorHAnsi" w:cstheme="majorBidi"/>
+          <w:color w:val="2E74B5" w:themeColor="accent1" w:themeShade="BF"/>
+          <w:sz w:val="32"/>
+          <w:szCs w:val="32"/>
+          <w:lang w:val="en-US"/>
+        </w:rPr>
+      </w:pPr>
+      <w:r>
+        <w:rPr>
+          <w:rFonts w:asciiTheme="majorHAnsi" w:eastAsiaTheme="majorEastAsia" w:hAnsiTheme="majorHAnsi" w:cstheme="majorBidi"/>
+          <w:color w:val="2E74B5" w:themeColor="accent1" w:themeShade="BF"/>
+          <w:sz w:val="32"/>
+          <w:szCs w:val="32"/>
+          <w:lang w:val="en-US"/>
+        </w:rPr>
+        <w:lastRenderedPageBreak/>
+        <w:t xml:space="preserve">Personal information </w:t>
+      </w:r>
+      <w:r>
+        <w:rPr>
+          <w:rFonts w:asciiTheme="majorHAnsi" w:eastAsiaTheme="majorEastAsia" w:hAnsiTheme="majorHAnsi" w:cstheme="majorBidi"/>
+          <w:color w:val="2E74B5" w:themeColor="accent1" w:themeShade="BF"/>
+          <w:sz w:val="32"/>
+          <w:szCs w:val="32"/>
+          <w:lang w:val="en-US"/>
+        </w:rPr>
+        <w:t>project participant</w:t>
+      </w:r>
+      <w:r>
+        <w:rPr>
+          <w:rFonts w:asciiTheme="majorHAnsi" w:eastAsiaTheme="majorEastAsia" w:hAnsiTheme="majorHAnsi" w:cstheme="majorBidi"/>
+          <w:color w:val="2E74B5" w:themeColor="accent1" w:themeShade="BF"/>
+          <w:sz w:val="32"/>
+          <w:szCs w:val="32"/>
+          <w:lang w:val="en-US"/>
+        </w:rPr>
+        <w:t>s</w:t>
+      </w:r>
+    </w:p>
+    <w:p>
+      <w:pPr>
+        <w:ind w:left="360"/>
+        <w:rPr>
+          <w:rFonts w:asciiTheme="majorHAnsi" w:eastAsiaTheme="majorEastAsia" w:hAnsiTheme="majorHAnsi" w:cstheme="majorBidi"/>
+          <w:color w:val="2E74B5" w:themeColor="accent1" w:themeShade="BF"/>
+          <w:sz w:val="32"/>
+          <w:szCs w:val="32"/>
+          <w:lang w:val="en-US"/>
+        </w:rPr>
+      </w:pPr>
+    </w:p>
+    <w:bookmarkStart w:id="4" w:name="_MON_1353847337"/>
+    <w:bookmarkEnd w:id="4"/>
+    <w:p>
+      <w:pPr>
+        <w:rPr>
+          <w:rFonts w:asciiTheme="majorHAnsi" w:eastAsiaTheme="majorEastAsia" w:hAnsiTheme="majorHAnsi" w:cstheme="majorBidi"/>
+          <w:color w:val="2E74B5" w:themeColor="accent1" w:themeShade="BF"/>
+          <w:sz w:val="32"/>
+          <w:szCs w:val="32"/>
+          <w:lang w:val="en-US"/>
+        </w:rPr>
+      </w:pPr>
+      <w:r>
+        <w:object w:dxaOrig="9020" w:dyaOrig="8660" w14:anchorId="3FED5D9A">
+          <v:shapetype id="_x0000_t75" coordsize="21600,21600" o:spt="75" o:preferrelative="t" path="m@4@5l@4@11@9@11@9@5xe" filled="f" stroked="f">
+            <v:stroke joinstyle="miter"/>
+            <v:formulas>
+              <v:f eqn="if lineDrawn pixelLineWidth 0"/>
+              <v:f eqn="sum @0 1 0"/>
+              <v:f eqn="sum 0 0 @1"/>
+              <v:f eqn="prod @2 1 2"/>
+              <v:f eqn="prod @3 21600 pixelWidth"/>
+              <v:f eqn="prod @3 21600 pixelHeight"/>
+              <v:f eqn="sum @0 0 1"/>
+              <v:f eqn="prod @6 1 2"/>
+              <v:f eqn="prod @7 21600 pixelWidth"/>
+              <v:f eqn="sum @8 21600 0"/>
+              <v:f eqn="prod @7 21600 pixelHeight"/>
+              <v:f eqn="sum @10 21600 0"/>
+            </v:formulas>
+            <v:path o:extrusionok="f" gradientshapeok="t" o:connecttype="rect"/>
+            <o:lock v:ext="edit" aspectratio="t"/>
+          </v:shapetype>
+          <v:shape id="_x0000_i1025" type="#_x0000_t75" style="width:450.75pt;height:432.75pt" o:ole="">
+            <v:imagedata r:id="rId16" o:title=""/>
+          </v:shape>
+          <o:OLEObject Type="Embed" ProgID="Word.Document.12" ShapeID="_x0000_i1025" DrawAspect="Content" ObjectID="_1492799543" r:id="rId17">
+            <o:FieldCodes>\s</o:FieldCodes>
+          </o:OLEObject>
+        </w:object>
+      </w:r>
+    </w:p>
+    <w:p>
+      <w:pPr>
+        <w:rPr>
+          <w:rFonts w:asciiTheme="majorHAnsi" w:eastAsiaTheme="majorEastAsia" w:hAnsiTheme="majorHAnsi" w:cstheme="majorBidi"/>
+          <w:color w:val="2E74B5" w:themeColor="accent1" w:themeShade="BF"/>
+          <w:sz w:val="32"/>
+          <w:szCs w:val="32"/>
+          <w:lang w:val="en-US"/>
+        </w:rPr>
+      </w:pPr>
+    </w:p>
+    <w:p>
+      <w:pPr>
+        <w:rPr>
+          <w:rFonts w:asciiTheme="majorHAnsi" w:eastAsiaTheme="majorEastAsia" w:hAnsiTheme="majorHAnsi" w:cstheme="majorBidi"/>
+          <w:color w:val="2E74B5" w:themeColor="accent1" w:themeShade="BF"/>
+          <w:sz w:val="32"/>
+          <w:szCs w:val="32"/>
+          <w:lang w:val="en-US"/>
+        </w:rPr>
+      </w:pPr>
+    </w:p>
+    <w:p>
+      <w:pPr>
+        <w:rPr>
+          <w:rFonts w:asciiTheme="majorHAnsi" w:eastAsiaTheme="majorEastAsia" w:hAnsiTheme="majorHAnsi" w:cstheme="majorBidi"/>
+          <w:color w:val="2E74B5" w:themeColor="accent1" w:themeShade="BF"/>
+          <w:sz w:val="32"/>
+          <w:szCs w:val="32"/>
+          <w:lang w:val="en-US"/>
+        </w:rPr>
+      </w:pPr>
+    </w:p>
+    <w:p>
+      <w:pPr>
+        <w:rPr>
+          <w:rFonts w:asciiTheme="majorHAnsi" w:eastAsiaTheme="majorEastAsia" w:hAnsiTheme="majorHAnsi" w:cstheme="majorBidi"/>
+          <w:color w:val="2E74B5" w:themeColor="accent1" w:themeShade="BF"/>
+          <w:sz w:val="32"/>
+          <w:szCs w:val="32"/>
+          <w:lang w:val="en-US"/>
+        </w:rPr>
+      </w:pPr>
+    </w:p>
+    <w:p>
+      <w:pPr>
+        <w:rPr>
+          <w:rFonts w:asciiTheme="majorHAnsi" w:eastAsiaTheme="majorEastAsia" w:hAnsiTheme="majorHAnsi" w:cstheme="majorBidi"/>
+          <w:color w:val="2E74B5" w:themeColor="accent1" w:themeShade="BF"/>
+          <w:sz w:val="32"/>
+          <w:szCs w:val="32"/>
+          <w:lang w:val="en-US"/>
+        </w:rPr>
+      </w:pPr>
+    </w:p>
+    <w:p>
+      <w:pPr>
+        <w:rPr>
+          <w:rFonts w:asciiTheme="majorHAnsi" w:eastAsiaTheme="majorEastAsia" w:hAnsiTheme="majorHAnsi" w:cstheme="majorBidi"/>
+          <w:color w:val="2E74B5" w:themeColor="accent1" w:themeShade="BF"/>
+          <w:sz w:val="32"/>
+          <w:szCs w:val="32"/>
+          <w:lang w:val="en-US"/>
+        </w:rPr>
+      </w:pPr>
+    </w:p>
+    <w:p>
+      <w:pPr>
+        <w:rPr>
+          <w:rFonts w:asciiTheme="majorHAnsi" w:eastAsiaTheme="majorEastAsia" w:hAnsiTheme="majorHAnsi" w:cstheme="majorBidi"/>
+          <w:color w:val="2E74B5" w:themeColor="accent1" w:themeShade="BF"/>
+          <w:sz w:val="32"/>
+          <w:szCs w:val="32"/>
+          <w:lang w:val="en-US"/>
+        </w:rPr>
+      </w:pPr>
+      <w:r>
+        <w:rPr>
+          <w:rFonts w:asciiTheme="majorHAnsi" w:eastAsiaTheme="majorEastAsia" w:hAnsiTheme="majorHAnsi" w:cstheme="majorBidi"/>
+          <w:color w:val="2E74B5" w:themeColor="accent1" w:themeShade="BF"/>
+          <w:sz w:val="32"/>
+          <w:szCs w:val="32"/>
+          <w:lang w:val="en-US"/>
+        </w:rPr>
+        <w:br/>
+      </w:r>
+    </w:p>
+    <w:p>
+      <w:pPr>
+        <w:suppressAutoHyphens/>
+        <w:autoSpaceDN w:val="0"/>
+        <w:spacing w:before="40" w:after="0" w:line="240" w:lineRule="auto"/>
+        <w:jc w:val="right"/>
+        <w:textAlignment w:val="baseline"/>
+        <w:rPr>
+          <w:rFonts w:ascii="Cambria" w:eastAsia="Cambria" w:hAnsi="Cambria" w:cs="Times New Roman"/>
+          <w:color w:val="595959"/>
+          <w:kern w:val="3"/>
+          <w:sz w:val="18"/>
+          <w:szCs w:val="20"/>
+          <w:lang w:val="en-US" w:eastAsia="ja-JP"/>
+        </w:rPr>
+      </w:pPr>
+      <w:r>
+        <w:rPr>
+          <w:rFonts w:ascii="Cambria" w:eastAsia="Cambria" w:hAnsi="Cambria" w:cs="Times New Roman"/>
+          <w:noProof/>
+          <w:color w:val="595959"/>
+          <w:kern w:val="3"/>
+          <w:sz w:val="20"/>
+          <w:szCs w:val="20"/>
+          <w:lang w:eastAsia="nl-BE"/>
+        </w:rPr>
+        <w:lastRenderedPageBreak/>
+        <w:drawing>
+          <wp:anchor distT="0" distB="0" distL="114300" distR="114300" simplePos="0" relativeHeight="251754496" behindDoc="1" locked="0" layoutInCell="1" allowOverlap="1" wp14:anchorId="6CC725FB" wp14:editId="2F0911FC">
+            <wp:simplePos x="0" y="0"/>
+            <wp:positionH relativeFrom="margin">
+              <wp:align>left</wp:align>
+            </wp:positionH>
+            <wp:positionV relativeFrom="paragraph">
+              <wp:posOffset>-138531</wp:posOffset>
+            </wp:positionV>
+            <wp:extent cx="775804" cy="1103360"/>
+            <wp:effectExtent l="0" t="0" r="5246" b="1540"/>
+            <wp:wrapNone/>
+            <wp:docPr id="135" name="Picture 135" descr="C:\Users\Tom\Dropbox\AP\Finand\CV and Motivation\studentFoto.png"/>
+            <wp:cNvGraphicFramePr/>
+            <a:graphic xmlns:a="http://schemas.openxmlformats.org/drawingml/2006/main">
+              <a:graphicData uri="http://schemas.openxmlformats.org/drawingml/2006/picture">
+                <pic:pic xmlns:pic="http://schemas.openxmlformats.org/drawingml/2006/picture">
+                  <pic:nvPicPr>
+                    <pic:cNvPr id="0" name=""/>
+                    <pic:cNvPicPr/>
+                  </pic:nvPicPr>
+                  <pic:blipFill>
+                    <a:blip r:embed="rId18"/>
+                    <a:srcRect/>
+                    <a:stretch>
+                      <a:fillRect/>
+                    </a:stretch>
+                  </pic:blipFill>
+                  <pic:spPr>
+                    <a:xfrm>
+                      <a:off x="0" y="0"/>
+                      <a:ext cx="775804" cy="1103360"/>
+                    </a:xfrm>
+                    <a:prstGeom prst="rect">
+                      <a:avLst/>
+                    </a:prstGeom>
+                    <a:noFill/>
+                    <a:ln>
+                      <a:noFill/>
+                      <a:prstDash/>
+                    </a:ln>
+                  </pic:spPr>
+                </pic:pic>
+              </a:graphicData>
+            </a:graphic>
+          </wp:anchor>
+        </w:drawing>
+      </w:r>
+      <w:r>
+        <w:rPr>
+          <w:rFonts w:ascii="Cambria" w:eastAsia="Cambria" w:hAnsi="Cambria" w:cs="Times New Roman"/>
+          <w:color w:val="595959"/>
+          <w:kern w:val="3"/>
+          <w:sz w:val="20"/>
+          <w:szCs w:val="20"/>
+          <w:lang w:val="en-US" w:eastAsia="ja-JP"/>
+        </w:rPr>
+        <w:t>‘s Herenbaan 44a</w:t>
+      </w:r>
+    </w:p>
+    <w:p>
+      <w:pPr>
+        <w:suppressAutoHyphens/>
+        <w:autoSpaceDN w:val="0"/>
+        <w:spacing w:before="40" w:after="0" w:line="240" w:lineRule="auto"/>
+        <w:jc w:val="right"/>
+        <w:textAlignment w:val="baseline"/>
+        <w:rPr>
+          <w:rFonts w:ascii="Cambria" w:eastAsia="Cambria" w:hAnsi="Cambria" w:cs="Times New Roman"/>
+          <w:color w:val="595959"/>
+          <w:kern w:val="3"/>
+          <w:sz w:val="20"/>
+          <w:szCs w:val="20"/>
+          <w:lang w:val="en-US" w:eastAsia="ja-JP"/>
+        </w:rPr>
+      </w:pPr>
+      <w:r>
+        <w:rPr>
+          <w:rFonts w:ascii="Cambria" w:eastAsia="Cambria" w:hAnsi="Cambria" w:cs="Times New Roman"/>
+          <w:color w:val="595959"/>
+          <w:kern w:val="3"/>
+          <w:sz w:val="20"/>
+          <w:szCs w:val="20"/>
+          <w:lang w:val="en-US" w:eastAsia="ja-JP"/>
+        </w:rPr>
+        <w:t>2840 – Rumst</w:t>
+      </w:r>
+    </w:p>
+    <w:p>
+      <w:pPr>
+        <w:suppressAutoHyphens/>
+        <w:autoSpaceDN w:val="0"/>
+        <w:spacing w:before="40" w:after="0" w:line="240" w:lineRule="auto"/>
+        <w:jc w:val="right"/>
+        <w:textAlignment w:val="baseline"/>
+        <w:rPr>
+          <w:rFonts w:ascii="Cambria" w:eastAsia="Cambria" w:hAnsi="Cambria" w:cs="Times New Roman"/>
+          <w:color w:val="595959"/>
+          <w:kern w:val="3"/>
+          <w:sz w:val="20"/>
+          <w:szCs w:val="20"/>
+          <w:lang w:val="en-US" w:eastAsia="ja-JP"/>
+        </w:rPr>
+      </w:pPr>
+      <w:r>
+        <w:rPr>
+          <w:rFonts w:ascii="Cambria" w:eastAsia="Cambria" w:hAnsi="Cambria" w:cs="Times New Roman"/>
+          <w:color w:val="595959"/>
+          <w:kern w:val="3"/>
+          <w:sz w:val="20"/>
+          <w:szCs w:val="20"/>
+          <w:lang w:val="en-US" w:eastAsia="ja-JP"/>
+        </w:rPr>
+        <w:t>25/03/1994</w:t>
+      </w:r>
+    </w:p>
+    <w:p>
+      <w:pPr>
+        <w:autoSpaceDE w:val="0"/>
+        <w:autoSpaceDN w:val="0"/>
+        <w:spacing w:after="0" w:line="240" w:lineRule="auto"/>
+        <w:jc w:val="right"/>
+        <w:rPr>
+          <w:rFonts w:ascii="Calibri" w:eastAsia="Cambria" w:hAnsi="Calibri" w:cs="Calibri"/>
+          <w:color w:val="000000"/>
+          <w:sz w:val="24"/>
+          <w:szCs w:val="24"/>
+          <w:lang w:val="en-US" w:eastAsia="ja-JP"/>
+        </w:rPr>
+      </w:pPr>
+      <w:r>
+        <w:rPr>
+          <w:rFonts w:ascii="Cambria" w:eastAsia="Cambria" w:hAnsi="Cambria" w:cs="Times New Roman"/>
+          <w:color w:val="595959"/>
+          <w:kern w:val="3"/>
+          <w:sz w:val="20"/>
+          <w:szCs w:val="20"/>
+          <w:lang w:val="en-US" w:eastAsia="ja-JP"/>
+        </w:rPr>
+        <w:t>+32/493 54 60 51</w:t>
+      </w:r>
+    </w:p>
+    <w:p>
+      <w:pPr>
+        <w:suppressAutoHyphens/>
+        <w:autoSpaceDN w:val="0"/>
+        <w:spacing w:before="40" w:after="0" w:line="240" w:lineRule="auto"/>
+        <w:jc w:val="right"/>
+        <w:textAlignment w:val="baseline"/>
+        <w:rPr>
+          <w:rFonts w:ascii="Cambria" w:eastAsia="Cambria" w:hAnsi="Cambria" w:cs="Times New Roman"/>
+          <w:color w:val="595959"/>
+          <w:kern w:val="3"/>
+          <w:sz w:val="18"/>
+          <w:szCs w:val="20"/>
+          <w:lang w:val="en-US" w:eastAsia="ja-JP"/>
+        </w:rPr>
+      </w:pPr>
+      <w:hyperlink r:id="rId19" w:history="1">
+        <w:r>
+          <w:rPr>
+            <w:rFonts w:ascii="Cambria" w:eastAsia="Cambria" w:hAnsi="Cambria" w:cs="Times New Roman"/>
+            <w:color w:val="0563C1"/>
+            <w:kern w:val="3"/>
+            <w:sz w:val="20"/>
+            <w:szCs w:val="20"/>
+            <w:u w:val="single"/>
+            <w:lang w:val="en-US" w:eastAsia="ja-JP"/>
+          </w:rPr>
+          <w:t>contact@mampaeytom.be</w:t>
+        </w:r>
+      </w:hyperlink>
+      <w:r>
+        <w:rPr>
+          <w:rFonts w:ascii="Cambria" w:eastAsia="Cambria" w:hAnsi="Cambria" w:cs="Times New Roman"/>
+          <w:color w:val="595959"/>
+          <w:kern w:val="3"/>
+          <w:sz w:val="20"/>
+          <w:szCs w:val="20"/>
+          <w:lang w:val="en-US" w:eastAsia="ja-JP"/>
+        </w:rPr>
+        <w:t xml:space="preserve"> </w:t>
+      </w:r>
+    </w:p>
+    <w:p>
+      <w:pPr>
+        <w:pBdr>
+          <w:top w:val="single" w:sz="4" w:space="4" w:color="7E97AD"/>
+          <w:left w:val="single" w:sz="4" w:space="6" w:color="7E97AD"/>
+          <w:bottom w:val="single" w:sz="4" w:space="4" w:color="7E97AD"/>
+          <w:right w:val="single" w:sz="4" w:space="6" w:color="7E97AD"/>
+        </w:pBdr>
+        <w:shd w:val="clear" w:color="auto" w:fill="7E97AD"/>
+        <w:suppressAutoHyphens/>
+        <w:autoSpaceDN w:val="0"/>
+        <w:spacing w:before="240" w:line="240" w:lineRule="auto"/>
+        <w:ind w:left="144" w:right="144"/>
+        <w:textAlignment w:val="baseline"/>
+        <w:rPr>
+          <w:rFonts w:ascii="Calibri" w:eastAsia="Times New Roman" w:hAnsi="Calibri" w:cs="Times New Roman"/>
+          <w:caps/>
+          <w:color w:val="FFFFFF"/>
+          <w:kern w:val="3"/>
+          <w:sz w:val="32"/>
+          <w:szCs w:val="20"/>
+          <w:lang w:val="en-US" w:eastAsia="ja-JP"/>
+        </w:rPr>
+      </w:pPr>
+      <w:r>
+        <w:rPr>
+          <w:rFonts w:ascii="Calibri" w:eastAsia="Times New Roman" w:hAnsi="Calibri" w:cs="Times New Roman"/>
+          <w:caps/>
+          <w:color w:val="FFFFFF"/>
+          <w:kern w:val="3"/>
+          <w:sz w:val="32"/>
+          <w:szCs w:val="20"/>
+          <w:lang w:eastAsia="ja-JP"/>
+        </w:rPr>
+        <w:t xml:space="preserve">Tom MampaEY </w:t>
+      </w:r>
+    </w:p>
+    <w:tbl>
+      <w:tblPr>
+        <w:tblW w:w="5000" w:type="pct"/>
+        <w:tblCellMar>
+          <w:left w:w="10" w:type="dxa"/>
+          <w:right w:w="10" w:type="dxa"/>
+        </w:tblCellMar>
+        <w:tblLook w:val="0000" w:firstRow="0" w:lastRow="0" w:firstColumn="0" w:lastColumn="0" w:noHBand="0" w:noVBand="0"/>
+      </w:tblPr>
+      <w:tblGrid>
+        <w:gridCol w:w="1662"/>
+        <w:gridCol w:w="397"/>
+        <w:gridCol w:w="7013"/>
+      </w:tblGrid>
+      <w:tr>
+        <w:tblPrEx>
+          <w:tblCellMar>
+            <w:top w:w="0" w:type="dxa"/>
+            <w:bottom w:w="0" w:type="dxa"/>
+          </w:tblCellMar>
+        </w:tblPrEx>
+        <w:tc>
+          <w:tcPr>
+            <w:tcW w:w="1778" w:type="dxa"/>
+            <w:tcBorders>
+              <w:top w:val="single" w:sz="4" w:space="0" w:color="7E97AD"/>
+              <w:bottom w:val="single" w:sz="4" w:space="0" w:color="7E97AD"/>
+            </w:tcBorders>
+            <w:shd w:val="clear" w:color="auto" w:fill="auto"/>
+            <w:tcMar>
+              <w:top w:w="144" w:type="dxa"/>
+              <w:left w:w="0" w:type="dxa"/>
+              <w:bottom w:w="144" w:type="dxa"/>
+              <w:right w:w="0" w:type="dxa"/>
+            </w:tcMar>
+          </w:tcPr>
+          <w:p>
+            <w:pPr>
+              <w:suppressAutoHyphens/>
+              <w:autoSpaceDN w:val="0"/>
+              <w:spacing w:before="40" w:line="288" w:lineRule="auto"/>
+              <w:jc w:val="right"/>
+              <w:textAlignment w:val="baseline"/>
+              <w:outlineLvl w:val="0"/>
+              <w:rPr>
+                <w:rFonts w:ascii="Calibri" w:eastAsia="Times New Roman" w:hAnsi="Calibri" w:cs="Times New Roman"/>
+                <w:caps/>
+                <w:color w:val="7E97AD"/>
+                <w:kern w:val="3"/>
+                <w:sz w:val="21"/>
+                <w:szCs w:val="20"/>
+                <w:lang w:val="en-US" w:eastAsia="ja-JP"/>
+              </w:rPr>
+            </w:pPr>
+            <w:r>
+              <w:rPr>
+                <w:rFonts w:ascii="Calibri" w:eastAsia="Times New Roman" w:hAnsi="Calibri" w:cs="Times New Roman"/>
+                <w:caps/>
+                <w:color w:val="7E97AD"/>
+                <w:kern w:val="3"/>
+                <w:sz w:val="21"/>
+                <w:szCs w:val="20"/>
+                <w:lang w:val="en-US" w:eastAsia="ja-JP"/>
+              </w:rPr>
+              <w:t>EDUCATION</w:t>
+            </w:r>
+          </w:p>
+        </w:tc>
+        <w:tc>
+          <w:tcPr>
+            <w:tcW w:w="472" w:type="dxa"/>
+            <w:tcBorders>
+              <w:top w:val="single" w:sz="4" w:space="0" w:color="7E97AD"/>
+              <w:bottom w:val="single" w:sz="4" w:space="0" w:color="7E97AD"/>
+            </w:tcBorders>
+            <w:shd w:val="clear" w:color="auto" w:fill="auto"/>
+            <w:tcMar>
+              <w:top w:w="144" w:type="dxa"/>
+              <w:left w:w="0" w:type="dxa"/>
+              <w:bottom w:w="144" w:type="dxa"/>
+              <w:right w:w="0" w:type="dxa"/>
+            </w:tcMar>
+          </w:tcPr>
+          <w:p>
+            <w:pPr>
+              <w:suppressAutoHyphens/>
+              <w:autoSpaceDN w:val="0"/>
+              <w:spacing w:before="40" w:line="288" w:lineRule="auto"/>
+              <w:textAlignment w:val="baseline"/>
+              <w:rPr>
+                <w:rFonts w:ascii="Cambria" w:eastAsia="Cambria" w:hAnsi="Cambria" w:cs="Times New Roman"/>
+                <w:color w:val="595959"/>
+                <w:kern w:val="3"/>
+                <w:sz w:val="20"/>
+                <w:szCs w:val="20"/>
+                <w:lang w:val="en-US" w:eastAsia="ja-JP"/>
+              </w:rPr>
+            </w:pPr>
+          </w:p>
+        </w:tc>
+        <w:tc>
+          <w:tcPr>
+            <w:tcW w:w="7830" w:type="dxa"/>
+            <w:tcBorders>
+              <w:top w:val="single" w:sz="4" w:space="0" w:color="7E97AD"/>
+              <w:bottom w:val="single" w:sz="4" w:space="0" w:color="7E97AD"/>
+            </w:tcBorders>
+            <w:shd w:val="clear" w:color="auto" w:fill="auto"/>
+            <w:tcMar>
+              <w:top w:w="144" w:type="dxa"/>
+              <w:left w:w="0" w:type="dxa"/>
+              <w:bottom w:w="144" w:type="dxa"/>
+              <w:right w:w="0" w:type="dxa"/>
+            </w:tcMar>
+          </w:tcPr>
+          <w:p>
+            <w:pPr>
+              <w:suppressAutoHyphens/>
+              <w:autoSpaceDN w:val="0"/>
+              <w:spacing w:before="40" w:after="40" w:line="288" w:lineRule="auto"/>
+              <w:ind w:right="141"/>
+              <w:textAlignment w:val="baseline"/>
+              <w:rPr>
+                <w:rFonts w:ascii="Cambria" w:eastAsia="Cambria" w:hAnsi="Cambria" w:cs="Times New Roman"/>
+                <w:color w:val="595959"/>
+                <w:kern w:val="3"/>
+                <w:sz w:val="20"/>
+                <w:szCs w:val="20"/>
+                <w:lang w:val="en-US" w:eastAsia="ja-JP"/>
+              </w:rPr>
+            </w:pPr>
+            <w:r>
+              <w:rPr>
+                <w:rFonts w:ascii="Cambria" w:eastAsia="Cambria" w:hAnsi="Cambria" w:cs="Times New Roman"/>
+                <w:color w:val="595959"/>
+                <w:kern w:val="3"/>
+                <w:sz w:val="20"/>
+                <w:szCs w:val="20"/>
+                <w:lang w:val="en-US" w:eastAsia="ja-JP"/>
+              </w:rPr>
+              <w:t xml:space="preserve">2015 (Jan-Jun) </w:t>
+            </w:r>
+            <w:r>
+              <w:rPr>
+                <w:rFonts w:ascii="Cambria" w:eastAsia="Cambria" w:hAnsi="Cambria" w:cs="Times New Roman"/>
+                <w:color w:val="595959"/>
+                <w:kern w:val="3"/>
+                <w:sz w:val="20"/>
+                <w:szCs w:val="20"/>
+                <w:lang w:val="en-US" w:eastAsia="ja-JP"/>
+              </w:rPr>
+              <w:tab/>
+              <w:t xml:space="preserve">Erasmus - ICT </w:t>
+            </w:r>
+            <w:r>
+              <w:rPr>
+                <w:rFonts w:ascii="Cambria" w:eastAsia="Cambria" w:hAnsi="Cambria" w:cs="Times New Roman"/>
+                <w:color w:val="595959"/>
+                <w:kern w:val="3"/>
+                <w:sz w:val="20"/>
+                <w:szCs w:val="20"/>
+                <w:lang w:val="en-US" w:eastAsia="ja-JP"/>
+              </w:rPr>
+              <w:tab/>
+            </w:r>
+            <w:r>
+              <w:rPr>
+                <w:rFonts w:ascii="Cambria" w:eastAsia="Cambria" w:hAnsi="Cambria" w:cs="Times New Roman"/>
+                <w:color w:val="595959"/>
+                <w:kern w:val="3"/>
+                <w:sz w:val="20"/>
+                <w:szCs w:val="20"/>
+                <w:lang w:val="en-US" w:eastAsia="ja-JP"/>
+              </w:rPr>
+              <w:tab/>
+              <w:t xml:space="preserve">(OAMK University of applied sciences) </w:t>
+            </w:r>
+          </w:p>
+          <w:p>
+            <w:pPr>
+              <w:suppressAutoHyphens/>
+              <w:autoSpaceDN w:val="0"/>
+              <w:spacing w:before="40" w:after="40" w:line="288" w:lineRule="auto"/>
+              <w:textAlignment w:val="baseline"/>
+              <w:rPr>
+                <w:rFonts w:ascii="Cambria" w:eastAsia="Cambria" w:hAnsi="Cambria" w:cs="Times New Roman"/>
+                <w:color w:val="595959"/>
+                <w:kern w:val="3"/>
+                <w:sz w:val="20"/>
+                <w:szCs w:val="20"/>
+                <w:lang w:val="en-US" w:eastAsia="ja-JP"/>
+              </w:rPr>
+            </w:pPr>
+            <w:r>
+              <w:rPr>
+                <w:rFonts w:ascii="Cambria" w:eastAsia="Cambria" w:hAnsi="Cambria" w:cs="Times New Roman"/>
+                <w:color w:val="595959"/>
+                <w:kern w:val="3"/>
+                <w:sz w:val="20"/>
+                <w:szCs w:val="20"/>
+                <w:lang w:val="en-US" w:eastAsia="ja-JP"/>
+              </w:rPr>
+              <w:t>2012 – 2015</w:t>
+            </w:r>
+            <w:r>
+              <w:rPr>
+                <w:rFonts w:ascii="Cambria" w:eastAsia="Cambria" w:hAnsi="Cambria" w:cs="Times New Roman"/>
+                <w:color w:val="595959"/>
+                <w:kern w:val="3"/>
+                <w:sz w:val="20"/>
+                <w:szCs w:val="20"/>
+                <w:lang w:val="en-US" w:eastAsia="ja-JP"/>
+              </w:rPr>
+              <w:tab/>
+              <w:t xml:space="preserve">PBA- Electronics – ICT </w:t>
+            </w:r>
+            <w:r>
+              <w:rPr>
+                <w:rFonts w:ascii="Cambria" w:eastAsia="Cambria" w:hAnsi="Cambria" w:cs="Times New Roman"/>
+                <w:color w:val="595959"/>
+                <w:kern w:val="3"/>
+                <w:sz w:val="20"/>
+                <w:szCs w:val="20"/>
+                <w:lang w:val="en-US" w:eastAsia="ja-JP"/>
+              </w:rPr>
+              <w:tab/>
+              <w:t>(AP College of Antwerp)</w:t>
+            </w:r>
+          </w:p>
+          <w:p>
+            <w:pPr>
+              <w:suppressAutoHyphens/>
+              <w:autoSpaceDN w:val="0"/>
+              <w:spacing w:before="40" w:after="40" w:line="288" w:lineRule="auto"/>
+              <w:ind w:right="1440"/>
+              <w:textAlignment w:val="baseline"/>
+              <w:rPr>
+                <w:rFonts w:ascii="Cambria" w:eastAsia="Cambria" w:hAnsi="Cambria" w:cs="Times New Roman"/>
+                <w:color w:val="595959"/>
+                <w:kern w:val="3"/>
+                <w:sz w:val="20"/>
+                <w:szCs w:val="20"/>
+                <w:lang w:val="en-US" w:eastAsia="ja-JP"/>
+              </w:rPr>
+            </w:pPr>
+            <w:r>
+              <w:rPr>
+                <w:rFonts w:ascii="Cambria" w:eastAsia="Cambria" w:hAnsi="Cambria" w:cs="Times New Roman"/>
+                <w:color w:val="595959"/>
+                <w:kern w:val="3"/>
+                <w:sz w:val="20"/>
+                <w:szCs w:val="20"/>
+                <w:lang w:val="en-US" w:eastAsia="ja-JP"/>
+              </w:rPr>
+              <w:t xml:space="preserve">2010 – 2012  </w:t>
+            </w:r>
+            <w:r>
+              <w:rPr>
+                <w:rFonts w:ascii="Cambria" w:eastAsia="Cambria" w:hAnsi="Cambria" w:cs="Times New Roman"/>
+                <w:color w:val="595959"/>
+                <w:kern w:val="3"/>
+                <w:sz w:val="20"/>
+                <w:szCs w:val="20"/>
+                <w:lang w:val="en-US" w:eastAsia="ja-JP"/>
+              </w:rPr>
+              <w:tab/>
+              <w:t>Electronics</w:t>
+            </w:r>
+            <w:r>
+              <w:rPr>
+                <w:rFonts w:ascii="Cambria" w:eastAsia="Cambria" w:hAnsi="Cambria" w:cs="Times New Roman"/>
+                <w:color w:val="595959"/>
+                <w:kern w:val="3"/>
+                <w:sz w:val="20"/>
+                <w:szCs w:val="20"/>
+                <w:lang w:val="en-US" w:eastAsia="ja-JP"/>
+              </w:rPr>
+              <w:tab/>
+            </w:r>
+            <w:r>
+              <w:rPr>
+                <w:rFonts w:ascii="Cambria" w:eastAsia="Cambria" w:hAnsi="Cambria" w:cs="Times New Roman"/>
+                <w:color w:val="595959"/>
+                <w:kern w:val="3"/>
+                <w:sz w:val="20"/>
+                <w:szCs w:val="20"/>
+                <w:lang w:val="en-US" w:eastAsia="ja-JP"/>
+              </w:rPr>
+              <w:tab/>
+              <w:t>(PTS Boom)</w:t>
+            </w:r>
+          </w:p>
+          <w:p>
+            <w:pPr>
+              <w:suppressAutoHyphens/>
+              <w:autoSpaceDN w:val="0"/>
+              <w:spacing w:before="40" w:after="40" w:line="288" w:lineRule="auto"/>
+              <w:ind w:right="1440"/>
+              <w:textAlignment w:val="baseline"/>
+              <w:rPr>
+                <w:rFonts w:ascii="Cambria" w:eastAsia="Cambria" w:hAnsi="Cambria" w:cs="Times New Roman"/>
+                <w:color w:val="595959"/>
+                <w:kern w:val="3"/>
+                <w:sz w:val="20"/>
+                <w:szCs w:val="20"/>
+                <w:lang w:val="en-US" w:eastAsia="ja-JP"/>
+              </w:rPr>
+            </w:pPr>
+            <w:r>
+              <w:rPr>
+                <w:rFonts w:ascii="Cambria" w:eastAsia="Cambria" w:hAnsi="Cambria" w:cs="Times New Roman"/>
+                <w:color w:val="595959"/>
+                <w:kern w:val="3"/>
+                <w:sz w:val="20"/>
+                <w:szCs w:val="20"/>
+                <w:lang w:val="en-US" w:eastAsia="ja-JP"/>
+              </w:rPr>
+              <w:t>2008 – 2010</w:t>
+            </w:r>
+            <w:r>
+              <w:rPr>
+                <w:rFonts w:ascii="Cambria" w:eastAsia="Cambria" w:hAnsi="Cambria" w:cs="Times New Roman"/>
+                <w:color w:val="595959"/>
+                <w:kern w:val="3"/>
+                <w:sz w:val="20"/>
+                <w:szCs w:val="20"/>
+                <w:lang w:val="en-US" w:eastAsia="ja-JP"/>
+              </w:rPr>
+              <w:tab/>
+              <w:t xml:space="preserve">Electro Mechanics </w:t>
+            </w:r>
+            <w:r>
+              <w:rPr>
+                <w:rFonts w:ascii="Cambria" w:eastAsia="Cambria" w:hAnsi="Cambria" w:cs="Times New Roman"/>
+                <w:color w:val="595959"/>
+                <w:kern w:val="3"/>
+                <w:sz w:val="20"/>
+                <w:szCs w:val="20"/>
+                <w:lang w:val="en-US" w:eastAsia="ja-JP"/>
+              </w:rPr>
+              <w:tab/>
+              <w:t>(PTS Boom)</w:t>
+            </w:r>
+            <w:r>
+              <w:rPr>
+                <w:rFonts w:ascii="Cambria" w:eastAsia="Cambria" w:hAnsi="Cambria" w:cs="Times New Roman"/>
+                <w:color w:val="595959"/>
+                <w:kern w:val="3"/>
+                <w:sz w:val="20"/>
+                <w:szCs w:val="20"/>
+                <w:lang w:val="en-US" w:eastAsia="ja-JP"/>
+              </w:rPr>
+              <w:br/>
+              <w:t>2005 – 2007</w:t>
+            </w:r>
+            <w:r>
+              <w:rPr>
+                <w:rFonts w:ascii="Cambria" w:eastAsia="Cambria" w:hAnsi="Cambria" w:cs="Times New Roman"/>
+                <w:color w:val="595959"/>
+                <w:kern w:val="3"/>
+                <w:sz w:val="20"/>
+                <w:szCs w:val="20"/>
+                <w:lang w:val="en-US" w:eastAsia="ja-JP"/>
+              </w:rPr>
+              <w:tab/>
+              <w:t>Basic Technical School.</w:t>
+            </w:r>
+            <w:r>
+              <w:rPr>
+                <w:rFonts w:ascii="Cambria" w:eastAsia="Cambria" w:hAnsi="Cambria" w:cs="Times New Roman"/>
+                <w:color w:val="595959"/>
+                <w:kern w:val="3"/>
+                <w:sz w:val="20"/>
+                <w:szCs w:val="20"/>
+                <w:lang w:val="en-US" w:eastAsia="ja-JP"/>
+              </w:rPr>
+              <w:tab/>
+              <w:t>(PTS Boom)</w:t>
+            </w:r>
+          </w:p>
+        </w:tc>
+      </w:tr>
+      <w:tr>
+        <w:tblPrEx>
+          <w:tblCellMar>
+            <w:top w:w="0" w:type="dxa"/>
+            <w:bottom w:w="0" w:type="dxa"/>
+          </w:tblCellMar>
+        </w:tblPrEx>
+        <w:tc>
+          <w:tcPr>
+            <w:tcW w:w="1778" w:type="dxa"/>
+            <w:tcBorders>
+              <w:top w:val="single" w:sz="4" w:space="0" w:color="7E97AD"/>
+              <w:bottom w:val="single" w:sz="4" w:space="0" w:color="7E97AD"/>
+            </w:tcBorders>
+            <w:shd w:val="clear" w:color="auto" w:fill="auto"/>
+            <w:tcMar>
+              <w:top w:w="144" w:type="dxa"/>
+              <w:left w:w="0" w:type="dxa"/>
+              <w:bottom w:w="144" w:type="dxa"/>
+              <w:right w:w="0" w:type="dxa"/>
+            </w:tcMar>
+          </w:tcPr>
+          <w:p>
+            <w:pPr>
+              <w:suppressAutoHyphens/>
+              <w:autoSpaceDN w:val="0"/>
+              <w:spacing w:before="40" w:line="288" w:lineRule="auto"/>
+              <w:jc w:val="right"/>
+              <w:textAlignment w:val="baseline"/>
+              <w:outlineLvl w:val="0"/>
+              <w:rPr>
+                <w:rFonts w:ascii="Calibri" w:eastAsia="Times New Roman" w:hAnsi="Calibri" w:cs="Times New Roman"/>
+                <w:caps/>
+                <w:color w:val="7E97AD"/>
+                <w:kern w:val="3"/>
+                <w:sz w:val="21"/>
+                <w:szCs w:val="20"/>
+                <w:lang w:val="en-US" w:eastAsia="ja-JP"/>
+              </w:rPr>
+            </w:pPr>
+            <w:r>
+              <w:rPr>
+                <w:rFonts w:ascii="Calibri" w:eastAsia="Times New Roman" w:hAnsi="Calibri" w:cs="Times New Roman"/>
+                <w:caps/>
+                <w:color w:val="7E97AD"/>
+                <w:kern w:val="3"/>
+                <w:sz w:val="21"/>
+                <w:szCs w:val="20"/>
+                <w:lang w:val="en-US" w:eastAsia="ja-JP"/>
+              </w:rPr>
+              <w:t>Completed courses</w:t>
+            </w:r>
+          </w:p>
+        </w:tc>
+        <w:tc>
+          <w:tcPr>
+            <w:tcW w:w="472" w:type="dxa"/>
+            <w:tcBorders>
+              <w:top w:val="single" w:sz="4" w:space="0" w:color="7E97AD"/>
+              <w:bottom w:val="single" w:sz="4" w:space="0" w:color="7E97AD"/>
+            </w:tcBorders>
+            <w:shd w:val="clear" w:color="auto" w:fill="auto"/>
+            <w:tcMar>
+              <w:top w:w="144" w:type="dxa"/>
+              <w:left w:w="0" w:type="dxa"/>
+              <w:bottom w:w="144" w:type="dxa"/>
+              <w:right w:w="0" w:type="dxa"/>
+            </w:tcMar>
+          </w:tcPr>
+          <w:p>
+            <w:pPr>
+              <w:suppressAutoHyphens/>
+              <w:autoSpaceDN w:val="0"/>
+              <w:spacing w:before="40" w:line="288" w:lineRule="auto"/>
+              <w:textAlignment w:val="baseline"/>
+              <w:rPr>
+                <w:rFonts w:ascii="Cambria" w:eastAsia="Cambria" w:hAnsi="Cambria" w:cs="Times New Roman"/>
+                <w:color w:val="595959"/>
+                <w:kern w:val="3"/>
+                <w:sz w:val="20"/>
+                <w:szCs w:val="20"/>
+                <w:lang w:val="en-US" w:eastAsia="ja-JP"/>
+              </w:rPr>
+            </w:pPr>
+          </w:p>
+        </w:tc>
+        <w:tc>
+          <w:tcPr>
+            <w:tcW w:w="7830" w:type="dxa"/>
+            <w:tcBorders>
+              <w:top w:val="single" w:sz="4" w:space="0" w:color="7E97AD"/>
+              <w:bottom w:val="single" w:sz="4" w:space="0" w:color="7E97AD"/>
+            </w:tcBorders>
+            <w:shd w:val="clear" w:color="auto" w:fill="auto"/>
+            <w:tcMar>
+              <w:top w:w="144" w:type="dxa"/>
+              <w:left w:w="0" w:type="dxa"/>
+              <w:bottom w:w="144" w:type="dxa"/>
+              <w:right w:w="0" w:type="dxa"/>
+            </w:tcMar>
+          </w:tcPr>
+          <w:p>
+            <w:pPr>
+              <w:suppressAutoHyphens/>
+              <w:autoSpaceDN w:val="0"/>
+              <w:spacing w:before="40" w:after="40" w:line="288" w:lineRule="auto"/>
+              <w:ind w:right="-284"/>
+              <w:textAlignment w:val="baseline"/>
+              <w:rPr>
+                <w:rFonts w:ascii="Cambria" w:eastAsia="Cambria" w:hAnsi="Cambria" w:cs="Times New Roman"/>
+                <w:color w:val="595959"/>
+                <w:kern w:val="3"/>
+                <w:sz w:val="20"/>
+                <w:szCs w:val="20"/>
+                <w:lang w:val="en-US" w:eastAsia="ja-JP"/>
+              </w:rPr>
+            </w:pPr>
+            <w:r>
+              <w:rPr>
+                <w:rFonts w:ascii="Cambria" w:eastAsia="Cambria" w:hAnsi="Cambria" w:cs="Times New Roman"/>
+                <w:color w:val="595959"/>
+                <w:kern w:val="3"/>
+                <w:sz w:val="20"/>
+                <w:szCs w:val="20"/>
+                <w:lang w:val="en-US" w:eastAsia="ja-JP"/>
+              </w:rPr>
+              <w:t>2015</w:t>
+            </w:r>
+            <w:r>
+              <w:rPr>
+                <w:rFonts w:ascii="Cambria" w:eastAsia="Cambria" w:hAnsi="Cambria" w:cs="Times New Roman"/>
+                <w:color w:val="595959"/>
+                <w:kern w:val="3"/>
+                <w:sz w:val="20"/>
+                <w:szCs w:val="20"/>
+                <w:lang w:val="en-US" w:eastAsia="ja-JP"/>
+              </w:rPr>
+              <w:tab/>
+            </w:r>
+            <w:r>
+              <w:rPr>
+                <w:rFonts w:ascii="Cambria" w:eastAsia="Cambria" w:hAnsi="Cambria" w:cs="Times New Roman"/>
+                <w:color w:val="595959"/>
+                <w:kern w:val="3"/>
+                <w:sz w:val="20"/>
+                <w:szCs w:val="20"/>
+                <w:lang w:val="en-US" w:eastAsia="ja-JP"/>
+              </w:rPr>
+              <w:tab/>
+              <w:t xml:space="preserve">English language test to participate Erasmus: C1 </w:t>
+            </w:r>
+            <w:r>
+              <w:rPr>
+                <w:rFonts w:ascii="Cambria" w:eastAsia="Cambria" w:hAnsi="Cambria" w:cs="Times New Roman"/>
+                <w:color w:val="595959"/>
+                <w:kern w:val="3"/>
+                <w:sz w:val="20"/>
+                <w:szCs w:val="20"/>
+                <w:lang w:val="en-US" w:eastAsia="ja-JP"/>
+              </w:rPr>
+              <w:br/>
+              <w:t xml:space="preserve">2012  </w:t>
+            </w:r>
+            <w:r>
+              <w:rPr>
+                <w:rFonts w:ascii="Cambria" w:eastAsia="Cambria" w:hAnsi="Cambria" w:cs="Times New Roman"/>
+                <w:color w:val="595959"/>
+                <w:kern w:val="3"/>
+                <w:sz w:val="20"/>
+                <w:szCs w:val="20"/>
+                <w:lang w:val="en-US" w:eastAsia="ja-JP"/>
+              </w:rPr>
+              <w:tab/>
+            </w:r>
+            <w:r>
+              <w:rPr>
+                <w:rFonts w:ascii="Cambria" w:eastAsia="Cambria" w:hAnsi="Cambria" w:cs="Times New Roman"/>
+                <w:color w:val="595959"/>
+                <w:kern w:val="3"/>
+                <w:sz w:val="20"/>
+                <w:szCs w:val="20"/>
+                <w:lang w:val="en-US" w:eastAsia="ja-JP"/>
+              </w:rPr>
+              <w:tab/>
+              <w:t>JINTRO-course: Group and independent-education</w:t>
+            </w:r>
+          </w:p>
+          <w:p>
+            <w:pPr>
+              <w:suppressAutoHyphens/>
+              <w:autoSpaceDN w:val="0"/>
+              <w:spacing w:before="40" w:after="40" w:line="288" w:lineRule="auto"/>
+              <w:ind w:right="1440"/>
+              <w:textAlignment w:val="baseline"/>
+              <w:rPr>
+                <w:rFonts w:ascii="Cambria" w:eastAsia="Cambria" w:hAnsi="Cambria" w:cs="Times New Roman"/>
+                <w:color w:val="595959"/>
+                <w:kern w:val="3"/>
+                <w:sz w:val="20"/>
+                <w:szCs w:val="20"/>
+                <w:lang w:val="en-US" w:eastAsia="ja-JP"/>
+              </w:rPr>
+            </w:pPr>
+            <w:r>
+              <w:rPr>
+                <w:rFonts w:ascii="Cambria" w:eastAsia="Cambria" w:hAnsi="Cambria" w:cs="Times New Roman"/>
+                <w:color w:val="595959"/>
+                <w:kern w:val="3"/>
+                <w:sz w:val="20"/>
+                <w:szCs w:val="20"/>
+                <w:lang w:val="en-US" w:eastAsia="ja-JP"/>
+              </w:rPr>
+              <w:t>2012</w:t>
+            </w:r>
+            <w:r>
+              <w:rPr>
+                <w:rFonts w:ascii="Cambria" w:eastAsia="Cambria" w:hAnsi="Cambria" w:cs="Times New Roman"/>
+                <w:color w:val="595959"/>
+                <w:kern w:val="3"/>
+                <w:sz w:val="20"/>
+                <w:szCs w:val="20"/>
+                <w:lang w:val="en-US" w:eastAsia="ja-JP"/>
+              </w:rPr>
+              <w:tab/>
+            </w:r>
+            <w:r>
+              <w:rPr>
+                <w:rFonts w:ascii="Cambria" w:eastAsia="Cambria" w:hAnsi="Cambria" w:cs="Times New Roman"/>
+                <w:color w:val="595959"/>
+                <w:kern w:val="3"/>
+                <w:sz w:val="20"/>
+                <w:szCs w:val="20"/>
+                <w:lang w:val="en-US" w:eastAsia="ja-JP"/>
+              </w:rPr>
+              <w:tab/>
+              <w:t xml:space="preserve">Drivers license: B                                                                      </w:t>
+            </w:r>
+          </w:p>
+          <w:p>
+            <w:pPr>
+              <w:suppressAutoHyphens/>
+              <w:autoSpaceDN w:val="0"/>
+              <w:spacing w:before="40" w:after="40" w:line="288" w:lineRule="auto"/>
+              <w:ind w:right="-426"/>
+              <w:textAlignment w:val="baseline"/>
+              <w:rPr>
+                <w:rFonts w:ascii="Cambria" w:eastAsia="Cambria" w:hAnsi="Cambria" w:cs="Times New Roman"/>
+                <w:color w:val="595959"/>
+                <w:kern w:val="3"/>
+                <w:sz w:val="20"/>
+                <w:szCs w:val="20"/>
+                <w:lang w:val="en-US" w:eastAsia="ja-JP"/>
+              </w:rPr>
+            </w:pPr>
+            <w:r>
+              <w:rPr>
+                <w:rFonts w:ascii="Cambria" w:eastAsia="Cambria" w:hAnsi="Cambria" w:cs="Times New Roman"/>
+                <w:color w:val="595959"/>
+                <w:kern w:val="3"/>
+                <w:sz w:val="20"/>
+                <w:szCs w:val="20"/>
+                <w:lang w:val="en-US" w:eastAsia="ja-JP"/>
+              </w:rPr>
+              <w:t>2010</w:t>
+            </w:r>
+            <w:r>
+              <w:rPr>
+                <w:rFonts w:ascii="Cambria" w:eastAsia="Cambria" w:hAnsi="Cambria" w:cs="Times New Roman"/>
+                <w:color w:val="595959"/>
+                <w:kern w:val="3"/>
+                <w:sz w:val="20"/>
+                <w:szCs w:val="20"/>
+                <w:lang w:val="en-US" w:eastAsia="ja-JP"/>
+              </w:rPr>
+              <w:tab/>
+            </w:r>
+            <w:r>
+              <w:rPr>
+                <w:rFonts w:ascii="Cambria" w:eastAsia="Cambria" w:hAnsi="Cambria" w:cs="Times New Roman"/>
+                <w:color w:val="595959"/>
+                <w:kern w:val="3"/>
+                <w:sz w:val="20"/>
+                <w:szCs w:val="20"/>
+                <w:lang w:val="en-US" w:eastAsia="ja-JP"/>
+              </w:rPr>
+              <w:tab/>
+              <w:t xml:space="preserve">Drivers license: A3                                                                        </w:t>
+            </w:r>
+            <w:r>
+              <w:rPr>
+                <w:rFonts w:ascii="Cambria" w:eastAsia="Cambria" w:hAnsi="Cambria" w:cs="Times New Roman"/>
+                <w:color w:val="595959"/>
+                <w:kern w:val="3"/>
+                <w:sz w:val="20"/>
+                <w:szCs w:val="20"/>
+                <w:lang w:val="en-US" w:eastAsia="ja-JP"/>
+              </w:rPr>
+              <w:br/>
+              <w:t>2010</w:t>
+            </w:r>
+            <w:r>
+              <w:rPr>
+                <w:rFonts w:ascii="Cambria" w:eastAsia="Cambria" w:hAnsi="Cambria" w:cs="Times New Roman"/>
+                <w:color w:val="595959"/>
+                <w:kern w:val="3"/>
+                <w:sz w:val="20"/>
+                <w:szCs w:val="20"/>
+                <w:lang w:val="en-US" w:eastAsia="ja-JP"/>
+              </w:rPr>
+              <w:tab/>
+              <w:t xml:space="preserve"> </w:t>
+            </w:r>
+            <w:r>
+              <w:rPr>
+                <w:rFonts w:ascii="Cambria" w:eastAsia="Cambria" w:hAnsi="Cambria" w:cs="Times New Roman"/>
+                <w:color w:val="595959"/>
+                <w:kern w:val="3"/>
+                <w:sz w:val="20"/>
+                <w:szCs w:val="20"/>
+                <w:lang w:val="en-US" w:eastAsia="ja-JP"/>
+              </w:rPr>
+              <w:tab/>
+              <w:t xml:space="preserve">VCA-proof: Safety checklist course for contractors    </w:t>
+            </w:r>
+          </w:p>
+        </w:tc>
+      </w:tr>
+      <w:tr>
+        <w:tblPrEx>
+          <w:tblCellMar>
+            <w:top w:w="0" w:type="dxa"/>
+            <w:bottom w:w="0" w:type="dxa"/>
+          </w:tblCellMar>
+        </w:tblPrEx>
+        <w:tc>
+          <w:tcPr>
+            <w:tcW w:w="1778" w:type="dxa"/>
+            <w:tcBorders>
+              <w:top w:val="single" w:sz="4" w:space="0" w:color="7E97AD"/>
+              <w:bottom w:val="single" w:sz="4" w:space="0" w:color="7E97AD"/>
+            </w:tcBorders>
+            <w:shd w:val="clear" w:color="auto" w:fill="auto"/>
+            <w:tcMar>
+              <w:top w:w="144" w:type="dxa"/>
+              <w:left w:w="0" w:type="dxa"/>
+              <w:bottom w:w="144" w:type="dxa"/>
+              <w:right w:w="0" w:type="dxa"/>
+            </w:tcMar>
+          </w:tcPr>
+          <w:p>
+            <w:pPr>
+              <w:suppressAutoHyphens/>
+              <w:autoSpaceDN w:val="0"/>
+              <w:spacing w:before="40" w:line="288" w:lineRule="auto"/>
+              <w:jc w:val="right"/>
+              <w:textAlignment w:val="baseline"/>
+              <w:outlineLvl w:val="0"/>
+              <w:rPr>
+                <w:rFonts w:ascii="Calibri" w:eastAsia="Times New Roman" w:hAnsi="Calibri" w:cs="Times New Roman"/>
+                <w:caps/>
+                <w:color w:val="7E97AD"/>
+                <w:kern w:val="3"/>
+                <w:sz w:val="21"/>
+                <w:szCs w:val="20"/>
+                <w:lang w:val="en-US" w:eastAsia="ja-JP"/>
+              </w:rPr>
+            </w:pPr>
+            <w:r>
+              <w:rPr>
+                <w:rFonts w:ascii="Calibri" w:eastAsia="Times New Roman" w:hAnsi="Calibri" w:cs="Times New Roman"/>
+                <w:caps/>
+                <w:color w:val="7E97AD"/>
+                <w:kern w:val="3"/>
+                <w:sz w:val="21"/>
+                <w:szCs w:val="20"/>
+                <w:lang w:val="en-US" w:eastAsia="ja-JP"/>
+              </w:rPr>
+              <w:t>INTRESts &amp; sidelines</w:t>
+            </w:r>
+          </w:p>
+        </w:tc>
+        <w:tc>
+          <w:tcPr>
+            <w:tcW w:w="472" w:type="dxa"/>
+            <w:tcBorders>
+              <w:top w:val="single" w:sz="4" w:space="0" w:color="7E97AD"/>
+              <w:bottom w:val="single" w:sz="4" w:space="0" w:color="7E97AD"/>
+            </w:tcBorders>
+            <w:shd w:val="clear" w:color="auto" w:fill="auto"/>
+            <w:tcMar>
+              <w:top w:w="144" w:type="dxa"/>
+              <w:left w:w="0" w:type="dxa"/>
+              <w:bottom w:w="144" w:type="dxa"/>
+              <w:right w:w="0" w:type="dxa"/>
+            </w:tcMar>
+          </w:tcPr>
+          <w:p>
+            <w:pPr>
+              <w:suppressAutoHyphens/>
+              <w:autoSpaceDN w:val="0"/>
+              <w:spacing w:before="40" w:line="288" w:lineRule="auto"/>
+              <w:textAlignment w:val="baseline"/>
+              <w:rPr>
+                <w:rFonts w:ascii="Cambria" w:eastAsia="Cambria" w:hAnsi="Cambria" w:cs="Times New Roman"/>
+                <w:color w:val="595959"/>
+                <w:kern w:val="3"/>
+                <w:sz w:val="20"/>
+                <w:szCs w:val="20"/>
+                <w:lang w:val="en-US" w:eastAsia="ja-JP"/>
+              </w:rPr>
+            </w:pPr>
+          </w:p>
+        </w:tc>
+        <w:tc>
+          <w:tcPr>
+            <w:tcW w:w="7830" w:type="dxa"/>
+            <w:tcBorders>
+              <w:top w:val="single" w:sz="4" w:space="0" w:color="7E97AD"/>
+              <w:bottom w:val="single" w:sz="4" w:space="0" w:color="7E97AD"/>
+            </w:tcBorders>
+            <w:shd w:val="clear" w:color="auto" w:fill="auto"/>
+            <w:tcMar>
+              <w:top w:w="144" w:type="dxa"/>
+              <w:left w:w="0" w:type="dxa"/>
+              <w:bottom w:w="144" w:type="dxa"/>
+              <w:right w:w="0" w:type="dxa"/>
+            </w:tcMar>
+          </w:tcPr>
+          <w:p>
+            <w:pPr>
+              <w:suppressAutoHyphens/>
+              <w:autoSpaceDN w:val="0"/>
+              <w:spacing w:before="40" w:after="40" w:line="288" w:lineRule="auto"/>
+              <w:ind w:right="1440"/>
+              <w:textAlignment w:val="baseline"/>
+              <w:rPr>
+                <w:rFonts w:ascii="Cambria" w:eastAsia="Cambria" w:hAnsi="Cambria" w:cs="Times New Roman"/>
+                <w:color w:val="595959"/>
+                <w:kern w:val="3"/>
+                <w:sz w:val="20"/>
+                <w:szCs w:val="20"/>
+                <w:lang w:val="en-US" w:eastAsia="ja-JP"/>
+              </w:rPr>
+            </w:pPr>
+            <w:r>
+              <w:rPr>
+                <w:rFonts w:ascii="Cambria" w:eastAsia="Cambria" w:hAnsi="Cambria" w:cs="Times New Roman"/>
+                <w:color w:val="595959"/>
+                <w:kern w:val="3"/>
+                <w:sz w:val="20"/>
+                <w:szCs w:val="20"/>
+                <w:lang w:val="en-US" w:eastAsia="ja-JP"/>
+              </w:rPr>
+              <w:t xml:space="preserve">Head of the SanLuce Summer-Festival (coordinator: 2012 - 2014) </w:t>
+            </w:r>
+          </w:p>
+          <w:p>
+            <w:pPr>
+              <w:suppressAutoHyphens/>
+              <w:autoSpaceDN w:val="0"/>
+              <w:spacing w:before="40" w:after="40" w:line="288" w:lineRule="auto"/>
+              <w:ind w:right="1440"/>
+              <w:textAlignment w:val="baseline"/>
+              <w:rPr>
+                <w:rFonts w:ascii="Cambria" w:eastAsia="Cambria" w:hAnsi="Cambria" w:cs="Times New Roman"/>
+                <w:color w:val="595959"/>
+                <w:kern w:val="3"/>
+                <w:sz w:val="20"/>
+                <w:szCs w:val="20"/>
+                <w:lang w:val="en-US" w:eastAsia="ja-JP"/>
+              </w:rPr>
+            </w:pPr>
+            <w:r>
+              <w:rPr>
+                <w:rFonts w:ascii="Cambria" w:eastAsia="Cambria" w:hAnsi="Cambria" w:cs="Times New Roman"/>
+                <w:color w:val="595959"/>
+                <w:kern w:val="3"/>
+                <w:sz w:val="20"/>
+                <w:szCs w:val="20"/>
+                <w:lang w:val="en-US" w:eastAsia="ja-JP"/>
+              </w:rPr>
+              <w:t>Comenius projects (Spain, Italy, Germany,…)</w:t>
+            </w:r>
+          </w:p>
+          <w:p>
+            <w:pPr>
+              <w:suppressAutoHyphens/>
+              <w:autoSpaceDN w:val="0"/>
+              <w:spacing w:before="40" w:after="40" w:line="288" w:lineRule="auto"/>
+              <w:ind w:right="1440"/>
+              <w:textAlignment w:val="baseline"/>
+              <w:rPr>
+                <w:rFonts w:ascii="Cambria" w:eastAsia="Cambria" w:hAnsi="Cambria" w:cs="Times New Roman"/>
+                <w:color w:val="595959"/>
+                <w:kern w:val="3"/>
+                <w:sz w:val="20"/>
+                <w:szCs w:val="20"/>
+                <w:lang w:val="en-US" w:eastAsia="ja-JP"/>
+              </w:rPr>
+            </w:pPr>
+            <w:r>
+              <w:rPr>
+                <w:rFonts w:ascii="Cambria" w:eastAsia="Cambria" w:hAnsi="Cambria" w:cs="Times New Roman"/>
+                <w:color w:val="595959"/>
+                <w:kern w:val="3"/>
+                <w:sz w:val="20"/>
+                <w:szCs w:val="20"/>
+                <w:lang w:val="en-US" w:eastAsia="ja-JP"/>
+              </w:rPr>
+              <w:t>Scout leader (My totem: ‘Persistent Markhor’)</w:t>
+            </w:r>
+          </w:p>
+          <w:p>
+            <w:pPr>
+              <w:suppressAutoHyphens/>
+              <w:autoSpaceDN w:val="0"/>
+              <w:spacing w:before="40" w:after="40" w:line="288" w:lineRule="auto"/>
+              <w:ind w:right="283"/>
+              <w:textAlignment w:val="baseline"/>
+              <w:rPr>
+                <w:rFonts w:ascii="Cambria" w:eastAsia="Cambria" w:hAnsi="Cambria" w:cs="Times New Roman"/>
+                <w:color w:val="595959"/>
+                <w:kern w:val="3"/>
+                <w:sz w:val="20"/>
+                <w:szCs w:val="20"/>
+                <w:lang w:val="en-US" w:eastAsia="ja-JP"/>
+              </w:rPr>
+            </w:pPr>
+            <w:r>
+              <w:rPr>
+                <w:rFonts w:ascii="Cambria" w:eastAsia="Cambria" w:hAnsi="Cambria" w:cs="Times New Roman"/>
+                <w:color w:val="595959"/>
+                <w:kern w:val="3"/>
+                <w:sz w:val="20"/>
+                <w:szCs w:val="20"/>
+                <w:lang w:val="en-US" w:eastAsia="ja-JP"/>
+              </w:rPr>
+              <w:t>Sports: kayak polo, bouldering, rock and wall-climbing, Ultimate Frisbee</w:t>
+            </w:r>
+          </w:p>
+          <w:p>
+            <w:pPr>
+              <w:tabs>
+                <w:tab w:val="left" w:pos="6390"/>
+              </w:tabs>
+              <w:suppressAutoHyphens/>
+              <w:autoSpaceDN w:val="0"/>
+              <w:spacing w:before="40" w:after="40" w:line="288" w:lineRule="auto"/>
+              <w:ind w:right="1440"/>
+              <w:textAlignment w:val="baseline"/>
+              <w:rPr>
+                <w:rFonts w:ascii="Cambria" w:eastAsia="Cambria" w:hAnsi="Cambria" w:cs="Times New Roman"/>
+                <w:color w:val="595959"/>
+                <w:kern w:val="3"/>
+                <w:sz w:val="20"/>
+                <w:szCs w:val="20"/>
+                <w:lang w:val="en-US" w:eastAsia="ja-JP"/>
+              </w:rPr>
+            </w:pPr>
+            <w:r>
+              <w:rPr>
+                <w:rFonts w:ascii="Cambria" w:eastAsia="Cambria" w:hAnsi="Cambria" w:cs="Times New Roman"/>
+                <w:color w:val="595959"/>
+                <w:kern w:val="3"/>
+                <w:sz w:val="20"/>
+                <w:szCs w:val="20"/>
+                <w:lang w:val="en-US" w:eastAsia="ja-JP"/>
+              </w:rPr>
+              <w:t>Volunteer (11.11.11, … )</w:t>
+            </w:r>
+            <w:r>
+              <w:rPr>
+                <w:rFonts w:ascii="Cambria" w:eastAsia="Cambria" w:hAnsi="Cambria" w:cs="Times New Roman"/>
+                <w:color w:val="595959"/>
+                <w:kern w:val="3"/>
+                <w:sz w:val="20"/>
+                <w:szCs w:val="20"/>
+                <w:lang w:val="en-US" w:eastAsia="ja-JP"/>
+              </w:rPr>
+              <w:br/>
+              <w:t>ICT-experience: C#, C, Flash, Java, HTML, CSS, Visual Studio, Network M.</w:t>
+            </w:r>
+            <w:r>
+              <w:rPr>
+                <w:rFonts w:ascii="Cambria" w:eastAsia="Cambria" w:hAnsi="Cambria" w:cs="Times New Roman"/>
+                <w:color w:val="595959"/>
+                <w:kern w:val="3"/>
+                <w:sz w:val="20"/>
+                <w:szCs w:val="20"/>
+                <w:lang w:val="en-US" w:eastAsia="ja-JP"/>
+              </w:rPr>
+              <w:br/>
+              <w:t>Electronics: PCB-Design (Eagle, Easy-PC), Wireless, Arduino, EasyPICv7, …</w:t>
+            </w:r>
+          </w:p>
+        </w:tc>
+      </w:tr>
+      <w:tr>
+        <w:tblPrEx>
+          <w:tblCellMar>
+            <w:top w:w="0" w:type="dxa"/>
+            <w:bottom w:w="0" w:type="dxa"/>
+          </w:tblCellMar>
+        </w:tblPrEx>
+        <w:tc>
+          <w:tcPr>
+            <w:tcW w:w="1778" w:type="dxa"/>
+            <w:tcBorders>
+              <w:top w:val="single" w:sz="4" w:space="0" w:color="7E97AD"/>
+              <w:bottom w:val="single" w:sz="4" w:space="0" w:color="7E97AD"/>
+            </w:tcBorders>
+            <w:shd w:val="clear" w:color="auto" w:fill="auto"/>
+            <w:tcMar>
+              <w:top w:w="144" w:type="dxa"/>
+              <w:left w:w="0" w:type="dxa"/>
+              <w:bottom w:w="144" w:type="dxa"/>
+              <w:right w:w="0" w:type="dxa"/>
+            </w:tcMar>
+          </w:tcPr>
+          <w:p>
+            <w:pPr>
+              <w:suppressAutoHyphens/>
+              <w:autoSpaceDN w:val="0"/>
+              <w:spacing w:before="40" w:line="288" w:lineRule="auto"/>
+              <w:jc w:val="right"/>
+              <w:textAlignment w:val="baseline"/>
+              <w:outlineLvl w:val="0"/>
+              <w:rPr>
+                <w:rFonts w:ascii="Calibri" w:eastAsia="Times New Roman" w:hAnsi="Calibri" w:cs="Times New Roman"/>
+                <w:caps/>
+                <w:color w:val="7E97AD"/>
+                <w:kern w:val="3"/>
+                <w:sz w:val="21"/>
+                <w:szCs w:val="20"/>
+                <w:lang w:val="en-US" w:eastAsia="ja-JP"/>
+              </w:rPr>
+            </w:pPr>
+            <w:r>
+              <w:rPr>
+                <w:rFonts w:ascii="Calibri" w:eastAsia="Times New Roman" w:hAnsi="Calibri" w:cs="Times New Roman"/>
+                <w:caps/>
+                <w:color w:val="7E97AD"/>
+                <w:kern w:val="3"/>
+                <w:sz w:val="21"/>
+                <w:szCs w:val="20"/>
+                <w:lang w:val="en-US" w:eastAsia="ja-JP"/>
+              </w:rPr>
+              <w:t>JOB-Experience</w:t>
+            </w:r>
+          </w:p>
+        </w:tc>
+        <w:tc>
+          <w:tcPr>
+            <w:tcW w:w="472" w:type="dxa"/>
+            <w:tcBorders>
+              <w:top w:val="single" w:sz="4" w:space="0" w:color="7E97AD"/>
+              <w:bottom w:val="single" w:sz="4" w:space="0" w:color="7E97AD"/>
+            </w:tcBorders>
+            <w:shd w:val="clear" w:color="auto" w:fill="auto"/>
+            <w:tcMar>
+              <w:top w:w="144" w:type="dxa"/>
+              <w:left w:w="0" w:type="dxa"/>
+              <w:bottom w:w="144" w:type="dxa"/>
+              <w:right w:w="0" w:type="dxa"/>
+            </w:tcMar>
+          </w:tcPr>
+          <w:p>
+            <w:pPr>
+              <w:suppressAutoHyphens/>
+              <w:autoSpaceDN w:val="0"/>
+              <w:spacing w:before="40" w:line="288" w:lineRule="auto"/>
+              <w:textAlignment w:val="baseline"/>
+              <w:rPr>
+                <w:rFonts w:ascii="Cambria" w:eastAsia="Cambria" w:hAnsi="Cambria" w:cs="Times New Roman"/>
+                <w:color w:val="595959"/>
+                <w:kern w:val="3"/>
+                <w:sz w:val="20"/>
+                <w:szCs w:val="20"/>
+                <w:lang w:val="en-US" w:eastAsia="ja-JP"/>
+              </w:rPr>
+            </w:pPr>
+          </w:p>
+        </w:tc>
+        <w:tc>
+          <w:tcPr>
+            <w:tcW w:w="7830" w:type="dxa"/>
+            <w:tcBorders>
+              <w:top w:val="single" w:sz="4" w:space="0" w:color="7E97AD"/>
+              <w:bottom w:val="single" w:sz="4" w:space="0" w:color="7E97AD"/>
+            </w:tcBorders>
+            <w:shd w:val="clear" w:color="auto" w:fill="auto"/>
+            <w:tcMar>
+              <w:top w:w="144" w:type="dxa"/>
+              <w:left w:w="0" w:type="dxa"/>
+              <w:bottom w:w="144" w:type="dxa"/>
+              <w:right w:w="0" w:type="dxa"/>
+            </w:tcMar>
+          </w:tcPr>
+          <w:p>
+            <w:pPr>
+              <w:keepNext/>
+              <w:keepLines/>
+              <w:suppressAutoHyphens/>
+              <w:autoSpaceDN w:val="0"/>
+              <w:spacing w:before="40" w:after="40" w:line="288" w:lineRule="auto"/>
+              <w:textAlignment w:val="baseline"/>
+              <w:outlineLvl w:val="1"/>
+              <w:rPr>
+                <w:rFonts w:ascii="Calibri" w:eastAsia="Times New Roman" w:hAnsi="Calibri" w:cs="Times New Roman"/>
+                <w:b/>
+                <w:bCs/>
+                <w:caps/>
+                <w:color w:val="404040"/>
+                <w:kern w:val="3"/>
+                <w:sz w:val="20"/>
+                <w:szCs w:val="20"/>
+                <w:lang w:val="en-US" w:eastAsia="ja-JP"/>
+              </w:rPr>
+            </w:pPr>
+            <w:r>
+              <w:rPr>
+                <w:rFonts w:ascii="Calibri" w:eastAsia="Times New Roman" w:hAnsi="Calibri" w:cs="Times New Roman"/>
+                <w:b/>
+                <w:bCs/>
+                <w:caps/>
+                <w:color w:val="404040"/>
+                <w:kern w:val="3"/>
+                <w:sz w:val="20"/>
+                <w:szCs w:val="20"/>
+                <w:lang w:val="en-US" w:eastAsia="ja-JP"/>
+              </w:rPr>
+              <w:t>Belgocontrol navigation (BRUSSELS Airport)</w:t>
+            </w:r>
+          </w:p>
+          <w:p>
+            <w:pPr>
+              <w:suppressAutoHyphens/>
+              <w:autoSpaceDN w:val="0"/>
+              <w:spacing w:before="40" w:after="40" w:line="288" w:lineRule="auto"/>
+              <w:ind w:right="1440"/>
+              <w:textAlignment w:val="baseline"/>
+              <w:rPr>
+                <w:rFonts w:ascii="Cambria" w:eastAsia="Cambria" w:hAnsi="Cambria" w:cs="Times New Roman"/>
+                <w:color w:val="595959"/>
+                <w:kern w:val="3"/>
+                <w:sz w:val="20"/>
+                <w:szCs w:val="20"/>
+                <w:lang w:val="en-US" w:eastAsia="ja-JP"/>
+              </w:rPr>
+            </w:pPr>
+            <w:r>
+              <w:rPr>
+                <w:rFonts w:ascii="Cambria" w:eastAsia="Cambria" w:hAnsi="Cambria" w:cs="Times New Roman"/>
+                <w:color w:val="595959"/>
+                <w:kern w:val="3"/>
+                <w:sz w:val="20"/>
+                <w:szCs w:val="20"/>
+                <w:lang w:val="en-US" w:eastAsia="ja-JP"/>
+              </w:rPr>
+              <w:t>Jul 2012</w:t>
+            </w:r>
+          </w:p>
+          <w:p>
+            <w:pPr>
+              <w:suppressAutoHyphens/>
+              <w:autoSpaceDN w:val="0"/>
+              <w:spacing w:before="40" w:line="288" w:lineRule="auto"/>
+              <w:textAlignment w:val="baseline"/>
+              <w:rPr>
+                <w:rFonts w:ascii="Cambria" w:eastAsia="Cambria" w:hAnsi="Cambria" w:cs="Times New Roman"/>
+                <w:color w:val="595959"/>
+                <w:kern w:val="3"/>
+                <w:sz w:val="20"/>
+                <w:szCs w:val="20"/>
+                <w:lang w:val="en-US" w:eastAsia="ja-JP"/>
+              </w:rPr>
+            </w:pPr>
+            <w:r>
+              <w:rPr>
+                <w:rFonts w:ascii="Cambria" w:eastAsia="Cambria" w:hAnsi="Cambria" w:cs="Times New Roman"/>
+                <w:color w:val="595959"/>
+                <w:kern w:val="3"/>
+                <w:sz w:val="20"/>
+                <w:szCs w:val="20"/>
+                <w:lang w:val="en-US" w:eastAsia="ja-JP"/>
+              </w:rPr>
+              <w:t xml:space="preserve">I did my internship for secondary school here. We were responsible for the systems and communication for all airplanes in Belgium. It was a very nice and instructive experience to be able to do my internship in such a secure and professional company. </w:t>
+            </w:r>
+          </w:p>
+          <w:p>
+            <w:pPr>
+              <w:keepNext/>
+              <w:keepLines/>
+              <w:suppressAutoHyphens/>
+              <w:autoSpaceDN w:val="0"/>
+              <w:spacing w:before="40" w:after="40" w:line="288" w:lineRule="auto"/>
+              <w:textAlignment w:val="baseline"/>
+              <w:outlineLvl w:val="1"/>
+              <w:rPr>
+                <w:rFonts w:ascii="Calibri" w:eastAsia="Times New Roman" w:hAnsi="Calibri" w:cs="Times New Roman"/>
+                <w:b/>
+                <w:bCs/>
+                <w:caps/>
+                <w:color w:val="404040"/>
+                <w:kern w:val="3"/>
+                <w:sz w:val="20"/>
+                <w:szCs w:val="20"/>
+                <w:lang w:val="en-US" w:eastAsia="ja-JP"/>
+              </w:rPr>
+            </w:pPr>
+            <w:r>
+              <w:rPr>
+                <w:rFonts w:ascii="Calibri" w:eastAsia="Times New Roman" w:hAnsi="Calibri" w:cs="Times New Roman"/>
+                <w:b/>
+                <w:bCs/>
+                <w:caps/>
+                <w:color w:val="404040"/>
+                <w:kern w:val="3"/>
+                <w:sz w:val="20"/>
+                <w:szCs w:val="20"/>
+                <w:lang w:val="en-US" w:eastAsia="ja-JP"/>
+              </w:rPr>
+              <w:t>ZAMPASS (Digital crowd management)</w:t>
+            </w:r>
+          </w:p>
+          <w:p>
+            <w:pPr>
+              <w:suppressAutoHyphens/>
+              <w:autoSpaceDN w:val="0"/>
+              <w:spacing w:before="40" w:after="40" w:line="288" w:lineRule="auto"/>
+              <w:ind w:right="1440"/>
+              <w:textAlignment w:val="baseline"/>
+              <w:rPr>
+                <w:rFonts w:ascii="Cambria" w:eastAsia="Cambria" w:hAnsi="Cambria" w:cs="Times New Roman"/>
+                <w:color w:val="595959"/>
+                <w:kern w:val="3"/>
+                <w:sz w:val="20"/>
+                <w:szCs w:val="20"/>
+                <w:lang w:val="en-US" w:eastAsia="ja-JP"/>
+              </w:rPr>
+            </w:pPr>
+            <w:r>
+              <w:rPr>
+                <w:rFonts w:ascii="Cambria" w:eastAsia="Cambria" w:hAnsi="Cambria" w:cs="Times New Roman"/>
+                <w:color w:val="595959"/>
+                <w:kern w:val="3"/>
+                <w:sz w:val="20"/>
+                <w:szCs w:val="20"/>
+                <w:lang w:val="en-US" w:eastAsia="ja-JP"/>
+              </w:rPr>
+              <w:t xml:space="preserve">2011 – 2014 (job-student) </w:t>
+            </w:r>
+          </w:p>
+          <w:p>
+            <w:pPr>
+              <w:suppressAutoHyphens/>
+              <w:autoSpaceDN w:val="0"/>
+              <w:spacing w:before="40" w:line="288" w:lineRule="auto"/>
+              <w:textAlignment w:val="baseline"/>
+              <w:rPr>
+                <w:rFonts w:ascii="Cambria" w:eastAsia="Cambria" w:hAnsi="Cambria" w:cs="Times New Roman"/>
+                <w:color w:val="595959"/>
+                <w:kern w:val="3"/>
+                <w:sz w:val="20"/>
+                <w:szCs w:val="20"/>
+                <w:lang w:val="en-US" w:eastAsia="ja-JP"/>
+              </w:rPr>
+            </w:pPr>
+            <w:r>
+              <w:rPr>
+                <w:rFonts w:ascii="Cambria" w:eastAsia="Cambria" w:hAnsi="Cambria" w:cs="Times New Roman"/>
+                <w:color w:val="595959"/>
+                <w:kern w:val="3"/>
+                <w:sz w:val="20"/>
+                <w:szCs w:val="20"/>
+                <w:lang w:val="en-US" w:eastAsia="ja-JP"/>
+              </w:rPr>
+              <w:t xml:space="preserve">A professional service for scanning and managing entrance tickets of big events and festivals with barcodes and RFID. (Refs: Tomorrowland, Rock Werchter, </w:t>
+            </w:r>
+            <w:r>
+              <w:rPr>
+                <w:rFonts w:ascii="Cambria" w:eastAsia="Cambria" w:hAnsi="Cambria" w:cs="Times New Roman"/>
+                <w:color w:val="595959"/>
+                <w:kern w:val="3"/>
+                <w:sz w:val="20"/>
+                <w:szCs w:val="20"/>
+                <w:lang w:val="en-US" w:eastAsia="ja-JP"/>
+              </w:rPr>
+              <w:br/>
+            </w:r>
+            <w:r>
+              <w:rPr>
+                <w:rFonts w:ascii="Cambria" w:eastAsia="Cambria" w:hAnsi="Cambria" w:cs="Times New Roman"/>
+                <w:color w:val="595959"/>
+                <w:kern w:val="3"/>
+                <w:sz w:val="20"/>
+                <w:szCs w:val="20"/>
+                <w:lang w:val="en-US" w:eastAsia="ja-JP"/>
+              </w:rPr>
+              <w:t>TW Classic, …)</w:t>
+            </w:r>
+          </w:p>
+        </w:tc>
+      </w:tr>
+    </w:tbl>
+    <w:p>
+      <w:pPr>
         <w:rPr>
           <w:rFonts w:asciiTheme="majorHAnsi" w:eastAsiaTheme="majorEastAsia" w:hAnsiTheme="majorHAnsi" w:cstheme="majorBidi"/>
           <w:color w:val="2E74B5" w:themeColor="accent1" w:themeShade="BF"/>
@@ -4030,7 +5653,7 @@
           <w:lang w:val="en-US"/>
         </w:rPr>
       </w:pPr>
-      <w:bookmarkStart w:id="3" w:name="_Toc409601778"/>
+      <w:bookmarkStart w:id="5" w:name="_Toc409601778"/>
       <w:r>
         <w:rPr>
           <w:lang w:val="en-US"/>
@@ -4038,7 +5661,7 @@
         <w:lastRenderedPageBreak/>
         <w:t>The idea’s and brainstorm</w:t>
       </w:r>
-      <w:bookmarkEnd w:id="3"/>
+      <w:bookmarkEnd w:id="5"/>
     </w:p>
     <w:p>
       <w:pPr>
@@ -4097,7 +5720,7 @@
           <w:lang w:val="en-US"/>
         </w:rPr>
       </w:pPr>
-      <w:bookmarkStart w:id="4" w:name="_Toc409601779"/>
+      <w:bookmarkStart w:id="6" w:name="_Toc409601779"/>
       <w:r>
         <w:rPr>
           <w:sz w:val="24"/>
@@ -4106,7 +5729,7 @@
         </w:rPr>
         <w:t>User recognition:</w:t>
       </w:r>
-      <w:bookmarkEnd w:id="4"/>
+      <w:bookmarkEnd w:id="6"/>
       <w:r>
         <w:rPr>
           <w:sz w:val="24"/>
@@ -4138,7 +5761,7 @@
           <w:lang w:val="en-US"/>
         </w:rPr>
       </w:pPr>
-      <w:bookmarkStart w:id="5" w:name="_Toc409601780"/>
+      <w:bookmarkStart w:id="7" w:name="_Toc409601780"/>
       <w:r>
         <w:rPr>
           <w:b/>
@@ -4171,7 +5794,7 @@
         </w:rPr>
         <w:t>handheld:</w:t>
       </w:r>
-      <w:bookmarkEnd w:id="5"/>
+      <w:bookmarkEnd w:id="7"/>
     </w:p>
     <w:tbl>
       <w:tblPr>
@@ -4409,7 +6032,7 @@
           <w:lang w:val="en-US"/>
         </w:rPr>
       </w:pPr>
-      <w:bookmarkStart w:id="6" w:name="_Toc409601781"/>
+      <w:bookmarkStart w:id="8" w:name="_Toc409601781"/>
       <w:r>
         <w:rPr>
           <w:b/>
@@ -4418,7 +6041,7 @@
         </w:rPr>
         <w:t>Active RFID key-hanger or card:</w:t>
       </w:r>
-      <w:bookmarkEnd w:id="6"/>
+      <w:bookmarkEnd w:id="8"/>
     </w:p>
     <w:tbl>
       <w:tblPr>
@@ -4656,7 +6279,7 @@
           <w:lang w:val="en-US"/>
         </w:rPr>
       </w:pPr>
-      <w:bookmarkStart w:id="7" w:name="_Toc409601782"/>
+      <w:bookmarkStart w:id="9" w:name="_Toc409601782"/>
       <w:r>
         <w:rPr>
           <w:b/>
@@ -4665,7 +6288,7 @@
         </w:rPr>
         <w:t>Kinect face-recognition:</w:t>
       </w:r>
-      <w:bookmarkEnd w:id="7"/>
+      <w:bookmarkEnd w:id="9"/>
     </w:p>
     <w:tbl>
       <w:tblPr>
@@ -4775,21 +6398,12 @@
                 <w:lang w:val="en-US"/>
               </w:rPr>
             </w:pPr>
-            <w:proofErr w:type="gramStart"/>
-            <w:r>
-              <w:rPr>
-                <w:sz w:val="24"/>
-                <w:lang w:val="en-US"/>
-              </w:rPr>
-              <w:t>Delay(</w:t>
-            </w:r>
-            <w:proofErr w:type="gramEnd"/>
-            <w:r>
-              <w:rPr>
-                <w:sz w:val="24"/>
-                <w:lang w:val="en-US"/>
-              </w:rPr>
-              <w:t>?)</w:t>
+            <w:r>
+              <w:rPr>
+                <w:sz w:val="24"/>
+                <w:lang w:val="en-US"/>
+              </w:rPr>
+              <w:t>Delay(?)</w:t>
             </w:r>
           </w:p>
         </w:tc>
@@ -4912,7 +6526,7 @@
           <w:lang w:val="en-US"/>
         </w:rPr>
       </w:pPr>
-      <w:bookmarkStart w:id="8" w:name="_Toc409601783"/>
+      <w:bookmarkStart w:id="10" w:name="_Toc409601783"/>
       <w:r>
         <w:rPr>
           <w:b/>
@@ -4921,7 +6535,7 @@
         </w:rPr>
         <w:t>Face-recognition Raspberry-Pi:</w:t>
       </w:r>
-      <w:bookmarkEnd w:id="8"/>
+      <w:bookmarkEnd w:id="10"/>
     </w:p>
     <w:tbl>
       <w:tblPr>
@@ -5024,21 +6638,12 @@
                 <w:lang w:val="en-US"/>
               </w:rPr>
             </w:pPr>
-            <w:proofErr w:type="gramStart"/>
-            <w:r>
-              <w:rPr>
-                <w:sz w:val="24"/>
-                <w:lang w:val="en-US"/>
-              </w:rPr>
-              <w:t>Delay(</w:t>
-            </w:r>
-            <w:proofErr w:type="gramEnd"/>
-            <w:r>
-              <w:rPr>
-                <w:sz w:val="24"/>
-                <w:lang w:val="en-US"/>
-              </w:rPr>
-              <w:t>?)</w:t>
+            <w:r>
+              <w:rPr>
+                <w:sz w:val="24"/>
+                <w:lang w:val="en-US"/>
+              </w:rPr>
+              <w:t>Delay(?)</w:t>
             </w:r>
           </w:p>
         </w:tc>
@@ -5152,7 +6757,7 @@
           <w:lang w:val="en-US"/>
         </w:rPr>
       </w:pPr>
-      <w:bookmarkStart w:id="9" w:name="_Toc409601784"/>
+      <w:bookmarkStart w:id="11" w:name="_Toc409601784"/>
       <w:r>
         <w:rPr>
           <w:b/>
@@ -5161,7 +6766,7 @@
         </w:rPr>
         <w:t>Voice-recognition:</w:t>
       </w:r>
-      <w:bookmarkEnd w:id="9"/>
+      <w:bookmarkEnd w:id="11"/>
     </w:p>
     <w:tbl>
       <w:tblPr>
@@ -5383,7 +6988,7 @@
           <w:lang w:val="en-US"/>
         </w:rPr>
       </w:pPr>
-      <w:bookmarkStart w:id="10" w:name="_Toc409601785"/>
+      <w:bookmarkStart w:id="12" w:name="_Toc409601785"/>
       <w:r>
         <w:rPr>
           <w:b/>
@@ -5400,7 +7005,7 @@
         </w:rPr>
         <w:t>otion-detection:</w:t>
       </w:r>
-      <w:bookmarkEnd w:id="10"/>
+      <w:bookmarkEnd w:id="12"/>
     </w:p>
     <w:tbl>
       <w:tblPr>
@@ -5657,7 +7262,7 @@
           <w:lang w:val="en-US"/>
         </w:rPr>
       </w:pPr>
-      <w:bookmarkStart w:id="11" w:name="_Toc409601786"/>
+      <w:bookmarkStart w:id="13" w:name="_Toc409601786"/>
       <w:r>
         <w:rPr>
           <w:sz w:val="24"/>
@@ -5682,7 +7287,7 @@
         </w:rPr>
         <w:t>:</w:t>
       </w:r>
-      <w:bookmarkEnd w:id="11"/>
+      <w:bookmarkEnd w:id="13"/>
       <w:r>
         <w:rPr>
           <w:sz w:val="24"/>
@@ -5705,7 +7310,7 @@
           <w:lang w:val="en-US"/>
         </w:rPr>
       </w:pPr>
-      <w:bookmarkStart w:id="12" w:name="_Toc409601787"/>
+      <w:bookmarkStart w:id="14" w:name="_Toc409601787"/>
       <w:r>
         <w:rPr>
           <w:b/>
@@ -5714,7 +7319,7 @@
         </w:rPr>
         <w:t>Barcode-reader:</w:t>
       </w:r>
-      <w:bookmarkEnd w:id="12"/>
+      <w:bookmarkEnd w:id="14"/>
     </w:p>
     <w:tbl>
       <w:tblPr>
@@ -5929,7 +7534,7 @@
           <w:lang w:val="en-US"/>
         </w:rPr>
       </w:pPr>
-      <w:bookmarkStart w:id="13" w:name="_Toc409601788"/>
+      <w:bookmarkStart w:id="15" w:name="_Toc409601788"/>
       <w:r>
         <w:rPr>
           <w:b/>
@@ -5938,7 +7543,7 @@
         </w:rPr>
         <w:t>NFC-tag:</w:t>
       </w:r>
-      <w:bookmarkEnd w:id="13"/>
+      <w:bookmarkEnd w:id="15"/>
     </w:p>
     <w:tbl>
       <w:tblPr>
@@ -6175,7 +7780,7 @@
           <w:lang w:val="en-US"/>
         </w:rPr>
       </w:pPr>
-      <w:bookmarkStart w:id="14" w:name="_Toc409601789"/>
+      <w:bookmarkStart w:id="16" w:name="_Toc409601789"/>
       <w:r>
         <w:rPr>
           <w:b/>
@@ -6216,7 +7821,7 @@
         </w:rPr>
         <w:t>:</w:t>
       </w:r>
-      <w:bookmarkEnd w:id="14"/>
+      <w:bookmarkEnd w:id="16"/>
     </w:p>
     <w:tbl>
       <w:tblPr>
@@ -6440,7 +8045,7 @@
           <w:lang w:val="en-US"/>
         </w:rPr>
       </w:pPr>
-      <w:bookmarkStart w:id="15" w:name="_Toc409601790"/>
+      <w:bookmarkStart w:id="17" w:name="_Toc409601790"/>
       <w:r>
         <w:rPr>
           <w:b/>
@@ -6449,7 +8054,7 @@
         </w:rPr>
         <w:t>LED’s/ LED-strip</w:t>
       </w:r>
-      <w:bookmarkEnd w:id="15"/>
+      <w:bookmarkEnd w:id="17"/>
       <w:r>
         <w:rPr>
           <w:b/>
@@ -6895,7 +8500,7 @@
           <w:lang w:val="en-US"/>
         </w:rPr>
       </w:pPr>
-      <w:bookmarkStart w:id="16" w:name="_Toc409601791"/>
+      <w:bookmarkStart w:id="18" w:name="_Toc409601791"/>
       <w:r>
         <w:rPr>
           <w:sz w:val="24"/>
@@ -6912,7 +8517,7 @@
         </w:rPr>
         <w:t>:</w:t>
       </w:r>
-      <w:bookmarkEnd w:id="16"/>
+      <w:bookmarkEnd w:id="18"/>
     </w:p>
     <w:p>
       <w:pPr>
@@ -6928,7 +8533,7 @@
           <w:lang w:val="en-US"/>
         </w:rPr>
       </w:pPr>
-      <w:bookmarkStart w:id="17" w:name="_Toc409601792"/>
+      <w:bookmarkStart w:id="19" w:name="_Toc409601792"/>
       <w:r>
         <w:rPr>
           <w:b/>
@@ -6953,7 +8558,7 @@
         </w:rPr>
         <w:t>:</w:t>
       </w:r>
-      <w:bookmarkEnd w:id="17"/>
+      <w:bookmarkEnd w:id="19"/>
     </w:p>
     <w:tbl>
       <w:tblPr>
@@ -7177,7 +8782,7 @@
           <w:lang w:val="en-US"/>
         </w:rPr>
       </w:pPr>
-      <w:bookmarkStart w:id="18" w:name="_Toc409601793"/>
+      <w:bookmarkStart w:id="20" w:name="_Toc409601793"/>
       <w:r>
         <w:rPr>
           <w:b/>
@@ -7186,7 +8791,7 @@
         </w:rPr>
         <w:t>Personal point-system (based on earlier snacks):</w:t>
       </w:r>
-      <w:bookmarkEnd w:id="18"/>
+      <w:bookmarkEnd w:id="20"/>
     </w:p>
     <w:tbl>
       <w:tblPr>
@@ -7410,7 +9015,7 @@
           <w:lang w:val="en-US"/>
         </w:rPr>
       </w:pPr>
-      <w:bookmarkStart w:id="19" w:name="_Toc409601794"/>
+      <w:bookmarkStart w:id="21" w:name="_Toc409601794"/>
       <w:r>
         <w:rPr>
           <w:b/>
@@ -7419,7 +9024,7 @@
         </w:rPr>
         <w:t>BMI-calculator:</w:t>
       </w:r>
-      <w:bookmarkEnd w:id="19"/>
+      <w:bookmarkEnd w:id="21"/>
     </w:p>
     <w:tbl>
       <w:tblPr>
@@ -7641,7 +9246,7 @@
           <w:lang w:val="en-US"/>
         </w:rPr>
       </w:pPr>
-      <w:bookmarkStart w:id="20" w:name="_Toc409601795"/>
+      <w:bookmarkStart w:id="22" w:name="_Toc409601795"/>
       <w:r>
         <w:rPr>
           <w:sz w:val="24"/>
@@ -7666,7 +9271,7 @@
         </w:rPr>
         <w:t>:</w:t>
       </w:r>
-      <w:bookmarkEnd w:id="20"/>
+      <w:bookmarkEnd w:id="22"/>
     </w:p>
     <w:p>
       <w:pPr>
@@ -7682,7 +9287,7 @@
           <w:lang w:val="en-US"/>
         </w:rPr>
       </w:pPr>
-      <w:bookmarkStart w:id="21" w:name="_Toc409601796"/>
+      <w:bookmarkStart w:id="23" w:name="_Toc409601796"/>
       <w:r>
         <w:rPr>
           <w:b/>
@@ -7699,7 +9304,7 @@
         </w:rPr>
         <w:t>:</w:t>
       </w:r>
-      <w:bookmarkEnd w:id="21"/>
+      <w:bookmarkEnd w:id="23"/>
     </w:p>
     <w:tbl>
       <w:tblPr>
@@ -7916,7 +9521,7 @@
           <w:lang w:val="en-US"/>
         </w:rPr>
       </w:pPr>
-      <w:bookmarkStart w:id="22" w:name="_Toc409601797"/>
+      <w:bookmarkStart w:id="24" w:name="_Toc409601797"/>
       <w:r>
         <w:rPr>
           <w:b/>
@@ -7925,7 +9530,7 @@
         </w:rPr>
         <w:t>Arduino:</w:t>
       </w:r>
-      <w:bookmarkEnd w:id="22"/>
+      <w:bookmarkEnd w:id="24"/>
     </w:p>
     <w:tbl>
       <w:tblPr>
@@ -8149,7 +9754,7 @@
           <w:lang w:val="en-US"/>
         </w:rPr>
       </w:pPr>
-      <w:bookmarkStart w:id="23" w:name="_Toc409601798"/>
+      <w:bookmarkStart w:id="25" w:name="_Toc409601798"/>
       <w:r>
         <w:rPr>
           <w:b/>
@@ -8174,7 +9779,7 @@
         </w:rPr>
         <w:t>:</w:t>
       </w:r>
-      <w:bookmarkEnd w:id="23"/>
+      <w:bookmarkEnd w:id="25"/>
     </w:p>
     <w:tbl>
       <w:tblPr>
@@ -8391,7 +9996,7 @@
           <w:lang w:val="en-US"/>
         </w:rPr>
       </w:pPr>
-      <w:bookmarkStart w:id="24" w:name="_Toc409601799"/>
+      <w:bookmarkStart w:id="26" w:name="_Toc409601799"/>
       <w:r>
         <w:rPr>
           <w:b/>
@@ -8400,7 +10005,7 @@
         </w:rPr>
         <w:t>Bluetooth:</w:t>
       </w:r>
-      <w:bookmarkEnd w:id="24"/>
+      <w:bookmarkEnd w:id="26"/>
     </w:p>
     <w:tbl>
       <w:tblPr>
@@ -8653,20 +10258,6 @@
     </w:p>
     <w:p>
       <w:pPr>
-        <w:tabs>
-          <w:tab w:val="left" w:pos="6120"/>
-        </w:tabs>
-        <w:rPr>
-          <w:rFonts w:asciiTheme="majorHAnsi" w:eastAsiaTheme="majorEastAsia" w:hAnsiTheme="majorHAnsi" w:cstheme="majorBidi"/>
-          <w:color w:val="2E74B5" w:themeColor="accent1" w:themeShade="BF"/>
-          <w:sz w:val="32"/>
-          <w:szCs w:val="32"/>
-          <w:lang w:val="en-US"/>
-        </w:rPr>
-      </w:pPr>
-    </w:p>
-    <w:p>
-      <w:pPr>
         <w:pStyle w:val="ListParagraph"/>
         <w:numPr>
           <w:ilvl w:val="0"/>
@@ -8691,7 +10282,8 @@
           <w:szCs w:val="32"/>
           <w:lang w:val="en-US"/>
         </w:rPr>
-        <w:t xml:space="preserve">The </w:t>
+        <w:lastRenderedPageBreak/>
+        <w:t>C</w:t>
       </w:r>
       <w:r>
         <w:rPr>
@@ -8701,7 +10293,17 @@
           <w:szCs w:val="32"/>
           <w:lang w:val="en-US"/>
         </w:rPr>
-        <w:t>conclusion</w:t>
+        <w:t>onclusion</w:t>
+      </w:r>
+      <w:r>
+        <w:rPr>
+          <w:rFonts w:asciiTheme="majorHAnsi" w:eastAsiaTheme="majorEastAsia" w:hAnsiTheme="majorHAnsi" w:cstheme="majorBidi"/>
+          <w:color w:val="2E74B5" w:themeColor="accent1" w:themeShade="BF"/>
+          <w:sz w:val="32"/>
+          <w:szCs w:val="32"/>
+          <w:lang w:val="en-US"/>
+        </w:rPr>
+        <w:t xml:space="preserve"> in high-level schematic</w:t>
       </w:r>
     </w:p>
     <w:p>
@@ -8714,8 +10316,8 @@
           <w:lang w:val="en-US"/>
         </w:rPr>
         <w:sectPr>
-          <w:footerReference w:type="default" r:id="rId16"/>
-          <w:footerReference w:type="first" r:id="rId17"/>
+          <w:footerReference w:type="default" r:id="rId20"/>
+          <w:footerReference w:type="first" r:id="rId21"/>
           <w:pgSz w:w="11906" w:h="16838"/>
           <w:pgMar w:top="1417" w:right="1417" w:bottom="993" w:left="1417" w:header="708" w:footer="708" w:gutter="0"/>
           <w:pgNumType w:start="0"/>
@@ -8724,6 +10326,187 @@
           <w:docGrid w:linePitch="360"/>
         </w:sectPr>
       </w:pPr>
+      <w:r>
+        <w:rPr>
+          <w:noProof/>
+          <w:sz w:val="24"/>
+          <w:lang w:eastAsia="nl-BE"/>
+        </w:rPr>
+        <mc:AlternateContent>
+          <mc:Choice Requires="wps">
+            <w:drawing>
+              <wp:anchor distT="0" distB="0" distL="114300" distR="114300" simplePos="0" relativeHeight="251678720" behindDoc="0" locked="0" layoutInCell="1" allowOverlap="1" wp14:anchorId="642C83E2" wp14:editId="6E721252">
+                <wp:simplePos x="0" y="0"/>
+                <wp:positionH relativeFrom="column">
+                  <wp:posOffset>143510</wp:posOffset>
+                </wp:positionH>
+                <wp:positionV relativeFrom="paragraph">
+                  <wp:posOffset>4712970</wp:posOffset>
+                </wp:positionV>
+                <wp:extent cx="400050" cy="313690"/>
+                <wp:effectExtent l="57150" t="57150" r="76200" b="105410"/>
+                <wp:wrapNone/>
+                <wp:docPr id="19" name="Elbow Connector 19"/>
+                <wp:cNvGraphicFramePr/>
+                <a:graphic xmlns:a="http://schemas.openxmlformats.org/drawingml/2006/main">
+                  <a:graphicData uri="http://schemas.microsoft.com/office/word/2010/wordprocessingShape">
+                    <wps:wsp>
+                      <wps:cNvCnPr/>
+                      <wps:spPr>
+                        <a:xfrm>
+                          <a:off x="0" y="0"/>
+                          <a:ext cx="400050" cy="313690"/>
+                        </a:xfrm>
+                        <a:prstGeom prst="bentConnector3">
+                          <a:avLst>
+                            <a:gd name="adj1" fmla="val 108"/>
+                          </a:avLst>
+                        </a:prstGeom>
+                        <a:ln w="28575">
+                          <a:solidFill>
+                            <a:srgbClr val="FF0000"/>
+                          </a:solidFill>
+                        </a:ln>
+                        <a:effectLst>
+                          <a:outerShdw blurRad="50800" dist="38100" dir="2700000" algn="tl" rotWithShape="0">
+                            <a:prstClr val="black">
+                              <a:alpha val="40000"/>
+                            </a:prstClr>
+                          </a:outerShdw>
+                        </a:effectLst>
+                      </wps:spPr>
+                      <wps:style>
+                        <a:lnRef idx="3">
+                          <a:schemeClr val="accent2"/>
+                        </a:lnRef>
+                        <a:fillRef idx="0">
+                          <a:schemeClr val="accent2"/>
+                        </a:fillRef>
+                        <a:effectRef idx="2">
+                          <a:schemeClr val="accent2"/>
+                        </a:effectRef>
+                        <a:fontRef idx="minor">
+                          <a:schemeClr val="tx1"/>
+                        </a:fontRef>
+                      </wps:style>
+                      <wps:bodyPr/>
+                    </wps:wsp>
+                  </a:graphicData>
+                </a:graphic>
+                <wp14:sizeRelH relativeFrom="margin">
+                  <wp14:pctWidth>0</wp14:pctWidth>
+                </wp14:sizeRelH>
+                <wp14:sizeRelV relativeFrom="margin">
+                  <wp14:pctHeight>0</wp14:pctHeight>
+                </wp14:sizeRelV>
+              </wp:anchor>
+            </w:drawing>
+          </mc:Choice>
+          <mc:Fallback>
+            <w:pict>
+              <v:shapetype w14:anchorId="206410EB" id="_x0000_t34" coordsize="21600,21600" o:spt="34" o:oned="t" adj="10800" path="m,l@0,0@0,21600,21600,21600e" filled="f">
+                <v:stroke joinstyle="miter"/>
+                <v:formulas>
+                  <v:f eqn="val #0"/>
+                </v:formulas>
+                <v:path arrowok="t" fillok="f" o:connecttype="none"/>
+                <v:handles>
+                  <v:h position="#0,center"/>
+                </v:handles>
+                <o:lock v:ext="edit" shapetype="t"/>
+              </v:shapetype>
+              <v:shape id="Elbow Connector 19" o:spid="_x0000_s1026" type="#_x0000_t34" style="position:absolute;margin-left:11.3pt;margin-top:371.1pt;width:31.5pt;height:24.7pt;z-index:251678720;visibility:visible;mso-wrap-style:square;mso-width-percent:0;mso-height-percent:0;mso-wrap-distance-left:9pt;mso-wrap-distance-top:0;mso-wrap-distance-right:9pt;mso-wrap-distance-bottom:0;mso-position-horizontal:absolute;mso-position-horizontal-relative:text;mso-position-vertical:absolute;mso-position-vertical-relative:text;mso-width-percent:0;mso-height-percent:0;mso-width-relative:margin;mso-height-relative:margin" o:gfxdata="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" adj="23" strokecolor="red" strokeweight="2.25pt">
+                <v:shadow on="t" color="black" opacity="26214f" origin="-.5,-.5" offset=".74836mm,.74836mm"/>
+              </v:shape>
+            </w:pict>
+          </mc:Fallback>
+        </mc:AlternateContent>
+      </w:r>
+      <w:r>
+        <w:rPr>
+          <w:noProof/>
+          <w:sz w:val="24"/>
+          <w:lang w:eastAsia="nl-BE"/>
+        </w:rPr>
+        <mc:AlternateContent>
+          <mc:Choice Requires="wps">
+            <w:drawing>
+              <wp:anchor distT="0" distB="0" distL="114300" distR="114300" simplePos="0" relativeHeight="251680768" behindDoc="0" locked="0" layoutInCell="1" allowOverlap="1" wp14:anchorId="12D5DE79" wp14:editId="72D479EB">
+                <wp:simplePos x="0" y="0"/>
+                <wp:positionH relativeFrom="column">
+                  <wp:posOffset>144780</wp:posOffset>
+                </wp:positionH>
+                <wp:positionV relativeFrom="paragraph">
+                  <wp:posOffset>5010150</wp:posOffset>
+                </wp:positionV>
+                <wp:extent cx="387350" cy="412750"/>
+                <wp:effectExtent l="57150" t="57150" r="88900" b="101600"/>
+                <wp:wrapNone/>
+                <wp:docPr id="20" name="Elbow Connector 20"/>
+                <wp:cNvGraphicFramePr/>
+                <a:graphic xmlns:a="http://schemas.openxmlformats.org/drawingml/2006/main">
+                  <a:graphicData uri="http://schemas.microsoft.com/office/word/2010/wordprocessingShape">
+                    <wps:wsp>
+                      <wps:cNvCnPr/>
+                      <wps:spPr>
+                        <a:xfrm>
+                          <a:off x="0" y="0"/>
+                          <a:ext cx="387350" cy="412750"/>
+                        </a:xfrm>
+                        <a:prstGeom prst="bentConnector3">
+                          <a:avLst>
+                            <a:gd name="adj1" fmla="val 108"/>
+                          </a:avLst>
+                        </a:prstGeom>
+                        <a:ln w="28575">
+                          <a:solidFill>
+                            <a:srgbClr val="FF0000"/>
+                          </a:solidFill>
+                        </a:ln>
+                        <a:effectLst>
+                          <a:outerShdw blurRad="50800" dist="38100" dir="2700000" algn="tl" rotWithShape="0">
+                            <a:prstClr val="black">
+                              <a:alpha val="40000"/>
+                            </a:prstClr>
+                          </a:outerShdw>
+                        </a:effectLst>
+                      </wps:spPr>
+                      <wps:style>
+                        <a:lnRef idx="3">
+                          <a:schemeClr val="accent2"/>
+                        </a:lnRef>
+                        <a:fillRef idx="0">
+                          <a:schemeClr val="accent2"/>
+                        </a:fillRef>
+                        <a:effectRef idx="2">
+                          <a:schemeClr val="accent2"/>
+                        </a:effectRef>
+                        <a:fontRef idx="minor">
+                          <a:schemeClr val="tx1"/>
+                        </a:fontRef>
+                      </wps:style>
+                      <wps:bodyPr/>
+                    </wps:wsp>
+                  </a:graphicData>
+                </a:graphic>
+                <wp14:sizeRelH relativeFrom="margin">
+                  <wp14:pctWidth>0</wp14:pctWidth>
+                </wp14:sizeRelH>
+                <wp14:sizeRelV relativeFrom="margin">
+                  <wp14:pctHeight>0</wp14:pctHeight>
+                </wp14:sizeRelV>
+              </wp:anchor>
+            </w:drawing>
+          </mc:Choice>
+          <mc:Fallback>
+            <w:pict>
+              <v:shape w14:anchorId="5C5F78C8" id="Elbow Connector 20" o:spid="_x0000_s1026" type="#_x0000_t34" style="position:absolute;margin-left:11.4pt;margin-top:394.5pt;width:30.5pt;height:32.5pt;z-index:251680768;visibility:visible;mso-wrap-style:square;mso-width-percent:0;mso-height-percent:0;mso-wrap-distance-left:9pt;mso-wrap-distance-top:0;mso-wrap-distance-right:9pt;mso-wrap-distance-bottom:0;mso-position-horizontal:absolute;mso-position-horizontal-relative:text;mso-position-vertical:absolute;mso-position-vertical-relative:text;mso-width-percent:0;mso-height-percent:0;mso-width-relative:margin;mso-height-relative:margin" o:gfxdata="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" adj="23" strokecolor="red" strokeweight="2.25pt">
+                <v:shadow on="t" color="black" opacity="26214f" origin="-.5,-.5" offset=".74836mm,.74836mm"/>
+              </v:shape>
+            </w:pict>
+          </mc:Fallback>
+        </mc:AlternateContent>
+      </w:r>
       <w:r>
         <w:rPr>
           <w:noProof/>
@@ -8793,18 +10576,7 @@
           </mc:Choice>
           <mc:Fallback>
             <w:pict>
-              <v:shapetype w14:anchorId="3C9EED31" id="_x0000_t34" coordsize="21600,21600" o:spt="34" o:oned="t" adj="10800" path="m,l@0,0@0,21600,21600,21600e" filled="f">
-                <v:stroke joinstyle="miter"/>
-                <v:formulas>
-                  <v:f eqn="val #0"/>
-                </v:formulas>
-                <v:path arrowok="t" fillok="f" o:connecttype="none"/>
-                <v:handles>
-                  <v:h position="#0,center"/>
-                </v:handles>
-                <o:lock v:ext="edit" shapetype="t"/>
-              </v:shapetype>
-              <v:shape id="Elbow Connector 131" o:spid="_x0000_s1026" type="#_x0000_t34" style="position:absolute;margin-left:103.85pt;margin-top:430.1pt;width:91.4pt;height:157.1pt;flip:y;z-index:251752448;visibility:visible;mso-wrap-style:square;mso-width-percent:0;mso-height-percent:0;mso-wrap-distance-left:9pt;mso-wrap-distance-top:0;mso-wrap-distance-right:9pt;mso-wrap-distance-bottom:0;mso-position-horizontal:absolute;mso-position-horizontal-relative:text;mso-position-vertical:absolute;mso-position-vertical-relative:text;mso-width-percent:0;mso-height-percent:0;mso-width-relative:margin;mso-height-relative:margin" o:gfxdata="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" adj="21598" strokecolor="#5b9bd5 [3204]" strokeweight=".5pt">
+              <v:shape w14:anchorId="2DC748A8" id="Elbow Connector 131" o:spid="_x0000_s1026" type="#_x0000_t34" style="position:absolute;margin-left:103.85pt;margin-top:430.1pt;width:91.4pt;height:157.1pt;flip:y;z-index:251752448;visibility:visible;mso-wrap-style:square;mso-width-percent:0;mso-height-percent:0;mso-wrap-distance-left:9pt;mso-wrap-distance-top:0;mso-wrap-distance-right:9pt;mso-wrap-distance-bottom:0;mso-position-horizontal:absolute;mso-position-horizontal-relative:text;mso-position-vertical:absolute;mso-position-vertical-relative:text;mso-width-percent:0;mso-height-percent:0;mso-width-relative:margin;mso-height-relative:margin" o:gfxdata="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" adj="21598" strokecolor="#5b9bd5 [3204]" strokeweight=".5pt">
                 <v:stroke endarrow="block"/>
               </v:shape>
             </w:pict>
@@ -8872,7 +10644,7 @@
           </mc:Choice>
           <mc:Fallback>
             <w:pict>
-              <v:shapetype w14:anchorId="3FBBB840" id="_x0000_t32" coordsize="21600,21600" o:spt="32" o:oned="t" path="m,l21600,21600e" filled="f">
+              <v:shapetype w14:anchorId="5BAD3838" id="_x0000_t32" coordsize="21600,21600" o:spt="32" o:oned="t" path="m,l21600,21600e" filled="f">
                 <v:path arrowok="t" fillok="f" o:connecttype="none"/>
                 <o:lock v:ext="edit" shapetype="t"/>
               </v:shapetype>
@@ -8947,7 +10719,7 @@
           </mc:Choice>
           <mc:Fallback>
             <w:pict>
-              <v:shape w14:anchorId="48D619A5" id="Straight Arrow Connector 128" o:spid="_x0000_s1026" type="#_x0000_t32" style="position:absolute;margin-left:103.85pt;margin-top:492.7pt;width:65.7pt;height:9.4pt;z-index:251749376;visibility:visible;mso-wrap-style:square;mso-height-percent:0;mso-wrap-distance-left:9pt;mso-wrap-distance-top:0;mso-wrap-distance-right:9pt;mso-wrap-distance-bottom:0;mso-position-horizontal:absolute;mso-position-horizontal-relative:text;mso-position-vertical:absolute;mso-position-vertical-relative:text;mso-height-percent:0;mso-height-relative:margin" o:gfxdata="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" strokecolor="#70ad47 [3209]" strokeweight=".5pt">
+              <v:shape w14:anchorId="28109E92" id="Straight Arrow Connector 128" o:spid="_x0000_s1026" type="#_x0000_t32" style="position:absolute;margin-left:103.85pt;margin-top:492.7pt;width:65.7pt;height:9.4pt;z-index:251749376;visibility:visible;mso-wrap-style:square;mso-height-percent:0;mso-wrap-distance-left:9pt;mso-wrap-distance-top:0;mso-wrap-distance-right:9pt;mso-wrap-distance-bottom:0;mso-position-horizontal:absolute;mso-position-horizontal-relative:text;mso-position-vertical:absolute;mso-position-vertical-relative:text;mso-height-percent:0;mso-height-relative:margin" o:gfxdata="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" strokecolor="#70ad47 [3209]" strokeweight=".5pt">
                 <v:stroke endarrow="block" joinstyle="miter"/>
               </v:shape>
             </w:pict>
@@ -9021,7 +10793,7 @@
           </mc:Choice>
           <mc:Fallback>
             <w:pict>
-              <v:shape w14:anchorId="533DBFD7" id="Straight Arrow Connector 63" o:spid="_x0000_s1026" type="#_x0000_t32" style="position:absolute;margin-left:103.85pt;margin-top:460.75pt;width:64.5pt;height:5pt;z-index:251748352;visibility:visible;mso-wrap-style:square;mso-width-percent:0;mso-height-percent:0;mso-wrap-distance-left:9pt;mso-wrap-distance-top:0;mso-wrap-distance-right:9pt;mso-wrap-distance-bottom:0;mso-position-horizontal:absolute;mso-position-horizontal-relative:text;mso-position-vertical:absolute;mso-position-vertical-relative:text;mso-width-percent:0;mso-height-percent:0;mso-width-relative:margin;mso-height-relative:margin" o:gfxdata="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" strokecolor="#70ad47 [3209]" strokeweight=".5pt">
+              <v:shape w14:anchorId="65C59153" id="Straight Arrow Connector 63" o:spid="_x0000_s1026" type="#_x0000_t32" style="position:absolute;margin-left:103.85pt;margin-top:460.75pt;width:64.5pt;height:5pt;z-index:251748352;visibility:visible;mso-wrap-style:square;mso-width-percent:0;mso-height-percent:0;mso-wrap-distance-left:9pt;mso-wrap-distance-top:0;mso-wrap-distance-right:9pt;mso-wrap-distance-bottom:0;mso-position-horizontal:absolute;mso-position-horizontal-relative:text;mso-position-vertical:absolute;mso-position-vertical-relative:text;mso-width-percent:0;mso-height-percent:0;mso-width-relative:margin;mso-height-relative:margin" o:gfxdata="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" strokecolor="#70ad47 [3209]" strokeweight=".5pt">
                 <v:stroke endarrow="block" joinstyle="miter"/>
               </v:shape>
             </w:pict>
@@ -9095,7 +10867,7 @@
           </mc:Choice>
           <mc:Fallback>
             <w:pict>
-              <v:shape w14:anchorId="7ABBF2FE" id="Straight Arrow Connector 62" o:spid="_x0000_s1026" type="#_x0000_t32" style="position:absolute;margin-left:103.2pt;margin-top:428.85pt;width:66.35pt;height:3.6pt;z-index:251747328;visibility:visible;mso-wrap-style:square;mso-width-percent:0;mso-height-percent:0;mso-wrap-distance-left:9pt;mso-wrap-distance-top:0;mso-wrap-distance-right:9pt;mso-wrap-distance-bottom:0;mso-position-horizontal:absolute;mso-position-horizontal-relative:text;mso-position-vertical:absolute;mso-position-vertical-relative:text;mso-width-percent:0;mso-height-percent:0;mso-width-relative:margin;mso-height-relative:margin" o:gfxdata="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" strokecolor="#70ad47 [3209]" strokeweight=".5pt">
+              <v:shape w14:anchorId="0479F802" id="Straight Arrow Connector 62" o:spid="_x0000_s1026" type="#_x0000_t32" style="position:absolute;margin-left:103.2pt;margin-top:428.85pt;width:66.35pt;height:3.6pt;z-index:251747328;visibility:visible;mso-wrap-style:square;mso-width-percent:0;mso-height-percent:0;mso-wrap-distance-left:9pt;mso-wrap-distance-top:0;mso-wrap-distance-right:9pt;mso-wrap-distance-bottom:0;mso-position-horizontal:absolute;mso-position-horizontal-relative:text;mso-position-vertical:absolute;mso-position-vertical-relative:text;mso-width-percent:0;mso-height-percent:0;mso-width-relative:margin;mso-height-relative:margin" o:gfxdata="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" strokecolor="#70ad47 [3209]" strokeweight=".5pt">
                 <v:stroke endarrow="block" joinstyle="miter"/>
               </v:shape>
             </w:pict>
@@ -9163,7 +10935,7 @@
           </mc:Choice>
           <mc:Fallback>
             <w:pict>
-              <v:shape w14:anchorId="2989C9FC" id="Straight Arrow Connector 129" o:spid="_x0000_s1026" type="#_x0000_t32" style="position:absolute;margin-left:103.85pt;margin-top:524pt;width:55.1pt;height:18.75pt;z-index:251750400;visibility:visible;mso-wrap-style:square;mso-wrap-distance-left:9pt;mso-wrap-distance-top:0;mso-wrap-distance-right:9pt;mso-wrap-distance-bottom:0;mso-position-horizontal:absolute;mso-position-horizontal-relative:text;mso-position-vertical:absolute;mso-position-vertical-relative:text" o:gfxdata="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" strokecolor="#70ad47 [3209]" strokeweight=".5pt">
+              <v:shape w14:anchorId="366FBAB9" id="Straight Arrow Connector 129" o:spid="_x0000_s1026" type="#_x0000_t32" style="position:absolute;margin-left:103.85pt;margin-top:524pt;width:55.1pt;height:18.75pt;z-index:251750400;visibility:visible;mso-wrap-style:square;mso-wrap-distance-left:9pt;mso-wrap-distance-top:0;mso-wrap-distance-right:9pt;mso-wrap-distance-bottom:0;mso-position-horizontal:absolute;mso-position-horizontal-relative:text;mso-position-vertical:absolute;mso-position-vertical-relative:text" o:gfxdata="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" strokecolor="#70ad47 [3209]" strokeweight=".5pt">
                 <v:stroke endarrow="block" joinstyle="miter"/>
               </v:shape>
             </w:pict>
@@ -9231,7 +11003,7 @@
           </mc:Choice>
           <mc:Fallback>
             <w:pict>
-              <v:shape w14:anchorId="467A2F7F" id="Straight Arrow Connector 61" o:spid="_x0000_s1026" type="#_x0000_t32" style="position:absolute;margin-left:103.85pt;margin-top:396.3pt;width:126.45pt;height:25.65pt;z-index:251746304;visibility:visible;mso-wrap-style:square;mso-wrap-distance-left:9pt;mso-wrap-distance-top:0;mso-wrap-distance-right:9pt;mso-wrap-distance-bottom:0;mso-position-horizontal:absolute;mso-position-horizontal-relative:text;mso-position-vertical:absolute;mso-position-vertical-relative:text" o:gfxdata="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" strokecolor="#70ad47 [3209]" strokeweight=".5pt">
+              <v:shape w14:anchorId="3317A2A5" id="Straight Arrow Connector 61" o:spid="_x0000_s1026" type="#_x0000_t32" style="position:absolute;margin-left:103.85pt;margin-top:396.3pt;width:126.45pt;height:25.65pt;z-index:251746304;visibility:visible;mso-wrap-style:square;mso-wrap-distance-left:9pt;mso-wrap-distance-top:0;mso-wrap-distance-right:9pt;mso-wrap-distance-bottom:0;mso-position-horizontal:absolute;mso-position-horizontal-relative:text;mso-position-vertical:absolute;mso-position-vertical-relative:text" o:gfxdata="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" strokecolor="#70ad47 [3209]" strokeweight=".5pt">
                 <v:stroke endarrow="block" joinstyle="miter"/>
               </v:shape>
             </w:pict>
@@ -9322,24 +11094,7 @@
                                 <w:lang w:val="en-US"/>
                               </w:rPr>
                               <w:br/>
-                            </w:r>
-                            <w:r>
-                              <w:rPr>
-                                <w:color w:val="FF0000"/>
-                                <w:sz w:val="16"/>
-                                <w:szCs w:val="24"/>
-                                <w:lang w:val="en-US"/>
-                              </w:rPr>
-                              <w:t xml:space="preserve">Up to 127 </w:t>
-                            </w:r>
-                            <w:r>
-                              <w:rPr>
-                                <w:color w:val="FF0000"/>
-                                <w:sz w:val="16"/>
-                                <w:szCs w:val="24"/>
-                                <w:lang w:val="en-US"/>
-                              </w:rPr>
-                              <w:t>different devices on the same I2C-bus.</w:t>
+                              <w:t>Up to 127 different devices on the same I2C-bus.</w:t>
                             </w:r>
                           </w:p>
                         </w:txbxContent>
@@ -9399,24 +11154,7 @@
                           <w:lang w:val="en-US"/>
                         </w:rPr>
                         <w:br/>
-                      </w:r>
-                      <w:r>
-                        <w:rPr>
-                          <w:color w:val="FF0000"/>
-                          <w:sz w:val="16"/>
-                          <w:szCs w:val="24"/>
-                          <w:lang w:val="en-US"/>
-                        </w:rPr>
-                        <w:t xml:space="preserve">Up to 127 </w:t>
-                      </w:r>
-                      <w:r>
-                        <w:rPr>
-                          <w:color w:val="FF0000"/>
-                          <w:sz w:val="16"/>
-                          <w:szCs w:val="24"/>
-                          <w:lang w:val="en-US"/>
-                        </w:rPr>
-                        <w:t>different devices on the same I2C-bus.</w:t>
+                        <w:t>Up to 127 different devices on the same I2C-bus.</w:t>
                       </w:r>
                     </w:p>
                   </w:txbxContent>
@@ -10362,13 +12100,6 @@
                                 <w:szCs w:val="24"/>
                               </w:rPr>
                               <w:br/>
-                            </w:r>
-                            <w:r>
-                              <w:rPr>
-                                <w:b/>
-                                <w:sz w:val="18"/>
-                                <w:szCs w:val="24"/>
-                              </w:rPr>
                               <w:t>M</w:t>
                             </w:r>
                             <w:r>
@@ -10391,7 +12122,7 @@
                                 <wp:inline distT="0" distB="0" distL="0" distR="0" wp14:anchorId="49EE1F7D" wp14:editId="770113A8">
                                   <wp:extent cx="788670" cy="352853"/>
                                   <wp:effectExtent l="0" t="0" r="0" b="0"/>
-                                  <wp:docPr id="51" name="Picture 51"/>
+                                  <wp:docPr id="155" name="Picture 155"/>
                                   <wp:cNvGraphicFramePr>
                                     <a:graphicFrameLocks xmlns:a="http://schemas.openxmlformats.org/drawingml/2006/main" noChangeAspect="1"/>
                                   </wp:cNvGraphicFramePr>
@@ -10405,7 +12136,7 @@
                                           </pic:cNvPicPr>
                                         </pic:nvPicPr>
                                         <pic:blipFill>
-                                          <a:blip r:embed="rId18">
+                                          <a:blip r:embed="rId22">
                                             <a:extLst>
                                               <a:ext uri="{28A0092B-C50C-407E-A947-70E740481C1C}">
                                                 <a14:useLocalDpi xmlns:a14="http://schemas.microsoft.com/office/drawing/2010/main" val="0"/>
@@ -10486,13 +12217,6 @@
                           <w:szCs w:val="24"/>
                         </w:rPr>
                         <w:br/>
-                      </w:r>
-                      <w:r>
-                        <w:rPr>
-                          <w:b/>
-                          <w:sz w:val="18"/>
-                          <w:szCs w:val="24"/>
-                        </w:rPr>
                         <w:t>M</w:t>
                       </w:r>
                       <w:r>
@@ -10515,7 +12239,7 @@
                           <wp:inline distT="0" distB="0" distL="0" distR="0" wp14:anchorId="49EE1F7D" wp14:editId="770113A8">
                             <wp:extent cx="788670" cy="352853"/>
                             <wp:effectExtent l="0" t="0" r="0" b="0"/>
-                            <wp:docPr id="51" name="Picture 51"/>
+                            <wp:docPr id="155" name="Picture 155"/>
                             <wp:cNvGraphicFramePr>
                               <a:graphicFrameLocks xmlns:a="http://schemas.openxmlformats.org/drawingml/2006/main" noChangeAspect="1"/>
                             </wp:cNvGraphicFramePr>
@@ -10529,7 +12253,7 @@
                                     </pic:cNvPicPr>
                                   </pic:nvPicPr>
                                   <pic:blipFill>
-                                    <a:blip r:embed="rId18">
+                                    <a:blip r:embed="rId22">
                                       <a:extLst>
                                         <a:ext uri="{28A0092B-C50C-407E-A947-70E740481C1C}">
                                           <a14:useLocalDpi xmlns:a14="http://schemas.microsoft.com/office/drawing/2010/main" val="0"/>
@@ -10649,13 +12373,6 @@
                                 <w:szCs w:val="24"/>
                               </w:rPr>
                               <w:br/>
-                            </w:r>
-                            <w:r>
-                              <w:rPr>
-                                <w:b/>
-                                <w:sz w:val="18"/>
-                                <w:szCs w:val="24"/>
-                              </w:rPr>
                               <w:t>M</w:t>
                             </w:r>
                             <w:r>
@@ -10716,13 +12433,6 @@
                           <w:szCs w:val="24"/>
                         </w:rPr>
                         <w:br/>
-                      </w:r>
-                      <w:r>
-                        <w:rPr>
-                          <w:b/>
-                          <w:sz w:val="18"/>
-                          <w:szCs w:val="24"/>
-                        </w:rPr>
                         <w:t>M</w:t>
                       </w:r>
                       <w:r>
@@ -10822,13 +12532,6 @@
                                 <w:szCs w:val="24"/>
                               </w:rPr>
                               <w:br/>
-                            </w:r>
-                            <w:r>
-                              <w:rPr>
-                                <w:b/>
-                                <w:sz w:val="18"/>
-                                <w:szCs w:val="24"/>
-                              </w:rPr>
                               <w:t>M</w:t>
                             </w:r>
                             <w:r>
@@ -10889,13 +12592,6 @@
                           <w:szCs w:val="24"/>
                         </w:rPr>
                         <w:br/>
-                      </w:r>
-                      <w:r>
-                        <w:rPr>
-                          <w:b/>
-                          <w:sz w:val="18"/>
-                          <w:szCs w:val="24"/>
-                        </w:rPr>
                         <w:t>M</w:t>
                       </w:r>
                       <w:r>
@@ -10983,14 +12679,7 @@
                                 <w:sz w:val="24"/>
                                 <w:szCs w:val="24"/>
                               </w:rPr>
-                              <w:t xml:space="preserve">Server           </w:t>
-                            </w:r>
-                            <w:r>
-                              <w:rPr>
-                                <w:sz w:val="24"/>
-                                <w:szCs w:val="24"/>
-                              </w:rPr>
-                              <w:t xml:space="preserve">Database       </w:t>
+                              <w:t xml:space="preserve">Server           Database       </w:t>
                             </w:r>
                           </w:p>
                         </w:txbxContent>
@@ -11030,14 +12719,7 @@
                           <w:sz w:val="24"/>
                           <w:szCs w:val="24"/>
                         </w:rPr>
-                        <w:t xml:space="preserve">Server           </w:t>
-                      </w:r>
-                      <w:r>
-                        <w:rPr>
-                          <w:sz w:val="24"/>
-                          <w:szCs w:val="24"/>
-                        </w:rPr>
-                        <w:t xml:space="preserve">Database       </w:t>
+                        <w:t xml:space="preserve">Server           Database       </w:t>
                       </w:r>
                     </w:p>
                   </w:txbxContent>
@@ -11121,16 +12803,7 @@
                                 <w:sz w:val="24"/>
                                 <w:szCs w:val="24"/>
                               </w:rPr>
-                              <w:t xml:space="preserve">UI/Server </w:t>
-                            </w:r>
-                            <w:r>
-                              <w:rPr>
-                                <w:b/>
-                                <w:color w:val="FF0000"/>
-                                <w:sz w:val="24"/>
-                                <w:szCs w:val="24"/>
-                              </w:rPr>
-                              <w:t>side</w:t>
+                              <w:t>UI/Server side</w:t>
                             </w:r>
                           </w:p>
                         </w:txbxContent>
@@ -11175,16 +12848,7 @@
                           <w:sz w:val="24"/>
                           <w:szCs w:val="24"/>
                         </w:rPr>
-                        <w:t xml:space="preserve">UI/Server </w:t>
-                      </w:r>
-                      <w:r>
-                        <w:rPr>
-                          <w:b/>
-                          <w:color w:val="FF0000"/>
-                          <w:sz w:val="24"/>
-                          <w:szCs w:val="24"/>
-                        </w:rPr>
-                        <w:t>side</w:t>
+                        <w:t>UI/Server side</w:t>
                       </w:r>
                     </w:p>
                   </w:txbxContent>
@@ -11322,7 +12986,7 @@
           <w:lang w:val="en-US"/>
         </w:rPr>
         <w:drawing>
-          <wp:anchor distT="0" distB="0" distL="114300" distR="114300" simplePos="0" relativeHeight="251694080" behindDoc="0" locked="0" layoutInCell="1" allowOverlap="1" wp14:anchorId="2D4E414F" wp14:editId="0E248259">
+          <wp:anchor distT="0" distB="0" distL="114300" distR="114300" simplePos="0" relativeHeight="251697151" behindDoc="0" locked="0" layoutInCell="1" allowOverlap="1" wp14:anchorId="2D4E414F" wp14:editId="1AF6F420">
             <wp:simplePos x="0" y="0"/>
             <wp:positionH relativeFrom="column">
               <wp:posOffset>-489585</wp:posOffset>
@@ -11345,7 +13009,7 @@
                     <pic:cNvPicPr/>
                   </pic:nvPicPr>
                   <pic:blipFill>
-                    <a:blip r:embed="rId19">
+                    <a:blip r:embed="rId23">
                       <a:extLst>
                         <a:ext uri="{28A0092B-C50C-407E-A947-70E740481C1C}">
                           <a14:useLocalDpi xmlns:a14="http://schemas.microsoft.com/office/drawing/2010/main" val="0"/>
@@ -12037,13 +13701,6 @@
                                 <w:szCs w:val="24"/>
                               </w:rPr>
                               <w:br/>
-                            </w:r>
-                            <w:r>
-                              <w:rPr>
-                                <w:b/>
-                                <w:sz w:val="18"/>
-                                <w:szCs w:val="24"/>
-                              </w:rPr>
                               <w:t>M</w:t>
                             </w:r>
                             <w:r>
@@ -12104,13 +13761,6 @@
                           <w:szCs w:val="24"/>
                         </w:rPr>
                         <w:br/>
-                      </w:r>
-                      <w:r>
-                        <w:rPr>
-                          <w:b/>
-                          <w:sz w:val="18"/>
-                          <w:szCs w:val="24"/>
-                        </w:rPr>
                         <w:t>M</w:t>
                       </w:r>
                       <w:r>
@@ -12199,14 +13849,7 @@
                                 <w:sz w:val="18"/>
                                 <w:szCs w:val="24"/>
                               </w:rPr>
-                              <w:t xml:space="preserve">Temp. </w:t>
-                            </w:r>
-                            <w:r>
-                              <w:rPr>
-                                <w:sz w:val="18"/>
-                                <w:szCs w:val="24"/>
-                              </w:rPr>
-                              <w:t>Out</w:t>
+                              <w:t>Temp. Out</w:t>
                             </w:r>
                           </w:p>
                         </w:txbxContent>
@@ -12247,14 +13890,7 @@
                           <w:sz w:val="18"/>
                           <w:szCs w:val="24"/>
                         </w:rPr>
-                        <w:t xml:space="preserve">Temp. </w:t>
-                      </w:r>
-                      <w:r>
-                        <w:rPr>
-                          <w:sz w:val="18"/>
-                          <w:szCs w:val="24"/>
-                        </w:rPr>
-                        <w:t>Out</w:t>
+                        <w:t>Temp. Out</w:t>
                       </w:r>
                     </w:p>
                   </w:txbxContent>
@@ -12573,14 +14209,7 @@
                                 <w:sz w:val="24"/>
                                 <w:szCs w:val="24"/>
                               </w:rPr>
-                              <w:t xml:space="preserve">Custom </w:t>
-                            </w:r>
-                            <w:r>
-                              <w:rPr>
-                                <w:sz w:val="24"/>
-                                <w:szCs w:val="24"/>
-                              </w:rPr>
-                              <w:t>PCB + DUE</w:t>
+                              <w:t>Custom PCB + DUE</w:t>
                             </w:r>
                           </w:p>
                         </w:txbxContent>
@@ -12620,14 +14249,7 @@
                           <w:sz w:val="24"/>
                           <w:szCs w:val="24"/>
                         </w:rPr>
-                        <w:t xml:space="preserve">Custom </w:t>
-                      </w:r>
-                      <w:r>
-                        <w:rPr>
-                          <w:sz w:val="24"/>
-                          <w:szCs w:val="24"/>
-                        </w:rPr>
-                        <w:t>PCB + DUE</w:t>
+                        <w:t>Custom PCB + DUE</w:t>
                       </w:r>
                     </w:p>
                   </w:txbxContent>
@@ -12954,7 +14576,7 @@
           </mc:Choice>
           <mc:Fallback>
             <w:pict>
-              <v:shape w14:anchorId="47B6105C" id="Elbow Connector 26" o:spid="_x0000_s1026" type="#_x0000_t34" style="position:absolute;margin-left:11.2pt;margin-top:552.45pt;width:30pt;height:34pt;z-index:251691008;visibility:visible;mso-wrap-style:square;mso-width-percent:0;mso-height-percent:0;mso-wrap-distance-left:9pt;mso-wrap-distance-top:0;mso-wrap-distance-right:9pt;mso-wrap-distance-bottom:0;mso-position-horizontal:absolute;mso-position-horizontal-relative:text;mso-position-vertical:absolute;mso-position-vertical-relative:text;mso-width-percent:0;mso-height-percent:0;mso-width-relative:margin;mso-height-relative:margin" o:gfxdata="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" adj="23" strokecolor="red" strokeweight="2.25pt">
+              <v:shape w14:anchorId="3DF6CB01" id="Elbow Connector 26" o:spid="_x0000_s1026" type="#_x0000_t34" style="position:absolute;margin-left:11.2pt;margin-top:552.45pt;width:30pt;height:34pt;z-index:251691008;visibility:visible;mso-wrap-style:square;mso-width-percent:0;mso-height-percent:0;mso-wrap-distance-left:9pt;mso-wrap-distance-top:0;mso-wrap-distance-right:9pt;mso-wrap-distance-bottom:0;mso-position-horizontal:absolute;mso-position-horizontal-relative:text;mso-position-vertical:absolute;mso-position-vertical-relative:text;mso-width-percent:0;mso-height-percent:0;mso-width-relative:margin;mso-height-relative:margin" o:gfxdata="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" adj="23" strokecolor="red" strokeweight="2.25pt">
                 <v:shadow on="t" color="black" opacity="26214f" origin="-.5,-.5" offset=".74836mm,.74836mm"/>
               </v:shape>
             </w:pict>
@@ -13039,7 +14661,7 @@
           </mc:Choice>
           <mc:Fallback>
             <w:pict>
-              <v:shape w14:anchorId="00E0F0B8" id="Elbow Connector 25" o:spid="_x0000_s1026" type="#_x0000_t34" style="position:absolute;margin-left:11.2pt;margin-top:521.4pt;width:30pt;height:34pt;z-index:251688960;visibility:visible;mso-wrap-style:square;mso-width-percent:0;mso-height-percent:0;mso-wrap-distance-left:9pt;mso-wrap-distance-top:0;mso-wrap-distance-right:9pt;mso-wrap-distance-bottom:0;mso-position-horizontal:absolute;mso-position-horizontal-relative:text;mso-position-vertical:absolute;mso-position-vertical-relative:text;mso-width-percent:0;mso-height-percent:0;mso-width-relative:margin;mso-height-relative:margin" o:gfxdata="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" adj="23" strokecolor="red" strokeweight="2.25pt">
+              <v:shape w14:anchorId="16D22167" id="Elbow Connector 25" o:spid="_x0000_s1026" type="#_x0000_t34" style="position:absolute;margin-left:11.2pt;margin-top:521.4pt;width:30pt;height:34pt;z-index:251688960;visibility:visible;mso-wrap-style:square;mso-width-percent:0;mso-height-percent:0;mso-wrap-distance-left:9pt;mso-wrap-distance-top:0;mso-wrap-distance-right:9pt;mso-wrap-distance-bottom:0;mso-position-horizontal:absolute;mso-position-horizontal-relative:text;mso-position-vertical:absolute;mso-position-vertical-relative:text;mso-width-percent:0;mso-height-percent:0;mso-width-relative:margin;mso-height-relative:margin" o:gfxdata="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" adj="23" strokecolor="red" strokeweight="2.25pt">
                 <v:shadow on="t" color="black" opacity="26214f" origin="-.5,-.5" offset=".74836mm,.74836mm"/>
               </v:shape>
             </w:pict>
@@ -13124,7 +14746,7 @@
           </mc:Choice>
           <mc:Fallback>
             <w:pict>
-              <v:shape w14:anchorId="7A0A68DC" id="Elbow Connector 24" o:spid="_x0000_s1026" type="#_x0000_t34" style="position:absolute;margin-left:11.2pt;margin-top:488.9pt;width:30pt;height:34pt;z-index:251686912;visibility:visible;mso-wrap-style:square;mso-width-percent:0;mso-height-percent:0;mso-wrap-distance-left:9pt;mso-wrap-distance-top:0;mso-wrap-distance-right:9pt;mso-wrap-distance-bottom:0;mso-position-horizontal:absolute;mso-position-horizontal-relative:text;mso-position-vertical:absolute;mso-position-vertical-relative:text;mso-width-percent:0;mso-height-percent:0;mso-width-relative:margin;mso-height-relative:margin" o:gfxdata="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" adj="23" strokecolor="red" strokeweight="2.25pt">
+              <v:shape w14:anchorId="24979C6F" id="Elbow Connector 24" o:spid="_x0000_s1026" type="#_x0000_t34" style="position:absolute;margin-left:11.2pt;margin-top:488.9pt;width:30pt;height:34pt;z-index:251686912;visibility:visible;mso-wrap-style:square;mso-width-percent:0;mso-height-percent:0;mso-wrap-distance-left:9pt;mso-wrap-distance-top:0;mso-wrap-distance-right:9pt;mso-wrap-distance-bottom:0;mso-position-horizontal:absolute;mso-position-horizontal-relative:text;mso-position-vertical:absolute;mso-position-vertical-relative:text;mso-width-percent:0;mso-height-percent:0;mso-width-relative:margin;mso-height-relative:margin" o:gfxdata="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" adj="23" strokecolor="red" strokeweight="2.25pt">
                 <v:shadow on="t" color="black" opacity="26214f" origin="-.5,-.5" offset=".74836mm,.74836mm"/>
               </v:shape>
             </w:pict>
@@ -13209,7 +14831,7 @@
           </mc:Choice>
           <mc:Fallback>
             <w:pict>
-              <v:shape w14:anchorId="6BE91E51" id="Elbow Connector 22" o:spid="_x0000_s1026" type="#_x0000_t34" style="position:absolute;margin-left:11.25pt;margin-top:457pt;width:30pt;height:34pt;z-index:251684864;visibility:visible;mso-wrap-style:square;mso-width-percent:0;mso-height-percent:0;mso-wrap-distance-left:9pt;mso-wrap-distance-top:0;mso-wrap-distance-right:9pt;mso-wrap-distance-bottom:0;mso-position-horizontal:absolute;mso-position-horizontal-relative:text;mso-position-vertical:absolute;mso-position-vertical-relative:text;mso-width-percent:0;mso-height-percent:0;mso-width-relative:margin;mso-height-relative:margin" o:gfxdata="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" adj="23" strokecolor="red" strokeweight="2.25pt">
+              <v:shape w14:anchorId="5F26A588" id="Elbow Connector 22" o:spid="_x0000_s1026" type="#_x0000_t34" style="position:absolute;margin-left:11.25pt;margin-top:457pt;width:30pt;height:34pt;z-index:251684864;visibility:visible;mso-wrap-style:square;mso-width-percent:0;mso-height-percent:0;mso-wrap-distance-left:9pt;mso-wrap-distance-top:0;mso-wrap-distance-right:9pt;mso-wrap-distance-bottom:0;mso-position-horizontal:absolute;mso-position-horizontal-relative:text;mso-position-vertical:absolute;mso-position-vertical-relative:text;mso-width-percent:0;mso-height-percent:0;mso-width-relative:margin;mso-height-relative:margin" o:gfxdata="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" adj="23" strokecolor="red" strokeweight="2.25pt">
                 <v:shadow on="t" color="black" opacity="26214f" origin="-.5,-.5" offset=".74836mm,.74836mm"/>
               </v:shape>
             </w:pict>
@@ -13225,7 +14847,7 @@
         <mc:AlternateContent>
           <mc:Choice Requires="wps">
             <w:drawing>
-              <wp:anchor distT="0" distB="0" distL="114300" distR="114300" simplePos="0" relativeHeight="251682816" behindDoc="0" locked="0" layoutInCell="1" allowOverlap="1" wp14:anchorId="25377CA4" wp14:editId="519B678E">
+              <wp:anchor distT="0" distB="0" distL="114300" distR="114300" simplePos="0" relativeHeight="251682816" behindDoc="0" locked="0" layoutInCell="1" allowOverlap="1" wp14:anchorId="25377CA4" wp14:editId="681B5922">
                 <wp:simplePos x="0" y="0"/>
                 <wp:positionH relativeFrom="column">
                   <wp:posOffset>142240</wp:posOffset>
@@ -13294,177 +14916,7 @@
           </mc:Choice>
           <mc:Fallback>
             <w:pict>
-              <v:shape w14:anchorId="4A3D4502" id="Elbow Connector 21" o:spid="_x0000_s1026" type="#_x0000_t34" style="position:absolute;margin-left:11.2pt;margin-top:424.5pt;width:30pt;height:34pt;z-index:251682816;visibility:visible;mso-wrap-style:square;mso-width-percent:0;mso-height-percent:0;mso-wrap-distance-left:9pt;mso-wrap-distance-top:0;mso-wrap-distance-right:9pt;mso-wrap-distance-bottom:0;mso-position-horizontal:absolute;mso-position-horizontal-relative:text;mso-position-vertical:absolute;mso-position-vertical-relative:text;mso-width-percent:0;mso-height-percent:0;mso-width-relative:margin;mso-height-relative:margin" o:gfxdata="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" adj="23" strokecolor="red" strokeweight="2.25pt">
-                <v:shadow on="t" color="black" opacity="26214f" origin="-.5,-.5" offset=".74836mm,.74836mm"/>
-              </v:shape>
-            </w:pict>
-          </mc:Fallback>
-        </mc:AlternateContent>
-      </w:r>
-      <w:r>
-        <w:rPr>
-          <w:noProof/>
-          <w:sz w:val="24"/>
-          <w:lang w:eastAsia="nl-BE"/>
-        </w:rPr>
-        <mc:AlternateContent>
-          <mc:Choice Requires="wps">
-            <w:drawing>
-              <wp:anchor distT="0" distB="0" distL="114300" distR="114300" simplePos="0" relativeHeight="251680768" behindDoc="0" locked="0" layoutInCell="1" allowOverlap="1" wp14:anchorId="12D5DE79" wp14:editId="6E800762">
-                <wp:simplePos x="0" y="0"/>
-                <wp:positionH relativeFrom="column">
-                  <wp:posOffset>145415</wp:posOffset>
-                </wp:positionH>
-                <wp:positionV relativeFrom="paragraph">
-                  <wp:posOffset>5010150</wp:posOffset>
-                </wp:positionV>
-                <wp:extent cx="387350" cy="412750"/>
-                <wp:effectExtent l="57150" t="57150" r="88900" b="101600"/>
-                <wp:wrapNone/>
-                <wp:docPr id="20" name="Elbow Connector 20"/>
-                <wp:cNvGraphicFramePr/>
-                <a:graphic xmlns:a="http://schemas.openxmlformats.org/drawingml/2006/main">
-                  <a:graphicData uri="http://schemas.microsoft.com/office/word/2010/wordprocessingShape">
-                    <wps:wsp>
-                      <wps:cNvCnPr/>
-                      <wps:spPr>
-                        <a:xfrm>
-                          <a:off x="0" y="0"/>
-                          <a:ext cx="387350" cy="412750"/>
-                        </a:xfrm>
-                        <a:prstGeom prst="bentConnector3">
-                          <a:avLst>
-                            <a:gd name="adj1" fmla="val 108"/>
-                          </a:avLst>
-                        </a:prstGeom>
-                        <a:ln w="28575">
-                          <a:solidFill>
-                            <a:srgbClr val="FF0000"/>
-                          </a:solidFill>
-                        </a:ln>
-                        <a:effectLst>
-                          <a:outerShdw blurRad="50800" dist="38100" dir="2700000" algn="tl" rotWithShape="0">
-                            <a:prstClr val="black">
-                              <a:alpha val="40000"/>
-                            </a:prstClr>
-                          </a:outerShdw>
-                        </a:effectLst>
-                      </wps:spPr>
-                      <wps:style>
-                        <a:lnRef idx="3">
-                          <a:schemeClr val="accent2"/>
-                        </a:lnRef>
-                        <a:fillRef idx="0">
-                          <a:schemeClr val="accent2"/>
-                        </a:fillRef>
-                        <a:effectRef idx="2">
-                          <a:schemeClr val="accent2"/>
-                        </a:effectRef>
-                        <a:fontRef idx="minor">
-                          <a:schemeClr val="tx1"/>
-                        </a:fontRef>
-                      </wps:style>
-                      <wps:bodyPr/>
-                    </wps:wsp>
-                  </a:graphicData>
-                </a:graphic>
-                <wp14:sizeRelH relativeFrom="margin">
-                  <wp14:pctWidth>0</wp14:pctWidth>
-                </wp14:sizeRelH>
-                <wp14:sizeRelV relativeFrom="margin">
-                  <wp14:pctHeight>0</wp14:pctHeight>
-                </wp14:sizeRelV>
-              </wp:anchor>
-            </w:drawing>
-          </mc:Choice>
-          <mc:Fallback>
-            <w:pict>
-              <v:shape w14:anchorId="40290812" id="Elbow Connector 20" o:spid="_x0000_s1026" type="#_x0000_t34" style="position:absolute;margin-left:11.45pt;margin-top:394.5pt;width:30.5pt;height:32.5pt;z-index:251680768;visibility:visible;mso-wrap-style:square;mso-width-percent:0;mso-height-percent:0;mso-wrap-distance-left:9pt;mso-wrap-distance-top:0;mso-wrap-distance-right:9pt;mso-wrap-distance-bottom:0;mso-position-horizontal:absolute;mso-position-horizontal-relative:text;mso-position-vertical:absolute;mso-position-vertical-relative:text;mso-width-percent:0;mso-height-percent:0;mso-width-relative:margin;mso-height-relative:margin" o:gfxdata="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" adj="23" strokecolor="red" strokeweight="2.25pt">
-                <v:shadow on="t" color="black" opacity="26214f" origin="-.5,-.5" offset=".74836mm,.74836mm"/>
-              </v:shape>
-            </w:pict>
-          </mc:Fallback>
-        </mc:AlternateContent>
-      </w:r>
-      <w:r>
-        <w:rPr>
-          <w:noProof/>
-          <w:sz w:val="24"/>
-          <w:lang w:eastAsia="nl-BE"/>
-        </w:rPr>
-        <mc:AlternateContent>
-          <mc:Choice Requires="wps">
-            <w:drawing>
-              <wp:anchor distT="0" distB="0" distL="114300" distR="114300" simplePos="0" relativeHeight="251678720" behindDoc="0" locked="0" layoutInCell="1" allowOverlap="1" wp14:anchorId="642C83E2" wp14:editId="725EEAF1">
-                <wp:simplePos x="0" y="0"/>
-                <wp:positionH relativeFrom="column">
-                  <wp:posOffset>144259</wp:posOffset>
-                </wp:positionH>
-                <wp:positionV relativeFrom="paragraph">
-                  <wp:posOffset>4707909</wp:posOffset>
-                </wp:positionV>
-                <wp:extent cx="400524" cy="313993"/>
-                <wp:effectExtent l="57150" t="57150" r="76200" b="105410"/>
-                <wp:wrapNone/>
-                <wp:docPr id="19" name="Elbow Connector 19"/>
-                <wp:cNvGraphicFramePr/>
-                <a:graphic xmlns:a="http://schemas.openxmlformats.org/drawingml/2006/main">
-                  <a:graphicData uri="http://schemas.microsoft.com/office/word/2010/wordprocessingShape">
-                    <wps:wsp>
-                      <wps:cNvCnPr/>
-                      <wps:spPr>
-                        <a:xfrm>
-                          <a:off x="0" y="0"/>
-                          <a:ext cx="400524" cy="313993"/>
-                        </a:xfrm>
-                        <a:prstGeom prst="bentConnector3">
-                          <a:avLst>
-                            <a:gd name="adj1" fmla="val 108"/>
-                          </a:avLst>
-                        </a:prstGeom>
-                        <a:ln w="28575">
-                          <a:solidFill>
-                            <a:srgbClr val="FF0000"/>
-                          </a:solidFill>
-                        </a:ln>
-                        <a:effectLst>
-                          <a:outerShdw blurRad="50800" dist="38100" dir="2700000" algn="tl" rotWithShape="0">
-                            <a:prstClr val="black">
-                              <a:alpha val="40000"/>
-                            </a:prstClr>
-                          </a:outerShdw>
-                        </a:effectLst>
-                      </wps:spPr>
-                      <wps:style>
-                        <a:lnRef idx="3">
-                          <a:schemeClr val="accent2"/>
-                        </a:lnRef>
-                        <a:fillRef idx="0">
-                          <a:schemeClr val="accent2"/>
-                        </a:fillRef>
-                        <a:effectRef idx="2">
-                          <a:schemeClr val="accent2"/>
-                        </a:effectRef>
-                        <a:fontRef idx="minor">
-                          <a:schemeClr val="tx1"/>
-                        </a:fontRef>
-                      </wps:style>
-                      <wps:bodyPr/>
-                    </wps:wsp>
-                  </a:graphicData>
-                </a:graphic>
-                <wp14:sizeRelH relativeFrom="margin">
-                  <wp14:pctWidth>0</wp14:pctWidth>
-                </wp14:sizeRelH>
-                <wp14:sizeRelV relativeFrom="margin">
-                  <wp14:pctHeight>0</wp14:pctHeight>
-                </wp14:sizeRelV>
-              </wp:anchor>
-            </w:drawing>
-          </mc:Choice>
-          <mc:Fallback>
-            <w:pict>
-              <v:shape w14:anchorId="43759027" id="Elbow Connector 19" o:spid="_x0000_s1026" type="#_x0000_t34" style="position:absolute;margin-left:11.35pt;margin-top:370.7pt;width:31.55pt;height:24.7pt;z-index:251678720;visibility:visible;mso-wrap-style:square;mso-width-percent:0;mso-height-percent:0;mso-wrap-distance-left:9pt;mso-wrap-distance-top:0;mso-wrap-distance-right:9pt;mso-wrap-distance-bottom:0;mso-position-horizontal:absolute;mso-position-horizontal-relative:text;mso-position-vertical:absolute;mso-position-vertical-relative:text;mso-width-percent:0;mso-height-percent:0;mso-width-relative:margin;mso-height-relative:margin" o:gfxdata="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" adj="23" strokecolor="red" strokeweight="2.25pt">
+              <v:shape w14:anchorId="361BC556" id="Elbow Connector 21" o:spid="_x0000_s1026" type="#_x0000_t34" style="position:absolute;margin-left:11.2pt;margin-top:424.5pt;width:30pt;height:34pt;z-index:251682816;visibility:visible;mso-wrap-style:square;mso-width-percent:0;mso-height-percent:0;mso-wrap-distance-left:9pt;mso-wrap-distance-top:0;mso-wrap-distance-right:9pt;mso-wrap-distance-bottom:0;mso-position-horizontal:absolute;mso-position-horizontal-relative:text;mso-position-vertical:absolute;mso-position-vertical-relative:text;mso-width-percent:0;mso-height-percent:0;mso-width-relative:margin;mso-height-relative:margin" o:gfxdata="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" adj="23" strokecolor="red" strokeweight="2.25pt">
                 <v:shadow on="t" color="black" opacity="26214f" origin="-.5,-.5" offset=".74836mm,.74836mm"/>
               </v:shape>
             </w:pict>
@@ -13549,7 +15001,7 @@
           </mc:Choice>
           <mc:Fallback>
             <w:pict>
-              <v:shape w14:anchorId="5BE6457D" id="Elbow Connector 27" o:spid="_x0000_s1026" type="#_x0000_t34" style="position:absolute;margin-left:11.5pt;margin-top:586.65pt;width:24.65pt;height:37.95pt;z-index:251693056;visibility:visible;mso-wrap-style:square;mso-width-percent:0;mso-height-percent:0;mso-wrap-distance-left:9pt;mso-wrap-distance-top:0;mso-wrap-distance-right:9pt;mso-wrap-distance-bottom:0;mso-position-horizontal:absolute;mso-position-horizontal-relative:text;mso-position-vertical:absolute;mso-position-vertical-relative:text;mso-width-percent:0;mso-height-percent:0;mso-width-relative:margin;mso-height-relative:margin" o:gfxdata="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" adj="23" strokecolor="red" strokeweight="2.25pt">
+              <v:shape w14:anchorId="02CC954B" id="Elbow Connector 27" o:spid="_x0000_s1026" type="#_x0000_t34" style="position:absolute;margin-left:11.5pt;margin-top:586.65pt;width:24.65pt;height:37.95pt;z-index:251693056;visibility:visible;mso-wrap-style:square;mso-width-percent:0;mso-height-percent:0;mso-wrap-distance-left:9pt;mso-wrap-distance-top:0;mso-wrap-distance-right:9pt;mso-wrap-distance-bottom:0;mso-position-horizontal:absolute;mso-position-horizontal-relative:text;mso-position-vertical:absolute;mso-position-vertical-relative:text;mso-width-percent:0;mso-height-percent:0;mso-width-relative:margin;mso-height-relative:margin" o:gfxdata="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" adj="23" strokecolor="red" strokeweight="2.25pt">
                 <v:shadow on="t" color="black" opacity="26214f" origin="-.5,-.5" offset=".74836mm,.74836mm"/>
               </v:shape>
             </w:pict>
@@ -13628,7 +15080,7 @@
           </mc:Choice>
           <mc:Fallback>
             <w:pict>
-              <v:line w14:anchorId="4811D939" id="Straight Connector 18" o:spid="_x0000_s1026" style="position:absolute;flip:x;z-index:251677696;visibility:visible;mso-wrap-style:square;mso-wrap-distance-left:9pt;mso-wrap-distance-top:0;mso-wrap-distance-right:9pt;mso-wrap-distance-bottom:0;mso-position-horizontal:absolute;mso-position-horizontal-relative:text;mso-position-vertical:absolute;mso-position-vertical-relative:text" from="101.15pt,336pt" to="130.65pt,336pt" o:gfxdata="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" strokecolor="#2e74b5 [2404]" strokeweight="3pt">
+              <v:line w14:anchorId="45DAB3E2" id="Straight Connector 18" o:spid="_x0000_s1026" style="position:absolute;flip:x;z-index:251677696;visibility:visible;mso-wrap-style:square;mso-wrap-distance-left:9pt;mso-wrap-distance-top:0;mso-wrap-distance-right:9pt;mso-wrap-distance-bottom:0;mso-position-horizontal:absolute;mso-position-horizontal-relative:text;mso-position-vertical:absolute;mso-position-vertical-relative:text" from="101.15pt,336pt" to="130.65pt,336pt" o:gfxdata="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" strokecolor="#2e74b5 [2404]" strokeweight="3pt">
                 <v:stroke joinstyle="miter"/>
                 <v:shadow on="t" color="black" opacity="26214f" origin="-.5,-.5" offset=".74836mm,.74836mm"/>
               </v:line>
@@ -13702,7 +15154,7 @@
           </mc:Choice>
           <mc:Fallback>
             <w:pict>
-              <v:line w14:anchorId="01D2E1AF" id="Straight Connector 17" o:spid="_x0000_s1026" style="position:absolute;flip:x;z-index:251675648;visibility:visible;mso-wrap-style:square;mso-wrap-distance-left:9pt;mso-wrap-distance-top:0;mso-wrap-distance-right:9pt;mso-wrap-distance-bottom:0;mso-position-horizontal:absolute;mso-position-horizontal-relative:text;mso-position-vertical:absolute;mso-position-vertical-relative:text" from="101.15pt,302pt" to="130.65pt,302pt" o:gfxdata="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" strokecolor="#ffc000 [3207]" strokeweight="3pt">
+              <v:line w14:anchorId="38A97FA9" id="Straight Connector 17" o:spid="_x0000_s1026" style="position:absolute;flip:x;z-index:251675648;visibility:visible;mso-wrap-style:square;mso-wrap-distance-left:9pt;mso-wrap-distance-top:0;mso-wrap-distance-right:9pt;mso-wrap-distance-bottom:0;mso-position-horizontal:absolute;mso-position-horizontal-relative:text;mso-position-vertical:absolute;mso-position-vertical-relative:text" from="101.15pt,302pt" to="130.65pt,302pt" o:gfxdata="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" strokecolor="#ffc000 [3207]" strokeweight="3pt">
                 <v:stroke joinstyle="miter"/>
                 <v:shadow on="t" color="black" opacity="26214f" origin="-.5,-.5" offset=".74836mm,.74836mm"/>
               </v:line>
@@ -13784,7 +15236,7 @@
           </mc:Choice>
           <mc:Fallback>
             <w:pict>
-              <v:shape w14:anchorId="3538C771" id="Elbow Connector 16" o:spid="_x0000_s1026" type="#_x0000_t34" style="position:absolute;margin-left:48pt;margin-top:232.25pt;width:45.5pt;height:38.65pt;flip:x;z-index:251674624;visibility:visible;mso-wrap-style:square;mso-width-percent:0;mso-height-percent:0;mso-wrap-distance-left:9pt;mso-wrap-distance-top:0;mso-wrap-distance-right:9pt;mso-wrap-distance-bottom:0;mso-position-horizontal:absolute;mso-position-horizontal-relative:margin;mso-position-vertical:absolute;mso-position-vertical-relative:text;mso-width-percent:0;mso-height-percent:0;mso-width-relative:margin;mso-height-relative:margin" o:gfxdata="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" adj="21674" strokecolor="#70ad47 [3209]" strokeweight="3pt">
+              <v:shape w14:anchorId="05E004D2" id="Elbow Connector 16" o:spid="_x0000_s1026" type="#_x0000_t34" style="position:absolute;margin-left:48pt;margin-top:232.25pt;width:45.5pt;height:38.65pt;flip:x;z-index:251674624;visibility:visible;mso-wrap-style:square;mso-width-percent:0;mso-height-percent:0;mso-wrap-distance-left:9pt;mso-wrap-distance-top:0;mso-wrap-distance-right:9pt;mso-wrap-distance-bottom:0;mso-position-horizontal:absolute;mso-position-horizontal-relative:margin;mso-position-vertical:absolute;mso-position-vertical-relative:text;mso-width-percent:0;mso-height-percent:0;mso-width-relative:margin;mso-height-relative:margin" o:gfxdata="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" adj="21674" strokecolor="#70ad47 [3209]" strokeweight="3pt">
                 <v:shadow on="t" color="black" opacity="26214f" origin="-.5,-.5" offset=".74836mm,.74836mm"/>
                 <w10:wrap anchorx="margin"/>
               </v:shape>
@@ -13866,7 +15318,7 @@
           </mc:Choice>
           <mc:Fallback>
             <w:pict>
-              <v:line w14:anchorId="529A31C9" id="Straight Connector 11" o:spid="_x0000_s1026" style="position:absolute;flip:x;z-index:251671552;visibility:visible;mso-wrap-style:square;mso-width-percent:0;mso-height-percent:0;mso-wrap-distance-left:9pt;mso-wrap-distance-top:0;mso-wrap-distance-right:9pt;mso-wrap-distance-bottom:0;mso-position-horizontal:absolute;mso-position-horizontal-relative:text;mso-position-vertical:absolute;mso-position-vertical-relative:text;mso-width-percent:0;mso-height-percent:0;mso-width-relative:margin;mso-height-relative:margin" from="340.55pt,222.55pt" to="377.95pt,222.55pt" o:gfxdata="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" strokecolor="#4472c4 [3208]" strokeweight="3pt">
+              <v:line w14:anchorId="1FF2BC3A" id="Straight Connector 11" o:spid="_x0000_s1026" style="position:absolute;flip:x;z-index:251671552;visibility:visible;mso-wrap-style:square;mso-width-percent:0;mso-height-percent:0;mso-wrap-distance-left:9pt;mso-wrap-distance-top:0;mso-wrap-distance-right:9pt;mso-wrap-distance-bottom:0;mso-position-horizontal:absolute;mso-position-horizontal-relative:text;mso-position-vertical:absolute;mso-position-vertical-relative:text;mso-width-percent:0;mso-height-percent:0;mso-width-relative:margin;mso-height-relative:margin" from="340.55pt,222.55pt" to="377.95pt,222.55pt" o:gfxdata="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" strokecolor="#4472c4 [3208]" strokeweight="3pt">
                 <v:stroke dashstyle="3 1" joinstyle="miter"/>
                 <v:shadow on="t" color="black" opacity="26214f" origin="-.5,-.5" offset=".74836mm,.74836mm"/>
               </v:line>
@@ -13946,7 +15398,7 @@
           </mc:Choice>
           <mc:Fallback>
             <w:pict>
-              <v:line w14:anchorId="2D3090F3" id="Straight Connector 10" o:spid="_x0000_s1026" style="position:absolute;z-index:251669504;visibility:visible;mso-wrap-style:square;mso-width-percent:0;mso-height-percent:0;mso-wrap-distance-left:9pt;mso-wrap-distance-top:0;mso-wrap-distance-right:9pt;mso-wrap-distance-bottom:0;mso-position-horizontal:absolute;mso-position-horizontal-relative:text;mso-position-vertical:absolute;mso-position-vertical-relative:text;mso-width-percent:0;mso-height-percent:0;mso-width-relative:margin;mso-height-relative:margin" from="233.05pt,142.15pt" to="326.55pt,209.45pt" o:gfxdata="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" strokecolor="#4472c4 [3208]" strokeweight="3pt">
+              <v:line w14:anchorId="2EC99BCF" id="Straight Connector 10" o:spid="_x0000_s1026" style="position:absolute;z-index:251669504;visibility:visible;mso-wrap-style:square;mso-width-percent:0;mso-height-percent:0;mso-wrap-distance-left:9pt;mso-wrap-distance-top:0;mso-wrap-distance-right:9pt;mso-wrap-distance-bottom:0;mso-position-horizontal:absolute;mso-position-horizontal-relative:text;mso-position-vertical:absolute;mso-position-vertical-relative:text;mso-width-percent:0;mso-height-percent:0;mso-width-relative:margin;mso-height-relative:margin" from="233.05pt,142.15pt" to="326.55pt,209.45pt" o:gfxdata="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" strokecolor="#4472c4 [3208]" strokeweight="3pt">
                 <v:stroke joinstyle="miter"/>
                 <v:shadow on="t" color="black" opacity="26214f" origin="-.5,-.5" offset=".74836mm,.74836mm"/>
               </v:line>
@@ -14026,7 +15478,7 @@
           </mc:Choice>
           <mc:Fallback>
             <w:pict>
-              <v:line w14:anchorId="67D4F5CD" id="Straight Connector 8" o:spid="_x0000_s1026" style="position:absolute;flip:x;z-index:251667456;visibility:visible;mso-wrap-style:square;mso-width-percent:0;mso-height-percent:0;mso-wrap-distance-left:9pt;mso-wrap-distance-top:0;mso-wrap-distance-right:9pt;mso-wrap-distance-bottom:0;mso-position-horizontal:absolute;mso-position-horizontal-relative:text;mso-position-vertical:absolute;mso-position-vertical-relative:text;mso-width-percent:0;mso-height-percent:0;mso-width-relative:margin;mso-height-relative:margin" from="130.2pt,140.3pt" to="214.55pt,209.5pt" o:gfxdata="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" strokecolor="#4472c4 [3208]" strokeweight="3pt">
+              <v:line w14:anchorId="39C5C2C7" id="Straight Connector 8" o:spid="_x0000_s1026" style="position:absolute;flip:x;z-index:251667456;visibility:visible;mso-wrap-style:square;mso-width-percent:0;mso-height-percent:0;mso-wrap-distance-left:9pt;mso-wrap-distance-top:0;mso-wrap-distance-right:9pt;mso-wrap-distance-bottom:0;mso-position-horizontal:absolute;mso-position-horizontal-relative:text;mso-position-vertical:absolute;mso-position-vertical-relative:text;mso-width-percent:0;mso-height-percent:0;mso-width-relative:margin;mso-height-relative:margin" from="130.2pt,140.3pt" to="214.55pt,209.5pt" o:gfxdata="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" strokecolor="#4472c4 [3208]" strokeweight="3pt">
                 <v:stroke joinstyle="miter"/>
                 <v:shadow on="t" color="black" opacity="26214f" origin="-.5,-.5" offset=".74836mm,.74836mm"/>
               </v:line>
@@ -14039,7 +15491,21 @@
           <w:sz w:val="24"/>
           <w:lang w:val="en-US"/>
         </w:rPr>
-        <w:t xml:space="preserve">After lots of research and discussing about what are the best technologies and what is   realistic in this amount of time we came up with this as the best </w:t>
+        <w:t>After lots of research and discussing about what are the best technologies</w:t>
+      </w:r>
+      <w:r>
+        <w:rPr>
+          <w:sz w:val="24"/>
+          <w:lang w:val="en-US"/>
+        </w:rPr>
+        <w:t>,</w:t>
+      </w:r>
+      <w:r>
+        <w:rPr>
+          <w:sz w:val="24"/>
+          <w:lang w:val="en-US"/>
+        </w:rPr>
+        <w:t xml:space="preserve"> and what is   realistic in this amount of time we came up with this as the best </w:t>
       </w:r>
       <w:r>
         <w:rPr>
@@ -14069,8 +15535,13 @@
         </w:rPr>
         <w:br/>
       </w:r>
-      <w:bookmarkStart w:id="25" w:name="_GoBack"/>
-      <w:bookmarkEnd w:id="25"/>
+      <w:r>
+        <w:rPr>
+          <w:sz w:val="24"/>
+          <w:lang w:val="en-US"/>
+        </w:rPr>
+        <w:br/>
+      </w:r>
     </w:p>
     <w:p>
       <w:pPr>
@@ -14088,7 +15559,7 @@
           <w:lang w:val="en-US"/>
         </w:rPr>
       </w:pPr>
-      <w:bookmarkStart w:id="26" w:name="_Toc409601800"/>
+      <w:bookmarkStart w:id="27" w:name="_Toc409601800"/>
       <w:r>
         <w:rPr>
           <w:noProof/>
@@ -14121,7 +15592,7 @@
                     </pic:cNvPicPr>
                   </pic:nvPicPr>
                   <pic:blipFill>
-                    <a:blip r:embed="rId20">
+                    <a:blip r:embed="rId24">
                       <a:extLst>
                         <a:ext uri="{28A0092B-C50C-407E-A947-70E740481C1C}">
                           <a14:useLocalDpi xmlns:a14="http://schemas.microsoft.com/office/drawing/2010/main" val="0"/>
@@ -14168,7 +15639,7 @@
         </w:rPr>
         <w:t>Estimated Gantt-chart:</w:t>
       </w:r>
-      <w:bookmarkEnd w:id="26"/>
+      <w:bookmarkEnd w:id="27"/>
       <w:r>
         <w:rPr>
           <w:rFonts w:asciiTheme="majorHAnsi" w:eastAsiaTheme="majorEastAsia" w:hAnsiTheme="majorHAnsi" w:cstheme="majorBidi"/>
@@ -14423,7 +15894,7 @@
                     </pic:cNvPicPr>
                   </pic:nvPicPr>
                   <pic:blipFill>
-                    <a:blip r:embed="rId21">
+                    <a:blip r:embed="rId25">
                       <a:extLst>
                         <a:ext uri="{28A0092B-C50C-407E-A947-70E740481C1C}">
                           <a14:useLocalDpi xmlns:a14="http://schemas.microsoft.com/office/drawing/2010/main" val="0"/>
@@ -14530,6 +16001,11 @@
     </w:p>
     <w:p>
       <w:pPr>
+        <w:pStyle w:val="ListParagraph"/>
+        <w:numPr>
+          <w:ilvl w:val="0"/>
+          <w:numId w:val="6"/>
+        </w:numPr>
         <w:rPr>
           <w:rFonts w:asciiTheme="majorHAnsi" w:eastAsiaTheme="majorEastAsia" w:hAnsiTheme="majorHAnsi" w:cstheme="majorBidi"/>
           <w:color w:val="2E74B5" w:themeColor="accent1" w:themeShade="BF"/>
@@ -14538,6 +16014,562 @@
           <w:lang w:val="en-US"/>
         </w:rPr>
       </w:pPr>
+      <w:r>
+        <w:rPr>
+          <w:rFonts w:asciiTheme="majorHAnsi" w:eastAsiaTheme="majorEastAsia" w:hAnsiTheme="majorHAnsi" w:cstheme="majorBidi"/>
+          <w:color w:val="2E74B5" w:themeColor="accent1" w:themeShade="BF"/>
+          <w:sz w:val="32"/>
+          <w:szCs w:val="32"/>
+          <w:lang w:val="en-US"/>
+        </w:rPr>
+        <w:lastRenderedPageBreak/>
+        <w:t>Embedded system</w:t>
+      </w:r>
+    </w:p>
+    <w:p>
+      <w:pPr>
+        <w:pStyle w:val="ListParagraph"/>
+        <w:rPr>
+          <w:rFonts w:asciiTheme="majorHAnsi" w:eastAsiaTheme="majorEastAsia" w:hAnsiTheme="majorHAnsi" w:cstheme="majorBidi"/>
+          <w:color w:val="2E74B5" w:themeColor="accent1" w:themeShade="BF"/>
+          <w:sz w:val="32"/>
+          <w:szCs w:val="32"/>
+          <w:lang w:val="en-US"/>
+        </w:rPr>
+      </w:pPr>
+    </w:p>
+    <w:p>
+      <w:pPr>
+        <w:tabs>
+          <w:tab w:val="left" w:pos="6120"/>
+        </w:tabs>
+        <w:rPr>
+          <w:sz w:val="24"/>
+          <w:lang w:val="en-US"/>
+        </w:rPr>
+      </w:pPr>
+      <w:r>
+        <w:rPr>
+          <w:sz w:val="24"/>
+          <w:lang w:val="en-US"/>
+        </w:rPr>
+        <w:t xml:space="preserve">Schema’s </w:t>
+      </w:r>
+      <w:r>
+        <w:rPr>
+          <w:sz w:val="24"/>
+          <w:lang w:val="en-US"/>
+        </w:rPr>
+        <w:br/>
+        <w:t>PCB process</w:t>
+      </w:r>
+      <w:r>
+        <w:rPr>
+          <w:sz w:val="24"/>
+          <w:lang w:val="en-US"/>
+        </w:rPr>
+        <w:br/>
+        <w:t xml:space="preserve">Troubles and solutions </w:t>
+      </w:r>
+      <w:r>
+        <w:rPr>
+          <w:sz w:val="24"/>
+          <w:lang w:val="en-US"/>
+        </w:rPr>
+        <w:br/>
+        <w:t xml:space="preserve">I2C </w:t>
+      </w:r>
+      <w:r>
+        <w:rPr>
+          <w:sz w:val="24"/>
+          <w:lang w:val="en-US"/>
+        </w:rPr>
+        <w:br/>
+        <w:t>What I learned</w:t>
+      </w:r>
+      <w:r>
+        <w:rPr>
+          <w:sz w:val="24"/>
+          <w:lang w:val="en-US"/>
+        </w:rPr>
+        <w:br/>
+        <w:t>NFC</w:t>
+      </w:r>
+      <w:r>
+        <w:rPr>
+          <w:sz w:val="24"/>
+          <w:lang w:val="en-US"/>
+        </w:rPr>
+        <w:br/>
+        <w:t>WIFI</w:t>
+      </w:r>
+      <w:r>
+        <w:rPr>
+          <w:sz w:val="24"/>
+          <w:lang w:val="en-US"/>
+        </w:rPr>
+        <w:br/>
+        <w:t>SMD</w:t>
+      </w:r>
+      <w:r>
+        <w:rPr>
+          <w:sz w:val="24"/>
+          <w:lang w:val="en-US"/>
+        </w:rPr>
+        <w:br/>
+        <w:t>Sensors</w:t>
+      </w:r>
+      <w:r>
+        <w:rPr>
+          <w:sz w:val="24"/>
+          <w:lang w:val="en-US"/>
+        </w:rPr>
+        <w:br/>
+        <w:t>Internet of things</w:t>
+      </w:r>
+      <w:r>
+        <w:rPr>
+          <w:sz w:val="24"/>
+          <w:lang w:val="en-US"/>
+        </w:rPr>
+        <w:br/>
+        <w:t>Smart objects</w:t>
+      </w:r>
+      <w:r>
+        <w:rPr>
+          <w:sz w:val="24"/>
+          <w:lang w:val="en-US"/>
+        </w:rPr>
+        <w:br/>
+        <w:t>pie-diagram</w:t>
+      </w:r>
+      <w:r>
+        <w:rPr>
+          <w:sz w:val="24"/>
+          <w:lang w:val="en-US"/>
+        </w:rPr>
+        <w:br/>
+        <w:t xml:space="preserve">Algorithm!! (time swallowing) </w:t>
+      </w:r>
+      <w:r>
+        <w:rPr>
+          <w:sz w:val="24"/>
+          <w:lang w:val="en-US"/>
+        </w:rPr>
+        <w:br/>
+      </w:r>
+      <w:r>
+        <w:rPr>
+          <w:sz w:val="24"/>
+          <w:lang w:val="en-US"/>
+        </w:rPr>
+        <w:t>self-evaluation</w:t>
+      </w:r>
+      <w:r>
+        <w:rPr>
+          <w:sz w:val="24"/>
+          <w:lang w:val="en-US"/>
+        </w:rPr>
+        <w:br/>
+      </w:r>
+      <w:r>
+        <w:rPr>
+          <w:sz w:val="24"/>
+          <w:lang w:val="en-US"/>
+        </w:rPr>
+        <w:br/>
+      </w:r>
+      <w:r>
+        <w:rPr>
+          <w:sz w:val="24"/>
+          <w:lang w:val="en-US"/>
+        </w:rPr>
+        <w:br/>
+      </w:r>
+    </w:p>
+    <w:p>
+      <w:pPr>
+        <w:pStyle w:val="ListParagraph"/>
+        <w:rPr>
+          <w:rFonts w:asciiTheme="majorHAnsi" w:eastAsiaTheme="majorEastAsia" w:hAnsiTheme="majorHAnsi" w:cstheme="majorBidi"/>
+          <w:color w:val="2E74B5" w:themeColor="accent1" w:themeShade="BF"/>
+          <w:sz w:val="32"/>
+          <w:szCs w:val="32"/>
+          <w:lang w:val="en-US"/>
+        </w:rPr>
+      </w:pPr>
+    </w:p>
+    <w:p>
+      <w:pPr>
+        <w:pStyle w:val="ListParagraph"/>
+        <w:rPr>
+          <w:rFonts w:asciiTheme="majorHAnsi" w:eastAsiaTheme="majorEastAsia" w:hAnsiTheme="majorHAnsi" w:cstheme="majorBidi"/>
+          <w:color w:val="2E74B5" w:themeColor="accent1" w:themeShade="BF"/>
+          <w:sz w:val="32"/>
+          <w:szCs w:val="32"/>
+          <w:lang w:val="en-US"/>
+        </w:rPr>
+      </w:pPr>
+    </w:p>
+    <w:p>
+      <w:pPr>
+        <w:pStyle w:val="ListParagraph"/>
+        <w:rPr>
+          <w:rFonts w:asciiTheme="majorHAnsi" w:eastAsiaTheme="majorEastAsia" w:hAnsiTheme="majorHAnsi" w:cstheme="majorBidi"/>
+          <w:color w:val="2E74B5" w:themeColor="accent1" w:themeShade="BF"/>
+          <w:sz w:val="32"/>
+          <w:szCs w:val="32"/>
+          <w:lang w:val="en-US"/>
+        </w:rPr>
+      </w:pPr>
+    </w:p>
+    <w:p>
+      <w:pPr>
+        <w:pStyle w:val="ListParagraph"/>
+        <w:rPr>
+          <w:rFonts w:asciiTheme="majorHAnsi" w:eastAsiaTheme="majorEastAsia" w:hAnsiTheme="majorHAnsi" w:cstheme="majorBidi"/>
+          <w:color w:val="2E74B5" w:themeColor="accent1" w:themeShade="BF"/>
+          <w:sz w:val="32"/>
+          <w:szCs w:val="32"/>
+          <w:lang w:val="en-US"/>
+        </w:rPr>
+      </w:pPr>
+    </w:p>
+    <w:p>
+      <w:pPr>
+        <w:pStyle w:val="ListParagraph"/>
+        <w:rPr>
+          <w:rFonts w:asciiTheme="majorHAnsi" w:eastAsiaTheme="majorEastAsia" w:hAnsiTheme="majorHAnsi" w:cstheme="majorBidi"/>
+          <w:color w:val="2E74B5" w:themeColor="accent1" w:themeShade="BF"/>
+          <w:sz w:val="32"/>
+          <w:szCs w:val="32"/>
+          <w:lang w:val="en-US"/>
+        </w:rPr>
+      </w:pPr>
+    </w:p>
+    <w:p>
+      <w:pPr>
+        <w:pStyle w:val="ListParagraph"/>
+        <w:rPr>
+          <w:rFonts w:asciiTheme="majorHAnsi" w:eastAsiaTheme="majorEastAsia" w:hAnsiTheme="majorHAnsi" w:cstheme="majorBidi"/>
+          <w:color w:val="2E74B5" w:themeColor="accent1" w:themeShade="BF"/>
+          <w:sz w:val="32"/>
+          <w:szCs w:val="32"/>
+          <w:lang w:val="en-US"/>
+        </w:rPr>
+      </w:pPr>
+    </w:p>
+    <w:p>
+      <w:pPr>
+        <w:pStyle w:val="ListParagraph"/>
+        <w:rPr>
+          <w:rFonts w:asciiTheme="majorHAnsi" w:eastAsiaTheme="majorEastAsia" w:hAnsiTheme="majorHAnsi" w:cstheme="majorBidi"/>
+          <w:color w:val="2E74B5" w:themeColor="accent1" w:themeShade="BF"/>
+          <w:sz w:val="32"/>
+          <w:szCs w:val="32"/>
+          <w:lang w:val="en-US"/>
+        </w:rPr>
+      </w:pPr>
+    </w:p>
+    <w:p>
+      <w:pPr>
+        <w:pStyle w:val="ListParagraph"/>
+        <w:rPr>
+          <w:rFonts w:asciiTheme="majorHAnsi" w:eastAsiaTheme="majorEastAsia" w:hAnsiTheme="majorHAnsi" w:cstheme="majorBidi"/>
+          <w:color w:val="2E74B5" w:themeColor="accent1" w:themeShade="BF"/>
+          <w:sz w:val="32"/>
+          <w:szCs w:val="32"/>
+          <w:lang w:val="en-US"/>
+        </w:rPr>
+      </w:pPr>
+    </w:p>
+    <w:p>
+      <w:pPr>
+        <w:pStyle w:val="ListParagraph"/>
+        <w:rPr>
+          <w:rFonts w:asciiTheme="majorHAnsi" w:eastAsiaTheme="majorEastAsia" w:hAnsiTheme="majorHAnsi" w:cstheme="majorBidi"/>
+          <w:color w:val="2E74B5" w:themeColor="accent1" w:themeShade="BF"/>
+          <w:sz w:val="32"/>
+          <w:szCs w:val="32"/>
+          <w:lang w:val="en-US"/>
+        </w:rPr>
+      </w:pPr>
+    </w:p>
+    <w:p>
+      <w:pPr>
+        <w:pStyle w:val="ListParagraph"/>
+        <w:rPr>
+          <w:rFonts w:asciiTheme="majorHAnsi" w:eastAsiaTheme="majorEastAsia" w:hAnsiTheme="majorHAnsi" w:cstheme="majorBidi"/>
+          <w:color w:val="2E74B5" w:themeColor="accent1" w:themeShade="BF"/>
+          <w:sz w:val="32"/>
+          <w:szCs w:val="32"/>
+          <w:lang w:val="en-US"/>
+        </w:rPr>
+      </w:pPr>
+    </w:p>
+    <w:p>
+      <w:pPr>
+        <w:pStyle w:val="ListParagraph"/>
+        <w:rPr>
+          <w:rFonts w:asciiTheme="majorHAnsi" w:eastAsiaTheme="majorEastAsia" w:hAnsiTheme="majorHAnsi" w:cstheme="majorBidi"/>
+          <w:color w:val="2E74B5" w:themeColor="accent1" w:themeShade="BF"/>
+          <w:sz w:val="32"/>
+          <w:szCs w:val="32"/>
+          <w:lang w:val="en-US"/>
+        </w:rPr>
+      </w:pPr>
+    </w:p>
+    <w:p>
+      <w:pPr>
+        <w:pStyle w:val="ListParagraph"/>
+        <w:rPr>
+          <w:rFonts w:asciiTheme="majorHAnsi" w:eastAsiaTheme="majorEastAsia" w:hAnsiTheme="majorHAnsi" w:cstheme="majorBidi"/>
+          <w:color w:val="2E74B5" w:themeColor="accent1" w:themeShade="BF"/>
+          <w:sz w:val="32"/>
+          <w:szCs w:val="32"/>
+          <w:lang w:val="en-US"/>
+        </w:rPr>
+      </w:pPr>
+    </w:p>
+    <w:p>
+      <w:pPr>
+        <w:pStyle w:val="ListParagraph"/>
+        <w:rPr>
+          <w:rFonts w:asciiTheme="majorHAnsi" w:eastAsiaTheme="majorEastAsia" w:hAnsiTheme="majorHAnsi" w:cstheme="majorBidi"/>
+          <w:color w:val="2E74B5" w:themeColor="accent1" w:themeShade="BF"/>
+          <w:sz w:val="32"/>
+          <w:szCs w:val="32"/>
+          <w:lang w:val="en-US"/>
+        </w:rPr>
+      </w:pPr>
+    </w:p>
+    <w:p>
+      <w:pPr>
+        <w:pStyle w:val="ListParagraph"/>
+        <w:rPr>
+          <w:rFonts w:asciiTheme="majorHAnsi" w:eastAsiaTheme="majorEastAsia" w:hAnsiTheme="majorHAnsi" w:cstheme="majorBidi"/>
+          <w:color w:val="2E74B5" w:themeColor="accent1" w:themeShade="BF"/>
+          <w:sz w:val="32"/>
+          <w:szCs w:val="32"/>
+          <w:lang w:val="en-US"/>
+        </w:rPr>
+      </w:pPr>
+    </w:p>
+    <w:p>
+      <w:pPr>
+        <w:pStyle w:val="ListParagraph"/>
+        <w:rPr>
+          <w:rFonts w:asciiTheme="majorHAnsi" w:eastAsiaTheme="majorEastAsia" w:hAnsiTheme="majorHAnsi" w:cstheme="majorBidi"/>
+          <w:color w:val="2E74B5" w:themeColor="accent1" w:themeShade="BF"/>
+          <w:sz w:val="32"/>
+          <w:szCs w:val="32"/>
+          <w:lang w:val="en-US"/>
+        </w:rPr>
+      </w:pPr>
+    </w:p>
+    <w:p>
+      <w:pPr>
+        <w:pStyle w:val="ListParagraph"/>
+        <w:rPr>
+          <w:rFonts w:asciiTheme="majorHAnsi" w:eastAsiaTheme="majorEastAsia" w:hAnsiTheme="majorHAnsi" w:cstheme="majorBidi"/>
+          <w:color w:val="2E74B5" w:themeColor="accent1" w:themeShade="BF"/>
+          <w:sz w:val="32"/>
+          <w:szCs w:val="32"/>
+          <w:lang w:val="en-US"/>
+        </w:rPr>
+      </w:pPr>
+    </w:p>
+    <w:p>
+      <w:pPr>
+        <w:pStyle w:val="ListParagraph"/>
+        <w:rPr>
+          <w:rFonts w:asciiTheme="majorHAnsi" w:eastAsiaTheme="majorEastAsia" w:hAnsiTheme="majorHAnsi" w:cstheme="majorBidi"/>
+          <w:color w:val="2E74B5" w:themeColor="accent1" w:themeShade="BF"/>
+          <w:sz w:val="32"/>
+          <w:szCs w:val="32"/>
+          <w:lang w:val="en-US"/>
+        </w:rPr>
+      </w:pPr>
+    </w:p>
+    <w:p>
+      <w:pPr>
+        <w:pStyle w:val="ListParagraph"/>
+        <w:rPr>
+          <w:rFonts w:asciiTheme="majorHAnsi" w:eastAsiaTheme="majorEastAsia" w:hAnsiTheme="majorHAnsi" w:cstheme="majorBidi"/>
+          <w:color w:val="2E74B5" w:themeColor="accent1" w:themeShade="BF"/>
+          <w:sz w:val="32"/>
+          <w:szCs w:val="32"/>
+          <w:lang w:val="en-US"/>
+        </w:rPr>
+      </w:pPr>
+    </w:p>
+    <w:p>
+      <w:pPr>
+        <w:pStyle w:val="ListParagraph"/>
+        <w:rPr>
+          <w:rFonts w:asciiTheme="majorHAnsi" w:eastAsiaTheme="majorEastAsia" w:hAnsiTheme="majorHAnsi" w:cstheme="majorBidi"/>
+          <w:color w:val="2E74B5" w:themeColor="accent1" w:themeShade="BF"/>
+          <w:sz w:val="32"/>
+          <w:szCs w:val="32"/>
+          <w:lang w:val="en-US"/>
+        </w:rPr>
+      </w:pPr>
+    </w:p>
+    <w:p>
+      <w:pPr>
+        <w:pStyle w:val="ListParagraph"/>
+        <w:rPr>
+          <w:rFonts w:asciiTheme="majorHAnsi" w:eastAsiaTheme="majorEastAsia" w:hAnsiTheme="majorHAnsi" w:cstheme="majorBidi"/>
+          <w:color w:val="2E74B5" w:themeColor="accent1" w:themeShade="BF"/>
+          <w:sz w:val="32"/>
+          <w:szCs w:val="32"/>
+          <w:lang w:val="en-US"/>
+        </w:rPr>
+      </w:pPr>
+    </w:p>
+    <w:p>
+      <w:pPr>
+        <w:pStyle w:val="ListParagraph"/>
+        <w:rPr>
+          <w:rFonts w:asciiTheme="majorHAnsi" w:eastAsiaTheme="majorEastAsia" w:hAnsiTheme="majorHAnsi" w:cstheme="majorBidi"/>
+          <w:color w:val="2E74B5" w:themeColor="accent1" w:themeShade="BF"/>
+          <w:sz w:val="32"/>
+          <w:szCs w:val="32"/>
+          <w:lang w:val="en-US"/>
+        </w:rPr>
+      </w:pPr>
+    </w:p>
+    <w:p>
+      <w:pPr>
+        <w:pStyle w:val="ListParagraph"/>
+        <w:rPr>
+          <w:rFonts w:asciiTheme="majorHAnsi" w:eastAsiaTheme="majorEastAsia" w:hAnsiTheme="majorHAnsi" w:cstheme="majorBidi"/>
+          <w:color w:val="2E74B5" w:themeColor="accent1" w:themeShade="BF"/>
+          <w:sz w:val="32"/>
+          <w:szCs w:val="32"/>
+          <w:lang w:val="en-US"/>
+        </w:rPr>
+      </w:pPr>
+    </w:p>
+    <w:p>
+      <w:pPr>
+        <w:pStyle w:val="ListParagraph"/>
+        <w:rPr>
+          <w:rFonts w:asciiTheme="majorHAnsi" w:eastAsiaTheme="majorEastAsia" w:hAnsiTheme="majorHAnsi" w:cstheme="majorBidi"/>
+          <w:color w:val="2E74B5" w:themeColor="accent1" w:themeShade="BF"/>
+          <w:sz w:val="32"/>
+          <w:szCs w:val="32"/>
+          <w:lang w:val="en-US"/>
+        </w:rPr>
+      </w:pPr>
+    </w:p>
+    <w:p>
+      <w:pPr>
+        <w:pStyle w:val="ListParagraph"/>
+        <w:rPr>
+          <w:rFonts w:asciiTheme="majorHAnsi" w:eastAsiaTheme="majorEastAsia" w:hAnsiTheme="majorHAnsi" w:cstheme="majorBidi"/>
+          <w:color w:val="2E74B5" w:themeColor="accent1" w:themeShade="BF"/>
+          <w:sz w:val="32"/>
+          <w:szCs w:val="32"/>
+          <w:lang w:val="en-US"/>
+        </w:rPr>
+      </w:pPr>
+    </w:p>
+    <w:p>
+      <w:pPr>
+        <w:pStyle w:val="ListParagraph"/>
+        <w:rPr>
+          <w:rFonts w:asciiTheme="majorHAnsi" w:eastAsiaTheme="majorEastAsia" w:hAnsiTheme="majorHAnsi" w:cstheme="majorBidi"/>
+          <w:color w:val="2E74B5" w:themeColor="accent1" w:themeShade="BF"/>
+          <w:sz w:val="32"/>
+          <w:szCs w:val="32"/>
+          <w:lang w:val="en-US"/>
+        </w:rPr>
+      </w:pPr>
+    </w:p>
+    <w:p>
+      <w:pPr>
+        <w:pStyle w:val="ListParagraph"/>
+        <w:rPr>
+          <w:rFonts w:asciiTheme="majorHAnsi" w:eastAsiaTheme="majorEastAsia" w:hAnsiTheme="majorHAnsi" w:cstheme="majorBidi"/>
+          <w:color w:val="2E74B5" w:themeColor="accent1" w:themeShade="BF"/>
+          <w:sz w:val="32"/>
+          <w:szCs w:val="32"/>
+          <w:lang w:val="en-US"/>
+        </w:rPr>
+      </w:pPr>
+    </w:p>
+    <w:p>
+      <w:pPr>
+        <w:pStyle w:val="ListParagraph"/>
+        <w:rPr>
+          <w:rFonts w:asciiTheme="majorHAnsi" w:eastAsiaTheme="majorEastAsia" w:hAnsiTheme="majorHAnsi" w:cstheme="majorBidi"/>
+          <w:color w:val="2E74B5" w:themeColor="accent1" w:themeShade="BF"/>
+          <w:sz w:val="32"/>
+          <w:szCs w:val="32"/>
+          <w:lang w:val="en-US"/>
+        </w:rPr>
+      </w:pPr>
+    </w:p>
+    <w:p>
+      <w:pPr>
+        <w:pStyle w:val="ListParagraph"/>
+        <w:rPr>
+          <w:rFonts w:asciiTheme="majorHAnsi" w:eastAsiaTheme="majorEastAsia" w:hAnsiTheme="majorHAnsi" w:cstheme="majorBidi"/>
+          <w:color w:val="2E74B5" w:themeColor="accent1" w:themeShade="BF"/>
+          <w:sz w:val="32"/>
+          <w:szCs w:val="32"/>
+          <w:lang w:val="en-US"/>
+        </w:rPr>
+      </w:pPr>
+    </w:p>
+    <w:p>
+      <w:pPr>
+        <w:pStyle w:val="ListParagraph"/>
+        <w:rPr>
+          <w:rFonts w:asciiTheme="majorHAnsi" w:eastAsiaTheme="majorEastAsia" w:hAnsiTheme="majorHAnsi" w:cstheme="majorBidi"/>
+          <w:color w:val="2E74B5" w:themeColor="accent1" w:themeShade="BF"/>
+          <w:sz w:val="32"/>
+          <w:szCs w:val="32"/>
+          <w:lang w:val="en-US"/>
+        </w:rPr>
+      </w:pPr>
+    </w:p>
+    <w:p>
+      <w:pPr>
+        <w:pStyle w:val="ListParagraph"/>
+        <w:rPr>
+          <w:rFonts w:asciiTheme="majorHAnsi" w:eastAsiaTheme="majorEastAsia" w:hAnsiTheme="majorHAnsi" w:cstheme="majorBidi"/>
+          <w:color w:val="2E74B5" w:themeColor="accent1" w:themeShade="BF"/>
+          <w:sz w:val="32"/>
+          <w:szCs w:val="32"/>
+          <w:lang w:val="en-US"/>
+        </w:rPr>
+      </w:pPr>
+    </w:p>
+    <w:p>
+      <w:pPr>
+        <w:pStyle w:val="ListParagraph"/>
+        <w:rPr>
+          <w:rFonts w:asciiTheme="majorHAnsi" w:eastAsiaTheme="majorEastAsia" w:hAnsiTheme="majorHAnsi" w:cstheme="majorBidi"/>
+          <w:color w:val="2E74B5" w:themeColor="accent1" w:themeShade="BF"/>
+          <w:sz w:val="32"/>
+          <w:szCs w:val="32"/>
+          <w:lang w:val="en-US"/>
+        </w:rPr>
+      </w:pPr>
+    </w:p>
+    <w:p>
+      <w:pPr>
+        <w:pStyle w:val="ListParagraph"/>
+        <w:rPr>
+          <w:rFonts w:asciiTheme="majorHAnsi" w:eastAsiaTheme="majorEastAsia" w:hAnsiTheme="majorHAnsi" w:cstheme="majorBidi"/>
+          <w:color w:val="2E74B5" w:themeColor="accent1" w:themeShade="BF"/>
+          <w:sz w:val="32"/>
+          <w:szCs w:val="32"/>
+          <w:lang w:val="en-US"/>
+        </w:rPr>
+      </w:pPr>
     </w:p>
     <w:p>
       <w:pPr>
@@ -14546,14 +16578,14 @@
           <w:lang w:val="en-US"/>
         </w:rPr>
       </w:pPr>
-      <w:bookmarkStart w:id="27" w:name="_Toc409601801"/>
+      <w:bookmarkStart w:id="28" w:name="_Toc409601801"/>
       <w:r>
         <w:rPr>
           <w:lang w:val="en-US"/>
         </w:rPr>
         <w:t>The Annex:</w:t>
       </w:r>
-      <w:bookmarkEnd w:id="27"/>
+      <w:bookmarkEnd w:id="28"/>
     </w:p>
     <w:p>
       <w:pPr>
@@ -14571,14 +16603,14 @@
           <w:lang w:val="en-US"/>
         </w:rPr>
       </w:pPr>
-      <w:bookmarkStart w:id="28" w:name="_Toc409601802"/>
+      <w:bookmarkStart w:id="29" w:name="_Toc409601802"/>
       <w:r>
         <w:rPr>
           <w:lang w:val="en-US"/>
         </w:rPr>
         <w:t>Content:</w:t>
       </w:r>
-      <w:bookmarkEnd w:id="28"/>
+      <w:bookmarkEnd w:id="29"/>
     </w:p>
     <w:p>
       <w:pPr>
@@ -14739,14 +16771,15 @@
           <w:lang w:val="en-US"/>
         </w:rPr>
       </w:pPr>
-      <w:bookmarkStart w:id="29" w:name="_Toc409601803"/>
-      <w:r>
-        <w:rPr>
-          <w:lang w:val="en-US"/>
-        </w:rPr>
+      <w:bookmarkStart w:id="30" w:name="_Toc409601803"/>
+      <w:r>
+        <w:rPr>
+          <w:lang w:val="en-US"/>
+        </w:rPr>
+        <w:lastRenderedPageBreak/>
         <w:t>Images:</w:t>
       </w:r>
-      <w:bookmarkEnd w:id="29"/>
+      <w:bookmarkEnd w:id="30"/>
     </w:p>
     <w:p>
       <w:pPr>
@@ -14777,7 +16810,7 @@
         </w:rPr>
         <w:br/>
       </w:r>
-      <w:hyperlink r:id="rId22" w:history="1">
+      <w:hyperlink r:id="rId26" w:history="1">
         <w:r>
           <w:rPr>
             <w:rStyle w:val="Hyperlink"/>
@@ -14952,13 +16985,12 @@
 <w:ftr xmlns:wpc="http://schemas.microsoft.com/office/word/2010/wordprocessingCanvas" xmlns:mc="http://schemas.openxmlformats.org/markup-compatibility/2006" xmlns:o="urn:schemas-microsoft-com:office:office" xmlns:r="http://schemas.openxmlformats.org/officeDocument/2006/relationships" xmlns:m="http://schemas.openxmlformats.org/officeDocument/2006/math" xmlns:v="urn:schemas-microsoft-com:vml" xmlns:wp14="http://schemas.microsoft.com/office/word/2010/wordprocessingDrawing" xmlns:wp="http://schemas.openxmlformats.org/drawingml/2006/wordprocessingDrawing" xmlns:w10="urn:schemas-microsoft-com:office:word" xmlns:w="http://schemas.openxmlformats.org/wordprocessingml/2006/main" xmlns:w14="http://schemas.microsoft.com/office/word/2010/wordml" xmlns:w15="http://schemas.microsoft.com/office/word/2012/wordml" xmlns:wpg="http://schemas.microsoft.com/office/word/2010/wordprocessingGroup" xmlns:wpi="http://schemas.microsoft.com/office/word/2010/wordprocessingInk" xmlns:wne="http://schemas.microsoft.com/office/word/2006/wordml" xmlns:wps="http://schemas.microsoft.com/office/word/2010/wordprocessingShape" mc:Ignorable="w14 w15 wp14">
   <w:sdt>
     <w:sdtPr>
-      <w:id w:val="1979413040"/>
+      <w:id w:val="1225413658"/>
       <w:docPartObj>
         <w:docPartGallery w:val="Page Numbers (Bottom of Page)"/>
         <w:docPartUnique/>
       </w:docPartObj>
     </w:sdtPr>
-    <w:sdtEndPr/>
     <w:sdtContent>
       <w:p>
         <w:pPr>
@@ -15066,7 +17098,7 @@
                                   <w:sz w:val="44"/>
                                   <w:szCs w:val="72"/>
                                 </w:rPr>
-                                <w:t>8</w:t>
+                                <w:t>10</w:t>
                               </w:r>
                               <w:r>
                                 <w:rPr>
@@ -15155,7 +17187,7 @@
                             <w:sz w:val="44"/>
                             <w:szCs w:val="72"/>
                           </w:rPr>
-                          <w:t>8</w:t>
+                          <w:t>10</w:t>
                         </w:r>
                         <w:r>
                           <w:rPr>
@@ -15278,7 +17310,7 @@
                                   <w:sz w:val="44"/>
                                   <w:szCs w:val="72"/>
                                 </w:rPr>
-                                <w:t>8</w:t>
+                                <w:t>10</w:t>
                               </w:r>
                               <w:r>
                                 <w:rPr>
@@ -15355,7 +17387,7 @@
                             <w:sz w:val="44"/>
                             <w:szCs w:val="72"/>
                           </w:rPr>
-                          <w:t>8</w:t>
+                          <w:t>10</w:t>
                         </w:r>
                         <w:r>
                           <w:rPr>
@@ -16902,6 +18934,29 @@
       <w:szCs w:val="32"/>
     </w:rPr>
   </w:style>
+  <w:style w:type="paragraph" w:styleId="Heading2">
+    <w:name w:val="heading 2"/>
+    <w:basedOn w:val="Normal"/>
+    <w:next w:val="Normal"/>
+    <w:link w:val="Heading2Char"/>
+    <w:uiPriority w:val="9"/>
+    <w:semiHidden/>
+    <w:unhideWhenUsed/>
+    <w:qFormat/>
+    <w:rsid w:val="00845E8E"/>
+    <w:pPr>
+      <w:keepNext/>
+      <w:keepLines/>
+      <w:spacing w:before="40" w:after="0"/>
+      <w:outlineLvl w:val="1"/>
+    </w:pPr>
+    <w:rPr>
+      <w:rFonts w:asciiTheme="majorHAnsi" w:eastAsiaTheme="majorEastAsia" w:hAnsiTheme="majorHAnsi" w:cstheme="majorBidi"/>
+      <w:color w:val="2E74B5" w:themeColor="accent1" w:themeShade="BF"/>
+      <w:sz w:val="26"/>
+      <w:szCs w:val="26"/>
+    </w:rPr>
+  </w:style>
   <w:style w:type="character" w:default="1" w:styleId="DefaultParagraphFont">
     <w:name w:val="Default Paragraph Font"/>
     <w:uiPriority w:val="1"/>
@@ -17151,6 +19206,59 @@
         <w:insideV w:val="single" w:sz="4" w:space="0" w:color="auto"/>
       </w:tblBorders>
     </w:tblPr>
+  </w:style>
+  <w:style w:type="paragraph" w:styleId="EndnoteText">
+    <w:name w:val="endnote text"/>
+    <w:basedOn w:val="Normal"/>
+    <w:link w:val="EndnoteTextChar"/>
+    <w:uiPriority w:val="99"/>
+    <w:semiHidden/>
+    <w:unhideWhenUsed/>
+    <w:rsid w:val="002C15E4"/>
+    <w:pPr>
+      <w:spacing w:after="0" w:line="240" w:lineRule="auto"/>
+    </w:pPr>
+    <w:rPr>
+      <w:sz w:val="20"/>
+      <w:szCs w:val="20"/>
+    </w:rPr>
+  </w:style>
+  <w:style w:type="character" w:customStyle="1" w:styleId="EndnoteTextChar">
+    <w:name w:val="Endnote Text Char"/>
+    <w:basedOn w:val="DefaultParagraphFont"/>
+    <w:link w:val="EndnoteText"/>
+    <w:uiPriority w:val="99"/>
+    <w:semiHidden/>
+    <w:rsid w:val="002C15E4"/>
+    <w:rPr>
+      <w:sz w:val="20"/>
+      <w:szCs w:val="20"/>
+    </w:rPr>
+  </w:style>
+  <w:style w:type="character" w:styleId="EndnoteReference">
+    <w:name w:val="endnote reference"/>
+    <w:basedOn w:val="DefaultParagraphFont"/>
+    <w:uiPriority w:val="99"/>
+    <w:semiHidden/>
+    <w:unhideWhenUsed/>
+    <w:rsid w:val="002C15E4"/>
+    <w:rPr>
+      <w:vertAlign w:val="superscript"/>
+    </w:rPr>
+  </w:style>
+  <w:style w:type="character" w:customStyle="1" w:styleId="Heading2Char">
+    <w:name w:val="Heading 2 Char"/>
+    <w:basedOn w:val="DefaultParagraphFont"/>
+    <w:link w:val="Heading2"/>
+    <w:uiPriority w:val="9"/>
+    <w:semiHidden/>
+    <w:rsid w:val="00845E8E"/>
+    <w:rPr>
+      <w:rFonts w:asciiTheme="majorHAnsi" w:eastAsiaTheme="majorEastAsia" w:hAnsiTheme="majorHAnsi" w:cstheme="majorBidi"/>
+      <w:color w:val="2E74B5" w:themeColor="accent1" w:themeShade="BF"/>
+      <w:sz w:val="26"/>
+      <w:szCs w:val="26"/>
+    </w:rPr>
   </w:style>
 </w:styles>
 </file>
@@ -17630,7 +19738,7 @@
 </file>
 
 <file path=customXml/itemProps5.xml><?xml version="1.0" encoding="utf-8"?>
-<ds:datastoreItem xmlns:ds="http://schemas.openxmlformats.org/officeDocument/2006/customXml" ds:itemID="{22986F99-3594-4A8B-81E0-F532130C7D5C}">
+<ds:datastoreItem xmlns:ds="http://schemas.openxmlformats.org/officeDocument/2006/customXml" ds:itemID="{5B24AE7E-9984-45B4-B067-CEA8E977ADEB}">
   <ds:schemaRefs>
     <ds:schemaRef ds:uri="http://schemas.openxmlformats.org/officeDocument/2006/bibliography"/>
   </ds:schemaRefs>

</xml_diff>

<commit_message>
Adding ack to report!
</commit_message>
<xml_diff>
--- a/SmartKitchen-Emdebbed System/Documents/Report/Smart Fridge - Tom Mampaey OAMK.docx
+++ b/SmartKitchen-Emdebbed System/Documents/Report/Smart Fridge - Tom Mampaey OAMK.docx
@@ -529,8 +529,20 @@
                 <w:sz w:val="40"/>
                 <w:szCs w:val="96"/>
               </w:rPr>
-              <w:t xml:space="preserve"> - Seesam</w:t>
-            </w:r>
+              <w:t xml:space="preserve"> - </w:t>
+            </w:r>
+            <w:proofErr w:type="spellStart"/>
+            <w:r>
+              <w:rPr>
+                <w:rFonts w:asciiTheme="majorHAnsi" w:hAnsiTheme="majorHAnsi"/>
+                <w:i/>
+                <w:color w:val="FFFFFF" w:themeColor="background1"/>
+                <w:sz w:val="40"/>
+                <w:szCs w:val="96"/>
+              </w:rPr>
+              <w:t>Seesam</w:t>
+            </w:r>
+            <w:proofErr w:type="spellEnd"/>
           </w:p>
         </w:tc>
       </w:tr>
@@ -594,8 +606,18 @@
                 <w:sz w:val="28"/>
                 <w:szCs w:val="28"/>
               </w:rPr>
-              <w:t>Bernd Verhofstadt</w:t>
-            </w:r>
+              <w:t xml:space="preserve">Bernd </w:t>
+            </w:r>
+            <w:proofErr w:type="spellStart"/>
+            <w:r>
+              <w:rPr>
+                <w:color w:val="FFFFFF" w:themeColor="background1"/>
+                <w:sz w:val="28"/>
+                <w:szCs w:val="28"/>
+              </w:rPr>
+              <w:t>Verhofstadt</w:t>
+            </w:r>
+            <w:proofErr w:type="spellEnd"/>
           </w:p>
           <w:p>
             <w:pPr>
@@ -664,13 +686,23 @@
                 <w:szCs w:val="28"/>
               </w:rPr>
             </w:pPr>
+            <w:proofErr w:type="spellStart"/>
             <w:r>
               <w:rPr>
                 <w:color w:val="FFFFFF" w:themeColor="background1"/>
                 <w:sz w:val="28"/>
                 <w:szCs w:val="28"/>
               </w:rPr>
-              <w:t>Erasmusstudents:</w:t>
+              <w:t>Erasmusstudents</w:t>
+            </w:r>
+            <w:proofErr w:type="spellEnd"/>
+            <w:r>
+              <w:rPr>
+                <w:color w:val="FFFFFF" w:themeColor="background1"/>
+                <w:sz w:val="28"/>
+                <w:szCs w:val="28"/>
+              </w:rPr>
+              <w:t>:</w:t>
             </w:r>
             <w:r>
               <w:rPr>
@@ -3415,7 +3447,39 @@
           <w:sz w:val="24"/>
           <w:lang w:val="en-US"/>
         </w:rPr>
-        <w:t xml:space="preserve">students from ‘Artesis Plantijn Antwerp’ in Belgium. When we saw the opportunity to </w:t>
+        <w:t>students from ‘</w:t>
+      </w:r>
+      <w:proofErr w:type="spellStart"/>
+      <w:r>
+        <w:rPr>
+          <w:sz w:val="24"/>
+          <w:lang w:val="en-US"/>
+        </w:rPr>
+        <w:t>Artesis</w:t>
+      </w:r>
+      <w:proofErr w:type="spellEnd"/>
+      <w:r>
+        <w:rPr>
+          <w:sz w:val="24"/>
+          <w:lang w:val="en-US"/>
+        </w:rPr>
+        <w:t xml:space="preserve"> </w:t>
+      </w:r>
+      <w:proofErr w:type="spellStart"/>
+      <w:r>
+        <w:rPr>
+          <w:sz w:val="24"/>
+          <w:lang w:val="en-US"/>
+        </w:rPr>
+        <w:t>Plantijn</w:t>
+      </w:r>
+      <w:proofErr w:type="spellEnd"/>
+      <w:r>
+        <w:rPr>
+          <w:sz w:val="24"/>
+          <w:lang w:val="en-US"/>
+        </w:rPr>
+        <w:t xml:space="preserve"> Antwerp’ in Belgium. When we saw the opportunity to </w:t>
       </w:r>
       <w:r>
         <w:rPr>
@@ -3446,6 +3510,14 @@
         </w:rPr>
         <w:t xml:space="preserve"> got!</w:t>
       </w:r>
+    </w:p>
+    <w:p>
+      <w:pPr>
+        <w:rPr>
+          <w:sz w:val="24"/>
+          <w:lang w:val="en-US"/>
+        </w:rPr>
+      </w:pPr>
     </w:p>
     <w:p>
       <w:pPr>
@@ -3501,7 +3573,23 @@
           <w:sz w:val="24"/>
           <w:lang w:val="en-US"/>
         </w:rPr>
-        <w:t xml:space="preserve"> (Seesam)</w:t>
+        <w:t xml:space="preserve"> (</w:t>
+      </w:r>
+      <w:proofErr w:type="spellStart"/>
+      <w:r>
+        <w:rPr>
+          <w:sz w:val="24"/>
+          <w:lang w:val="en-US"/>
+        </w:rPr>
+        <w:t>Seesam</w:t>
+      </w:r>
+      <w:proofErr w:type="spellEnd"/>
+      <w:r>
+        <w:rPr>
+          <w:sz w:val="24"/>
+          <w:lang w:val="en-US"/>
+        </w:rPr>
+        <w:t>)</w:t>
       </w:r>
       <w:r>
         <w:rPr>
@@ -3705,12 +3793,92 @@
     <w:p>
       <w:pPr>
         <w:rPr>
-          <w:sz w:val="24"/>
-          <w:lang w:val="en-US"/>
-        </w:rPr>
-      </w:pPr>
-      <w:bookmarkStart w:id="2" w:name="_GoBack"/>
-      <w:bookmarkEnd w:id="2"/>
+          <w:i/>
+          <w:sz w:val="24"/>
+          <w:lang w:val="en-US"/>
+        </w:rPr>
+      </w:pPr>
+    </w:p>
+    <w:p>
+      <w:pPr>
+        <w:rPr>
+          <w:i/>
+          <w:sz w:val="24"/>
+          <w:lang w:val="en-US"/>
+        </w:rPr>
+      </w:pPr>
+    </w:p>
+    <w:p>
+      <w:pPr>
+        <w:rPr>
+          <w:i/>
+          <w:sz w:val="24"/>
+          <w:lang w:val="en-US"/>
+        </w:rPr>
+      </w:pPr>
+    </w:p>
+    <w:p>
+      <w:pPr>
+        <w:rPr>
+          <w:i/>
+          <w:sz w:val="24"/>
+          <w:lang w:val="en-US"/>
+        </w:rPr>
+      </w:pPr>
+    </w:p>
+    <w:p>
+      <w:pPr>
+        <w:rPr>
+          <w:i/>
+          <w:sz w:val="24"/>
+          <w:lang w:val="en-US"/>
+        </w:rPr>
+      </w:pPr>
+    </w:p>
+    <w:p>
+      <w:pPr>
+        <w:rPr>
+          <w:i/>
+          <w:sz w:val="24"/>
+          <w:lang w:val="en-US"/>
+        </w:rPr>
+      </w:pPr>
+    </w:p>
+    <w:p>
+      <w:pPr>
+        <w:rPr>
+          <w:i/>
+          <w:sz w:val="24"/>
+          <w:lang w:val="en-US"/>
+        </w:rPr>
+      </w:pPr>
+    </w:p>
+    <w:p>
+      <w:pPr>
+        <w:rPr>
+          <w:i/>
+          <w:sz w:val="24"/>
+          <w:lang w:val="en-US"/>
+        </w:rPr>
+      </w:pPr>
+    </w:p>
+    <w:p>
+      <w:pPr>
+        <w:rPr>
+          <w:i/>
+          <w:sz w:val="24"/>
+          <w:lang w:val="en-US"/>
+        </w:rPr>
+      </w:pPr>
+    </w:p>
+    <w:p>
+      <w:pPr>
+        <w:rPr>
+          <w:i/>
+          <w:sz w:val="24"/>
+          <w:lang w:val="en-US"/>
+        </w:rPr>
+      </w:pPr>
     </w:p>
     <w:p>
       <w:pPr>
@@ -3723,28 +3891,728 @@
           <w:lang w:val="en-US"/>
         </w:rPr>
       </w:pPr>
-      <w:bookmarkStart w:id="3" w:name="_Toc409601777"/>
+      <w:r>
+        <w:rPr>
+          <w:lang w:val="en-US"/>
+        </w:rPr>
+        <w:lastRenderedPageBreak/>
+        <w:t>Acknowledgements</w:t>
+      </w:r>
+    </w:p>
+    <w:p>
+      <w:pPr>
+        <w:pStyle w:val="Heading4"/>
+        <w:spacing w:before="240" w:after="240"/>
+        <w:rPr>
+          <w:rFonts w:ascii="Helvetica" w:hAnsi="Helvetica" w:cs="Helvetica"/>
+          <w:color w:val="333333"/>
+          <w:sz w:val="24"/>
+          <w:szCs w:val="24"/>
+          <w:lang w:val="en-US"/>
+        </w:rPr>
+      </w:pPr>
+      <w:r>
+        <w:rPr>
+          <w:sz w:val="24"/>
+          <w:lang w:val="en-US"/>
+        </w:rPr>
+        <w:t xml:space="preserve">Project managers: </w:t>
+      </w:r>
+      <w:r>
+        <w:rPr>
+          <w:sz w:val="24"/>
+          <w:lang w:val="en-US"/>
+        </w:rPr>
+        <w:br/>
+      </w:r>
+      <w:r>
+        <w:rPr>
+          <w:rFonts w:asciiTheme="minorHAnsi" w:eastAsiaTheme="minorHAnsi" w:hAnsiTheme="minorHAnsi" w:cstheme="minorBidi"/>
+          <w:b/>
+          <w:i w:val="0"/>
+          <w:iCs w:val="0"/>
+          <w:color w:val="auto"/>
+          <w:sz w:val="24"/>
+          <w:lang w:val="en-US"/>
+        </w:rPr>
+        <w:t xml:space="preserve">Mr. </w:t>
+      </w:r>
+      <w:proofErr w:type="spellStart"/>
+      <w:r>
+        <w:rPr>
+          <w:rFonts w:asciiTheme="minorHAnsi" w:eastAsiaTheme="minorHAnsi" w:hAnsiTheme="minorHAnsi" w:cstheme="minorBidi"/>
+          <w:b/>
+          <w:i w:val="0"/>
+          <w:iCs w:val="0"/>
+          <w:color w:val="auto"/>
+          <w:sz w:val="24"/>
+          <w:lang w:val="en-US"/>
+        </w:rPr>
+        <w:t>Jussi</w:t>
+      </w:r>
+      <w:proofErr w:type="spellEnd"/>
+      <w:r>
+        <w:rPr>
+          <w:rFonts w:asciiTheme="minorHAnsi" w:eastAsiaTheme="minorHAnsi" w:hAnsiTheme="minorHAnsi" w:cstheme="minorBidi"/>
+          <w:b/>
+          <w:i w:val="0"/>
+          <w:iCs w:val="0"/>
+          <w:color w:val="auto"/>
+          <w:sz w:val="24"/>
+          <w:lang w:val="en-US"/>
+        </w:rPr>
+        <w:t xml:space="preserve"> </w:t>
+      </w:r>
+      <w:proofErr w:type="spellStart"/>
+      <w:r>
+        <w:rPr>
+          <w:rFonts w:asciiTheme="minorHAnsi" w:eastAsiaTheme="minorHAnsi" w:hAnsiTheme="minorHAnsi" w:cstheme="minorBidi"/>
+          <w:b/>
+          <w:i w:val="0"/>
+          <w:iCs w:val="0"/>
+          <w:color w:val="auto"/>
+          <w:sz w:val="24"/>
+          <w:lang w:val="en-US"/>
+        </w:rPr>
+        <w:t>Kangasoja</w:t>
+      </w:r>
+      <w:proofErr w:type="spellEnd"/>
+      <w:r>
+        <w:rPr>
+          <w:rFonts w:ascii="Helvetica" w:hAnsi="Helvetica" w:cs="Helvetica"/>
+          <w:i w:val="0"/>
+          <w:color w:val="333333"/>
+          <w:sz w:val="24"/>
+          <w:szCs w:val="24"/>
+          <w:lang w:val="en-US"/>
+        </w:rPr>
+        <w:br/>
+      </w:r>
+      <w:r>
+        <w:rPr>
+          <w:rFonts w:ascii="Segoe UI Symbol" w:eastAsiaTheme="minorHAnsi" w:hAnsi="Segoe UI Symbol" w:cs="Segoe UI Symbol"/>
+          <w:i w:val="0"/>
+          <w:color w:val="auto"/>
+          <w:sz w:val="24"/>
+          <w:lang w:val="en-US"/>
+        </w:rPr>
+        <w:t>✉</w:t>
+      </w:r>
+      <w:r>
+        <w:rPr>
+          <w:rFonts w:asciiTheme="minorHAnsi" w:eastAsiaTheme="minorHAnsi" w:hAnsiTheme="minorHAnsi" w:cstheme="minorBidi"/>
+          <w:iCs w:val="0"/>
+          <w:color w:val="auto"/>
+          <w:lang w:val="en-US"/>
+        </w:rPr>
+        <w:t> </w:t>
+      </w:r>
+      <w:hyperlink r:id="rId15" w:history="1">
+        <w:r>
+          <w:rPr>
+            <w:rStyle w:val="Hyperlink"/>
+            <w:rFonts w:asciiTheme="minorHAnsi" w:eastAsiaTheme="minorHAnsi" w:hAnsiTheme="minorHAnsi" w:cstheme="minorBidi"/>
+            <w:iCs w:val="0"/>
+            <w:lang w:val="en-US"/>
+          </w:rPr>
+          <w:t>Jussi.Kangasoja@oamk.f</w:t>
+        </w:r>
+        <w:r>
+          <w:rPr>
+            <w:rStyle w:val="Hyperlink"/>
+            <w:rFonts w:asciiTheme="minorHAnsi" w:eastAsiaTheme="minorHAnsi" w:hAnsiTheme="minorHAnsi" w:cstheme="minorBidi"/>
+            <w:iCs w:val="0"/>
+            <w:sz w:val="24"/>
+            <w:lang w:val="en-US"/>
+          </w:rPr>
+          <w:t>i</w:t>
+        </w:r>
+      </w:hyperlink>
+      <w:r>
+        <w:rPr>
+          <w:rFonts w:asciiTheme="minorHAnsi" w:eastAsiaTheme="minorHAnsi" w:hAnsiTheme="minorHAnsi" w:cstheme="minorBidi"/>
+          <w:i w:val="0"/>
+          <w:iCs w:val="0"/>
+          <w:color w:val="auto"/>
+          <w:sz w:val="24"/>
+          <w:lang w:val="en-US"/>
+        </w:rPr>
+        <w:t xml:space="preserve"> </w:t>
+      </w:r>
+    </w:p>
+    <w:p>
+      <w:pPr>
+        <w:pStyle w:val="Heading4"/>
+        <w:spacing w:before="240" w:after="240"/>
+        <w:rPr>
+          <w:rFonts w:ascii="Helvetica" w:hAnsi="Helvetica" w:cs="Helvetica"/>
+          <w:i w:val="0"/>
+          <w:color w:val="333333"/>
+          <w:sz w:val="24"/>
+          <w:szCs w:val="24"/>
+          <w:lang w:val="en-US"/>
+        </w:rPr>
+      </w:pPr>
+      <w:r>
+        <w:rPr>
+          <w:rFonts w:asciiTheme="minorHAnsi" w:eastAsiaTheme="minorHAnsi" w:hAnsiTheme="minorHAnsi" w:cstheme="minorBidi"/>
+          <w:b/>
+          <w:i w:val="0"/>
+          <w:iCs w:val="0"/>
+          <w:color w:val="auto"/>
+          <w:sz w:val="24"/>
+          <w:lang w:val="en-US"/>
+        </w:rPr>
+        <w:t xml:space="preserve">Ms. </w:t>
+      </w:r>
+      <w:proofErr w:type="spellStart"/>
+      <w:r>
+        <w:rPr>
+          <w:rFonts w:asciiTheme="minorHAnsi" w:eastAsiaTheme="minorHAnsi" w:hAnsiTheme="minorHAnsi" w:cstheme="minorBidi"/>
+          <w:b/>
+          <w:i w:val="0"/>
+          <w:iCs w:val="0"/>
+          <w:color w:val="auto"/>
+          <w:sz w:val="24"/>
+          <w:lang w:val="en-US"/>
+        </w:rPr>
+        <w:t>Kaisa</w:t>
+      </w:r>
+      <w:proofErr w:type="spellEnd"/>
+      <w:r>
+        <w:rPr>
+          <w:rFonts w:asciiTheme="minorHAnsi" w:eastAsiaTheme="minorHAnsi" w:hAnsiTheme="minorHAnsi" w:cstheme="minorBidi"/>
+          <w:b/>
+          <w:i w:val="0"/>
+          <w:iCs w:val="0"/>
+          <w:color w:val="auto"/>
+          <w:sz w:val="24"/>
+          <w:lang w:val="en-US"/>
+        </w:rPr>
+        <w:t xml:space="preserve"> </w:t>
+      </w:r>
+      <w:proofErr w:type="spellStart"/>
+      <w:r>
+        <w:rPr>
+          <w:rFonts w:asciiTheme="minorHAnsi" w:eastAsiaTheme="minorHAnsi" w:hAnsiTheme="minorHAnsi" w:cstheme="minorBidi"/>
+          <w:b/>
+          <w:i w:val="0"/>
+          <w:iCs w:val="0"/>
+          <w:color w:val="auto"/>
+          <w:sz w:val="24"/>
+          <w:lang w:val="en-US"/>
+        </w:rPr>
+        <w:t>Orajärvi</w:t>
+      </w:r>
+      <w:proofErr w:type="spellEnd"/>
+      <w:r>
+        <w:rPr>
+          <w:rFonts w:ascii="Helvetica" w:hAnsi="Helvetica" w:cs="Helvetica"/>
+          <w:i w:val="0"/>
+          <w:color w:val="333333"/>
+          <w:sz w:val="24"/>
+          <w:szCs w:val="24"/>
+          <w:lang w:val="en-US"/>
+        </w:rPr>
+        <w:br/>
+      </w:r>
+      <w:r>
+        <w:rPr>
+          <w:rFonts w:ascii="Segoe UI Symbol" w:eastAsiaTheme="minorHAnsi" w:hAnsi="Segoe UI Symbol" w:cs="Segoe UI Symbol"/>
+          <w:i w:val="0"/>
+          <w:color w:val="auto"/>
+          <w:sz w:val="24"/>
+          <w:lang w:val="en-US"/>
+        </w:rPr>
+        <w:t>✉</w:t>
+      </w:r>
+      <w:r>
+        <w:rPr>
+          <w:rFonts w:ascii="Segoe UI Symbol" w:eastAsiaTheme="minorHAnsi" w:hAnsi="Segoe UI Symbol" w:cs="Segoe UI Symbol"/>
+          <w:i w:val="0"/>
+          <w:color w:val="auto"/>
+          <w:sz w:val="24"/>
+          <w:lang w:val="en-US"/>
+        </w:rPr>
+        <w:t xml:space="preserve"> </w:t>
+      </w:r>
+      <w:hyperlink r:id="rId16" w:history="1">
+        <w:r>
+          <w:rPr>
+            <w:rStyle w:val="Hyperlink"/>
+            <w:rFonts w:asciiTheme="minorHAnsi" w:eastAsiaTheme="minorHAnsi" w:hAnsiTheme="minorHAnsi" w:cstheme="minorBidi"/>
+            <w:iCs w:val="0"/>
+            <w:lang w:val="en-US"/>
+          </w:rPr>
+          <w:t>Kaisa.orajarvi@oamk.f</w:t>
+        </w:r>
+        <w:r>
+          <w:rPr>
+            <w:rStyle w:val="Hyperlink"/>
+            <w:rFonts w:asciiTheme="minorHAnsi" w:eastAsiaTheme="minorHAnsi" w:hAnsiTheme="minorHAnsi" w:cstheme="minorBidi"/>
+            <w:iCs w:val="0"/>
+            <w:sz w:val="24"/>
+            <w:lang w:val="en-US"/>
+          </w:rPr>
+          <w:t>i</w:t>
+        </w:r>
+      </w:hyperlink>
+      <w:r>
+        <w:rPr>
+          <w:rFonts w:asciiTheme="minorHAnsi" w:eastAsiaTheme="minorHAnsi" w:hAnsiTheme="minorHAnsi" w:cstheme="minorBidi"/>
+          <w:i w:val="0"/>
+          <w:iCs w:val="0"/>
+          <w:color w:val="auto"/>
+          <w:sz w:val="24"/>
+          <w:lang w:val="en-US"/>
+        </w:rPr>
+        <w:t xml:space="preserve"> </w:t>
+      </w:r>
+    </w:p>
+    <w:p>
+      <w:pPr>
+        <w:pStyle w:val="Heading1"/>
+        <w:rPr>
+          <w:rFonts w:asciiTheme="minorHAnsi" w:eastAsiaTheme="minorHAnsi" w:hAnsiTheme="minorHAnsi" w:cstheme="minorBidi"/>
+          <w:i/>
+          <w:color w:val="0000FF"/>
+          <w:sz w:val="22"/>
+          <w:szCs w:val="22"/>
+          <w:u w:val="single"/>
+          <w:lang w:val="en-US"/>
+        </w:rPr>
+      </w:pPr>
+      <w:r>
+        <w:rPr>
+          <w:i/>
+          <w:sz w:val="24"/>
+          <w:lang w:val="en-US"/>
+        </w:rPr>
+        <w:t>Hardware</w:t>
+      </w:r>
+      <w:r>
+        <w:rPr>
+          <w:i/>
+          <w:sz w:val="24"/>
+          <w:lang w:val="en-US"/>
+        </w:rPr>
+        <w:t>/Software</w:t>
+      </w:r>
+      <w:r>
+        <w:rPr>
+          <w:i/>
+          <w:sz w:val="24"/>
+          <w:lang w:val="en-US"/>
+        </w:rPr>
+        <w:t xml:space="preserve"> subvention</w:t>
+      </w:r>
+      <w:proofErr w:type="gramStart"/>
+      <w:r>
+        <w:rPr>
+          <w:i/>
+          <w:sz w:val="24"/>
+          <w:lang w:val="en-US"/>
+        </w:rPr>
+        <w:t>:</w:t>
+      </w:r>
+      <w:proofErr w:type="gramEnd"/>
+      <w:r>
+        <w:rPr>
+          <w:i/>
+          <w:sz w:val="24"/>
+          <w:lang w:val="en-US"/>
+        </w:rPr>
+        <w:br/>
+      </w:r>
+      <w:r>
+        <w:rPr>
+          <w:rFonts w:asciiTheme="minorHAnsi" w:eastAsiaTheme="minorHAnsi" w:hAnsiTheme="minorHAnsi" w:cstheme="minorBidi"/>
+          <w:b/>
+          <w:color w:val="auto"/>
+          <w:sz w:val="24"/>
+          <w:szCs w:val="22"/>
+          <w:lang w:val="en-US"/>
+        </w:rPr>
+        <w:t xml:space="preserve">Mr. </w:t>
+      </w:r>
+      <w:r>
+        <w:rPr>
+          <w:rFonts w:asciiTheme="minorHAnsi" w:eastAsiaTheme="minorHAnsi" w:hAnsiTheme="minorHAnsi" w:cstheme="minorBidi"/>
+          <w:b/>
+          <w:color w:val="auto"/>
+          <w:sz w:val="24"/>
+          <w:szCs w:val="22"/>
+          <w:lang w:val="en-US"/>
+        </w:rPr>
+        <w:t>Henry</w:t>
+      </w:r>
+      <w:r>
+        <w:rPr>
+          <w:rFonts w:asciiTheme="minorHAnsi" w:eastAsiaTheme="minorHAnsi" w:hAnsiTheme="minorHAnsi" w:cstheme="minorBidi"/>
+          <w:b/>
+          <w:color w:val="auto"/>
+          <w:sz w:val="24"/>
+          <w:szCs w:val="22"/>
+          <w:lang w:val="en-US"/>
+        </w:rPr>
+        <w:t xml:space="preserve"> </w:t>
+      </w:r>
+      <w:proofErr w:type="spellStart"/>
+      <w:r>
+        <w:rPr>
+          <w:rFonts w:asciiTheme="minorHAnsi" w:eastAsiaTheme="minorHAnsi" w:hAnsiTheme="minorHAnsi" w:cstheme="minorBidi"/>
+          <w:b/>
+          <w:color w:val="auto"/>
+          <w:sz w:val="24"/>
+          <w:szCs w:val="22"/>
+          <w:lang w:val="en-US"/>
+        </w:rPr>
+        <w:t>Hinkula</w:t>
+      </w:r>
+      <w:proofErr w:type="spellEnd"/>
+      <w:r>
+        <w:rPr>
+          <w:rFonts w:asciiTheme="minorHAnsi" w:eastAsiaTheme="minorHAnsi" w:hAnsiTheme="minorHAnsi" w:cstheme="minorBidi"/>
+          <w:b/>
+          <w:color w:val="auto"/>
+          <w:sz w:val="24"/>
+          <w:szCs w:val="22"/>
+          <w:lang w:val="en-US"/>
+        </w:rPr>
+        <w:t xml:space="preserve"> </w:t>
+      </w:r>
+      <w:r>
+        <w:rPr>
+          <w:rFonts w:ascii="Helvetica" w:hAnsi="Helvetica" w:cs="Helvetica"/>
+          <w:iCs/>
+          <w:color w:val="333333"/>
+          <w:sz w:val="24"/>
+          <w:szCs w:val="24"/>
+          <w:lang w:val="en-US"/>
+        </w:rPr>
+        <w:br/>
+      </w:r>
+      <w:r>
+        <w:rPr>
+          <w:rFonts w:ascii="Segoe UI Symbol" w:eastAsiaTheme="minorHAnsi" w:hAnsi="Segoe UI Symbol" w:cs="Segoe UI Symbol"/>
+          <w:color w:val="auto"/>
+          <w:sz w:val="24"/>
+          <w:szCs w:val="22"/>
+          <w:lang w:val="en-US"/>
+        </w:rPr>
+        <w:t>✉</w:t>
+      </w:r>
+      <w:r>
+        <w:rPr>
+          <w:rFonts w:ascii="Segoe UI Symbol" w:eastAsiaTheme="minorHAnsi" w:hAnsi="Segoe UI Symbol" w:cs="Segoe UI Symbol"/>
+          <w:color w:val="auto"/>
+          <w:sz w:val="24"/>
+          <w:szCs w:val="22"/>
+          <w:lang w:val="en-US"/>
+        </w:rPr>
+        <w:t xml:space="preserve"> </w:t>
+      </w:r>
+      <w:hyperlink r:id="rId17" w:history="1">
+        <w:r>
+          <w:rPr>
+            <w:rStyle w:val="Hyperlink"/>
+            <w:rFonts w:asciiTheme="minorHAnsi" w:eastAsiaTheme="minorHAnsi" w:hAnsiTheme="minorHAnsi" w:cstheme="minorBidi"/>
+            <w:i/>
+            <w:sz w:val="22"/>
+            <w:szCs w:val="22"/>
+            <w:lang w:val="en-US"/>
+          </w:rPr>
+          <w:t>Henry.Hinkula@oamk.fi</w:t>
+        </w:r>
+      </w:hyperlink>
+    </w:p>
+    <w:p>
+      <w:pPr>
+        <w:pStyle w:val="Heading1"/>
+        <w:rPr>
+          <w:rFonts w:asciiTheme="minorHAnsi" w:eastAsiaTheme="minorHAnsi" w:hAnsiTheme="minorHAnsi" w:cstheme="minorBidi"/>
+          <w:b/>
+          <w:color w:val="auto"/>
+          <w:sz w:val="24"/>
+          <w:szCs w:val="22"/>
+          <w:lang w:val="en-US"/>
+        </w:rPr>
+      </w:pPr>
+      <w:r>
+        <w:rPr>
+          <w:rFonts w:asciiTheme="minorHAnsi" w:eastAsiaTheme="minorHAnsi" w:hAnsiTheme="minorHAnsi" w:cstheme="minorBidi"/>
+          <w:b/>
+          <w:color w:val="auto"/>
+          <w:sz w:val="24"/>
+          <w:szCs w:val="22"/>
+          <w:lang w:val="en-US"/>
+        </w:rPr>
+        <w:t xml:space="preserve">Ms. </w:t>
+      </w:r>
+      <w:r>
+        <w:rPr>
+          <w:rFonts w:asciiTheme="minorHAnsi" w:eastAsiaTheme="minorHAnsi" w:hAnsiTheme="minorHAnsi" w:cstheme="minorBidi"/>
+          <w:b/>
+          <w:color w:val="auto"/>
+          <w:sz w:val="24"/>
+          <w:szCs w:val="22"/>
+          <w:lang w:val="en-US"/>
+        </w:rPr>
+        <w:t>Anne</w:t>
+      </w:r>
+      <w:r>
+        <w:rPr>
+          <w:rFonts w:asciiTheme="minorHAnsi" w:eastAsiaTheme="minorHAnsi" w:hAnsiTheme="minorHAnsi" w:cstheme="minorBidi"/>
+          <w:b/>
+          <w:color w:val="auto"/>
+          <w:sz w:val="24"/>
+          <w:szCs w:val="22"/>
+          <w:lang w:val="en-US"/>
+        </w:rPr>
+        <w:t xml:space="preserve"> </w:t>
+      </w:r>
+      <w:proofErr w:type="spellStart"/>
+      <w:r>
+        <w:rPr>
+          <w:rFonts w:asciiTheme="minorHAnsi" w:eastAsiaTheme="minorHAnsi" w:hAnsiTheme="minorHAnsi" w:cstheme="minorBidi"/>
+          <w:b/>
+          <w:color w:val="auto"/>
+          <w:sz w:val="24"/>
+          <w:szCs w:val="22"/>
+          <w:lang w:val="en-US"/>
+        </w:rPr>
+        <w:t>Keskitalo</w:t>
+      </w:r>
+      <w:proofErr w:type="spellEnd"/>
+      <w:r>
+        <w:rPr>
+          <w:rFonts w:asciiTheme="minorHAnsi" w:eastAsiaTheme="minorHAnsi" w:hAnsiTheme="minorHAnsi" w:cstheme="minorBidi"/>
+          <w:b/>
+          <w:color w:val="auto"/>
+          <w:sz w:val="24"/>
+          <w:szCs w:val="22"/>
+          <w:lang w:val="en-US"/>
+        </w:rPr>
+        <w:t xml:space="preserve"> </w:t>
+      </w:r>
+    </w:p>
+    <w:p>
+      <w:pPr>
+        <w:rPr>
+          <w:rStyle w:val="Hyperlink"/>
+          <w:i/>
+          <w:lang w:val="en-US"/>
+        </w:rPr>
+      </w:pPr>
+      <w:r>
+        <w:rPr>
+          <w:rFonts w:ascii="Segoe UI Symbol" w:hAnsi="Segoe UI Symbol" w:cs="Segoe UI Symbol"/>
+          <w:sz w:val="24"/>
+          <w:lang w:val="en-US"/>
+        </w:rPr>
+        <w:t>✉</w:t>
+      </w:r>
+      <w:r>
+        <w:rPr>
+          <w:rFonts w:ascii="Segoe UI Symbol" w:hAnsi="Segoe UI Symbol" w:cs="Segoe UI Symbol"/>
+          <w:sz w:val="24"/>
+          <w:lang w:val="en-US"/>
+        </w:rPr>
+        <w:t xml:space="preserve"> </w:t>
+      </w:r>
+      <w:hyperlink r:id="rId18" w:history="1">
+        <w:r>
+          <w:rPr>
+            <w:rStyle w:val="Hyperlink"/>
+            <w:i/>
+            <w:lang w:val="en-US"/>
+          </w:rPr>
+          <w:t>Anne.Keskitalo@oamk.fi</w:t>
+        </w:r>
+      </w:hyperlink>
+    </w:p>
+    <w:p>
+      <w:pPr>
+        <w:pStyle w:val="Heading1"/>
+        <w:rPr>
+          <w:i/>
+          <w:sz w:val="24"/>
+          <w:lang w:val="en-US"/>
+        </w:rPr>
+      </w:pPr>
+      <w:r>
+        <w:rPr>
+          <w:i/>
+          <w:sz w:val="24"/>
+          <w:lang w:val="en-US"/>
+        </w:rPr>
+        <w:t>Belgian Lectors:</w:t>
+      </w:r>
+    </w:p>
+    <w:p>
+      <w:pPr>
+        <w:rPr>
+          <w:rStyle w:val="Hyperlink"/>
+          <w:i/>
+        </w:rPr>
+      </w:pPr>
+      <w:r>
+        <w:rPr>
+          <w:b/>
+          <w:sz w:val="24"/>
+        </w:rPr>
+        <w:t xml:space="preserve">Mr. </w:t>
+      </w:r>
+      <w:r>
+        <w:rPr>
+          <w:b/>
+          <w:sz w:val="24"/>
+        </w:rPr>
+        <w:t>Jeroen Doggen</w:t>
+      </w:r>
+      <w:r>
+        <w:rPr>
+          <w:b/>
+          <w:sz w:val="24"/>
+        </w:rPr>
+        <w:br/>
+      </w:r>
+      <w:r>
+        <w:rPr>
+          <w:rFonts w:ascii="Segoe UI Symbol" w:hAnsi="Segoe UI Symbol" w:cs="Segoe UI Symbol"/>
+          <w:sz w:val="24"/>
+        </w:rPr>
+        <w:t>✉</w:t>
+      </w:r>
+      <w:r>
+        <w:rPr>
+          <w:rFonts w:ascii="Segoe UI Symbol" w:hAnsi="Segoe UI Symbol" w:cs="Segoe UI Symbol"/>
+          <w:sz w:val="24"/>
+        </w:rPr>
+        <w:t xml:space="preserve"> </w:t>
+      </w:r>
+      <w:hyperlink r:id="rId19" w:history="1">
+        <w:r>
+          <w:rPr>
+            <w:rStyle w:val="Hyperlink"/>
+            <w:i/>
+          </w:rPr>
+          <w:t>Jeroen.doggen@ap.be</w:t>
+        </w:r>
+      </w:hyperlink>
+    </w:p>
+    <w:p>
+      <w:pPr>
+        <w:rPr>
+          <w:b/>
+          <w:sz w:val="24"/>
+          <w:lang w:val="en-US"/>
+        </w:rPr>
+      </w:pPr>
+      <w:r>
+        <w:rPr>
+          <w:b/>
+          <w:sz w:val="24"/>
+          <w:lang w:val="en-US"/>
+        </w:rPr>
+        <w:t xml:space="preserve">Mr. Tim </w:t>
+      </w:r>
+      <w:proofErr w:type="gramStart"/>
+      <w:r>
+        <w:rPr>
+          <w:b/>
+          <w:sz w:val="24"/>
+          <w:lang w:val="en-US"/>
+        </w:rPr>
+        <w:t>Dams</w:t>
+      </w:r>
+      <w:proofErr w:type="gramEnd"/>
+      <w:r>
+        <w:rPr>
+          <w:b/>
+          <w:sz w:val="24"/>
+          <w:lang w:val="en-US"/>
+        </w:rPr>
+        <w:br/>
+      </w:r>
+      <w:r>
+        <w:rPr>
+          <w:rFonts w:ascii="Segoe UI Symbol" w:hAnsi="Segoe UI Symbol" w:cs="Segoe UI Symbol"/>
+          <w:sz w:val="24"/>
+          <w:lang w:val="en-US"/>
+        </w:rPr>
+        <w:t xml:space="preserve">✉ </w:t>
+      </w:r>
+      <w:hyperlink r:id="rId20" w:history="1">
+        <w:r>
+          <w:rPr>
+            <w:rStyle w:val="Hyperlink"/>
+            <w:i/>
+            <w:lang w:val="en-US"/>
+          </w:rPr>
+          <w:t>Tim.dams@ap.be</w:t>
+        </w:r>
+      </w:hyperlink>
+    </w:p>
+    <w:p>
+      <w:pPr>
+        <w:rPr>
+          <w:sz w:val="24"/>
+          <w:lang w:val="en-US"/>
+        </w:rPr>
+      </w:pPr>
+    </w:p>
+    <w:p>
+      <w:pPr>
+        <w:pStyle w:val="Heading1"/>
+        <w:numPr>
+          <w:ilvl w:val="0"/>
+          <w:numId w:val="6"/>
+        </w:numPr>
+        <w:rPr>
+          <w:lang w:val="en-US"/>
+        </w:rPr>
+      </w:pPr>
+      <w:bookmarkStart w:id="2" w:name="_Toc409601777"/>
+      <w:proofErr w:type="spellStart"/>
       <w:r>
         <w:rPr>
           <w:lang w:val="en-US"/>
         </w:rPr>
         <w:t>Github</w:t>
       </w:r>
-      <w:bookmarkEnd w:id="3"/>
-    </w:p>
-    <w:p>
-      <w:pPr>
-        <w:rPr>
-          <w:sz w:val="24"/>
-          <w:lang w:val="en-US"/>
-        </w:rPr>
-      </w:pPr>
-      <w:r>
-        <w:rPr>
-          <w:sz w:val="24"/>
-          <w:lang w:val="en-US"/>
-        </w:rPr>
-        <w:t xml:space="preserve">To maintain the structure, workflow and to easily monitor the project we have made a repository on Github for this project. </w:t>
+      <w:bookmarkEnd w:id="2"/>
+      <w:proofErr w:type="spellEnd"/>
+    </w:p>
+    <w:p>
+      <w:pPr>
+        <w:rPr>
+          <w:sz w:val="24"/>
+          <w:lang w:val="en-US"/>
+        </w:rPr>
+      </w:pPr>
+      <w:r>
+        <w:rPr>
+          <w:sz w:val="24"/>
+          <w:lang w:val="en-US"/>
+        </w:rPr>
+        <w:t xml:space="preserve">To maintain the structure, workflow and to easily monitor the project we have made a repository on </w:t>
+      </w:r>
+      <w:proofErr w:type="spellStart"/>
+      <w:r>
+        <w:rPr>
+          <w:sz w:val="24"/>
+          <w:lang w:val="en-US"/>
+        </w:rPr>
+        <w:t>Github</w:t>
+      </w:r>
+      <w:proofErr w:type="spellEnd"/>
+      <w:r>
+        <w:rPr>
+          <w:sz w:val="24"/>
+          <w:lang w:val="en-US"/>
+        </w:rPr>
+        <w:t xml:space="preserve"> for this project. </w:t>
       </w:r>
       <w:r>
         <w:rPr>
@@ -3758,14 +4626,30 @@
           <w:sz w:val="24"/>
           <w:lang w:val="en-US"/>
         </w:rPr>
-        <w:t>project managers the G</w:t>
-      </w:r>
-      <w:r>
-        <w:rPr>
-          <w:sz w:val="24"/>
-          <w:lang w:val="en-US"/>
-        </w:rPr>
-        <w:t xml:space="preserve">it is public for further </w:t>
+        <w:t xml:space="preserve">project managers the </w:t>
+      </w:r>
+      <w:proofErr w:type="spellStart"/>
+      <w:r>
+        <w:rPr>
+          <w:sz w:val="24"/>
+          <w:lang w:val="en-US"/>
+        </w:rPr>
+        <w:t>G</w:t>
+      </w:r>
+      <w:r>
+        <w:rPr>
+          <w:sz w:val="24"/>
+          <w:lang w:val="en-US"/>
+        </w:rPr>
+        <w:t>it</w:t>
+      </w:r>
+      <w:proofErr w:type="spellEnd"/>
+      <w:r>
+        <w:rPr>
+          <w:sz w:val="24"/>
+          <w:lang w:val="en-US"/>
+        </w:rPr>
+        <w:t xml:space="preserve"> is public for further </w:t>
       </w:r>
       <w:r>
         <w:rPr>
@@ -3802,7 +4686,7 @@
         </w:rPr>
         <w:br/>
       </w:r>
-      <w:hyperlink r:id="rId15" w:history="1">
+      <w:hyperlink r:id="rId21" w:history="1">
         <w:r>
           <w:rPr>
             <w:rStyle w:val="Hyperlink"/>
@@ -3967,8 +4851,8 @@
         </w:rPr>
       </w:pPr>
     </w:p>
-    <w:bookmarkStart w:id="4" w:name="_MON_1353847337"/>
-    <w:bookmarkEnd w:id="4"/>
+    <w:bookmarkStart w:id="3" w:name="_MON_1353847337"/>
+    <w:bookmarkEnd w:id="3"/>
     <w:p>
       <w:pPr>
         <w:rPr>
@@ -4000,10 +4884,10 @@
             <v:path o:extrusionok="f" gradientshapeok="t" o:connecttype="rect"/>
             <o:lock v:ext="edit" aspectratio="t"/>
           </v:shapetype>
-          <v:shape id="_x0000_i1025" type="#_x0000_t75" style="width:450.75pt;height:432.75pt" o:ole="">
-            <v:imagedata r:id="rId16" o:title=""/>
+          <v:shape id="_x0000_i1025" type="#_x0000_t75" style="width:450.25pt;height:433.05pt" o:ole="">
+            <v:imagedata r:id="rId22" o:title=""/>
           </v:shape>
-          <o:OLEObject Type="Embed" ProgID="Word.Document.12" ShapeID="_x0000_i1025" DrawAspect="Content" ObjectID="_1492799543" r:id="rId17">
+          <o:OLEObject Type="Embed" ProgID="Word.Document.12" ShapeID="_x0000_i1025" DrawAspect="Content" ObjectID="_1492889955" r:id="rId23">
             <o:FieldCodes>\s</o:FieldCodes>
           </o:OLEObject>
         </w:object>
@@ -4085,6 +4969,17 @@
           <w:lang w:val="en-US"/>
         </w:rPr>
       </w:pPr>
+      <w:r>
+        <w:rPr>
+          <w:rFonts w:asciiTheme="majorHAnsi" w:eastAsiaTheme="majorEastAsia" w:hAnsiTheme="majorHAnsi" w:cstheme="majorBidi"/>
+          <w:color w:val="2E74B5" w:themeColor="accent1" w:themeShade="BF"/>
+          <w:sz w:val="32"/>
+          <w:szCs w:val="32"/>
+          <w:lang w:val="en-US"/>
+        </w:rPr>
+        <w:lastRenderedPageBreak/>
+        <w:br/>
+      </w:r>
       <w:r>
         <w:rPr>
           <w:rFonts w:asciiTheme="majorHAnsi" w:eastAsiaTheme="majorEastAsia" w:hAnsiTheme="majorHAnsi" w:cstheme="majorBidi"/>
@@ -4122,18 +5017,17 @@
           <w:szCs w:val="20"/>
           <w:lang w:eastAsia="nl-BE"/>
         </w:rPr>
-        <w:lastRenderedPageBreak/>
         <w:drawing>
-          <wp:anchor distT="0" distB="0" distL="114300" distR="114300" simplePos="0" relativeHeight="251754496" behindDoc="1" locked="0" layoutInCell="1" allowOverlap="1" wp14:anchorId="6CC725FB" wp14:editId="2F0911FC">
+          <wp:anchor distT="0" distB="0" distL="114300" distR="114300" simplePos="0" relativeHeight="251754496" behindDoc="1" locked="0" layoutInCell="1" allowOverlap="1" wp14:anchorId="6CC725FB" wp14:editId="1A52A11F">
             <wp:simplePos x="0" y="0"/>
             <wp:positionH relativeFrom="margin">
-              <wp:align>left</wp:align>
+              <wp:posOffset>-313</wp:posOffset>
             </wp:positionH>
             <wp:positionV relativeFrom="paragraph">
-              <wp:posOffset>-138531</wp:posOffset>
+              <wp:posOffset>-178435</wp:posOffset>
             </wp:positionV>
             <wp:extent cx="775804" cy="1103360"/>
-            <wp:effectExtent l="0" t="0" r="5246" b="1540"/>
+            <wp:effectExtent l="0" t="0" r="5715" b="1905"/>
             <wp:wrapNone/>
             <wp:docPr id="135" name="Picture 135" descr="C:\Users\Tom\Dropbox\AP\Finand\CV and Motivation\studentFoto.png"/>
             <wp:cNvGraphicFramePr/>
@@ -4145,7 +5039,7 @@
                     <pic:cNvPicPr/>
                   </pic:nvPicPr>
                   <pic:blipFill>
-                    <a:blip r:embed="rId18"/>
+                    <a:blip r:embed="rId24"/>
                     <a:srcRect/>
                     <a:stretch>
                       <a:fillRect/>
@@ -4180,16 +5074,10 @@
           <w:szCs w:val="20"/>
           <w:lang w:val="en-US" w:eastAsia="ja-JP"/>
         </w:rPr>
-        <w:t>‘s Herenbaan 44a</w:t>
-      </w:r>
-    </w:p>
-    <w:p>
-      <w:pPr>
-        <w:suppressAutoHyphens/>
-        <w:autoSpaceDN w:val="0"/>
-        <w:spacing w:before="40" w:after="0" w:line="240" w:lineRule="auto"/>
-        <w:jc w:val="right"/>
-        <w:textAlignment w:val="baseline"/>
+        <w:t>‘</w:t>
+      </w:r>
+      <w:proofErr w:type="gramStart"/>
+      <w:r>
         <w:rPr>
           <w:rFonts w:ascii="Cambria" w:eastAsia="Cambria" w:hAnsi="Cambria" w:cs="Times New Roman"/>
           <w:color w:val="595959"/>
@@ -4198,7 +5086,9 @@
           <w:szCs w:val="20"/>
           <w:lang w:val="en-US" w:eastAsia="ja-JP"/>
         </w:rPr>
-      </w:pPr>
+        <w:t>s</w:t>
+      </w:r>
+      <w:proofErr w:type="gramEnd"/>
       <w:r>
         <w:rPr>
           <w:rFonts w:ascii="Cambria" w:eastAsia="Cambria" w:hAnsi="Cambria" w:cs="Times New Roman"/>
@@ -4208,16 +5098,10 @@
           <w:szCs w:val="20"/>
           <w:lang w:val="en-US" w:eastAsia="ja-JP"/>
         </w:rPr>
-        <w:t>2840 – Rumst</w:t>
-      </w:r>
-    </w:p>
-    <w:p>
-      <w:pPr>
-        <w:suppressAutoHyphens/>
-        <w:autoSpaceDN w:val="0"/>
-        <w:spacing w:before="40" w:after="0" w:line="240" w:lineRule="auto"/>
-        <w:jc w:val="right"/>
-        <w:textAlignment w:val="baseline"/>
+        <w:t xml:space="preserve"> </w:t>
+      </w:r>
+      <w:proofErr w:type="spellStart"/>
+      <w:r>
         <w:rPr>
           <w:rFonts w:ascii="Cambria" w:eastAsia="Cambria" w:hAnsi="Cambria" w:cs="Times New Roman"/>
           <w:color w:val="595959"/>
@@ -4226,7 +5110,9 @@
           <w:szCs w:val="20"/>
           <w:lang w:val="en-US" w:eastAsia="ja-JP"/>
         </w:rPr>
-      </w:pPr>
+        <w:t>Herenbaan</w:t>
+      </w:r>
+      <w:proofErr w:type="spellEnd"/>
       <w:r>
         <w:rPr>
           <w:rFonts w:ascii="Cambria" w:eastAsia="Cambria" w:hAnsi="Cambria" w:cs="Times New Roman"/>
@@ -4236,24 +5122,16 @@
           <w:szCs w:val="20"/>
           <w:lang w:val="en-US" w:eastAsia="ja-JP"/>
         </w:rPr>
-        <w:t>25/03/1994</w:t>
-      </w:r>
-    </w:p>
-    <w:p>
-      <w:pPr>
-        <w:autoSpaceDE w:val="0"/>
+        <w:t xml:space="preserve"> 44a</w:t>
+      </w:r>
+    </w:p>
+    <w:p>
+      <w:pPr>
+        <w:suppressAutoHyphens/>
         <w:autoSpaceDN w:val="0"/>
-        <w:spacing w:after="0" w:line="240" w:lineRule="auto"/>
+        <w:spacing w:before="40" w:after="0" w:line="240" w:lineRule="auto"/>
         <w:jc w:val="right"/>
-        <w:rPr>
-          <w:rFonts w:ascii="Calibri" w:eastAsia="Cambria" w:hAnsi="Calibri" w:cs="Calibri"/>
-          <w:color w:val="000000"/>
-          <w:sz w:val="24"/>
-          <w:szCs w:val="24"/>
-          <w:lang w:val="en-US" w:eastAsia="ja-JP"/>
-        </w:rPr>
-      </w:pPr>
-      <w:r>
+        <w:textAlignment w:val="baseline"/>
         <w:rPr>
           <w:rFonts w:ascii="Cambria" w:eastAsia="Cambria" w:hAnsi="Cambria" w:cs="Times New Roman"/>
           <w:color w:val="595959"/>
@@ -4262,8 +5140,31 @@
           <w:szCs w:val="20"/>
           <w:lang w:val="en-US" w:eastAsia="ja-JP"/>
         </w:rPr>
-        <w:t>+32/493 54 60 51</w:t>
-      </w:r>
+      </w:pPr>
+      <w:r>
+        <w:rPr>
+          <w:rFonts w:ascii="Cambria" w:eastAsia="Cambria" w:hAnsi="Cambria" w:cs="Times New Roman"/>
+          <w:color w:val="595959"/>
+          <w:kern w:val="3"/>
+          <w:sz w:val="20"/>
+          <w:szCs w:val="20"/>
+          <w:lang w:val="en-US" w:eastAsia="ja-JP"/>
+        </w:rPr>
+        <w:t xml:space="preserve">2840 – </w:t>
+      </w:r>
+      <w:proofErr w:type="spellStart"/>
+      <w:r>
+        <w:rPr>
+          <w:rFonts w:ascii="Cambria" w:eastAsia="Cambria" w:hAnsi="Cambria" w:cs="Times New Roman"/>
+          <w:color w:val="595959"/>
+          <w:kern w:val="3"/>
+          <w:sz w:val="20"/>
+          <w:szCs w:val="20"/>
+          <w:lang w:val="en-US" w:eastAsia="ja-JP"/>
+        </w:rPr>
+        <w:t>Rumst</w:t>
+      </w:r>
+      <w:proofErr w:type="spellEnd"/>
     </w:p>
     <w:p>
       <w:pPr>
@@ -4271,6 +5172,63 @@
         <w:autoSpaceDN w:val="0"/>
         <w:spacing w:before="40" w:after="0" w:line="240" w:lineRule="auto"/>
         <w:jc w:val="right"/>
+        <w:textAlignment w:val="baseline"/>
+        <w:rPr>
+          <w:rFonts w:ascii="Cambria" w:eastAsia="Cambria" w:hAnsi="Cambria" w:cs="Times New Roman"/>
+          <w:color w:val="595959"/>
+          <w:kern w:val="3"/>
+          <w:sz w:val="20"/>
+          <w:szCs w:val="20"/>
+          <w:lang w:val="en-US" w:eastAsia="ja-JP"/>
+        </w:rPr>
+      </w:pPr>
+      <w:r>
+        <w:rPr>
+          <w:rFonts w:ascii="Cambria" w:eastAsia="Cambria" w:hAnsi="Cambria" w:cs="Times New Roman"/>
+          <w:color w:val="595959"/>
+          <w:kern w:val="3"/>
+          <w:sz w:val="20"/>
+          <w:szCs w:val="20"/>
+          <w:lang w:val="en-US" w:eastAsia="ja-JP"/>
+        </w:rPr>
+        <w:t>25/03/1994</w:t>
+      </w:r>
+    </w:p>
+    <w:p>
+      <w:pPr>
+        <w:autoSpaceDE w:val="0"/>
+        <w:autoSpaceDN w:val="0"/>
+        <w:spacing w:after="0" w:line="240" w:lineRule="auto"/>
+        <w:jc w:val="right"/>
+        <w:rPr>
+          <w:rFonts w:ascii="Calibri" w:eastAsia="Cambria" w:hAnsi="Calibri" w:cs="Calibri"/>
+          <w:color w:val="000000"/>
+          <w:sz w:val="24"/>
+          <w:szCs w:val="24"/>
+          <w:lang w:val="en-US" w:eastAsia="ja-JP"/>
+        </w:rPr>
+      </w:pPr>
+      <w:r>
+        <w:rPr>
+          <w:rFonts w:ascii="Cambria" w:eastAsia="Cambria" w:hAnsi="Cambria" w:cs="Times New Roman"/>
+          <w:color w:val="595959"/>
+          <w:kern w:val="3"/>
+          <w:sz w:val="20"/>
+          <w:szCs w:val="20"/>
+          <w:lang w:val="en-US" w:eastAsia="ja-JP"/>
+        </w:rPr>
+        <w:t>+32/493 54 60 51</w:t>
+      </w:r>
+    </w:p>
+    <w:p>
+      <w:pPr>
+        <w:tabs>
+          <w:tab w:val="left" w:pos="602"/>
+          <w:tab w:val="right" w:pos="9072"/>
+        </w:tabs>
+        <w:suppressAutoHyphens/>
+        <w:autoSpaceDN w:val="0"/>
+        <w:spacing w:before="40" w:after="0" w:line="240" w:lineRule="auto"/>
         <w:textAlignment w:val="baseline"/>
         <w:rPr>
           <w:rFonts w:ascii="Cambria" w:eastAsia="Cambria" w:hAnsi="Cambria" w:cs="Times New Roman"/>
@@ -4281,7 +5239,13 @@
           <w:lang w:val="en-US" w:eastAsia="ja-JP"/>
         </w:rPr>
       </w:pPr>
-      <w:hyperlink r:id="rId19" w:history="1">
+      <w:r>
+        <w:tab/>
+      </w:r>
+      <w:r>
+        <w:tab/>
+      </w:r>
+      <w:hyperlink r:id="rId25" w:history="1">
         <w:r>
           <w:rPr>
             <w:rFonts w:ascii="Cambria" w:eastAsia="Cambria" w:hAnsi="Cambria" w:cs="Times New Roman"/>
@@ -4359,12 +5323,6 @@
         <w:gridCol w:w="7013"/>
       </w:tblGrid>
       <w:tr>
-        <w:tblPrEx>
-          <w:tblCellMar>
-            <w:top w:w="0" w:type="dxa"/>
-            <w:bottom w:w="0" w:type="dxa"/>
-          </w:tblCellMar>
-        </w:tblPrEx>
         <w:tc>
           <w:tcPr>
             <w:tcW w:w="1778" w:type="dxa"/>
@@ -4484,7 +5442,7 @@
                 <w:szCs w:val="20"/>
                 <w:lang w:val="en-US" w:eastAsia="ja-JP"/>
               </w:rPr>
-              <w:t xml:space="preserve">2015 (Jan-Jun) </w:t>
+              <w:t>2</w:t>
             </w:r>
             <w:r>
               <w:rPr>
@@ -4495,8 +5453,7 @@
                 <w:szCs w:val="20"/>
                 <w:lang w:val="en-US" w:eastAsia="ja-JP"/>
               </w:rPr>
-              <w:tab/>
-              <w:t xml:space="preserve">Erasmus - ICT </w:t>
+              <w:t xml:space="preserve">015 (Jan-Jun) </w:t>
             </w:r>
             <w:r>
               <w:rPr>
@@ -4508,6 +5465,7 @@
                 <w:lang w:val="en-US" w:eastAsia="ja-JP"/>
               </w:rPr>
               <w:tab/>
+              <w:t xml:space="preserve">Erasmus - ICT </w:t>
             </w:r>
             <w:r>
               <w:rPr>
@@ -4519,7 +5477,51 @@
                 <w:lang w:val="en-US" w:eastAsia="ja-JP"/>
               </w:rPr>
               <w:tab/>
-              <w:t xml:space="preserve">(OAMK University of applied sciences) </w:t>
+            </w:r>
+            <w:r>
+              <w:rPr>
+                <w:rFonts w:ascii="Cambria" w:eastAsia="Cambria" w:hAnsi="Cambria" w:cs="Times New Roman"/>
+                <w:color w:val="595959"/>
+                <w:kern w:val="3"/>
+                <w:sz w:val="20"/>
+                <w:szCs w:val="20"/>
+                <w:lang w:val="en-US" w:eastAsia="ja-JP"/>
+              </w:rPr>
+              <w:tab/>
+              <w:t xml:space="preserve">- </w:t>
+            </w:r>
+            <w:r>
+              <w:rPr>
+                <w:rFonts w:ascii="Cambria" w:eastAsia="Cambria" w:hAnsi="Cambria" w:cs="Times New Roman"/>
+                <w:color w:val="595959"/>
+                <w:kern w:val="3"/>
+                <w:sz w:val="20"/>
+                <w:szCs w:val="20"/>
+                <w:lang w:val="en-US" w:eastAsia="ja-JP"/>
+              </w:rPr>
+              <w:t>OAMK</w:t>
+            </w:r>
+            <w:r>
+              <w:rPr>
+                <w:rFonts w:ascii="Cambria" w:eastAsia="Cambria" w:hAnsi="Cambria" w:cs="Times New Roman"/>
+                <w:color w:val="595959"/>
+                <w:kern w:val="3"/>
+                <w:sz w:val="20"/>
+                <w:szCs w:val="20"/>
+                <w:lang w:val="en-US" w:eastAsia="ja-JP"/>
+              </w:rPr>
+              <w:t xml:space="preserve"> University of applied sciences</w:t>
+            </w:r>
+            <w:r>
+              <w:rPr>
+                <w:rFonts w:ascii="Cambria" w:eastAsia="Cambria" w:hAnsi="Cambria" w:cs="Times New Roman"/>
+                <w:color w:val="595959"/>
+                <w:kern w:val="3"/>
+                <w:sz w:val="20"/>
+                <w:szCs w:val="20"/>
+                <w:lang w:val="en-US" w:eastAsia="ja-JP"/>
+              </w:rPr>
+              <w:t xml:space="preserve"> </w:t>
             </w:r>
           </w:p>
           <w:p>
@@ -4570,7 +5572,17 @@
                 <w:lang w:val="en-US" w:eastAsia="ja-JP"/>
               </w:rPr>
               <w:tab/>
-              <w:t>(AP College of Antwerp)</w:t>
+            </w:r>
+            <w:r>
+              <w:rPr>
+                <w:rFonts w:ascii="Cambria" w:eastAsia="Cambria" w:hAnsi="Cambria" w:cs="Times New Roman"/>
+                <w:color w:val="595959"/>
+                <w:kern w:val="3"/>
+                <w:sz w:val="20"/>
+                <w:szCs w:val="20"/>
+                <w:lang w:val="en-US" w:eastAsia="ja-JP"/>
+              </w:rPr>
+              <w:t>- AP College of Antwerp</w:t>
             </w:r>
           </w:p>
           <w:p>
@@ -4633,7 +5645,17 @@
                 <w:lang w:val="en-US" w:eastAsia="ja-JP"/>
               </w:rPr>
               <w:tab/>
-              <w:t>(PTS Boom)</w:t>
+            </w:r>
+            <w:r>
+              <w:rPr>
+                <w:rFonts w:ascii="Cambria" w:eastAsia="Cambria" w:hAnsi="Cambria" w:cs="Times New Roman"/>
+                <w:color w:val="595959"/>
+                <w:kern w:val="3"/>
+                <w:sz w:val="20"/>
+                <w:szCs w:val="20"/>
+                <w:lang w:val="en-US" w:eastAsia="ja-JP"/>
+              </w:rPr>
+              <w:t>- PTS Boom</w:t>
             </w:r>
           </w:p>
           <w:p>
@@ -4685,7 +5707,7 @@
                 <w:lang w:val="en-US" w:eastAsia="ja-JP"/>
               </w:rPr>
               <w:tab/>
-              <w:t>(PTS Boom)</w:t>
+              <w:t>- PTS Boom</w:t>
             </w:r>
             <w:r>
               <w:rPr>
@@ -4697,7 +5719,7 @@
                 <w:lang w:val="en-US" w:eastAsia="ja-JP"/>
               </w:rPr>
               <w:br/>
-              <w:t>2005 – 2007</w:t>
+              <w:t xml:space="preserve">2005 </w:t>
             </w:r>
             <w:r>
               <w:rPr>
@@ -4708,8 +5730,7 @@
                 <w:szCs w:val="20"/>
                 <w:lang w:val="en-US" w:eastAsia="ja-JP"/>
               </w:rPr>
-              <w:tab/>
-              <w:t>Basic Technical School.</w:t>
+              <w:t>– 2007</w:t>
             </w:r>
             <w:r>
               <w:rPr>
@@ -4721,18 +5742,24 @@
                 <w:lang w:val="en-US" w:eastAsia="ja-JP"/>
               </w:rPr>
               <w:tab/>
-              <w:t>(PTS Boom)</w:t>
+              <w:t>Basic Technical School.</w:t>
+            </w:r>
+            <w:r>
+              <w:rPr>
+                <w:rFonts w:ascii="Cambria" w:eastAsia="Cambria" w:hAnsi="Cambria" w:cs="Times New Roman"/>
+                <w:color w:val="595959"/>
+                <w:kern w:val="3"/>
+                <w:sz w:val="20"/>
+                <w:szCs w:val="20"/>
+                <w:lang w:val="en-US" w:eastAsia="ja-JP"/>
+              </w:rPr>
+              <w:tab/>
+              <w:t>- PTS Boom</w:t>
             </w:r>
           </w:p>
         </w:tc>
       </w:tr>
       <w:tr>
-        <w:tblPrEx>
-          <w:tblCellMar>
-            <w:top w:w="0" w:type="dxa"/>
-            <w:bottom w:w="0" w:type="dxa"/>
-          </w:tblCellMar>
-        </w:tblPrEx>
         <w:tc>
           <w:tcPr>
             <w:tcW w:w="1778" w:type="dxa"/>
@@ -5054,12 +6081,6 @@
         </w:tc>
       </w:tr>
       <w:tr>
-        <w:tblPrEx>
-          <w:tblCellMar>
-            <w:top w:w="0" w:type="dxa"/>
-            <w:bottom w:w="0" w:type="dxa"/>
-          </w:tblCellMar>
-        </w:tblPrEx>
         <w:tc>
           <w:tcPr>
             <w:tcW w:w="1778" w:type="dxa"/>
@@ -5179,7 +6200,31 @@
                 <w:szCs w:val="20"/>
                 <w:lang w:val="en-US" w:eastAsia="ja-JP"/>
               </w:rPr>
-              <w:t xml:space="preserve">Head of the SanLuce Summer-Festival (coordinator: 2012 - 2014) </w:t>
+              <w:t xml:space="preserve">Head of the </w:t>
+            </w:r>
+            <w:proofErr w:type="spellStart"/>
+            <w:r>
+              <w:rPr>
+                <w:rFonts w:ascii="Cambria" w:eastAsia="Cambria" w:hAnsi="Cambria" w:cs="Times New Roman"/>
+                <w:color w:val="595959"/>
+                <w:kern w:val="3"/>
+                <w:sz w:val="20"/>
+                <w:szCs w:val="20"/>
+                <w:lang w:val="en-US" w:eastAsia="ja-JP"/>
+              </w:rPr>
+              <w:t>SanLuce</w:t>
+            </w:r>
+            <w:proofErr w:type="spellEnd"/>
+            <w:r>
+              <w:rPr>
+                <w:rFonts w:ascii="Cambria" w:eastAsia="Cambria" w:hAnsi="Cambria" w:cs="Times New Roman"/>
+                <w:color w:val="595959"/>
+                <w:kern w:val="3"/>
+                <w:sz w:val="20"/>
+                <w:szCs w:val="20"/>
+                <w:lang w:val="en-US" w:eastAsia="ja-JP"/>
+              </w:rPr>
+              <w:t xml:space="preserve"> Summer-Festival (coordinator: 2012 - 2014) </w:t>
             </w:r>
           </w:p>
           <w:p>
@@ -5207,7 +6252,31 @@
                 <w:szCs w:val="20"/>
                 <w:lang w:val="en-US" w:eastAsia="ja-JP"/>
               </w:rPr>
-              <w:t>Comenius projects (Spain, Italy, Germany,…)</w:t>
+              <w:t>Comenius projects (Spain, Italy, Germany</w:t>
+            </w:r>
+            <w:proofErr w:type="gramStart"/>
+            <w:r>
+              <w:rPr>
+                <w:rFonts w:ascii="Cambria" w:eastAsia="Cambria" w:hAnsi="Cambria" w:cs="Times New Roman"/>
+                <w:color w:val="595959"/>
+                <w:kern w:val="3"/>
+                <w:sz w:val="20"/>
+                <w:szCs w:val="20"/>
+                <w:lang w:val="en-US" w:eastAsia="ja-JP"/>
+              </w:rPr>
+              <w:t>,…</w:t>
+            </w:r>
+            <w:proofErr w:type="gramEnd"/>
+            <w:r>
+              <w:rPr>
+                <w:rFonts w:ascii="Cambria" w:eastAsia="Cambria" w:hAnsi="Cambria" w:cs="Times New Roman"/>
+                <w:color w:val="595959"/>
+                <w:kern w:val="3"/>
+                <w:sz w:val="20"/>
+                <w:szCs w:val="20"/>
+                <w:lang w:val="en-US" w:eastAsia="ja-JP"/>
+              </w:rPr>
+              <w:t>)</w:t>
             </w:r>
           </w:p>
           <w:p>
@@ -5235,7 +6304,31 @@
                 <w:szCs w:val="20"/>
                 <w:lang w:val="en-US" w:eastAsia="ja-JP"/>
               </w:rPr>
-              <w:t>Scout leader (My totem: ‘Persistent Markhor’)</w:t>
+              <w:t xml:space="preserve">Scout leader (My totem: ‘Persistent </w:t>
+            </w:r>
+            <w:proofErr w:type="spellStart"/>
+            <w:r>
+              <w:rPr>
+                <w:rFonts w:ascii="Cambria" w:eastAsia="Cambria" w:hAnsi="Cambria" w:cs="Times New Roman"/>
+                <w:color w:val="595959"/>
+                <w:kern w:val="3"/>
+                <w:sz w:val="20"/>
+                <w:szCs w:val="20"/>
+                <w:lang w:val="en-US" w:eastAsia="ja-JP"/>
+              </w:rPr>
+              <w:t>Markhor</w:t>
+            </w:r>
+            <w:proofErr w:type="spellEnd"/>
+            <w:r>
+              <w:rPr>
+                <w:rFonts w:ascii="Cambria" w:eastAsia="Cambria" w:hAnsi="Cambria" w:cs="Times New Roman"/>
+                <w:color w:val="595959"/>
+                <w:kern w:val="3"/>
+                <w:sz w:val="20"/>
+                <w:szCs w:val="20"/>
+                <w:lang w:val="en-US" w:eastAsia="ja-JP"/>
+              </w:rPr>
+              <w:t>’)</w:t>
             </w:r>
           </w:p>
           <w:p>
@@ -5274,7 +6367,7 @@
               <w:suppressAutoHyphens/>
               <w:autoSpaceDN w:val="0"/>
               <w:spacing w:before="40" w:after="40" w:line="288" w:lineRule="auto"/>
-              <w:ind w:right="1440"/>
+              <w:ind w:right="567"/>
               <w:textAlignment w:val="baseline"/>
               <w:rPr>
                 <w:rFonts w:ascii="Cambria" w:eastAsia="Cambria" w:hAnsi="Cambria" w:cs="Times New Roman"/>
@@ -5324,12 +6417,6 @@
         </w:tc>
       </w:tr>
       <w:tr>
-        <w:tblPrEx>
-          <w:tblCellMar>
-            <w:top w:w="0" w:type="dxa"/>
-            <w:bottom w:w="0" w:type="dxa"/>
-          </w:tblCellMar>
-        </w:tblPrEx>
         <w:tc>
           <w:tcPr>
             <w:tcW w:w="1778" w:type="dxa"/>
@@ -5603,8 +6690,9 @@
                 <w:szCs w:val="20"/>
                 <w:lang w:val="en-US" w:eastAsia="ja-JP"/>
               </w:rPr>
-              <w:t xml:space="preserve">A professional service for scanning and managing entrance tickets of big events and festivals with barcodes and RFID. (Refs: Tomorrowland, Rock Werchter, </w:t>
-            </w:r>
+              <w:t xml:space="preserve">A professional service for scanning and managing entrance tickets of big events and festivals with barcodes and RFID. (Refs: </w:t>
+            </w:r>
+            <w:proofErr w:type="spellStart"/>
             <w:r>
               <w:rPr>
                 <w:rFonts w:ascii="Cambria" w:eastAsia="Cambria" w:hAnsi="Cambria" w:cs="Times New Roman"/>
@@ -5614,8 +6702,9 @@
                 <w:szCs w:val="20"/>
                 <w:lang w:val="en-US" w:eastAsia="ja-JP"/>
               </w:rPr>
-              <w:br/>
-            </w:r>
+              <w:t>Tomorrowland</w:t>
+            </w:r>
+            <w:proofErr w:type="spellEnd"/>
             <w:r>
               <w:rPr>
                 <w:rFonts w:ascii="Cambria" w:eastAsia="Cambria" w:hAnsi="Cambria" w:cs="Times New Roman"/>
@@ -5625,23 +6714,71 @@
                 <w:szCs w:val="20"/>
                 <w:lang w:val="en-US" w:eastAsia="ja-JP"/>
               </w:rPr>
-              <w:t>TW Classic, …)</w:t>
-            </w:r>
+              <w:t xml:space="preserve">, Rock </w:t>
+            </w:r>
+            <w:proofErr w:type="spellStart"/>
+            <w:r>
+              <w:rPr>
+                <w:rFonts w:ascii="Cambria" w:eastAsia="Cambria" w:hAnsi="Cambria" w:cs="Times New Roman"/>
+                <w:color w:val="595959"/>
+                <w:kern w:val="3"/>
+                <w:sz w:val="20"/>
+                <w:szCs w:val="20"/>
+                <w:lang w:val="en-US" w:eastAsia="ja-JP"/>
+              </w:rPr>
+              <w:t>Werchter</w:t>
+            </w:r>
+            <w:proofErr w:type="spellEnd"/>
+            <w:r>
+              <w:rPr>
+                <w:rFonts w:ascii="Cambria" w:eastAsia="Cambria" w:hAnsi="Cambria" w:cs="Times New Roman"/>
+                <w:color w:val="595959"/>
+                <w:kern w:val="3"/>
+                <w:sz w:val="20"/>
+                <w:szCs w:val="20"/>
+                <w:lang w:val="en-US" w:eastAsia="ja-JP"/>
+              </w:rPr>
+              <w:t xml:space="preserve">, </w:t>
+            </w:r>
+            <w:r>
+              <w:rPr>
+                <w:rFonts w:ascii="Cambria" w:eastAsia="Cambria" w:hAnsi="Cambria" w:cs="Times New Roman"/>
+                <w:color w:val="595959"/>
+                <w:kern w:val="3"/>
+                <w:sz w:val="20"/>
+                <w:szCs w:val="20"/>
+                <w:lang w:val="en-US" w:eastAsia="ja-JP"/>
+              </w:rPr>
+              <w:br/>
+            </w:r>
+            <w:r>
+              <w:rPr>
+                <w:rFonts w:ascii="Cambria" w:eastAsia="Cambria" w:hAnsi="Cambria" w:cs="Times New Roman"/>
+                <w:color w:val="595959"/>
+                <w:kern w:val="3"/>
+                <w:sz w:val="20"/>
+                <w:szCs w:val="20"/>
+                <w:lang w:val="en-US" w:eastAsia="ja-JP"/>
+              </w:rPr>
+              <w:t xml:space="preserve">TW </w:t>
+            </w:r>
+            <w:proofErr w:type="gramStart"/>
+            <w:r>
+              <w:rPr>
+                <w:rFonts w:ascii="Cambria" w:eastAsia="Cambria" w:hAnsi="Cambria" w:cs="Times New Roman"/>
+                <w:color w:val="595959"/>
+                <w:kern w:val="3"/>
+                <w:sz w:val="20"/>
+                <w:szCs w:val="20"/>
+                <w:lang w:val="en-US" w:eastAsia="ja-JP"/>
+              </w:rPr>
+              <w:t>Classic, …)</w:t>
+            </w:r>
+            <w:proofErr w:type="gramEnd"/>
           </w:p>
         </w:tc>
       </w:tr>
     </w:tbl>
-    <w:p>
-      <w:pPr>
-        <w:rPr>
-          <w:rFonts w:asciiTheme="majorHAnsi" w:eastAsiaTheme="majorEastAsia" w:hAnsiTheme="majorHAnsi" w:cstheme="majorBidi"/>
-          <w:color w:val="2E74B5" w:themeColor="accent1" w:themeShade="BF"/>
-          <w:sz w:val="32"/>
-          <w:szCs w:val="32"/>
-          <w:lang w:val="en-US"/>
-        </w:rPr>
-      </w:pPr>
-    </w:p>
     <w:p>
       <w:pPr>
         <w:pStyle w:val="Heading1"/>
@@ -5653,7 +6790,7 @@
           <w:lang w:val="en-US"/>
         </w:rPr>
       </w:pPr>
-      <w:bookmarkStart w:id="5" w:name="_Toc409601778"/>
+      <w:bookmarkStart w:id="4" w:name="_Toc409601778"/>
       <w:r>
         <w:rPr>
           <w:lang w:val="en-US"/>
@@ -5661,7 +6798,7 @@
         <w:lastRenderedPageBreak/>
         <w:t>The idea’s and brainstorm</w:t>
       </w:r>
-      <w:bookmarkEnd w:id="5"/>
+      <w:bookmarkEnd w:id="4"/>
     </w:p>
     <w:p>
       <w:pPr>
@@ -5720,7 +6857,7 @@
           <w:lang w:val="en-US"/>
         </w:rPr>
       </w:pPr>
-      <w:bookmarkStart w:id="6" w:name="_Toc409601779"/>
+      <w:bookmarkStart w:id="5" w:name="_Toc409601779"/>
       <w:r>
         <w:rPr>
           <w:sz w:val="24"/>
@@ -5729,7 +6866,7 @@
         </w:rPr>
         <w:t>User recognition:</w:t>
       </w:r>
-      <w:bookmarkEnd w:id="6"/>
+      <w:bookmarkEnd w:id="5"/>
       <w:r>
         <w:rPr>
           <w:sz w:val="24"/>
@@ -5761,7 +6898,7 @@
           <w:lang w:val="en-US"/>
         </w:rPr>
       </w:pPr>
-      <w:bookmarkStart w:id="7" w:name="_Toc409601780"/>
+      <w:bookmarkStart w:id="6" w:name="_Toc409601780"/>
       <w:r>
         <w:rPr>
           <w:b/>
@@ -5794,7 +6931,7 @@
         </w:rPr>
         <w:t>handheld:</w:t>
       </w:r>
-      <w:bookmarkEnd w:id="7"/>
+      <w:bookmarkEnd w:id="6"/>
     </w:p>
     <w:tbl>
       <w:tblPr>
@@ -6032,7 +7169,7 @@
           <w:lang w:val="en-US"/>
         </w:rPr>
       </w:pPr>
-      <w:bookmarkStart w:id="8" w:name="_Toc409601781"/>
+      <w:bookmarkStart w:id="7" w:name="_Toc409601781"/>
       <w:r>
         <w:rPr>
           <w:b/>
@@ -6041,7 +7178,7 @@
         </w:rPr>
         <w:t>Active RFID key-hanger or card:</w:t>
       </w:r>
-      <w:bookmarkEnd w:id="8"/>
+      <w:bookmarkEnd w:id="7"/>
     </w:p>
     <w:tbl>
       <w:tblPr>
@@ -6279,7 +7416,7 @@
           <w:lang w:val="en-US"/>
         </w:rPr>
       </w:pPr>
-      <w:bookmarkStart w:id="9" w:name="_Toc409601782"/>
+      <w:bookmarkStart w:id="8" w:name="_Toc409601782"/>
       <w:r>
         <w:rPr>
           <w:b/>
@@ -6288,7 +7425,7 @@
         </w:rPr>
         <w:t>Kinect face-recognition:</w:t>
       </w:r>
-      <w:bookmarkEnd w:id="9"/>
+      <w:bookmarkEnd w:id="8"/>
     </w:p>
     <w:tbl>
       <w:tblPr>
@@ -6398,12 +7535,21 @@
                 <w:lang w:val="en-US"/>
               </w:rPr>
             </w:pPr>
-            <w:r>
-              <w:rPr>
-                <w:sz w:val="24"/>
-                <w:lang w:val="en-US"/>
-              </w:rPr>
-              <w:t>Delay(?)</w:t>
+            <w:proofErr w:type="gramStart"/>
+            <w:r>
+              <w:rPr>
+                <w:sz w:val="24"/>
+                <w:lang w:val="en-US"/>
+              </w:rPr>
+              <w:t>Delay(</w:t>
+            </w:r>
+            <w:proofErr w:type="gramEnd"/>
+            <w:r>
+              <w:rPr>
+                <w:sz w:val="24"/>
+                <w:lang w:val="en-US"/>
+              </w:rPr>
+              <w:t>?)</w:t>
             </w:r>
           </w:p>
         </w:tc>
@@ -6526,7 +7672,7 @@
           <w:lang w:val="en-US"/>
         </w:rPr>
       </w:pPr>
-      <w:bookmarkStart w:id="10" w:name="_Toc409601783"/>
+      <w:bookmarkStart w:id="9" w:name="_Toc409601783"/>
       <w:r>
         <w:rPr>
           <w:b/>
@@ -6535,7 +7681,7 @@
         </w:rPr>
         <w:t>Face-recognition Raspberry-Pi:</w:t>
       </w:r>
-      <w:bookmarkEnd w:id="10"/>
+      <w:bookmarkEnd w:id="9"/>
     </w:p>
     <w:tbl>
       <w:tblPr>
@@ -6638,12 +7784,21 @@
                 <w:lang w:val="en-US"/>
               </w:rPr>
             </w:pPr>
-            <w:r>
-              <w:rPr>
-                <w:sz w:val="24"/>
-                <w:lang w:val="en-US"/>
-              </w:rPr>
-              <w:t>Delay(?)</w:t>
+            <w:proofErr w:type="gramStart"/>
+            <w:r>
+              <w:rPr>
+                <w:sz w:val="24"/>
+                <w:lang w:val="en-US"/>
+              </w:rPr>
+              <w:t>Delay(</w:t>
+            </w:r>
+            <w:proofErr w:type="gramEnd"/>
+            <w:r>
+              <w:rPr>
+                <w:sz w:val="24"/>
+                <w:lang w:val="en-US"/>
+              </w:rPr>
+              <w:t>?)</w:t>
             </w:r>
           </w:p>
         </w:tc>
@@ -6757,7 +7912,7 @@
           <w:lang w:val="en-US"/>
         </w:rPr>
       </w:pPr>
-      <w:bookmarkStart w:id="11" w:name="_Toc409601784"/>
+      <w:bookmarkStart w:id="10" w:name="_Toc409601784"/>
       <w:r>
         <w:rPr>
           <w:b/>
@@ -6766,7 +7921,7 @@
         </w:rPr>
         <w:t>Voice-recognition:</w:t>
       </w:r>
-      <w:bookmarkEnd w:id="11"/>
+      <w:bookmarkEnd w:id="10"/>
     </w:p>
     <w:tbl>
       <w:tblPr>
@@ -6988,7 +8143,7 @@
           <w:lang w:val="en-US"/>
         </w:rPr>
       </w:pPr>
-      <w:bookmarkStart w:id="12" w:name="_Toc409601785"/>
+      <w:bookmarkStart w:id="11" w:name="_Toc409601785"/>
       <w:r>
         <w:rPr>
           <w:b/>
@@ -7005,7 +8160,7 @@
         </w:rPr>
         <w:t>otion-detection:</w:t>
       </w:r>
-      <w:bookmarkEnd w:id="12"/>
+      <w:bookmarkEnd w:id="11"/>
     </w:p>
     <w:tbl>
       <w:tblPr>
@@ -7262,7 +8417,7 @@
           <w:lang w:val="en-US"/>
         </w:rPr>
       </w:pPr>
-      <w:bookmarkStart w:id="13" w:name="_Toc409601786"/>
+      <w:bookmarkStart w:id="12" w:name="_Toc409601786"/>
       <w:r>
         <w:rPr>
           <w:sz w:val="24"/>
@@ -7287,7 +8442,7 @@
         </w:rPr>
         <w:t>:</w:t>
       </w:r>
-      <w:bookmarkEnd w:id="13"/>
+      <w:bookmarkEnd w:id="12"/>
       <w:r>
         <w:rPr>
           <w:sz w:val="24"/>
@@ -7310,7 +8465,7 @@
           <w:lang w:val="en-US"/>
         </w:rPr>
       </w:pPr>
-      <w:bookmarkStart w:id="14" w:name="_Toc409601787"/>
+      <w:bookmarkStart w:id="13" w:name="_Toc409601787"/>
       <w:r>
         <w:rPr>
           <w:b/>
@@ -7319,7 +8474,7 @@
         </w:rPr>
         <w:t>Barcode-reader:</w:t>
       </w:r>
-      <w:bookmarkEnd w:id="14"/>
+      <w:bookmarkEnd w:id="13"/>
     </w:p>
     <w:tbl>
       <w:tblPr>
@@ -7534,7 +8689,7 @@
           <w:lang w:val="en-US"/>
         </w:rPr>
       </w:pPr>
-      <w:bookmarkStart w:id="15" w:name="_Toc409601788"/>
+      <w:bookmarkStart w:id="14" w:name="_Toc409601788"/>
       <w:r>
         <w:rPr>
           <w:b/>
@@ -7543,7 +8698,7 @@
         </w:rPr>
         <w:t>NFC-tag:</w:t>
       </w:r>
-      <w:bookmarkEnd w:id="15"/>
+      <w:bookmarkEnd w:id="14"/>
     </w:p>
     <w:tbl>
       <w:tblPr>
@@ -7780,7 +8935,7 @@
           <w:lang w:val="en-US"/>
         </w:rPr>
       </w:pPr>
-      <w:bookmarkStart w:id="16" w:name="_Toc409601789"/>
+      <w:bookmarkStart w:id="15" w:name="_Toc409601789"/>
       <w:r>
         <w:rPr>
           <w:b/>
@@ -7821,7 +8976,7 @@
         </w:rPr>
         <w:t>:</w:t>
       </w:r>
-      <w:bookmarkEnd w:id="16"/>
+      <w:bookmarkEnd w:id="15"/>
     </w:p>
     <w:tbl>
       <w:tblPr>
@@ -8045,7 +9200,7 @@
           <w:lang w:val="en-US"/>
         </w:rPr>
       </w:pPr>
-      <w:bookmarkStart w:id="17" w:name="_Toc409601790"/>
+      <w:bookmarkStart w:id="16" w:name="_Toc409601790"/>
       <w:r>
         <w:rPr>
           <w:b/>
@@ -8054,7 +9209,7 @@
         </w:rPr>
         <w:t>LED’s/ LED-strip</w:t>
       </w:r>
-      <w:bookmarkEnd w:id="17"/>
+      <w:bookmarkEnd w:id="16"/>
       <w:r>
         <w:rPr>
           <w:b/>
@@ -8500,7 +9655,7 @@
           <w:lang w:val="en-US"/>
         </w:rPr>
       </w:pPr>
-      <w:bookmarkStart w:id="18" w:name="_Toc409601791"/>
+      <w:bookmarkStart w:id="17" w:name="_Toc409601791"/>
       <w:r>
         <w:rPr>
           <w:sz w:val="24"/>
@@ -8517,7 +9672,7 @@
         </w:rPr>
         <w:t>:</w:t>
       </w:r>
-      <w:bookmarkEnd w:id="18"/>
+      <w:bookmarkEnd w:id="17"/>
     </w:p>
     <w:p>
       <w:pPr>
@@ -8533,7 +9688,7 @@
           <w:lang w:val="en-US"/>
         </w:rPr>
       </w:pPr>
-      <w:bookmarkStart w:id="19" w:name="_Toc409601792"/>
+      <w:bookmarkStart w:id="18" w:name="_Toc409601792"/>
       <w:r>
         <w:rPr>
           <w:b/>
@@ -8558,7 +9713,7 @@
         </w:rPr>
         <w:t>:</w:t>
       </w:r>
-      <w:bookmarkEnd w:id="19"/>
+      <w:bookmarkEnd w:id="18"/>
     </w:p>
     <w:tbl>
       <w:tblPr>
@@ -8782,7 +9937,7 @@
           <w:lang w:val="en-US"/>
         </w:rPr>
       </w:pPr>
-      <w:bookmarkStart w:id="20" w:name="_Toc409601793"/>
+      <w:bookmarkStart w:id="19" w:name="_Toc409601793"/>
       <w:r>
         <w:rPr>
           <w:b/>
@@ -8791,7 +9946,7 @@
         </w:rPr>
         <w:t>Personal point-system (based on earlier snacks):</w:t>
       </w:r>
-      <w:bookmarkEnd w:id="20"/>
+      <w:bookmarkEnd w:id="19"/>
     </w:p>
     <w:tbl>
       <w:tblPr>
@@ -9015,7 +10170,7 @@
           <w:lang w:val="en-US"/>
         </w:rPr>
       </w:pPr>
-      <w:bookmarkStart w:id="21" w:name="_Toc409601794"/>
+      <w:bookmarkStart w:id="20" w:name="_Toc409601794"/>
       <w:r>
         <w:rPr>
           <w:b/>
@@ -9024,7 +10179,7 @@
         </w:rPr>
         <w:t>BMI-calculator:</w:t>
       </w:r>
-      <w:bookmarkEnd w:id="21"/>
+      <w:bookmarkEnd w:id="20"/>
     </w:p>
     <w:tbl>
       <w:tblPr>
@@ -9246,7 +10401,7 @@
           <w:lang w:val="en-US"/>
         </w:rPr>
       </w:pPr>
-      <w:bookmarkStart w:id="22" w:name="_Toc409601795"/>
+      <w:bookmarkStart w:id="21" w:name="_Toc409601795"/>
       <w:r>
         <w:rPr>
           <w:sz w:val="24"/>
@@ -9271,7 +10426,7 @@
         </w:rPr>
         <w:t>:</w:t>
       </w:r>
-      <w:bookmarkEnd w:id="22"/>
+      <w:bookmarkEnd w:id="21"/>
     </w:p>
     <w:p>
       <w:pPr>
@@ -9287,7 +10442,7 @@
           <w:lang w:val="en-US"/>
         </w:rPr>
       </w:pPr>
-      <w:bookmarkStart w:id="23" w:name="_Toc409601796"/>
+      <w:bookmarkStart w:id="22" w:name="_Toc409601796"/>
       <w:r>
         <w:rPr>
           <w:b/>
@@ -9304,7 +10459,7 @@
         </w:rPr>
         <w:t>:</w:t>
       </w:r>
-      <w:bookmarkEnd w:id="23"/>
+      <w:bookmarkEnd w:id="22"/>
     </w:p>
     <w:tbl>
       <w:tblPr>
@@ -9521,7 +10676,7 @@
           <w:lang w:val="en-US"/>
         </w:rPr>
       </w:pPr>
-      <w:bookmarkStart w:id="24" w:name="_Toc409601797"/>
+      <w:bookmarkStart w:id="23" w:name="_Toc409601797"/>
       <w:r>
         <w:rPr>
           <w:b/>
@@ -9530,7 +10685,7 @@
         </w:rPr>
         <w:t>Arduino:</w:t>
       </w:r>
-      <w:bookmarkEnd w:id="24"/>
+      <w:bookmarkEnd w:id="23"/>
     </w:p>
     <w:tbl>
       <w:tblPr>
@@ -9754,7 +10909,7 @@
           <w:lang w:val="en-US"/>
         </w:rPr>
       </w:pPr>
-      <w:bookmarkStart w:id="25" w:name="_Toc409601798"/>
+      <w:bookmarkStart w:id="24" w:name="_Toc409601798"/>
       <w:r>
         <w:rPr>
           <w:b/>
@@ -9779,7 +10934,7 @@
         </w:rPr>
         <w:t>:</w:t>
       </w:r>
-      <w:bookmarkEnd w:id="25"/>
+      <w:bookmarkEnd w:id="24"/>
     </w:p>
     <w:tbl>
       <w:tblPr>
@@ -9996,7 +11151,7 @@
           <w:lang w:val="en-US"/>
         </w:rPr>
       </w:pPr>
-      <w:bookmarkStart w:id="26" w:name="_Toc409601799"/>
+      <w:bookmarkStart w:id="25" w:name="_Toc409601799"/>
       <w:r>
         <w:rPr>
           <w:b/>
@@ -10005,7 +11160,7 @@
         </w:rPr>
         <w:t>Bluetooth:</w:t>
       </w:r>
-      <w:bookmarkEnd w:id="26"/>
+      <w:bookmarkEnd w:id="25"/>
     </w:p>
     <w:tbl>
       <w:tblPr>
@@ -10316,8 +11471,8 @@
           <w:lang w:val="en-US"/>
         </w:rPr>
         <w:sectPr>
-          <w:footerReference w:type="default" r:id="rId20"/>
-          <w:footerReference w:type="first" r:id="rId21"/>
+          <w:footerReference w:type="default" r:id="rId26"/>
+          <w:footerReference w:type="first" r:id="rId27"/>
           <w:pgSz w:w="11906" w:h="16838"/>
           <w:pgMar w:top="1417" w:right="1417" w:bottom="993" w:left="1417" w:header="708" w:footer="708" w:gutter="0"/>
           <w:pgNumType w:start="0"/>
@@ -11355,7 +12510,14 @@
                                 <w:sz w:val="18"/>
                                 <w:szCs w:val="24"/>
                               </w:rPr>
-                              <w:t>RGB - LEDSTRIPS</w:t>
+                              <w:t xml:space="preserve">RGB </w:t>
+                            </w:r>
+                            <w:r>
+                              <w:rPr>
+                                <w:sz w:val="18"/>
+                                <w:szCs w:val="24"/>
+                              </w:rPr>
+                              <w:t>- LEDSTRIPS</w:t>
                             </w:r>
                           </w:p>
                         </w:txbxContent>
@@ -11396,7 +12558,14 @@
                           <w:sz w:val="18"/>
                           <w:szCs w:val="24"/>
                         </w:rPr>
-                        <w:t>RGB - LEDSTRIPS</w:t>
+                        <w:t xml:space="preserve">RGB </w:t>
+                      </w:r>
+                      <w:r>
+                        <w:rPr>
+                          <w:sz w:val="18"/>
+                          <w:szCs w:val="24"/>
+                        </w:rPr>
+                        <w:t>- LEDSTRIPS</w:t>
                       </w:r>
                     </w:p>
                   </w:txbxContent>
@@ -11476,7 +12645,14 @@
                                 <w:sz w:val="18"/>
                                 <w:szCs w:val="24"/>
                               </w:rPr>
-                              <w:t>Addressing + LED driver</w:t>
+                              <w:t xml:space="preserve">Addressing </w:t>
+                            </w:r>
+                            <w:r>
+                              <w:rPr>
+                                <w:sz w:val="18"/>
+                                <w:szCs w:val="24"/>
+                              </w:rPr>
+                              <w:t>+ LED driver</w:t>
                             </w:r>
                           </w:p>
                         </w:txbxContent>
@@ -11517,7 +12693,14 @@
                           <w:sz w:val="18"/>
                           <w:szCs w:val="24"/>
                         </w:rPr>
-                        <w:t>Addressing + LED driver</w:t>
+                        <w:t xml:space="preserve">Addressing </w:t>
+                      </w:r>
+                      <w:r>
+                        <w:rPr>
+                          <w:sz w:val="18"/>
+                          <w:szCs w:val="24"/>
+                        </w:rPr>
+                        <w:t>+ LED driver</w:t>
                       </w:r>
                     </w:p>
                   </w:txbxContent>
@@ -11597,7 +12780,14 @@
                                 <w:sz w:val="18"/>
                                 <w:szCs w:val="24"/>
                               </w:rPr>
-                              <w:t>NFC reader</w:t>
+                              <w:t xml:space="preserve">NFC </w:t>
+                            </w:r>
+                            <w:r>
+                              <w:rPr>
+                                <w:sz w:val="18"/>
+                                <w:szCs w:val="24"/>
+                              </w:rPr>
+                              <w:t>reader</w:t>
                             </w:r>
                           </w:p>
                         </w:txbxContent>
@@ -11638,7 +12828,14 @@
                           <w:sz w:val="18"/>
                           <w:szCs w:val="24"/>
                         </w:rPr>
-                        <w:t>NFC reader</w:t>
+                        <w:t xml:space="preserve">NFC </w:t>
+                      </w:r>
+                      <w:r>
+                        <w:rPr>
+                          <w:sz w:val="18"/>
+                          <w:szCs w:val="24"/>
+                        </w:rPr>
+                        <w:t>reader</w:t>
                       </w:r>
                     </w:p>
                   </w:txbxContent>
@@ -11839,7 +13036,14 @@
                                 <w:sz w:val="18"/>
                                 <w:szCs w:val="24"/>
                               </w:rPr>
-                              <w:t>I2C - Protocol</w:t>
+                              <w:t xml:space="preserve">I2C </w:t>
+                            </w:r>
+                            <w:r>
+                              <w:rPr>
+                                <w:sz w:val="18"/>
+                                <w:szCs w:val="24"/>
+                              </w:rPr>
+                              <w:t>- Protocol</w:t>
                             </w:r>
                           </w:p>
                         </w:txbxContent>
@@ -11880,7 +13084,14 @@
                           <w:sz w:val="18"/>
                           <w:szCs w:val="24"/>
                         </w:rPr>
-                        <w:t>I2C - Protocol</w:t>
+                        <w:t xml:space="preserve">I2C </w:t>
+                      </w:r>
+                      <w:r>
+                        <w:rPr>
+                          <w:sz w:val="18"/>
+                          <w:szCs w:val="24"/>
+                        </w:rPr>
+                        <w:t>- Protocol</w:t>
                       </w:r>
                     </w:p>
                   </w:txbxContent>
@@ -11964,7 +13175,16 @@
                                 <w:sz w:val="20"/>
                                 <w:szCs w:val="24"/>
                               </w:rPr>
-                              <w:t>Products with NFC-tags</w:t>
+                              <w:t xml:space="preserve">Products </w:t>
+                            </w:r>
+                            <w:r>
+                              <w:rPr>
+                                <w:b/>
+                                <w:color w:val="FFFFFF" w:themeColor="background1"/>
+                                <w:sz w:val="20"/>
+                                <w:szCs w:val="24"/>
+                              </w:rPr>
+                              <w:t>with NFC-tags</w:t>
                             </w:r>
                           </w:p>
                         </w:txbxContent>
@@ -12009,7 +13229,16 @@
                           <w:sz w:val="20"/>
                           <w:szCs w:val="24"/>
                         </w:rPr>
-                        <w:t>Products with NFC-tags</w:t>
+                        <w:t xml:space="preserve">Products </w:t>
+                      </w:r>
+                      <w:r>
+                        <w:rPr>
+                          <w:b/>
+                          <w:color w:val="FFFFFF" w:themeColor="background1"/>
+                          <w:sz w:val="20"/>
+                          <w:szCs w:val="24"/>
+                        </w:rPr>
+                        <w:t>with NFC-tags</w:t>
                       </w:r>
                     </w:p>
                   </w:txbxContent>
@@ -12100,6 +13329,13 @@
                                 <w:szCs w:val="24"/>
                               </w:rPr>
                               <w:br/>
+                            </w:r>
+                            <w:r>
+                              <w:rPr>
+                                <w:b/>
+                                <w:sz w:val="18"/>
+                                <w:szCs w:val="24"/>
+                              </w:rPr>
                               <w:t>M</w:t>
                             </w:r>
                             <w:r>
@@ -12136,7 +13372,7 @@
                                           </pic:cNvPicPr>
                                         </pic:nvPicPr>
                                         <pic:blipFill>
-                                          <a:blip r:embed="rId22">
+                                          <a:blip r:embed="rId28">
                                             <a:extLst>
                                               <a:ext uri="{28A0092B-C50C-407E-A947-70E740481C1C}">
                                                 <a14:useLocalDpi xmlns:a14="http://schemas.microsoft.com/office/drawing/2010/main" val="0"/>
@@ -12217,6 +13453,13 @@
                           <w:szCs w:val="24"/>
                         </w:rPr>
                         <w:br/>
+                      </w:r>
+                      <w:r>
+                        <w:rPr>
+                          <w:b/>
+                          <w:sz w:val="18"/>
+                          <w:szCs w:val="24"/>
+                        </w:rPr>
                         <w:t>M</w:t>
                       </w:r>
                       <w:r>
@@ -12253,7 +13496,7 @@
                                     </pic:cNvPicPr>
                                   </pic:nvPicPr>
                                   <pic:blipFill>
-                                    <a:blip r:embed="rId22">
+                                    <a:blip r:embed="rId28">
                                       <a:extLst>
                                         <a:ext uri="{28A0092B-C50C-407E-A947-70E740481C1C}">
                                           <a14:useLocalDpi xmlns:a14="http://schemas.microsoft.com/office/drawing/2010/main" val="0"/>
@@ -12373,6 +13616,13 @@
                                 <w:szCs w:val="24"/>
                               </w:rPr>
                               <w:br/>
+                            </w:r>
+                            <w:r>
+                              <w:rPr>
+                                <w:b/>
+                                <w:sz w:val="18"/>
+                                <w:szCs w:val="24"/>
+                              </w:rPr>
                               <w:t>M</w:t>
                             </w:r>
                             <w:r>
@@ -12433,6 +13683,13 @@
                           <w:szCs w:val="24"/>
                         </w:rPr>
                         <w:br/>
+                      </w:r>
+                      <w:r>
+                        <w:rPr>
+                          <w:b/>
+                          <w:sz w:val="18"/>
+                          <w:szCs w:val="24"/>
+                        </w:rPr>
                         <w:t>M</w:t>
                       </w:r>
                       <w:r>
@@ -12532,6 +13789,13 @@
                                 <w:szCs w:val="24"/>
                               </w:rPr>
                               <w:br/>
+                            </w:r>
+                            <w:r>
+                              <w:rPr>
+                                <w:b/>
+                                <w:sz w:val="18"/>
+                                <w:szCs w:val="24"/>
+                              </w:rPr>
                               <w:t>M</w:t>
                             </w:r>
                             <w:r>
@@ -12592,6 +13856,13 @@
                           <w:szCs w:val="24"/>
                         </w:rPr>
                         <w:br/>
+                      </w:r>
+                      <w:r>
+                        <w:rPr>
+                          <w:b/>
+                          <w:sz w:val="18"/>
+                          <w:szCs w:val="24"/>
+                        </w:rPr>
                         <w:t>M</w:t>
                       </w:r>
                       <w:r>
@@ -12679,7 +13950,14 @@
                                 <w:sz w:val="24"/>
                                 <w:szCs w:val="24"/>
                               </w:rPr>
-                              <w:t xml:space="preserve">Server           Database       </w:t>
+                              <w:t xml:space="preserve">Server           </w:t>
+                            </w:r>
+                            <w:r>
+                              <w:rPr>
+                                <w:sz w:val="24"/>
+                                <w:szCs w:val="24"/>
+                              </w:rPr>
+                              <w:t xml:space="preserve">Database       </w:t>
                             </w:r>
                           </w:p>
                         </w:txbxContent>
@@ -12719,7 +13997,14 @@
                           <w:sz w:val="24"/>
                           <w:szCs w:val="24"/>
                         </w:rPr>
-                        <w:t xml:space="preserve">Server           Database       </w:t>
+                        <w:t xml:space="preserve">Server           </w:t>
+                      </w:r>
+                      <w:r>
+                        <w:rPr>
+                          <w:sz w:val="24"/>
+                          <w:szCs w:val="24"/>
+                        </w:rPr>
+                        <w:t xml:space="preserve">Database       </w:t>
                       </w:r>
                     </w:p>
                   </w:txbxContent>
@@ -12803,7 +14088,16 @@
                                 <w:sz w:val="24"/>
                                 <w:szCs w:val="24"/>
                               </w:rPr>
-                              <w:t>UI/Server side</w:t>
+                              <w:t xml:space="preserve">UI/Server </w:t>
+                            </w:r>
+                            <w:r>
+                              <w:rPr>
+                                <w:b/>
+                                <w:color w:val="FF0000"/>
+                                <w:sz w:val="24"/>
+                                <w:szCs w:val="24"/>
+                              </w:rPr>
+                              <w:t>side</w:t>
                             </w:r>
                           </w:p>
                         </w:txbxContent>
@@ -12848,7 +14142,16 @@
                           <w:sz w:val="24"/>
                           <w:szCs w:val="24"/>
                         </w:rPr>
-                        <w:t>UI/Server side</w:t>
+                        <w:t xml:space="preserve">UI/Server </w:t>
+                      </w:r>
+                      <w:r>
+                        <w:rPr>
+                          <w:b/>
+                          <w:color w:val="FF0000"/>
+                          <w:sz w:val="24"/>
+                          <w:szCs w:val="24"/>
+                        </w:rPr>
+                        <w:t>side</w:t>
                       </w:r>
                     </w:p>
                   </w:txbxContent>
@@ -12928,7 +14231,15 @@
                                 <w:sz w:val="24"/>
                                 <w:szCs w:val="24"/>
                               </w:rPr>
-                              <w:t>Embedded side</w:t>
+                              <w:t xml:space="preserve">Embedded </w:t>
+                            </w:r>
+                            <w:r>
+                              <w:rPr>
+                                <w:b/>
+                                <w:sz w:val="24"/>
+                                <w:szCs w:val="24"/>
+                              </w:rPr>
+                              <w:t>side</w:t>
                             </w:r>
                           </w:p>
                         </w:txbxContent>
@@ -12970,7 +14281,15 @@
                           <w:sz w:val="24"/>
                           <w:szCs w:val="24"/>
                         </w:rPr>
-                        <w:t>Embedded side</w:t>
+                        <w:t xml:space="preserve">Embedded </w:t>
+                      </w:r>
+                      <w:r>
+                        <w:rPr>
+                          <w:b/>
+                          <w:sz w:val="24"/>
+                          <w:szCs w:val="24"/>
+                        </w:rPr>
+                        <w:t>side</w:t>
                       </w:r>
                     </w:p>
                   </w:txbxContent>
@@ -12982,8 +14301,9 @@
       </w:r>
       <w:r>
         <w:rPr>
-          <w:sz w:val="24"/>
-          <w:lang w:val="en-US"/>
+          <w:noProof/>
+          <w:sz w:val="24"/>
+          <w:lang w:eastAsia="nl-BE"/>
         </w:rPr>
         <w:drawing>
           <wp:anchor distT="0" distB="0" distL="114300" distR="114300" simplePos="0" relativeHeight="251697151" behindDoc="0" locked="0" layoutInCell="1" allowOverlap="1" wp14:anchorId="2D4E414F" wp14:editId="1AF6F420">
@@ -13009,7 +14329,7 @@
                     <pic:cNvPicPr/>
                   </pic:nvPicPr>
                   <pic:blipFill>
-                    <a:blip r:embed="rId23">
+                    <a:blip r:embed="rId29">
                       <a:extLst>
                         <a:ext uri="{28A0092B-C50C-407E-A947-70E740481C1C}">
                           <a14:useLocalDpi xmlns:a14="http://schemas.microsoft.com/office/drawing/2010/main" val="0"/>
@@ -13121,6 +14441,13 @@
                                 <w:szCs w:val="24"/>
                               </w:rPr>
                               <w:br/>
+                            </w:r>
+                            <w:r>
+                              <w:rPr>
+                                <w:b/>
+                                <w:sz w:val="18"/>
+                                <w:szCs w:val="24"/>
+                              </w:rPr>
                               <w:t>M</w:t>
                             </w:r>
                             <w:r>
@@ -13181,6 +14508,13 @@
                           <w:szCs w:val="24"/>
                         </w:rPr>
                         <w:br/>
+                      </w:r>
+                      <w:r>
+                        <w:rPr>
+                          <w:b/>
+                          <w:sz w:val="18"/>
+                          <w:szCs w:val="24"/>
+                        </w:rPr>
                         <w:t>M</w:t>
                       </w:r>
                       <w:r>
@@ -13701,6 +15035,13 @@
                                 <w:szCs w:val="24"/>
                               </w:rPr>
                               <w:br/>
+                            </w:r>
+                            <w:r>
+                              <w:rPr>
+                                <w:b/>
+                                <w:sz w:val="18"/>
+                                <w:szCs w:val="24"/>
+                              </w:rPr>
                               <w:t>M</w:t>
                             </w:r>
                             <w:r>
@@ -13761,6 +15102,13 @@
                           <w:szCs w:val="24"/>
                         </w:rPr>
                         <w:br/>
+                      </w:r>
+                      <w:r>
+                        <w:rPr>
+                          <w:b/>
+                          <w:sz w:val="18"/>
+                          <w:szCs w:val="24"/>
+                        </w:rPr>
                         <w:t>M</w:t>
                       </w:r>
                       <w:r>
@@ -13849,7 +15197,14 @@
                                 <w:sz w:val="18"/>
                                 <w:szCs w:val="24"/>
                               </w:rPr>
-                              <w:t>Temp. Out</w:t>
+                              <w:t xml:space="preserve">Temp. </w:t>
+                            </w:r>
+                            <w:r>
+                              <w:rPr>
+                                <w:sz w:val="18"/>
+                                <w:szCs w:val="24"/>
+                              </w:rPr>
+                              <w:t>Out</w:t>
                             </w:r>
                           </w:p>
                         </w:txbxContent>
@@ -13890,7 +15245,14 @@
                           <w:sz w:val="18"/>
                           <w:szCs w:val="24"/>
                         </w:rPr>
-                        <w:t>Temp. Out</w:t>
+                        <w:t xml:space="preserve">Temp. </w:t>
+                      </w:r>
+                      <w:r>
+                        <w:rPr>
+                          <w:sz w:val="18"/>
+                          <w:szCs w:val="24"/>
+                        </w:rPr>
+                        <w:t>Out</w:t>
                       </w:r>
                     </w:p>
                   </w:txbxContent>
@@ -13970,7 +15332,14 @@
                                 <w:sz w:val="18"/>
                                 <w:szCs w:val="24"/>
                               </w:rPr>
-                              <w:t>Motion sensor</w:t>
+                              <w:t xml:space="preserve">Motion </w:t>
+                            </w:r>
+                            <w:r>
+                              <w:rPr>
+                                <w:sz w:val="18"/>
+                                <w:szCs w:val="24"/>
+                              </w:rPr>
+                              <w:t>sensor</w:t>
                             </w:r>
                           </w:p>
                         </w:txbxContent>
@@ -14011,7 +15380,14 @@
                           <w:sz w:val="18"/>
                           <w:szCs w:val="24"/>
                         </w:rPr>
-                        <w:t>Motion sensor</w:t>
+                        <w:t xml:space="preserve">Motion </w:t>
+                      </w:r>
+                      <w:r>
+                        <w:rPr>
+                          <w:sz w:val="18"/>
+                          <w:szCs w:val="24"/>
+                        </w:rPr>
+                        <w:t>sensor</w:t>
                       </w:r>
                     </w:p>
                   </w:txbxContent>
@@ -15559,7 +16935,7 @@
           <w:lang w:val="en-US"/>
         </w:rPr>
       </w:pPr>
-      <w:bookmarkStart w:id="27" w:name="_Toc409601800"/>
+      <w:bookmarkStart w:id="26" w:name="_Toc409601800"/>
       <w:r>
         <w:rPr>
           <w:noProof/>
@@ -15592,7 +16968,7 @@
                     </pic:cNvPicPr>
                   </pic:nvPicPr>
                   <pic:blipFill>
-                    <a:blip r:embed="rId24">
+                    <a:blip r:embed="rId30">
                       <a:extLst>
                         <a:ext uri="{28A0092B-C50C-407E-A947-70E740481C1C}">
                           <a14:useLocalDpi xmlns:a14="http://schemas.microsoft.com/office/drawing/2010/main" val="0"/>
@@ -15639,7 +17015,7 @@
         </w:rPr>
         <w:t>Estimated Gantt-chart:</w:t>
       </w:r>
-      <w:bookmarkEnd w:id="27"/>
+      <w:bookmarkEnd w:id="26"/>
       <w:r>
         <w:rPr>
           <w:rFonts w:asciiTheme="majorHAnsi" w:eastAsiaTheme="majorEastAsia" w:hAnsiTheme="majorHAnsi" w:cstheme="majorBidi"/>
@@ -15894,7 +17270,7 @@
                     </pic:cNvPicPr>
                   </pic:nvPicPr>
                   <pic:blipFill>
-                    <a:blip r:embed="rId25">
+                    <a:blip r:embed="rId31">
                       <a:extLst>
                         <a:ext uri="{28A0092B-C50C-407E-A947-70E740481C1C}">
                           <a14:useLocalDpi xmlns:a14="http://schemas.microsoft.com/office/drawing/2010/main" val="0"/>
@@ -16025,6 +17401,8 @@
         <w:lastRenderedPageBreak/>
         <w:t>Embedded system</w:t>
       </w:r>
+      <w:bookmarkStart w:id="27" w:name="_GoBack"/>
+      <w:bookmarkEnd w:id="27"/>
     </w:p>
     <w:p>
       <w:pPr>
@@ -16149,7 +17527,23 @@
           <w:lang w:val="en-US"/>
         </w:rPr>
         <w:br/>
-        <w:t xml:space="preserve">Algorithm!! (time swallowing) </w:t>
+        <w:t>Algorithm!! (</w:t>
+      </w:r>
+      <w:proofErr w:type="gramStart"/>
+      <w:r>
+        <w:rPr>
+          <w:sz w:val="24"/>
+          <w:lang w:val="en-US"/>
+        </w:rPr>
+        <w:t>time</w:t>
+      </w:r>
+      <w:proofErr w:type="gramEnd"/>
+      <w:r>
+        <w:rPr>
+          <w:sz w:val="24"/>
+          <w:lang w:val="en-US"/>
+        </w:rPr>
+        <w:t xml:space="preserve"> swallowing) </w:t>
       </w:r>
       <w:r>
         <w:rPr>
@@ -16164,6 +17558,175 @@
           <w:lang w:val="en-US"/>
         </w:rPr>
         <w:t>self-evaluation</w:t>
+      </w:r>
+      <w:r>
+        <w:rPr>
+          <w:sz w:val="24"/>
+          <w:lang w:val="en-US"/>
+        </w:rPr>
+        <w:br/>
+      </w:r>
+    </w:p>
+    <w:p>
+      <w:pPr>
+        <w:tabs>
+          <w:tab w:val="left" w:pos="6120"/>
+        </w:tabs>
+        <w:rPr>
+          <w:sz w:val="24"/>
+          <w:lang w:val="en-US"/>
+        </w:rPr>
+      </w:pPr>
+      <w:r>
+        <w:rPr>
+          <w:sz w:val="24"/>
+          <w:lang w:val="en-US"/>
+        </w:rPr>
+        <w:t>Problems</w:t>
+      </w:r>
+      <w:proofErr w:type="gramStart"/>
+      <w:r>
+        <w:rPr>
+          <w:sz w:val="24"/>
+          <w:lang w:val="en-US"/>
+        </w:rPr>
+        <w:t>:</w:t>
+      </w:r>
+      <w:proofErr w:type="gramEnd"/>
+      <w:r>
+        <w:rPr>
+          <w:sz w:val="24"/>
+          <w:lang w:val="en-US"/>
+        </w:rPr>
+        <w:br/>
+        <w:t xml:space="preserve">Time: Kinect, </w:t>
+      </w:r>
+      <w:proofErr w:type="spellStart"/>
+      <w:r>
+        <w:rPr>
+          <w:sz w:val="24"/>
+          <w:lang w:val="en-US"/>
+        </w:rPr>
+        <w:t>xTion</w:t>
+      </w:r>
+      <w:proofErr w:type="spellEnd"/>
+      <w:r>
+        <w:rPr>
+          <w:sz w:val="24"/>
+          <w:lang w:val="en-US"/>
+        </w:rPr>
+        <w:t xml:space="preserve">, Scale, </w:t>
+      </w:r>
+      <w:proofErr w:type="spellStart"/>
+      <w:r>
+        <w:rPr>
+          <w:sz w:val="24"/>
+          <w:lang w:val="en-US"/>
+        </w:rPr>
+        <w:t>Motionsensor</w:t>
+      </w:r>
+      <w:proofErr w:type="spellEnd"/>
+      <w:r>
+        <w:rPr>
+          <w:sz w:val="24"/>
+          <w:lang w:val="en-US"/>
+        </w:rPr>
+        <w:t xml:space="preserve">,… 3D-printing, Fault-analyzing/Debug, more problems than expected. </w:t>
+      </w:r>
+      <w:r>
+        <w:rPr>
+          <w:sz w:val="24"/>
+          <w:lang w:val="en-US"/>
+        </w:rPr>
+        <w:br/>
+        <w:t xml:space="preserve">Level </w:t>
+      </w:r>
+      <w:proofErr w:type="spellStart"/>
+      <w:r>
+        <w:rPr>
+          <w:sz w:val="24"/>
+          <w:lang w:val="en-US"/>
+        </w:rPr>
+        <w:t>convertsion</w:t>
+      </w:r>
+      <w:proofErr w:type="spellEnd"/>
+      <w:r>
+        <w:rPr>
+          <w:sz w:val="24"/>
+          <w:lang w:val="en-US"/>
+        </w:rPr>
+        <w:t>. UART, MAX232</w:t>
+      </w:r>
+      <w:r>
+        <w:rPr>
+          <w:sz w:val="24"/>
+          <w:lang w:val="en-US"/>
+        </w:rPr>
+        <w:br/>
+        <w:t xml:space="preserve">Bus system, (took a while when </w:t>
+      </w:r>
+      <w:proofErr w:type="spellStart"/>
+      <w:r>
+        <w:rPr>
+          <w:sz w:val="24"/>
+          <w:lang w:val="en-US"/>
+        </w:rPr>
+        <w:t>finnaly</w:t>
+      </w:r>
+      <w:proofErr w:type="spellEnd"/>
+      <w:r>
+        <w:rPr>
+          <w:sz w:val="24"/>
+          <w:lang w:val="en-US"/>
+        </w:rPr>
+        <w:t xml:space="preserve"> up and running (stable) </w:t>
+      </w:r>
+      <w:r>
+        <w:rPr>
+          <w:sz w:val="24"/>
+          <w:lang w:val="en-US"/>
+        </w:rPr>
+        <w:br/>
+        <w:t xml:space="preserve">Interferences on </w:t>
+      </w:r>
+      <w:proofErr w:type="spellStart"/>
+      <w:r>
+        <w:rPr>
+          <w:sz w:val="24"/>
+          <w:lang w:val="en-US"/>
+        </w:rPr>
+        <w:t>powersuply</w:t>
+      </w:r>
+      <w:proofErr w:type="spellEnd"/>
+      <w:proofErr w:type="gramStart"/>
+      <w:r>
+        <w:rPr>
+          <w:sz w:val="24"/>
+          <w:lang w:val="en-US"/>
+        </w:rPr>
+        <w:t>,  by</w:t>
+      </w:r>
+      <w:proofErr w:type="gramEnd"/>
+      <w:r>
+        <w:rPr>
+          <w:sz w:val="24"/>
+          <w:lang w:val="en-US"/>
+        </w:rPr>
+        <w:t xml:space="preserve"> antenna …</w:t>
+      </w:r>
+      <w:r>
+        <w:rPr>
+          <w:sz w:val="24"/>
+          <w:lang w:val="en-US"/>
+        </w:rPr>
+        <w:br/>
+      </w:r>
+      <w:r>
+        <w:rPr>
+          <w:sz w:val="24"/>
+          <w:lang w:val="en-US"/>
+        </w:rPr>
+        <w:br/>
       </w:r>
       <w:r>
         <w:rPr>
@@ -16776,7 +18339,6 @@
         <w:rPr>
           <w:lang w:val="en-US"/>
         </w:rPr>
-        <w:lastRenderedPageBreak/>
         <w:t>Images:</w:t>
       </w:r>
       <w:bookmarkEnd w:id="30"/>
@@ -16810,7 +18372,7 @@
         </w:rPr>
         <w:br/>
       </w:r>
-      <w:hyperlink r:id="rId26" w:history="1">
+      <w:hyperlink r:id="rId32" w:history="1">
         <w:r>
           <w:rPr>
             <w:rStyle w:val="Hyperlink"/>
@@ -17098,7 +18660,7 @@
                                   <w:sz w:val="44"/>
                                   <w:szCs w:val="72"/>
                                 </w:rPr>
-                                <w:t>10</w:t>
+                                <w:t>13</w:t>
                               </w:r>
                               <w:r>
                                 <w:rPr>
@@ -17187,7 +18749,7 @@
                             <w:sz w:val="44"/>
                             <w:szCs w:val="72"/>
                           </w:rPr>
-                          <w:t>10</w:t>
+                          <w:t>13</w:t>
                         </w:r>
                         <w:r>
                           <w:rPr>
@@ -17310,7 +18872,7 @@
                                   <w:sz w:val="44"/>
                                   <w:szCs w:val="72"/>
                                 </w:rPr>
-                                <w:t>10</w:t>
+                                <w:t>13</w:t>
                               </w:r>
                               <w:r>
                                 <w:rPr>
@@ -17387,7 +18949,7 @@
                             <w:sz w:val="44"/>
                             <w:szCs w:val="72"/>
                           </w:rPr>
-                          <w:t>10</w:t>
+                          <w:t>13</w:t>
                         </w:r>
                         <w:r>
                           <w:rPr>
@@ -17522,7 +19084,7 @@
                               <w:sz w:val="44"/>
                               <w:szCs w:val="72"/>
                             </w:rPr>
-                            <w:t>9</w:t>
+                            <w:t>12</w:t>
                           </w:r>
                           <w:r>
                             <w:rPr>
@@ -17611,7 +19173,7 @@
                         <w:sz w:val="44"/>
                         <w:szCs w:val="72"/>
                       </w:rPr>
-                      <w:t>9</w:t>
+                      <w:t>12</w:t>
                     </w:r>
                     <w:r>
                       <w:rPr>
@@ -18307,7 +19869,7 @@
         <w:rFonts w:hint="default"/>
       </w:rPr>
     </w:lvl>
-    <w:lvl w:ilvl="1" w:tplc="08130019" w:tentative="1">
+    <w:lvl w:ilvl="1" w:tplc="08130019">
       <w:start w:val="1"/>
       <w:numFmt w:val="lowerLetter"/>
       <w:lvlText w:val="%2."/>
@@ -18957,6 +20519,28 @@
       <w:szCs w:val="26"/>
     </w:rPr>
   </w:style>
+  <w:style w:type="paragraph" w:styleId="Heading4">
+    <w:name w:val="heading 4"/>
+    <w:basedOn w:val="Normal"/>
+    <w:next w:val="Normal"/>
+    <w:link w:val="Heading4Char"/>
+    <w:uiPriority w:val="9"/>
+    <w:unhideWhenUsed/>
+    <w:qFormat/>
+    <w:rsid w:val="00F7429D"/>
+    <w:pPr>
+      <w:keepNext/>
+      <w:keepLines/>
+      <w:spacing w:before="40" w:after="0"/>
+      <w:outlineLvl w:val="3"/>
+    </w:pPr>
+    <w:rPr>
+      <w:rFonts w:asciiTheme="majorHAnsi" w:eastAsiaTheme="majorEastAsia" w:hAnsiTheme="majorHAnsi" w:cstheme="majorBidi"/>
+      <w:i/>
+      <w:iCs/>
+      <w:color w:val="2E74B5" w:themeColor="accent1" w:themeShade="BF"/>
+    </w:rPr>
+  </w:style>
   <w:style w:type="character" w:default="1" w:styleId="DefaultParagraphFont">
     <w:name w:val="Default Paragraph Font"/>
     <w:uiPriority w:val="1"/>
@@ -19260,6 +20844,41 @@
       <w:szCs w:val="26"/>
     </w:rPr>
   </w:style>
+  <w:style w:type="character" w:customStyle="1" w:styleId="Heading4Char">
+    <w:name w:val="Heading 4 Char"/>
+    <w:basedOn w:val="DefaultParagraphFont"/>
+    <w:link w:val="Heading4"/>
+    <w:uiPriority w:val="9"/>
+    <w:rsid w:val="00F7429D"/>
+    <w:rPr>
+      <w:rFonts w:asciiTheme="majorHAnsi" w:eastAsiaTheme="majorEastAsia" w:hAnsiTheme="majorHAnsi" w:cstheme="majorBidi"/>
+      <w:i/>
+      <w:iCs/>
+      <w:color w:val="2E74B5" w:themeColor="accent1" w:themeShade="BF"/>
+    </w:rPr>
+  </w:style>
+  <w:style w:type="paragraph" w:styleId="NormalWeb">
+    <w:name w:val="Normal (Web)"/>
+    <w:basedOn w:val="Normal"/>
+    <w:uiPriority w:val="99"/>
+    <w:semiHidden/>
+    <w:unhideWhenUsed/>
+    <w:rsid w:val="00F7429D"/>
+    <w:pPr>
+      <w:spacing w:before="100" w:beforeAutospacing="1" w:after="100" w:afterAutospacing="1" w:line="240" w:lineRule="auto"/>
+    </w:pPr>
+    <w:rPr>
+      <w:rFonts w:ascii="Times New Roman" w:eastAsia="Times New Roman" w:hAnsi="Times New Roman" w:cs="Times New Roman"/>
+      <w:sz w:val="24"/>
+      <w:szCs w:val="24"/>
+      <w:lang w:eastAsia="nl-BE"/>
+    </w:rPr>
+  </w:style>
+  <w:style w:type="character" w:customStyle="1" w:styleId="apple-converted-space">
+    <w:name w:val="apple-converted-space"/>
+    <w:basedOn w:val="DefaultParagraphFont"/>
+    <w:rsid w:val="00F7429D"/>
+  </w:style>
 </w:styles>
 </file>
 
@@ -19536,6 +21155,12 @@
 </file>
 
 <file path=customXml/item2.xml><?xml version="1.0" encoding="utf-8"?>
+<p:properties xmlns:p="http://schemas.microsoft.com/office/2006/metadata/properties" xmlns:xsi="http://www.w3.org/2001/XMLSchema-instance" xmlns:pc="http://schemas.microsoft.com/office/infopath/2007/PartnerControls">
+  <documentManagement/>
+</p:properties>
+</file>
+
+<file path=customXml/item3.xml><?xml version="1.0" encoding="utf-8"?>
 <ct:contentTypeSchema xmlns:ct="http://schemas.microsoft.com/office/2006/metadata/contentType" xmlns:ma="http://schemas.microsoft.com/office/2006/metadata/properties/metaAttributes" ct:_="" ma:_="" ma:contentTypeName="Document" ma:contentTypeID="0x0101009C24344BCF34664F83A0FE1D5C558B2B" ma:contentTypeVersion="1" ma:contentTypeDescription="Een nieuw document maken." ma:contentTypeScope="" ma:versionID="3a664175fd80adc758ab1c6c6ea52538">
   <xsd:schema xmlns:xsd="http://www.w3.org/2001/XMLSchema" xmlns:xs="http://www.w3.org/2001/XMLSchema" xmlns:p="http://schemas.microsoft.com/office/2006/metadata/properties" xmlns:ns3="517d1bc4-2581-449c-b2e2-e347a84da85f" targetNamespace="http://schemas.microsoft.com/office/2006/metadata/properties" ma:root="true" ma:fieldsID="bc2ecd908748f27b4dc5ee340b3cd966" ns3:_="">
     <xsd:import namespace="517d1bc4-2581-449c-b2e2-e347a84da85f"/>
@@ -19675,12 +21300,6 @@
 </ct:contentTypeSchema>
 </file>
 
-<file path=customXml/item3.xml><?xml version="1.0" encoding="utf-8"?>
-<p:properties xmlns:p="http://schemas.microsoft.com/office/2006/metadata/properties" xmlns:xsi="http://www.w3.org/2001/XMLSchema-instance" xmlns:pc="http://schemas.microsoft.com/office/infopath/2007/PartnerControls">
-  <documentManagement/>
-</p:properties>
-</file>
-
 <file path=customXml/item4.xml><?xml version="1.0" encoding="utf-8"?>
 <?mso-contentType ?>
 <FormTemplates xmlns="http://schemas.microsoft.com/sharepoint/v3/contenttype/forms">
@@ -19703,6 +21322,15 @@
 </file>
 
 <file path=customXml/itemProps2.xml><?xml version="1.0" encoding="utf-8"?>
+<ds:datastoreItem xmlns:ds="http://schemas.openxmlformats.org/officeDocument/2006/customXml" ds:itemID="{9D3D6974-3FE9-42BD-A8AA-F665F724768B}">
+  <ds:schemaRefs>
+    <ds:schemaRef ds:uri="http://schemas.microsoft.com/office/2006/metadata/properties"/>
+    <ds:schemaRef ds:uri="http://schemas.microsoft.com/office/infopath/2007/PartnerControls"/>
+  </ds:schemaRefs>
+</ds:datastoreItem>
+</file>
+
+<file path=customXml/itemProps3.xml><?xml version="1.0" encoding="utf-8"?>
 <ds:datastoreItem xmlns:ds="http://schemas.openxmlformats.org/officeDocument/2006/customXml" ds:itemID="{497203B2-704F-45D5-AB62-C985FC55391F}">
   <ds:schemaRefs>
     <ds:schemaRef ds:uri="http://schemas.microsoft.com/office/2006/metadata/contentType"/>
@@ -19720,15 +21348,6 @@
 </ds:datastoreItem>
 </file>
 
-<file path=customXml/itemProps3.xml><?xml version="1.0" encoding="utf-8"?>
-<ds:datastoreItem xmlns:ds="http://schemas.openxmlformats.org/officeDocument/2006/customXml" ds:itemID="{9D3D6974-3FE9-42BD-A8AA-F665F724768B}">
-  <ds:schemaRefs>
-    <ds:schemaRef ds:uri="http://schemas.microsoft.com/office/2006/metadata/properties"/>
-    <ds:schemaRef ds:uri="http://schemas.microsoft.com/office/infopath/2007/PartnerControls"/>
-  </ds:schemaRefs>
-</ds:datastoreItem>
-</file>
-
 <file path=customXml/itemProps4.xml><?xml version="1.0" encoding="utf-8"?>
 <ds:datastoreItem xmlns:ds="http://schemas.openxmlformats.org/officeDocument/2006/customXml" ds:itemID="{C3D6017A-53B2-4138-A2DE-27221426EA6B}">
   <ds:schemaRefs>
@@ -19738,7 +21357,7 @@
 </file>
 
 <file path=customXml/itemProps5.xml><?xml version="1.0" encoding="utf-8"?>
-<ds:datastoreItem xmlns:ds="http://schemas.openxmlformats.org/officeDocument/2006/customXml" ds:itemID="{5B24AE7E-9984-45B4-B067-CEA8E977ADEB}">
+<ds:datastoreItem xmlns:ds="http://schemas.openxmlformats.org/officeDocument/2006/customXml" ds:itemID="{ABB9A54F-6F47-48AE-A278-D3CF58CC44D2}">
   <ds:schemaRefs>
     <ds:schemaRef ds:uri="http://schemas.openxmlformats.org/officeDocument/2006/bibliography"/>
   </ds:schemaRefs>

</xml_diff>

<commit_message>
Index report and cleaning slave
</commit_message>
<xml_diff>
--- a/SmartKitchen-Emdebbed System/Documents/Report/Smart Fridge - Tom Mampaey OAMK.docx
+++ b/SmartKitchen-Emdebbed System/Documents/Report/Smart Fridge - Tom Mampaey OAMK.docx
@@ -480,7 +480,25 @@
                     <w:sz w:val="96"/>
                     <w:szCs w:val="96"/>
                   </w:rPr>
-                  <w:t>Smart Refrigerator</w:t>
+                  <w:t xml:space="preserve"> </w:t>
+                </w:r>
+                <w:r>
+                  <w:rPr>
+                    <w:rFonts w:asciiTheme="majorHAnsi" w:hAnsiTheme="majorHAnsi"/>
+                    <w:color w:val="FFFFFF" w:themeColor="background1"/>
+                    <w:sz w:val="96"/>
+                    <w:szCs w:val="96"/>
+                  </w:rPr>
+                  <w:t xml:space="preserve">Smart </w:t>
+                </w:r>
+                <w:r>
+                  <w:rPr>
+                    <w:rFonts w:asciiTheme="majorHAnsi" w:hAnsiTheme="majorHAnsi"/>
+                    <w:color w:val="FFFFFF" w:themeColor="background1"/>
+                    <w:sz w:val="96"/>
+                    <w:szCs w:val="96"/>
+                  </w:rPr>
+                  <w:t>Fridge</w:t>
                 </w:r>
               </w:sdtContent>
             </w:sdt>
@@ -516,28 +534,38 @@
                 <w:rFonts w:asciiTheme="majorHAnsi" w:hAnsiTheme="majorHAnsi"/>
                 <w:i/>
                 <w:color w:val="FFFFFF" w:themeColor="background1"/>
-                <w:sz w:val="40"/>
+                <w:sz w:val="36"/>
                 <w:szCs w:val="96"/>
               </w:rPr>
-              <w:t xml:space="preserve">   The first device of the smart kitchen</w:t>
+              <w:t xml:space="preserve">   </w:t>
             </w:r>
             <w:r>
               <w:rPr>
                 <w:rFonts w:asciiTheme="majorHAnsi" w:hAnsiTheme="majorHAnsi"/>
                 <w:i/>
                 <w:color w:val="FFFFFF" w:themeColor="background1"/>
-                <w:sz w:val="40"/>
+                <w:sz w:val="36"/>
                 <w:szCs w:val="96"/>
               </w:rPr>
-              <w:t xml:space="preserve"> - </w:t>
-            </w:r>
-            <w:proofErr w:type="spellStart"/>
+              <w:t>‘Science fiction’ in the ‘Smart kitchen’</w:t>
+            </w:r>
             <w:r>
               <w:rPr>
                 <w:rFonts w:asciiTheme="majorHAnsi" w:hAnsiTheme="majorHAnsi"/>
                 <w:i/>
                 <w:color w:val="FFFFFF" w:themeColor="background1"/>
-                <w:sz w:val="40"/>
+                <w:sz w:val="36"/>
+                <w:szCs w:val="96"/>
+              </w:rPr>
+              <w:t xml:space="preserve"> - </w:t>
+            </w:r>
+            <w:proofErr w:type="spellStart"/>
+            <w:r>
+              <w:rPr>
+                <w:rFonts w:asciiTheme="majorHAnsi" w:hAnsiTheme="majorHAnsi"/>
+                <w:i/>
+                <w:color w:val="FFFFFF" w:themeColor="background1"/>
+                <w:sz w:val="36"/>
                 <w:szCs w:val="96"/>
               </w:rPr>
               <w:t>Seesam</w:t>
@@ -586,7 +614,7 @@
                 <w:sz w:val="28"/>
                 <w:szCs w:val="28"/>
               </w:rPr>
-              <w:t>Tom Mampaey &amp;</w:t>
+              <w:t xml:space="preserve">Tom Mampaey </w:t>
             </w:r>
           </w:p>
           <w:p>
@@ -4124,17 +4152,7 @@
           <w:sz w:val="24"/>
           <w:lang w:val="en-US"/>
         </w:rPr>
-        <w:t>✉</w:t>
-      </w:r>
-      <w:r>
-        <w:rPr>
-          <w:rFonts w:ascii="Segoe UI Symbol" w:eastAsiaTheme="minorHAnsi" w:hAnsi="Segoe UI Symbol" w:cs="Segoe UI Symbol"/>
-          <w:i w:val="0"/>
-          <w:color w:val="auto"/>
-          <w:sz w:val="24"/>
-          <w:lang w:val="en-US"/>
-        </w:rPr>
-        <w:t xml:space="preserve"> </w:t>
+        <w:t xml:space="preserve">✉ </w:t>
       </w:r>
       <w:hyperlink r:id="rId16" w:history="1">
         <w:r>
@@ -4244,8 +4262,9 @@
           <w:szCs w:val="22"/>
           <w:lang w:val="en-US"/>
         </w:rPr>
-        <w:t>Henry</w:t>
-      </w:r>
+        <w:t xml:space="preserve">Henry </w:t>
+      </w:r>
+      <w:proofErr w:type="spellStart"/>
       <w:r>
         <w:rPr>
           <w:rFonts w:asciiTheme="minorHAnsi" w:eastAsiaTheme="minorHAnsi" w:hAnsiTheme="minorHAnsi" w:cstheme="minorBidi"/>
@@ -4255,9 +4274,9 @@
           <w:szCs w:val="22"/>
           <w:lang w:val="en-US"/>
         </w:rPr>
-        <w:t xml:space="preserve"> </w:t>
-      </w:r>
-      <w:proofErr w:type="spellStart"/>
+        <w:t>Hinkula</w:t>
+      </w:r>
+      <w:proofErr w:type="spellEnd"/>
       <w:r>
         <w:rPr>
           <w:rFonts w:asciiTheme="minorHAnsi" w:eastAsiaTheme="minorHAnsi" w:hAnsiTheme="minorHAnsi" w:cstheme="minorBidi"/>
@@ -4267,18 +4286,6 @@
           <w:szCs w:val="22"/>
           <w:lang w:val="en-US"/>
         </w:rPr>
-        <w:t>Hinkula</w:t>
-      </w:r>
-      <w:proofErr w:type="spellEnd"/>
-      <w:r>
-        <w:rPr>
-          <w:rFonts w:asciiTheme="minorHAnsi" w:eastAsiaTheme="minorHAnsi" w:hAnsiTheme="minorHAnsi" w:cstheme="minorBidi"/>
-          <w:b/>
-          <w:color w:val="auto"/>
-          <w:sz w:val="24"/>
-          <w:szCs w:val="22"/>
-          <w:lang w:val="en-US"/>
-        </w:rPr>
         <w:t xml:space="preserve"> </w:t>
       </w:r>
       <w:r>
@@ -4300,17 +4307,7 @@
           <w:szCs w:val="22"/>
           <w:lang w:val="en-US"/>
         </w:rPr>
-        <w:t>✉</w:t>
-      </w:r>
-      <w:r>
-        <w:rPr>
-          <w:rFonts w:ascii="Segoe UI Symbol" w:eastAsiaTheme="minorHAnsi" w:hAnsi="Segoe UI Symbol" w:cs="Segoe UI Symbol"/>
-          <w:color w:val="auto"/>
-          <w:sz w:val="24"/>
-          <w:szCs w:val="22"/>
-          <w:lang w:val="en-US"/>
-        </w:rPr>
-        <w:t xml:space="preserve"> </w:t>
+        <w:t xml:space="preserve">✉ </w:t>
       </w:r>
       <w:hyperlink r:id="rId17" w:history="1">
         <w:r>
@@ -4347,8 +4344,9 @@
           <w:szCs w:val="22"/>
           <w:lang w:val="en-US"/>
         </w:rPr>
-        <w:t xml:space="preserve">Ms. </w:t>
-      </w:r>
+        <w:t xml:space="preserve">Ms. Anne </w:t>
+      </w:r>
+      <w:proofErr w:type="spellStart"/>
       <w:r>
         <w:rPr>
           <w:rFonts w:asciiTheme="minorHAnsi" w:eastAsiaTheme="minorHAnsi" w:hAnsiTheme="minorHAnsi" w:cstheme="minorBidi"/>
@@ -4358,8 +4356,9 @@
           <w:szCs w:val="22"/>
           <w:lang w:val="en-US"/>
         </w:rPr>
-        <w:t>Anne</w:t>
-      </w:r>
+        <w:t>Keskitalo</w:t>
+      </w:r>
+      <w:proofErr w:type="spellEnd"/>
       <w:r>
         <w:rPr>
           <w:rFonts w:asciiTheme="minorHAnsi" w:eastAsiaTheme="minorHAnsi" w:hAnsiTheme="minorHAnsi" w:cstheme="minorBidi"/>
@@ -4371,30 +4370,6 @@
         </w:rPr>
         <w:t xml:space="preserve"> </w:t>
       </w:r>
-      <w:proofErr w:type="spellStart"/>
-      <w:r>
-        <w:rPr>
-          <w:rFonts w:asciiTheme="minorHAnsi" w:eastAsiaTheme="minorHAnsi" w:hAnsiTheme="minorHAnsi" w:cstheme="minorBidi"/>
-          <w:b/>
-          <w:color w:val="auto"/>
-          <w:sz w:val="24"/>
-          <w:szCs w:val="22"/>
-          <w:lang w:val="en-US"/>
-        </w:rPr>
-        <w:t>Keskitalo</w:t>
-      </w:r>
-      <w:proofErr w:type="spellEnd"/>
-      <w:r>
-        <w:rPr>
-          <w:rFonts w:asciiTheme="minorHAnsi" w:eastAsiaTheme="minorHAnsi" w:hAnsiTheme="minorHAnsi" w:cstheme="minorBidi"/>
-          <w:b/>
-          <w:color w:val="auto"/>
-          <w:sz w:val="24"/>
-          <w:szCs w:val="22"/>
-          <w:lang w:val="en-US"/>
-        </w:rPr>
-        <w:t xml:space="preserve"> </w:t>
-      </w:r>
     </w:p>
     <w:p>
       <w:pPr>
@@ -4410,15 +4385,7 @@
           <w:sz w:val="24"/>
           <w:lang w:val="en-US"/>
         </w:rPr>
-        <w:t>✉</w:t>
-      </w:r>
-      <w:r>
-        <w:rPr>
-          <w:rFonts w:ascii="Segoe UI Symbol" w:hAnsi="Segoe UI Symbol" w:cs="Segoe UI Symbol"/>
-          <w:sz w:val="24"/>
-          <w:lang w:val="en-US"/>
-        </w:rPr>
-        <w:t xml:space="preserve"> </w:t>
+        <w:t xml:space="preserve">✉ </w:t>
       </w:r>
       <w:hyperlink r:id="rId18" w:history="1">
         <w:r>
@@ -4461,20 +4428,13 @@
           <w:b/>
           <w:sz w:val="24"/>
         </w:rPr>
-        <w:t xml:space="preserve">Mr. </w:t>
+        <w:t>Mr. Jeroen Doggen</w:t>
       </w:r>
       <w:r>
         <w:rPr>
           <w:b/>
           <w:sz w:val="24"/>
         </w:rPr>
-        <w:t>Jeroen Doggen</w:t>
-      </w:r>
-      <w:r>
-        <w:rPr>
-          <w:b/>
-          <w:sz w:val="24"/>
-        </w:rPr>
         <w:br/>
       </w:r>
       <w:r>
@@ -4482,14 +4442,7 @@
           <w:rFonts w:ascii="Segoe UI Symbol" w:hAnsi="Segoe UI Symbol" w:cs="Segoe UI Symbol"/>
           <w:sz w:val="24"/>
         </w:rPr>
-        <w:t>✉</w:t>
-      </w:r>
-      <w:r>
-        <w:rPr>
-          <w:rFonts w:ascii="Segoe UI Symbol" w:hAnsi="Segoe UI Symbol" w:cs="Segoe UI Symbol"/>
-          <w:sz w:val="24"/>
-        </w:rPr>
-        <w:t xml:space="preserve"> </w:t>
+        <w:t xml:space="preserve">✉ </w:t>
       </w:r>
       <w:hyperlink r:id="rId19" w:history="1">
         <w:r>
@@ -4801,7 +4754,7 @@
         </w:numPr>
         <w:rPr>
           <w:rFonts w:asciiTheme="majorHAnsi" w:eastAsiaTheme="majorEastAsia" w:hAnsiTheme="majorHAnsi" w:cstheme="majorBidi"/>
-          <w:color w:val="2E74B5" w:themeColor="accent1" w:themeShade="BF"/>
+          <w:color w:val="0070C0"/>
           <w:sz w:val="32"/>
           <w:szCs w:val="32"/>
           <w:lang w:val="en-US"/>
@@ -4810,33 +4763,33 @@
       <w:r>
         <w:rPr>
           <w:rFonts w:asciiTheme="majorHAnsi" w:eastAsiaTheme="majorEastAsia" w:hAnsiTheme="majorHAnsi" w:cstheme="majorBidi"/>
-          <w:color w:val="2E74B5" w:themeColor="accent1" w:themeShade="BF"/>
+          <w:color w:val="0070C0"/>
           <w:sz w:val="32"/>
           <w:szCs w:val="32"/>
           <w:lang w:val="en-US"/>
         </w:rPr>
         <w:lastRenderedPageBreak/>
-        <w:t xml:space="preserve">Personal information </w:t>
+        <w:t>Personal information</w:t>
       </w:r>
       <w:r>
         <w:rPr>
           <w:rFonts w:asciiTheme="majorHAnsi" w:eastAsiaTheme="majorEastAsia" w:hAnsiTheme="majorHAnsi" w:cstheme="majorBidi"/>
-          <w:color w:val="2E74B5" w:themeColor="accent1" w:themeShade="BF"/>
+          <w:color w:val="0070C0"/>
           <w:sz w:val="32"/>
           <w:szCs w:val="32"/>
           <w:lang w:val="en-US"/>
         </w:rPr>
-        <w:t>project participant</w:t>
+        <w:t xml:space="preserve"> -</w:t>
       </w:r>
       <w:r>
         <w:rPr>
           <w:rFonts w:asciiTheme="majorHAnsi" w:eastAsiaTheme="majorEastAsia" w:hAnsiTheme="majorHAnsi" w:cstheme="majorBidi"/>
-          <w:color w:val="2E74B5" w:themeColor="accent1" w:themeShade="BF"/>
+          <w:color w:val="0070C0"/>
           <w:sz w:val="32"/>
           <w:szCs w:val="32"/>
           <w:lang w:val="en-US"/>
         </w:rPr>
-        <w:t>s</w:t>
+        <w:t xml:space="preserve"> project participants</w:t>
       </w:r>
     </w:p>
     <w:p>
@@ -4884,10 +4837,10 @@
             <v:path o:extrusionok="f" gradientshapeok="t" o:connecttype="rect"/>
             <o:lock v:ext="edit" aspectratio="t"/>
           </v:shapetype>
-          <v:shape id="_x0000_i1025" type="#_x0000_t75" style="width:450.25pt;height:433.05pt" o:ole="">
+          <v:shape id="_x0000_i1025" type="#_x0000_t75" style="width:450.1pt;height:432.9pt" o:ole="">
             <v:imagedata r:id="rId22" o:title=""/>
           </v:shape>
-          <o:OLEObject Type="Embed" ProgID="Word.Document.12" ShapeID="_x0000_i1025" DrawAspect="Content" ObjectID="_1492889955" r:id="rId23">
+          <o:OLEObject Type="Embed" ProgID="Word.Document.12" ShapeID="_x0000_i1025" DrawAspect="Content" ObjectID="_1495226930" r:id="rId23">
             <o:FieldCodes>\s</o:FieldCodes>
           </o:OLEObject>
         </w:object>
@@ -5240,9 +5193,15 @@
         </w:rPr>
       </w:pPr>
       <w:r>
+        <w:rPr>
+          <w:lang w:val="en-US"/>
+        </w:rPr>
         <w:tab/>
       </w:r>
       <w:r>
+        <w:rPr>
+          <w:lang w:val="en-US"/>
+        </w:rPr>
         <w:tab/>
       </w:r>
       <w:hyperlink r:id="rId25" w:history="1">
@@ -6787,12 +6746,14 @@
           <w:numId w:val="6"/>
         </w:numPr>
         <w:rPr>
+          <w:color w:val="0070C0"/>
           <w:lang w:val="en-US"/>
         </w:rPr>
       </w:pPr>
       <w:bookmarkStart w:id="4" w:name="_Toc409601778"/>
       <w:r>
         <w:rPr>
+          <w:color w:val="0070C0"/>
           <w:lang w:val="en-US"/>
         </w:rPr>
         <w:lastRenderedPageBreak/>
@@ -11423,7 +11384,7 @@
         </w:tabs>
         <w:rPr>
           <w:rFonts w:asciiTheme="majorHAnsi" w:eastAsiaTheme="majorEastAsia" w:hAnsiTheme="majorHAnsi" w:cstheme="majorBidi"/>
-          <w:color w:val="2E74B5" w:themeColor="accent1" w:themeShade="BF"/>
+          <w:color w:val="0070C0"/>
           <w:sz w:val="32"/>
           <w:szCs w:val="32"/>
           <w:lang w:val="en-US"/>
@@ -11432,7 +11393,7 @@
       <w:r>
         <w:rPr>
           <w:rFonts w:asciiTheme="majorHAnsi" w:eastAsiaTheme="majorEastAsia" w:hAnsiTheme="majorHAnsi" w:cstheme="majorBidi"/>
-          <w:color w:val="2E74B5" w:themeColor="accent1" w:themeShade="BF"/>
+          <w:color w:val="0070C0"/>
           <w:sz w:val="32"/>
           <w:szCs w:val="32"/>
           <w:lang w:val="en-US"/>
@@ -11443,7 +11404,7 @@
       <w:r>
         <w:rPr>
           <w:rFonts w:asciiTheme="majorHAnsi" w:eastAsiaTheme="majorEastAsia" w:hAnsiTheme="majorHAnsi" w:cstheme="majorBidi"/>
-          <w:color w:val="2E74B5" w:themeColor="accent1" w:themeShade="BF"/>
+          <w:color w:val="0070C0"/>
           <w:sz w:val="32"/>
           <w:szCs w:val="32"/>
           <w:lang w:val="en-US"/>
@@ -11453,7 +11414,7 @@
       <w:r>
         <w:rPr>
           <w:rFonts w:asciiTheme="majorHAnsi" w:eastAsiaTheme="majorEastAsia" w:hAnsiTheme="majorHAnsi" w:cstheme="majorBidi"/>
-          <w:color w:val="2E74B5" w:themeColor="accent1" w:themeShade="BF"/>
+          <w:color w:val="0070C0"/>
           <w:sz w:val="32"/>
           <w:szCs w:val="32"/>
           <w:lang w:val="en-US"/>
@@ -12510,14 +12471,7 @@
                                 <w:sz w:val="18"/>
                                 <w:szCs w:val="24"/>
                               </w:rPr>
-                              <w:t xml:space="preserve">RGB </w:t>
-                            </w:r>
-                            <w:r>
-                              <w:rPr>
-                                <w:sz w:val="18"/>
-                                <w:szCs w:val="24"/>
-                              </w:rPr>
-                              <w:t>- LEDSTRIPS</w:t>
+                              <w:t>RGB - LEDSTRIPS</w:t>
                             </w:r>
                           </w:p>
                         </w:txbxContent>
@@ -12558,14 +12512,7 @@
                           <w:sz w:val="18"/>
                           <w:szCs w:val="24"/>
                         </w:rPr>
-                        <w:t xml:space="preserve">RGB </w:t>
-                      </w:r>
-                      <w:r>
-                        <w:rPr>
-                          <w:sz w:val="18"/>
-                          <w:szCs w:val="24"/>
-                        </w:rPr>
-                        <w:t>- LEDSTRIPS</w:t>
+                        <w:t>RGB - LEDSTRIPS</w:t>
                       </w:r>
                     </w:p>
                   </w:txbxContent>
@@ -12645,14 +12592,7 @@
                                 <w:sz w:val="18"/>
                                 <w:szCs w:val="24"/>
                               </w:rPr>
-                              <w:t xml:space="preserve">Addressing </w:t>
-                            </w:r>
-                            <w:r>
-                              <w:rPr>
-                                <w:sz w:val="18"/>
-                                <w:szCs w:val="24"/>
-                              </w:rPr>
-                              <w:t>+ LED driver</w:t>
+                              <w:t>Addressing + LED driver</w:t>
                             </w:r>
                           </w:p>
                         </w:txbxContent>
@@ -12693,14 +12633,7 @@
                           <w:sz w:val="18"/>
                           <w:szCs w:val="24"/>
                         </w:rPr>
-                        <w:t xml:space="preserve">Addressing </w:t>
-                      </w:r>
-                      <w:r>
-                        <w:rPr>
-                          <w:sz w:val="18"/>
-                          <w:szCs w:val="24"/>
-                        </w:rPr>
-                        <w:t>+ LED driver</w:t>
+                        <w:t>Addressing + LED driver</w:t>
                       </w:r>
                     </w:p>
                   </w:txbxContent>
@@ -12780,14 +12713,7 @@
                                 <w:sz w:val="18"/>
                                 <w:szCs w:val="24"/>
                               </w:rPr>
-                              <w:t xml:space="preserve">NFC </w:t>
-                            </w:r>
-                            <w:r>
-                              <w:rPr>
-                                <w:sz w:val="18"/>
-                                <w:szCs w:val="24"/>
-                              </w:rPr>
-                              <w:t>reader</w:t>
+                              <w:t>NFC reader</w:t>
                             </w:r>
                           </w:p>
                         </w:txbxContent>
@@ -12828,14 +12754,7 @@
                           <w:sz w:val="18"/>
                           <w:szCs w:val="24"/>
                         </w:rPr>
-                        <w:t xml:space="preserve">NFC </w:t>
-                      </w:r>
-                      <w:r>
-                        <w:rPr>
-                          <w:sz w:val="18"/>
-                          <w:szCs w:val="24"/>
-                        </w:rPr>
-                        <w:t>reader</w:t>
+                        <w:t>NFC reader</w:t>
                       </w:r>
                     </w:p>
                   </w:txbxContent>
@@ -13036,14 +12955,7 @@
                                 <w:sz w:val="18"/>
                                 <w:szCs w:val="24"/>
                               </w:rPr>
-                              <w:t xml:space="preserve">I2C </w:t>
-                            </w:r>
-                            <w:r>
-                              <w:rPr>
-                                <w:sz w:val="18"/>
-                                <w:szCs w:val="24"/>
-                              </w:rPr>
-                              <w:t>- Protocol</w:t>
+                              <w:t>I2C - Protocol</w:t>
                             </w:r>
                           </w:p>
                         </w:txbxContent>
@@ -13084,14 +12996,7 @@
                           <w:sz w:val="18"/>
                           <w:szCs w:val="24"/>
                         </w:rPr>
-                        <w:t xml:space="preserve">I2C </w:t>
-                      </w:r>
-                      <w:r>
-                        <w:rPr>
-                          <w:sz w:val="18"/>
-                          <w:szCs w:val="24"/>
-                        </w:rPr>
-                        <w:t>- Protocol</w:t>
+                        <w:t>I2C - Protocol</w:t>
                       </w:r>
                     </w:p>
                   </w:txbxContent>
@@ -13175,16 +13080,7 @@
                                 <w:sz w:val="20"/>
                                 <w:szCs w:val="24"/>
                               </w:rPr>
-                              <w:t xml:space="preserve">Products </w:t>
-                            </w:r>
-                            <w:r>
-                              <w:rPr>
-                                <w:b/>
-                                <w:color w:val="FFFFFF" w:themeColor="background1"/>
-                                <w:sz w:val="20"/>
-                                <w:szCs w:val="24"/>
-                              </w:rPr>
-                              <w:t>with NFC-tags</w:t>
+                              <w:t>Products with NFC-tags</w:t>
                             </w:r>
                           </w:p>
                         </w:txbxContent>
@@ -13229,16 +13125,7 @@
                           <w:sz w:val="20"/>
                           <w:szCs w:val="24"/>
                         </w:rPr>
-                        <w:t xml:space="preserve">Products </w:t>
-                      </w:r>
-                      <w:r>
-                        <w:rPr>
-                          <w:b/>
-                          <w:color w:val="FFFFFF" w:themeColor="background1"/>
-                          <w:sz w:val="20"/>
-                          <w:szCs w:val="24"/>
-                        </w:rPr>
-                        <w:t>with NFC-tags</w:t>
+                        <w:t>Products with NFC-tags</w:t>
                       </w:r>
                     </w:p>
                   </w:txbxContent>
@@ -13329,13 +13216,6 @@
                                 <w:szCs w:val="24"/>
                               </w:rPr>
                               <w:br/>
-                            </w:r>
-                            <w:r>
-                              <w:rPr>
-                                <w:b/>
-                                <w:sz w:val="18"/>
-                                <w:szCs w:val="24"/>
-                              </w:rPr>
                               <w:t>M</w:t>
                             </w:r>
                             <w:r>
@@ -13453,13 +13333,6 @@
                           <w:szCs w:val="24"/>
                         </w:rPr>
                         <w:br/>
-                      </w:r>
-                      <w:r>
-                        <w:rPr>
-                          <w:b/>
-                          <w:sz w:val="18"/>
-                          <w:szCs w:val="24"/>
-                        </w:rPr>
                         <w:t>M</w:t>
                       </w:r>
                       <w:r>
@@ -13616,13 +13489,6 @@
                                 <w:szCs w:val="24"/>
                               </w:rPr>
                               <w:br/>
-                            </w:r>
-                            <w:r>
-                              <w:rPr>
-                                <w:b/>
-                                <w:sz w:val="18"/>
-                                <w:szCs w:val="24"/>
-                              </w:rPr>
                               <w:t>M</w:t>
                             </w:r>
                             <w:r>
@@ -13683,13 +13549,6 @@
                           <w:szCs w:val="24"/>
                         </w:rPr>
                         <w:br/>
-                      </w:r>
-                      <w:r>
-                        <w:rPr>
-                          <w:b/>
-                          <w:sz w:val="18"/>
-                          <w:szCs w:val="24"/>
-                        </w:rPr>
                         <w:t>M</w:t>
                       </w:r>
                       <w:r>
@@ -13789,13 +13648,6 @@
                                 <w:szCs w:val="24"/>
                               </w:rPr>
                               <w:br/>
-                            </w:r>
-                            <w:r>
-                              <w:rPr>
-                                <w:b/>
-                                <w:sz w:val="18"/>
-                                <w:szCs w:val="24"/>
-                              </w:rPr>
                               <w:t>M</w:t>
                             </w:r>
                             <w:r>
@@ -13856,13 +13708,6 @@
                           <w:szCs w:val="24"/>
                         </w:rPr>
                         <w:br/>
-                      </w:r>
-                      <w:r>
-                        <w:rPr>
-                          <w:b/>
-                          <w:sz w:val="18"/>
-                          <w:szCs w:val="24"/>
-                        </w:rPr>
                         <w:t>M</w:t>
                       </w:r>
                       <w:r>
@@ -13950,14 +13795,7 @@
                                 <w:sz w:val="24"/>
                                 <w:szCs w:val="24"/>
                               </w:rPr>
-                              <w:t xml:space="preserve">Server           </w:t>
-                            </w:r>
-                            <w:r>
-                              <w:rPr>
-                                <w:sz w:val="24"/>
-                                <w:szCs w:val="24"/>
-                              </w:rPr>
-                              <w:t xml:space="preserve">Database       </w:t>
+                              <w:t xml:space="preserve">Server           Database       </w:t>
                             </w:r>
                           </w:p>
                         </w:txbxContent>
@@ -13997,14 +13835,7 @@
                           <w:sz w:val="24"/>
                           <w:szCs w:val="24"/>
                         </w:rPr>
-                        <w:t xml:space="preserve">Server           </w:t>
-                      </w:r>
-                      <w:r>
-                        <w:rPr>
-                          <w:sz w:val="24"/>
-                          <w:szCs w:val="24"/>
-                        </w:rPr>
-                        <w:t xml:space="preserve">Database       </w:t>
+                        <w:t xml:space="preserve">Server           Database       </w:t>
                       </w:r>
                     </w:p>
                   </w:txbxContent>
@@ -14088,16 +13919,7 @@
                                 <w:sz w:val="24"/>
                                 <w:szCs w:val="24"/>
                               </w:rPr>
-                              <w:t xml:space="preserve">UI/Server </w:t>
-                            </w:r>
-                            <w:r>
-                              <w:rPr>
-                                <w:b/>
-                                <w:color w:val="FF0000"/>
-                                <w:sz w:val="24"/>
-                                <w:szCs w:val="24"/>
-                              </w:rPr>
-                              <w:t>side</w:t>
+                              <w:t>UI/Server side</w:t>
                             </w:r>
                           </w:p>
                         </w:txbxContent>
@@ -14142,16 +13964,7 @@
                           <w:sz w:val="24"/>
                           <w:szCs w:val="24"/>
                         </w:rPr>
-                        <w:t xml:space="preserve">UI/Server </w:t>
-                      </w:r>
-                      <w:r>
-                        <w:rPr>
-                          <w:b/>
-                          <w:color w:val="FF0000"/>
-                          <w:sz w:val="24"/>
-                          <w:szCs w:val="24"/>
-                        </w:rPr>
-                        <w:t>side</w:t>
+                        <w:t>UI/Server side</w:t>
                       </w:r>
                     </w:p>
                   </w:txbxContent>
@@ -14231,15 +14044,7 @@
                                 <w:sz w:val="24"/>
                                 <w:szCs w:val="24"/>
                               </w:rPr>
-                              <w:t xml:space="preserve">Embedded </w:t>
-                            </w:r>
-                            <w:r>
-                              <w:rPr>
-                                <w:b/>
-                                <w:sz w:val="24"/>
-                                <w:szCs w:val="24"/>
-                              </w:rPr>
-                              <w:t>side</w:t>
+                              <w:t>Embedded side</w:t>
                             </w:r>
                           </w:p>
                         </w:txbxContent>
@@ -14281,15 +14086,7 @@
                           <w:sz w:val="24"/>
                           <w:szCs w:val="24"/>
                         </w:rPr>
-                        <w:t xml:space="preserve">Embedded </w:t>
-                      </w:r>
-                      <w:r>
-                        <w:rPr>
-                          <w:b/>
-                          <w:sz w:val="24"/>
-                          <w:szCs w:val="24"/>
-                        </w:rPr>
-                        <w:t>side</w:t>
+                        <w:t>Embedded side</w:t>
                       </w:r>
                     </w:p>
                   </w:txbxContent>
@@ -14441,13 +14238,6 @@
                                 <w:szCs w:val="24"/>
                               </w:rPr>
                               <w:br/>
-                            </w:r>
-                            <w:r>
-                              <w:rPr>
-                                <w:b/>
-                                <w:sz w:val="18"/>
-                                <w:szCs w:val="24"/>
-                              </w:rPr>
                               <w:t>M</w:t>
                             </w:r>
                             <w:r>
@@ -14508,13 +14298,6 @@
                           <w:szCs w:val="24"/>
                         </w:rPr>
                         <w:br/>
-                      </w:r>
-                      <w:r>
-                        <w:rPr>
-                          <w:b/>
-                          <w:sz w:val="18"/>
-                          <w:szCs w:val="24"/>
-                        </w:rPr>
                         <w:t>M</w:t>
                       </w:r>
                       <w:r>
@@ -15035,13 +14818,6 @@
                                 <w:szCs w:val="24"/>
                               </w:rPr>
                               <w:br/>
-                            </w:r>
-                            <w:r>
-                              <w:rPr>
-                                <w:b/>
-                                <w:sz w:val="18"/>
-                                <w:szCs w:val="24"/>
-                              </w:rPr>
                               <w:t>M</w:t>
                             </w:r>
                             <w:r>
@@ -15102,13 +14878,6 @@
                           <w:szCs w:val="24"/>
                         </w:rPr>
                         <w:br/>
-                      </w:r>
-                      <w:r>
-                        <w:rPr>
-                          <w:b/>
-                          <w:sz w:val="18"/>
-                          <w:szCs w:val="24"/>
-                        </w:rPr>
                         <w:t>M</w:t>
                       </w:r>
                       <w:r>
@@ -15197,14 +14966,7 @@
                                 <w:sz w:val="18"/>
                                 <w:szCs w:val="24"/>
                               </w:rPr>
-                              <w:t xml:space="preserve">Temp. </w:t>
-                            </w:r>
-                            <w:r>
-                              <w:rPr>
-                                <w:sz w:val="18"/>
-                                <w:szCs w:val="24"/>
-                              </w:rPr>
-                              <w:t>Out</w:t>
+                              <w:t>Temp. Out</w:t>
                             </w:r>
                           </w:p>
                         </w:txbxContent>
@@ -15245,14 +15007,7 @@
                           <w:sz w:val="18"/>
                           <w:szCs w:val="24"/>
                         </w:rPr>
-                        <w:t xml:space="preserve">Temp. </w:t>
-                      </w:r>
-                      <w:r>
-                        <w:rPr>
-                          <w:sz w:val="18"/>
-                          <w:szCs w:val="24"/>
-                        </w:rPr>
-                        <w:t>Out</w:t>
+                        <w:t>Temp. Out</w:t>
                       </w:r>
                     </w:p>
                   </w:txbxContent>
@@ -15332,14 +15087,7 @@
                                 <w:sz w:val="18"/>
                                 <w:szCs w:val="24"/>
                               </w:rPr>
-                              <w:t xml:space="preserve">Motion </w:t>
-                            </w:r>
-                            <w:r>
-                              <w:rPr>
-                                <w:sz w:val="18"/>
-                                <w:szCs w:val="24"/>
-                              </w:rPr>
-                              <w:t>sensor</w:t>
+                              <w:t>Motion sensor</w:t>
                             </w:r>
                           </w:p>
                         </w:txbxContent>
@@ -15380,14 +15128,7 @@
                           <w:sz w:val="18"/>
                           <w:szCs w:val="24"/>
                         </w:rPr>
-                        <w:t xml:space="preserve">Motion </w:t>
-                      </w:r>
-                      <w:r>
-                        <w:rPr>
-                          <w:sz w:val="18"/>
-                          <w:szCs w:val="24"/>
-                        </w:rPr>
-                        <w:t>sensor</w:t>
+                        <w:t>Motion sensor</w:t>
                       </w:r>
                     </w:p>
                   </w:txbxContent>
@@ -16939,6 +16680,7 @@
       <w:r>
         <w:rPr>
           <w:noProof/>
+          <w:color w:val="0070C0"/>
           <w:lang w:eastAsia="nl-BE"/>
         </w:rPr>
         <w:lastRenderedPageBreak/>
@@ -17008,7 +16750,7 @@
       <w:r>
         <w:rPr>
           <w:rFonts w:asciiTheme="majorHAnsi" w:eastAsiaTheme="majorEastAsia" w:hAnsiTheme="majorHAnsi" w:cstheme="majorBidi"/>
-          <w:color w:val="2E74B5" w:themeColor="accent1" w:themeShade="BF"/>
+          <w:color w:val="0070C0"/>
           <w:sz w:val="32"/>
           <w:szCs w:val="32"/>
           <w:lang w:val="en-US"/>
@@ -17382,6 +17124,283 @@
           <w:ilvl w:val="0"/>
           <w:numId w:val="6"/>
         </w:numPr>
+        <w:ind w:left="851" w:hanging="491"/>
+        <w:rPr>
+          <w:rFonts w:asciiTheme="majorHAnsi" w:eastAsiaTheme="majorEastAsia" w:hAnsiTheme="majorHAnsi" w:cstheme="majorBidi"/>
+          <w:color w:val="0070C0"/>
+          <w:sz w:val="32"/>
+          <w:szCs w:val="32"/>
+          <w:lang w:val="en-US"/>
+        </w:rPr>
+      </w:pPr>
+      <w:r>
+        <w:rPr>
+          <w:rFonts w:asciiTheme="majorHAnsi" w:eastAsiaTheme="majorEastAsia" w:hAnsiTheme="majorHAnsi" w:cstheme="majorBidi"/>
+          <w:color w:val="0070C0"/>
+          <w:sz w:val="32"/>
+          <w:szCs w:val="32"/>
+          <w:lang w:val="en-US"/>
+        </w:rPr>
+        <w:lastRenderedPageBreak/>
+        <w:t>Embedded system</w:t>
+      </w:r>
+      <w:r>
+        <w:rPr>
+          <w:rFonts w:asciiTheme="majorHAnsi" w:eastAsiaTheme="majorEastAsia" w:hAnsiTheme="majorHAnsi" w:cstheme="majorBidi"/>
+          <w:color w:val="0070C0"/>
+          <w:sz w:val="32"/>
+          <w:szCs w:val="32"/>
+          <w:lang w:val="en-US"/>
+        </w:rPr>
+        <w:t>s</w:t>
+      </w:r>
+    </w:p>
+    <w:p>
+      <w:pPr>
+        <w:tabs>
+          <w:tab w:val="left" w:pos="6120"/>
+        </w:tabs>
+        <w:rPr>
+          <w:sz w:val="24"/>
+          <w:lang w:val="en-US"/>
+        </w:rPr>
+      </w:pPr>
+      <w:r>
+        <w:rPr>
+          <w:sz w:val="24"/>
+          <w:lang w:val="en-US"/>
+        </w:rPr>
+        <w:t xml:space="preserve">As the embedded developer I had to figure out which components, set-up, technologies and </w:t>
+      </w:r>
+      <w:r>
+        <w:rPr>
+          <w:sz w:val="24"/>
+          <w:lang w:val="en-US"/>
+        </w:rPr>
+        <w:t xml:space="preserve">systems were </w:t>
+      </w:r>
+      <w:r>
+        <w:rPr>
+          <w:sz w:val="24"/>
+          <w:lang w:val="en-US"/>
+        </w:rPr>
+        <w:t xml:space="preserve">most appropriate for this application and </w:t>
+      </w:r>
+      <w:r>
+        <w:rPr>
+          <w:sz w:val="24"/>
+          <w:lang w:val="en-US"/>
+        </w:rPr>
+        <w:t>for extensions in</w:t>
+      </w:r>
+      <w:r>
+        <w:rPr>
+          <w:sz w:val="24"/>
+          <w:lang w:val="en-US"/>
+        </w:rPr>
+        <w:t xml:space="preserve"> the future.</w:t>
+      </w:r>
+    </w:p>
+    <w:p>
+      <w:pPr>
+        <w:tabs>
+          <w:tab w:val="left" w:pos="6120"/>
+        </w:tabs>
+        <w:rPr>
+          <w:sz w:val="24"/>
+          <w:lang w:val="en-US"/>
+        </w:rPr>
+      </w:pPr>
+    </w:p>
+    <w:p>
+      <w:pPr>
+        <w:pStyle w:val="ListParagraph"/>
+        <w:numPr>
+          <w:ilvl w:val="1"/>
+          <w:numId w:val="6"/>
+        </w:numPr>
+        <w:ind w:left="1276" w:hanging="709"/>
+        <w:rPr>
+          <w:rFonts w:asciiTheme="majorHAnsi" w:eastAsiaTheme="majorEastAsia" w:hAnsiTheme="majorHAnsi" w:cstheme="majorBidi"/>
+          <w:color w:val="0070C0"/>
+          <w:sz w:val="32"/>
+          <w:szCs w:val="32"/>
+          <w:lang w:val="en-US"/>
+        </w:rPr>
+      </w:pPr>
+      <w:r>
+        <w:rPr>
+          <w:rFonts w:asciiTheme="majorHAnsi" w:eastAsiaTheme="majorEastAsia" w:hAnsiTheme="majorHAnsi" w:cstheme="majorBidi"/>
+          <w:color w:val="0070C0"/>
+          <w:sz w:val="32"/>
+          <w:szCs w:val="32"/>
+          <w:lang w:val="en-US"/>
+        </w:rPr>
+        <w:t>NFC-tags</w:t>
+      </w:r>
+    </w:p>
+    <w:p>
+      <w:pPr>
+        <w:tabs>
+          <w:tab w:val="left" w:pos="6120"/>
+        </w:tabs>
+        <w:rPr>
+          <w:sz w:val="24"/>
+          <w:lang w:val="en-US"/>
+        </w:rPr>
+      </w:pPr>
+      <w:r>
+        <w:rPr>
+          <w:sz w:val="24"/>
+          <w:lang w:val="en-US"/>
+        </w:rPr>
+        <w:t xml:space="preserve">After </w:t>
+      </w:r>
+      <w:r>
+        <w:rPr>
+          <w:sz w:val="24"/>
+          <w:lang w:val="en-US"/>
+        </w:rPr>
+        <w:t>lot</w:t>
+      </w:r>
+      <w:r>
+        <w:rPr>
+          <w:sz w:val="24"/>
+          <w:lang w:val="en-US"/>
+        </w:rPr>
+        <w:t xml:space="preserve">s of research </w:t>
+      </w:r>
+      <w:r>
+        <w:rPr>
+          <w:sz w:val="24"/>
+          <w:lang w:val="en-US"/>
+        </w:rPr>
+        <w:t xml:space="preserve">of the different possibilities </w:t>
+      </w:r>
+      <w:r>
+        <w:rPr>
+          <w:sz w:val="24"/>
+          <w:lang w:val="en-US"/>
+        </w:rPr>
+        <w:t>I found some articles</w:t>
+      </w:r>
+      <w:r>
+        <w:rPr>
+          <w:sz w:val="24"/>
+          <w:lang w:val="en-US"/>
+        </w:rPr>
+        <w:t xml:space="preserve"> on the internet that we are considering to replace barcodes on products by NFC-tags to make it much more user-friendly and </w:t>
+      </w:r>
+      <w:r>
+        <w:rPr>
+          <w:sz w:val="24"/>
+          <w:lang w:val="en-US"/>
+        </w:rPr>
+        <w:t xml:space="preserve">the more research I did the better this technology got. </w:t>
+      </w:r>
+    </w:p>
+    <w:p>
+      <w:pPr>
+        <w:pStyle w:val="ListParagraph"/>
+        <w:numPr>
+          <w:ilvl w:val="2"/>
+          <w:numId w:val="6"/>
+        </w:numPr>
+        <w:ind w:left="1701" w:hanging="981"/>
+        <w:rPr>
+          <w:rFonts w:asciiTheme="majorHAnsi" w:eastAsiaTheme="majorEastAsia" w:hAnsiTheme="majorHAnsi" w:cstheme="majorBidi"/>
+          <w:color w:val="0070C0"/>
+          <w:sz w:val="32"/>
+          <w:szCs w:val="32"/>
+          <w:lang w:val="en-US"/>
+        </w:rPr>
+      </w:pPr>
+      <w:r>
+        <w:rPr>
+          <w:rFonts w:asciiTheme="majorHAnsi" w:eastAsiaTheme="majorEastAsia" w:hAnsiTheme="majorHAnsi" w:cstheme="majorBidi"/>
+          <w:color w:val="0070C0"/>
+          <w:sz w:val="32"/>
+          <w:szCs w:val="32"/>
+          <w:lang w:val="en-US"/>
+        </w:rPr>
+        <w:t>What is NFC and how does it work</w:t>
+      </w:r>
+    </w:p>
+    <w:p>
+      <w:pPr>
+        <w:tabs>
+          <w:tab w:val="left" w:pos="6120"/>
+        </w:tabs>
+        <w:rPr>
+          <w:sz w:val="24"/>
+          <w:lang w:val="en-US"/>
+        </w:rPr>
+      </w:pPr>
+      <w:r>
+        <w:rPr>
+          <w:sz w:val="24"/>
+          <w:lang w:val="en-US"/>
+        </w:rPr>
+        <w:t xml:space="preserve">NFC stands for </w:t>
+      </w:r>
+      <w:r>
+        <w:rPr>
+          <w:b/>
+          <w:sz w:val="24"/>
+          <w:lang w:val="en-US"/>
+        </w:rPr>
+        <w:t>N</w:t>
+      </w:r>
+      <w:r>
+        <w:rPr>
+          <w:sz w:val="24"/>
+          <w:lang w:val="en-US"/>
+        </w:rPr>
+        <w:t xml:space="preserve">ear </w:t>
+      </w:r>
+      <w:r>
+        <w:rPr>
+          <w:b/>
+          <w:sz w:val="24"/>
+          <w:lang w:val="en-US"/>
+        </w:rPr>
+        <w:t>F</w:t>
+      </w:r>
+      <w:r>
+        <w:rPr>
+          <w:sz w:val="24"/>
+          <w:lang w:val="en-US"/>
+        </w:rPr>
+        <w:t xml:space="preserve">ield </w:t>
+      </w:r>
+      <w:r>
+        <w:rPr>
+          <w:b/>
+          <w:sz w:val="24"/>
+          <w:lang w:val="en-US"/>
+        </w:rPr>
+        <w:t>C</w:t>
+      </w:r>
+      <w:r>
+        <w:rPr>
+          <w:sz w:val="24"/>
+          <w:lang w:val="en-US"/>
+        </w:rPr>
+        <w:t>ommunication and allows phones, tablets, and laptops to share data with other NFC-equipped devices. The technology evolved from radio-frequency identification (RFID) tech. RFID</w:t>
+      </w:r>
+      <w:r>
+        <w:rPr>
+          <w:sz w:val="24"/>
+          <w:lang w:val="en-US"/>
+        </w:rPr>
+        <w:t> </w:t>
+      </w:r>
+    </w:p>
+    <w:p>
+      <w:pPr>
+        <w:tabs>
+          <w:tab w:val="left" w:pos="6120"/>
+        </w:tabs>
         <w:rPr>
           <w:rFonts w:asciiTheme="majorHAnsi" w:eastAsiaTheme="majorEastAsia" w:hAnsiTheme="majorHAnsi" w:cstheme="majorBidi"/>
           <w:color w:val="2E74B5" w:themeColor="accent1" w:themeShade="BF"/>
@@ -17390,7 +17409,218 @@
           <w:lang w:val="en-US"/>
         </w:rPr>
       </w:pPr>
-      <w:r>
+    </w:p>
+    <w:p>
+      <w:pPr>
+        <w:pStyle w:val="ListParagraph"/>
+        <w:numPr>
+          <w:ilvl w:val="2"/>
+          <w:numId w:val="6"/>
+        </w:numPr>
+        <w:ind w:left="1701" w:hanging="981"/>
+        <w:rPr>
+          <w:sz w:val="24"/>
+          <w:lang w:val="en-US"/>
+        </w:rPr>
+      </w:pPr>
+      <w:r>
+        <w:rPr>
+          <w:rFonts w:asciiTheme="majorHAnsi" w:eastAsiaTheme="majorEastAsia" w:hAnsiTheme="majorHAnsi" w:cstheme="majorBidi"/>
+          <w:color w:val="0070C0"/>
+          <w:sz w:val="32"/>
+          <w:szCs w:val="32"/>
+          <w:lang w:val="en-US"/>
+        </w:rPr>
+        <w:t>Reader and Research</w:t>
+      </w:r>
+    </w:p>
+    <w:p>
+      <w:pPr>
+        <w:pStyle w:val="ListParagraph"/>
+        <w:ind w:left="1701"/>
+        <w:rPr>
+          <w:sz w:val="24"/>
+          <w:lang w:val="en-US"/>
+        </w:rPr>
+      </w:pPr>
+      <w:r>
+        <w:rPr>
+          <w:sz w:val="24"/>
+          <w:lang w:val="en-US"/>
+        </w:rPr>
+        <w:br/>
+      </w:r>
+    </w:p>
+    <w:p>
+      <w:pPr>
+        <w:pStyle w:val="ListParagraph"/>
+        <w:numPr>
+          <w:ilvl w:val="1"/>
+          <w:numId w:val="6"/>
+        </w:numPr>
+        <w:ind w:left="1276" w:hanging="709"/>
+        <w:rPr>
+          <w:rFonts w:asciiTheme="majorHAnsi" w:eastAsiaTheme="majorEastAsia" w:hAnsiTheme="majorHAnsi" w:cstheme="majorBidi"/>
+          <w:color w:val="0070C0"/>
+          <w:sz w:val="32"/>
+          <w:szCs w:val="32"/>
+          <w:lang w:val="en-US"/>
+        </w:rPr>
+      </w:pPr>
+      <w:r>
+        <w:rPr>
+          <w:rFonts w:asciiTheme="majorHAnsi" w:eastAsiaTheme="majorEastAsia" w:hAnsiTheme="majorHAnsi" w:cstheme="majorBidi"/>
+          <w:color w:val="0070C0"/>
+          <w:sz w:val="32"/>
+          <w:szCs w:val="32"/>
+          <w:lang w:val="en-US"/>
+        </w:rPr>
+        <w:t>I2C Serial Bus-System</w:t>
+      </w:r>
+    </w:p>
+    <w:p>
+      <w:pPr>
+        <w:pStyle w:val="ListParagraph"/>
+        <w:numPr>
+          <w:ilvl w:val="2"/>
+          <w:numId w:val="6"/>
+        </w:numPr>
+        <w:ind w:left="1701" w:hanging="981"/>
+        <w:rPr>
+          <w:rFonts w:asciiTheme="majorHAnsi" w:eastAsiaTheme="majorEastAsia" w:hAnsiTheme="majorHAnsi" w:cstheme="majorBidi"/>
+          <w:color w:val="0070C0"/>
+          <w:sz w:val="32"/>
+          <w:szCs w:val="32"/>
+          <w:lang w:val="en-US"/>
+        </w:rPr>
+      </w:pPr>
+      <w:r>
+        <w:rPr>
+          <w:rFonts w:asciiTheme="majorHAnsi" w:eastAsiaTheme="majorEastAsia" w:hAnsiTheme="majorHAnsi" w:cstheme="majorBidi"/>
+          <w:color w:val="0070C0"/>
+          <w:sz w:val="32"/>
+          <w:szCs w:val="32"/>
+          <w:lang w:val="en-US"/>
+        </w:rPr>
+        <w:t>I2C-protocol</w:t>
+      </w:r>
+    </w:p>
+    <w:p>
+      <w:pPr>
+        <w:pStyle w:val="ListParagraph"/>
+        <w:numPr>
+          <w:ilvl w:val="2"/>
+          <w:numId w:val="6"/>
+        </w:numPr>
+        <w:ind w:left="1701" w:hanging="981"/>
+        <w:rPr>
+          <w:rFonts w:asciiTheme="majorHAnsi" w:eastAsiaTheme="majorEastAsia" w:hAnsiTheme="majorHAnsi" w:cstheme="majorBidi"/>
+          <w:color w:val="0070C0"/>
+          <w:sz w:val="32"/>
+          <w:szCs w:val="32"/>
+          <w:lang w:val="en-US"/>
+        </w:rPr>
+      </w:pPr>
+      <w:r>
+        <w:rPr>
+          <w:rFonts w:asciiTheme="majorHAnsi" w:eastAsiaTheme="majorEastAsia" w:hAnsiTheme="majorHAnsi" w:cstheme="majorBidi"/>
+          <w:color w:val="0070C0"/>
+          <w:sz w:val="32"/>
+          <w:szCs w:val="32"/>
+          <w:lang w:val="en-US"/>
+        </w:rPr>
+        <w:t>Options</w:t>
+      </w:r>
+    </w:p>
+    <w:p>
+      <w:pPr>
+        <w:pStyle w:val="ListParagraph"/>
+        <w:ind w:left="1224"/>
+        <w:rPr>
+          <w:rFonts w:asciiTheme="majorHAnsi" w:eastAsiaTheme="majorEastAsia" w:hAnsiTheme="majorHAnsi" w:cstheme="majorBidi"/>
+          <w:color w:val="0070C0"/>
+          <w:sz w:val="32"/>
+          <w:szCs w:val="32"/>
+          <w:lang w:val="en-US"/>
+        </w:rPr>
+      </w:pPr>
+    </w:p>
+    <w:p>
+      <w:pPr>
+        <w:pStyle w:val="ListParagraph"/>
+        <w:numPr>
+          <w:ilvl w:val="1"/>
+          <w:numId w:val="6"/>
+        </w:numPr>
+        <w:ind w:left="1276" w:hanging="709"/>
+        <w:rPr>
+          <w:rFonts w:asciiTheme="majorHAnsi" w:eastAsiaTheme="majorEastAsia" w:hAnsiTheme="majorHAnsi" w:cstheme="majorBidi"/>
+          <w:color w:val="0070C0"/>
+          <w:sz w:val="32"/>
+          <w:szCs w:val="32"/>
+          <w:lang w:val="en-US"/>
+        </w:rPr>
+      </w:pPr>
+      <w:r>
+        <w:rPr>
+          <w:rFonts w:asciiTheme="majorHAnsi" w:eastAsiaTheme="majorEastAsia" w:hAnsiTheme="majorHAnsi" w:cstheme="majorBidi"/>
+          <w:color w:val="0070C0"/>
+          <w:sz w:val="32"/>
+          <w:szCs w:val="32"/>
+          <w:lang w:val="en-US"/>
+        </w:rPr>
+        <w:t>LED indication</w:t>
+      </w:r>
+    </w:p>
+    <w:p>
+      <w:pPr>
+        <w:pStyle w:val="ListParagraph"/>
+        <w:numPr>
+          <w:ilvl w:val="2"/>
+          <w:numId w:val="6"/>
+        </w:numPr>
+        <w:ind w:left="1701" w:hanging="981"/>
+        <w:rPr>
+          <w:rFonts w:asciiTheme="majorHAnsi" w:eastAsiaTheme="majorEastAsia" w:hAnsiTheme="majorHAnsi" w:cstheme="majorBidi"/>
+          <w:color w:val="0070C0"/>
+          <w:sz w:val="32"/>
+          <w:szCs w:val="32"/>
+          <w:lang w:val="en-US"/>
+        </w:rPr>
+      </w:pPr>
+      <w:r>
+        <w:rPr>
+          <w:rFonts w:asciiTheme="majorHAnsi" w:eastAsiaTheme="majorEastAsia" w:hAnsiTheme="majorHAnsi" w:cstheme="majorBidi"/>
+          <w:color w:val="0070C0"/>
+          <w:sz w:val="32"/>
+          <w:szCs w:val="32"/>
+          <w:lang w:val="en-US"/>
+        </w:rPr>
+        <w:t xml:space="preserve">Serial </w:t>
+      </w:r>
+      <w:bookmarkStart w:id="27" w:name="_GoBack"/>
+      <w:bookmarkEnd w:id="27"/>
+    </w:p>
+    <w:p>
+      <w:pPr>
+        <w:pStyle w:val="ListParagraph"/>
+        <w:numPr>
+          <w:ilvl w:val="1"/>
+          <w:numId w:val="6"/>
+        </w:numPr>
+        <w:ind w:left="1276" w:hanging="709"/>
+        <w:rPr>
+          <w:rFonts w:asciiTheme="majorHAnsi" w:eastAsiaTheme="majorEastAsia" w:hAnsiTheme="majorHAnsi" w:cstheme="majorBidi"/>
+          <w:color w:val="0070C0"/>
+          <w:sz w:val="32"/>
+          <w:szCs w:val="32"/>
+          <w:lang w:val="en-US"/>
+        </w:rPr>
+      </w:pPr>
+    </w:p>
+    <w:p>
+      <w:pPr>
+        <w:ind w:left="567"/>
         <w:rPr>
           <w:rFonts w:asciiTheme="majorHAnsi" w:eastAsiaTheme="majorEastAsia" w:hAnsiTheme="majorHAnsi" w:cstheme="majorBidi"/>
           <w:color w:val="2E74B5" w:themeColor="accent1" w:themeShade="BF"/>
@@ -17398,11 +17628,354 @@
           <w:szCs w:val="32"/>
           <w:lang w:val="en-US"/>
         </w:rPr>
+      </w:pPr>
+    </w:p>
+    <w:p>
+      <w:pPr>
+        <w:tabs>
+          <w:tab w:val="left" w:pos="6120"/>
+        </w:tabs>
+        <w:rPr>
+          <w:sz w:val="24"/>
+          <w:lang w:val="en-US"/>
+        </w:rPr>
+      </w:pPr>
+      <w:r>
+        <w:rPr>
+          <w:sz w:val="24"/>
+          <w:lang w:val="en-US"/>
+        </w:rPr>
+        <w:t xml:space="preserve">Schema’s </w:t>
+      </w:r>
+      <w:r>
+        <w:rPr>
+          <w:sz w:val="24"/>
+          <w:lang w:val="en-US"/>
+        </w:rPr>
+        <w:br/>
+        <w:t>PCB process</w:t>
+      </w:r>
+      <w:r>
+        <w:rPr>
+          <w:sz w:val="24"/>
+          <w:lang w:val="en-US"/>
+        </w:rPr>
+        <w:br/>
+        <w:t>Troubles and</w:t>
+      </w:r>
+      <w:r>
+        <w:rPr>
+          <w:sz w:val="24"/>
+          <w:lang w:val="en-US"/>
+        </w:rPr>
+        <w:t xml:space="preserve"> solutions </w:t>
+      </w:r>
+      <w:r>
+        <w:rPr>
+          <w:sz w:val="24"/>
+          <w:lang w:val="en-US"/>
+        </w:rPr>
+        <w:br/>
+        <w:t xml:space="preserve">I2C </w:t>
+      </w:r>
+      <w:r>
+        <w:rPr>
+          <w:sz w:val="24"/>
+          <w:lang w:val="en-US"/>
+        </w:rPr>
+        <w:br/>
+        <w:t>What I learned</w:t>
+      </w:r>
+      <w:r>
+        <w:rPr>
+          <w:sz w:val="24"/>
+          <w:lang w:val="en-US"/>
+        </w:rPr>
+        <w:br/>
+        <w:t>WIFI</w:t>
+      </w:r>
+      <w:r>
+        <w:rPr>
+          <w:sz w:val="24"/>
+          <w:lang w:val="en-US"/>
+        </w:rPr>
+        <w:br/>
+        <w:t>SMD</w:t>
+      </w:r>
+      <w:r>
+        <w:rPr>
+          <w:sz w:val="24"/>
+          <w:lang w:val="en-US"/>
+        </w:rPr>
+        <w:br/>
+        <w:t>Sensors</w:t>
+      </w:r>
+      <w:r>
+        <w:rPr>
+          <w:sz w:val="24"/>
+          <w:lang w:val="en-US"/>
+        </w:rPr>
+        <w:br/>
+        <w:t>Internet of things</w:t>
+      </w:r>
+      <w:r>
+        <w:rPr>
+          <w:sz w:val="24"/>
+          <w:lang w:val="en-US"/>
+        </w:rPr>
+        <w:br/>
+        <w:t>Smart objects</w:t>
+      </w:r>
+      <w:r>
+        <w:rPr>
+          <w:sz w:val="24"/>
+          <w:lang w:val="en-US"/>
+        </w:rPr>
+        <w:br/>
+        <w:t>pie-diagram</w:t>
+      </w:r>
+      <w:r>
+        <w:rPr>
+          <w:sz w:val="24"/>
+          <w:lang w:val="en-US"/>
+        </w:rPr>
+        <w:br/>
+        <w:t>Algorithm!! (</w:t>
+      </w:r>
+      <w:proofErr w:type="gramStart"/>
+      <w:r>
+        <w:rPr>
+          <w:sz w:val="24"/>
+          <w:lang w:val="en-US"/>
+        </w:rPr>
+        <w:t>time</w:t>
+      </w:r>
+      <w:proofErr w:type="gramEnd"/>
+      <w:r>
+        <w:rPr>
+          <w:sz w:val="24"/>
+          <w:lang w:val="en-US"/>
+        </w:rPr>
+        <w:t xml:space="preserve"> swallowing) </w:t>
+      </w:r>
+      <w:r>
+        <w:rPr>
+          <w:sz w:val="24"/>
+          <w:lang w:val="en-US"/>
+        </w:rPr>
+        <w:br/>
+      </w:r>
+      <w:r>
+        <w:rPr>
+          <w:sz w:val="24"/>
+          <w:lang w:val="en-US"/>
+        </w:rPr>
         <w:lastRenderedPageBreak/>
-        <w:t>Embedded system</w:t>
-      </w:r>
-      <w:bookmarkStart w:id="27" w:name="_GoBack"/>
-      <w:bookmarkEnd w:id="27"/>
+        <w:t>self-evaluation</w:t>
+      </w:r>
+      <w:r>
+        <w:rPr>
+          <w:sz w:val="24"/>
+          <w:lang w:val="en-US"/>
+        </w:rPr>
+        <w:br/>
+      </w:r>
+    </w:p>
+    <w:p>
+      <w:pPr>
+        <w:tabs>
+          <w:tab w:val="left" w:pos="6120"/>
+        </w:tabs>
+        <w:rPr>
+          <w:sz w:val="24"/>
+          <w:lang w:val="en-US"/>
+        </w:rPr>
+      </w:pPr>
+      <w:r>
+        <w:rPr>
+          <w:sz w:val="24"/>
+          <w:lang w:val="en-US"/>
+        </w:rPr>
+        <w:t>Problems</w:t>
+      </w:r>
+      <w:proofErr w:type="gramStart"/>
+      <w:r>
+        <w:rPr>
+          <w:sz w:val="24"/>
+          <w:lang w:val="en-US"/>
+        </w:rPr>
+        <w:t>:</w:t>
+      </w:r>
+      <w:proofErr w:type="gramEnd"/>
+      <w:r>
+        <w:rPr>
+          <w:sz w:val="24"/>
+          <w:lang w:val="en-US"/>
+        </w:rPr>
+        <w:br/>
+      </w:r>
+      <w:r>
+        <w:rPr>
+          <w:sz w:val="24"/>
+          <w:lang w:val="en-US"/>
+        </w:rPr>
+        <w:t>//</w:t>
+      </w:r>
+      <w:r>
+        <w:rPr>
+          <w:sz w:val="24"/>
+          <w:lang w:val="en-US"/>
+        </w:rPr>
+        <w:t xml:space="preserve">Time: Kinect, </w:t>
+      </w:r>
+      <w:proofErr w:type="spellStart"/>
+      <w:r>
+        <w:rPr>
+          <w:sz w:val="24"/>
+          <w:lang w:val="en-US"/>
+        </w:rPr>
+        <w:t>xTion</w:t>
+      </w:r>
+      <w:proofErr w:type="spellEnd"/>
+      <w:r>
+        <w:rPr>
+          <w:sz w:val="24"/>
+          <w:lang w:val="en-US"/>
+        </w:rPr>
+        <w:t xml:space="preserve">, Scale, </w:t>
+      </w:r>
+      <w:proofErr w:type="spellStart"/>
+      <w:r>
+        <w:rPr>
+          <w:sz w:val="24"/>
+          <w:lang w:val="en-US"/>
+        </w:rPr>
+        <w:t>Motionsensor</w:t>
+      </w:r>
+      <w:proofErr w:type="spellEnd"/>
+      <w:r>
+        <w:rPr>
+          <w:sz w:val="24"/>
+          <w:lang w:val="en-US"/>
+        </w:rPr>
+        <w:t xml:space="preserve">,… 3D-printing, Fault-analyzing/Debug, more problems than expected. </w:t>
+      </w:r>
+      <w:r>
+        <w:rPr>
+          <w:sz w:val="24"/>
+          <w:lang w:val="en-US"/>
+        </w:rPr>
+        <w:br/>
+        <w:t xml:space="preserve">Level </w:t>
+      </w:r>
+      <w:proofErr w:type="spellStart"/>
+      <w:r>
+        <w:rPr>
+          <w:sz w:val="24"/>
+          <w:lang w:val="en-US"/>
+        </w:rPr>
+        <w:t>convertsion</w:t>
+      </w:r>
+      <w:proofErr w:type="spellEnd"/>
+      <w:r>
+        <w:rPr>
+          <w:sz w:val="24"/>
+          <w:lang w:val="en-US"/>
+        </w:rPr>
+        <w:t>. UART, MAX232</w:t>
+      </w:r>
+      <w:r>
+        <w:rPr>
+          <w:sz w:val="24"/>
+          <w:lang w:val="en-US"/>
+        </w:rPr>
+        <w:br/>
+        <w:t xml:space="preserve">Bus system, (took a while when </w:t>
+      </w:r>
+      <w:proofErr w:type="spellStart"/>
+      <w:r>
+        <w:rPr>
+          <w:sz w:val="24"/>
+          <w:lang w:val="en-US"/>
+        </w:rPr>
+        <w:t>finnaly</w:t>
+      </w:r>
+      <w:proofErr w:type="spellEnd"/>
+      <w:r>
+        <w:rPr>
+          <w:sz w:val="24"/>
+          <w:lang w:val="en-US"/>
+        </w:rPr>
+        <w:t xml:space="preserve"> up and running (stable) </w:t>
+      </w:r>
+      <w:r>
+        <w:rPr>
+          <w:sz w:val="24"/>
+          <w:lang w:val="en-US"/>
+        </w:rPr>
+        <w:br/>
+        <w:t xml:space="preserve">Interferences on </w:t>
+      </w:r>
+      <w:proofErr w:type="spellStart"/>
+      <w:r>
+        <w:rPr>
+          <w:sz w:val="24"/>
+          <w:lang w:val="en-US"/>
+        </w:rPr>
+        <w:t>powersuply</w:t>
+      </w:r>
+      <w:proofErr w:type="spellEnd"/>
+      <w:proofErr w:type="gramStart"/>
+      <w:r>
+        <w:rPr>
+          <w:sz w:val="24"/>
+          <w:lang w:val="en-US"/>
+        </w:rPr>
+        <w:t>,  by</w:t>
+      </w:r>
+      <w:proofErr w:type="gramEnd"/>
+      <w:r>
+        <w:rPr>
+          <w:sz w:val="24"/>
+          <w:lang w:val="en-US"/>
+        </w:rPr>
+        <w:t xml:space="preserve"> antenna …</w:t>
+      </w:r>
+      <w:r>
+        <w:rPr>
+          <w:sz w:val="24"/>
+          <w:lang w:val="en-US"/>
+        </w:rPr>
+        <w:br/>
+      </w:r>
+      <w:r>
+        <w:rPr>
+          <w:sz w:val="24"/>
+          <w:lang w:val="en-US"/>
+        </w:rPr>
+        <w:br/>
+      </w:r>
+      <w:r>
+        <w:rPr>
+          <w:sz w:val="24"/>
+          <w:lang w:val="en-US"/>
+        </w:rPr>
+        <w:br/>
+      </w:r>
+      <w:r>
+        <w:rPr>
+          <w:sz w:val="24"/>
+          <w:lang w:val="en-US"/>
+        </w:rPr>
+        <w:br/>
+      </w:r>
+      <w:r>
+        <w:rPr>
+          <w:sz w:val="24"/>
+          <w:lang w:val="en-US"/>
+        </w:rPr>
+        <w:br/>
+      </w:r>
     </w:p>
     <w:p>
       <w:pPr>
@@ -17418,340 +17991,6 @@
     </w:p>
     <w:p>
       <w:pPr>
-        <w:tabs>
-          <w:tab w:val="left" w:pos="6120"/>
-        </w:tabs>
-        <w:rPr>
-          <w:sz w:val="24"/>
-          <w:lang w:val="en-US"/>
-        </w:rPr>
-      </w:pPr>
-      <w:r>
-        <w:rPr>
-          <w:sz w:val="24"/>
-          <w:lang w:val="en-US"/>
-        </w:rPr>
-        <w:t xml:space="preserve">Schema’s </w:t>
-      </w:r>
-      <w:r>
-        <w:rPr>
-          <w:sz w:val="24"/>
-          <w:lang w:val="en-US"/>
-        </w:rPr>
-        <w:br/>
-        <w:t>PCB process</w:t>
-      </w:r>
-      <w:r>
-        <w:rPr>
-          <w:sz w:val="24"/>
-          <w:lang w:val="en-US"/>
-        </w:rPr>
-        <w:br/>
-        <w:t xml:space="preserve">Troubles and solutions </w:t>
-      </w:r>
-      <w:r>
-        <w:rPr>
-          <w:sz w:val="24"/>
-          <w:lang w:val="en-US"/>
-        </w:rPr>
-        <w:br/>
-        <w:t xml:space="preserve">I2C </w:t>
-      </w:r>
-      <w:r>
-        <w:rPr>
-          <w:sz w:val="24"/>
-          <w:lang w:val="en-US"/>
-        </w:rPr>
-        <w:br/>
-        <w:t>What I learned</w:t>
-      </w:r>
-      <w:r>
-        <w:rPr>
-          <w:sz w:val="24"/>
-          <w:lang w:val="en-US"/>
-        </w:rPr>
-        <w:br/>
-        <w:t>NFC</w:t>
-      </w:r>
-      <w:r>
-        <w:rPr>
-          <w:sz w:val="24"/>
-          <w:lang w:val="en-US"/>
-        </w:rPr>
-        <w:br/>
-        <w:t>WIFI</w:t>
-      </w:r>
-      <w:r>
-        <w:rPr>
-          <w:sz w:val="24"/>
-          <w:lang w:val="en-US"/>
-        </w:rPr>
-        <w:br/>
-        <w:t>SMD</w:t>
-      </w:r>
-      <w:r>
-        <w:rPr>
-          <w:sz w:val="24"/>
-          <w:lang w:val="en-US"/>
-        </w:rPr>
-        <w:br/>
-        <w:t>Sensors</w:t>
-      </w:r>
-      <w:r>
-        <w:rPr>
-          <w:sz w:val="24"/>
-          <w:lang w:val="en-US"/>
-        </w:rPr>
-        <w:br/>
-        <w:t>Internet of things</w:t>
-      </w:r>
-      <w:r>
-        <w:rPr>
-          <w:sz w:val="24"/>
-          <w:lang w:val="en-US"/>
-        </w:rPr>
-        <w:br/>
-        <w:t>Smart objects</w:t>
-      </w:r>
-      <w:r>
-        <w:rPr>
-          <w:sz w:val="24"/>
-          <w:lang w:val="en-US"/>
-        </w:rPr>
-        <w:br/>
-        <w:t>pie-diagram</w:t>
-      </w:r>
-      <w:r>
-        <w:rPr>
-          <w:sz w:val="24"/>
-          <w:lang w:val="en-US"/>
-        </w:rPr>
-        <w:br/>
-        <w:t>Algorithm!! (</w:t>
-      </w:r>
-      <w:proofErr w:type="gramStart"/>
-      <w:r>
-        <w:rPr>
-          <w:sz w:val="24"/>
-          <w:lang w:val="en-US"/>
-        </w:rPr>
-        <w:t>time</w:t>
-      </w:r>
-      <w:proofErr w:type="gramEnd"/>
-      <w:r>
-        <w:rPr>
-          <w:sz w:val="24"/>
-          <w:lang w:val="en-US"/>
-        </w:rPr>
-        <w:t xml:space="preserve"> swallowing) </w:t>
-      </w:r>
-      <w:r>
-        <w:rPr>
-          <w:sz w:val="24"/>
-          <w:lang w:val="en-US"/>
-        </w:rPr>
-        <w:br/>
-      </w:r>
-      <w:r>
-        <w:rPr>
-          <w:sz w:val="24"/>
-          <w:lang w:val="en-US"/>
-        </w:rPr>
-        <w:t>self-evaluation</w:t>
-      </w:r>
-      <w:r>
-        <w:rPr>
-          <w:sz w:val="24"/>
-          <w:lang w:val="en-US"/>
-        </w:rPr>
-        <w:br/>
-      </w:r>
-    </w:p>
-    <w:p>
-      <w:pPr>
-        <w:tabs>
-          <w:tab w:val="left" w:pos="6120"/>
-        </w:tabs>
-        <w:rPr>
-          <w:sz w:val="24"/>
-          <w:lang w:val="en-US"/>
-        </w:rPr>
-      </w:pPr>
-      <w:r>
-        <w:rPr>
-          <w:sz w:val="24"/>
-          <w:lang w:val="en-US"/>
-        </w:rPr>
-        <w:t>Problems</w:t>
-      </w:r>
-      <w:proofErr w:type="gramStart"/>
-      <w:r>
-        <w:rPr>
-          <w:sz w:val="24"/>
-          <w:lang w:val="en-US"/>
-        </w:rPr>
-        <w:t>:</w:t>
-      </w:r>
-      <w:proofErr w:type="gramEnd"/>
-      <w:r>
-        <w:rPr>
-          <w:sz w:val="24"/>
-          <w:lang w:val="en-US"/>
-        </w:rPr>
-        <w:br/>
-        <w:t xml:space="preserve">Time: Kinect, </w:t>
-      </w:r>
-      <w:proofErr w:type="spellStart"/>
-      <w:r>
-        <w:rPr>
-          <w:sz w:val="24"/>
-          <w:lang w:val="en-US"/>
-        </w:rPr>
-        <w:t>xTion</w:t>
-      </w:r>
-      <w:proofErr w:type="spellEnd"/>
-      <w:r>
-        <w:rPr>
-          <w:sz w:val="24"/>
-          <w:lang w:val="en-US"/>
-        </w:rPr>
-        <w:t xml:space="preserve">, Scale, </w:t>
-      </w:r>
-      <w:proofErr w:type="spellStart"/>
-      <w:r>
-        <w:rPr>
-          <w:sz w:val="24"/>
-          <w:lang w:val="en-US"/>
-        </w:rPr>
-        <w:t>Motionsensor</w:t>
-      </w:r>
-      <w:proofErr w:type="spellEnd"/>
-      <w:r>
-        <w:rPr>
-          <w:sz w:val="24"/>
-          <w:lang w:val="en-US"/>
-        </w:rPr>
-        <w:t xml:space="preserve">,… 3D-printing, Fault-analyzing/Debug, more problems than expected. </w:t>
-      </w:r>
-      <w:r>
-        <w:rPr>
-          <w:sz w:val="24"/>
-          <w:lang w:val="en-US"/>
-        </w:rPr>
-        <w:br/>
-        <w:t xml:space="preserve">Level </w:t>
-      </w:r>
-      <w:proofErr w:type="spellStart"/>
-      <w:r>
-        <w:rPr>
-          <w:sz w:val="24"/>
-          <w:lang w:val="en-US"/>
-        </w:rPr>
-        <w:t>convertsion</w:t>
-      </w:r>
-      <w:proofErr w:type="spellEnd"/>
-      <w:r>
-        <w:rPr>
-          <w:sz w:val="24"/>
-          <w:lang w:val="en-US"/>
-        </w:rPr>
-        <w:t>. UART, MAX232</w:t>
-      </w:r>
-      <w:r>
-        <w:rPr>
-          <w:sz w:val="24"/>
-          <w:lang w:val="en-US"/>
-        </w:rPr>
-        <w:br/>
-        <w:t xml:space="preserve">Bus system, (took a while when </w:t>
-      </w:r>
-      <w:proofErr w:type="spellStart"/>
-      <w:r>
-        <w:rPr>
-          <w:sz w:val="24"/>
-          <w:lang w:val="en-US"/>
-        </w:rPr>
-        <w:t>finnaly</w:t>
-      </w:r>
-      <w:proofErr w:type="spellEnd"/>
-      <w:r>
-        <w:rPr>
-          <w:sz w:val="24"/>
-          <w:lang w:val="en-US"/>
-        </w:rPr>
-        <w:t xml:space="preserve"> up and running (stable) </w:t>
-      </w:r>
-      <w:r>
-        <w:rPr>
-          <w:sz w:val="24"/>
-          <w:lang w:val="en-US"/>
-        </w:rPr>
-        <w:br/>
-        <w:t xml:space="preserve">Interferences on </w:t>
-      </w:r>
-      <w:proofErr w:type="spellStart"/>
-      <w:r>
-        <w:rPr>
-          <w:sz w:val="24"/>
-          <w:lang w:val="en-US"/>
-        </w:rPr>
-        <w:t>powersuply</w:t>
-      </w:r>
-      <w:proofErr w:type="spellEnd"/>
-      <w:proofErr w:type="gramStart"/>
-      <w:r>
-        <w:rPr>
-          <w:sz w:val="24"/>
-          <w:lang w:val="en-US"/>
-        </w:rPr>
-        <w:t>,  by</w:t>
-      </w:r>
-      <w:proofErr w:type="gramEnd"/>
-      <w:r>
-        <w:rPr>
-          <w:sz w:val="24"/>
-          <w:lang w:val="en-US"/>
-        </w:rPr>
-        <w:t xml:space="preserve"> antenna …</w:t>
-      </w:r>
-      <w:r>
-        <w:rPr>
-          <w:sz w:val="24"/>
-          <w:lang w:val="en-US"/>
-        </w:rPr>
-        <w:br/>
-      </w:r>
-      <w:r>
-        <w:rPr>
-          <w:sz w:val="24"/>
-          <w:lang w:val="en-US"/>
-        </w:rPr>
-        <w:br/>
-      </w:r>
-      <w:r>
-        <w:rPr>
-          <w:sz w:val="24"/>
-          <w:lang w:val="en-US"/>
-        </w:rPr>
-        <w:br/>
-      </w:r>
-      <w:r>
-        <w:rPr>
-          <w:sz w:val="24"/>
-          <w:lang w:val="en-US"/>
-        </w:rPr>
-        <w:br/>
-      </w:r>
-      <w:r>
-        <w:rPr>
-          <w:sz w:val="24"/>
-          <w:lang w:val="en-US"/>
-        </w:rPr>
-        <w:br/>
-      </w:r>
-    </w:p>
-    <w:p>
-      <w:pPr>
         <w:pStyle w:val="ListParagraph"/>
         <w:rPr>
           <w:rFonts w:asciiTheme="majorHAnsi" w:eastAsiaTheme="majorEastAsia" w:hAnsiTheme="majorHAnsi" w:cstheme="majorBidi"/>
@@ -17909,6 +18148,10 @@
     <w:p>
       <w:pPr>
         <w:pStyle w:val="ListParagraph"/>
+        <w:numPr>
+          <w:ilvl w:val="0"/>
+          <w:numId w:val="6"/>
+        </w:numPr>
         <w:rPr>
           <w:rFonts w:asciiTheme="majorHAnsi" w:eastAsiaTheme="majorEastAsia" w:hAnsiTheme="majorHAnsi" w:cstheme="majorBidi"/>
           <w:color w:val="2E74B5" w:themeColor="accent1" w:themeShade="BF"/>
@@ -17917,10 +18160,7 @@
           <w:lang w:val="en-US"/>
         </w:rPr>
       </w:pPr>
-    </w:p>
-    <w:p>
-      <w:pPr>
-        <w:pStyle w:val="ListParagraph"/>
+      <w:r>
         <w:rPr>
           <w:rFonts w:asciiTheme="majorHAnsi" w:eastAsiaTheme="majorEastAsia" w:hAnsiTheme="majorHAnsi" w:cstheme="majorBidi"/>
           <w:color w:val="2E74B5" w:themeColor="accent1" w:themeShade="BF"/>
@@ -17928,11 +18168,10 @@
           <w:szCs w:val="32"/>
           <w:lang w:val="en-US"/>
         </w:rPr>
-      </w:pPr>
-    </w:p>
-    <w:p>
-      <w:pPr>
-        <w:pStyle w:val="ListParagraph"/>
+        <w:t>Of-</w:t>
+      </w:r>
+      <w:proofErr w:type="spellStart"/>
+      <w:r>
         <w:rPr>
           <w:rFonts w:asciiTheme="majorHAnsi" w:eastAsiaTheme="majorEastAsia" w:hAnsiTheme="majorHAnsi" w:cstheme="majorBidi"/>
           <w:color w:val="2E74B5" w:themeColor="accent1" w:themeShade="BF"/>
@@ -17940,11 +18179,10 @@
           <w:szCs w:val="32"/>
           <w:lang w:val="en-US"/>
         </w:rPr>
-      </w:pPr>
-    </w:p>
-    <w:p>
-      <w:pPr>
-        <w:pStyle w:val="ListParagraph"/>
+        <w:t>toppic</w:t>
+      </w:r>
+      <w:proofErr w:type="spellEnd"/>
+      <w:r>
         <w:rPr>
           <w:rFonts w:asciiTheme="majorHAnsi" w:eastAsiaTheme="majorEastAsia" w:hAnsiTheme="majorHAnsi" w:cstheme="majorBidi"/>
           <w:color w:val="2E74B5" w:themeColor="accent1" w:themeShade="BF"/>
@@ -17952,11 +18190,13 @@
           <w:szCs w:val="32"/>
           <w:lang w:val="en-US"/>
         </w:rPr>
-      </w:pPr>
+        <w:t xml:space="preserve">: </w:t>
+      </w:r>
     </w:p>
     <w:p>
       <w:pPr>
         <w:pStyle w:val="ListParagraph"/>
+        <w:ind w:left="360"/>
         <w:rPr>
           <w:rFonts w:asciiTheme="majorHAnsi" w:eastAsiaTheme="majorEastAsia" w:hAnsiTheme="majorHAnsi" w:cstheme="majorBidi"/>
           <w:color w:val="2E74B5" w:themeColor="accent1" w:themeShade="BF"/>
@@ -18029,6 +18269,10 @@
     <w:p>
       <w:pPr>
         <w:pStyle w:val="ListParagraph"/>
+        <w:numPr>
+          <w:ilvl w:val="0"/>
+          <w:numId w:val="6"/>
+        </w:numPr>
         <w:rPr>
           <w:rFonts w:asciiTheme="majorHAnsi" w:eastAsiaTheme="majorEastAsia" w:hAnsiTheme="majorHAnsi" w:cstheme="majorBidi"/>
           <w:color w:val="2E74B5" w:themeColor="accent1" w:themeShade="BF"/>
@@ -18037,10 +18281,7 @@
           <w:lang w:val="en-US"/>
         </w:rPr>
       </w:pPr>
-    </w:p>
-    <w:p>
-      <w:pPr>
-        <w:pStyle w:val="ListParagraph"/>
+      <w:r>
         <w:rPr>
           <w:rFonts w:asciiTheme="majorHAnsi" w:eastAsiaTheme="majorEastAsia" w:hAnsiTheme="majorHAnsi" w:cstheme="majorBidi"/>
           <w:color w:val="2E74B5" w:themeColor="accent1" w:themeShade="BF"/>
@@ -18048,11 +18289,9 @@
           <w:szCs w:val="32"/>
           <w:lang w:val="en-US"/>
         </w:rPr>
-      </w:pPr>
-    </w:p>
-    <w:p>
-      <w:pPr>
-        <w:pStyle w:val="ListParagraph"/>
+        <w:t>C</w:t>
+      </w:r>
+      <w:r>
         <w:rPr>
           <w:rFonts w:asciiTheme="majorHAnsi" w:eastAsiaTheme="majorEastAsia" w:hAnsiTheme="majorHAnsi" w:cstheme="majorBidi"/>
           <w:color w:val="2E74B5" w:themeColor="accent1" w:themeShade="BF"/>
@@ -18060,7 +18299,8 @@
           <w:szCs w:val="32"/>
           <w:lang w:val="en-US"/>
         </w:rPr>
-      </w:pPr>
+        <w:t>oncise self-evaluation</w:t>
+      </w:r>
     </w:p>
     <w:p>
       <w:pPr>
@@ -18136,6 +18376,76 @@
     </w:p>
     <w:p>
       <w:pPr>
+        <w:pStyle w:val="ListParagraph"/>
+        <w:rPr>
+          <w:rFonts w:asciiTheme="majorHAnsi" w:eastAsiaTheme="majorEastAsia" w:hAnsiTheme="majorHAnsi" w:cstheme="majorBidi"/>
+          <w:color w:val="2E74B5" w:themeColor="accent1" w:themeShade="BF"/>
+          <w:sz w:val="32"/>
+          <w:szCs w:val="32"/>
+          <w:lang w:val="en-US"/>
+        </w:rPr>
+      </w:pPr>
+    </w:p>
+    <w:p>
+      <w:pPr>
+        <w:pStyle w:val="ListParagraph"/>
+        <w:rPr>
+          <w:rFonts w:asciiTheme="majorHAnsi" w:eastAsiaTheme="majorEastAsia" w:hAnsiTheme="majorHAnsi" w:cstheme="majorBidi"/>
+          <w:color w:val="2E74B5" w:themeColor="accent1" w:themeShade="BF"/>
+          <w:sz w:val="32"/>
+          <w:szCs w:val="32"/>
+          <w:lang w:val="en-US"/>
+        </w:rPr>
+      </w:pPr>
+    </w:p>
+    <w:p>
+      <w:pPr>
+        <w:pStyle w:val="ListParagraph"/>
+        <w:rPr>
+          <w:rFonts w:asciiTheme="majorHAnsi" w:eastAsiaTheme="majorEastAsia" w:hAnsiTheme="majorHAnsi" w:cstheme="majorBidi"/>
+          <w:color w:val="2E74B5" w:themeColor="accent1" w:themeShade="BF"/>
+          <w:sz w:val="32"/>
+          <w:szCs w:val="32"/>
+          <w:lang w:val="en-US"/>
+        </w:rPr>
+      </w:pPr>
+      <w:r>
+        <w:rPr>
+          <w:rFonts w:asciiTheme="majorHAnsi" w:eastAsiaTheme="majorEastAsia" w:hAnsiTheme="majorHAnsi" w:cstheme="majorBidi"/>
+          <w:color w:val="2E74B5" w:themeColor="accent1" w:themeShade="BF"/>
+          <w:sz w:val="32"/>
+          <w:szCs w:val="32"/>
+          <w:lang w:val="en-US"/>
+        </w:rPr>
+        <w:t xml:space="preserve"> </w:t>
+      </w:r>
+    </w:p>
+    <w:p>
+      <w:pPr>
+        <w:pStyle w:val="ListParagraph"/>
+        <w:rPr>
+          <w:rFonts w:asciiTheme="majorHAnsi" w:eastAsiaTheme="majorEastAsia" w:hAnsiTheme="majorHAnsi" w:cstheme="majorBidi"/>
+          <w:color w:val="2E74B5" w:themeColor="accent1" w:themeShade="BF"/>
+          <w:sz w:val="32"/>
+          <w:szCs w:val="32"/>
+          <w:lang w:val="en-US"/>
+        </w:rPr>
+      </w:pPr>
+    </w:p>
+    <w:p>
+      <w:pPr>
+        <w:pStyle w:val="ListParagraph"/>
+        <w:rPr>
+          <w:rFonts w:asciiTheme="majorHAnsi" w:eastAsiaTheme="majorEastAsia" w:hAnsiTheme="majorHAnsi" w:cstheme="majorBidi"/>
+          <w:color w:val="2E74B5" w:themeColor="accent1" w:themeShade="BF"/>
+          <w:sz w:val="32"/>
+          <w:szCs w:val="32"/>
+          <w:lang w:val="en-US"/>
+        </w:rPr>
+      </w:pPr>
+    </w:p>
+    <w:p>
+      <w:pPr>
         <w:pStyle w:val="Heading1"/>
         <w:rPr>
           <w:lang w:val="en-US"/>
@@ -18177,17 +18487,182 @@
     </w:p>
     <w:p>
       <w:pPr>
+        <w:rPr>
+          <w:lang w:val="en-US"/>
+        </w:rPr>
+      </w:pPr>
+      <w:r>
+        <w:rPr>
+          <w:lang w:val="en-US"/>
+        </w:rPr>
+        <w:t>NFC:</w:t>
+      </w:r>
+    </w:p>
+    <w:p>
+      <w:pPr>
         <w:pStyle w:val="ListParagraph"/>
-        <w:rPr>
-          <w:lang w:val="en-US"/>
-        </w:rPr>
-      </w:pPr>
-      <w:r>
-        <w:rPr>
-          <w:lang w:val="en-US"/>
-        </w:rPr>
-        <w:t>Will be added soon.</w:t>
-      </w:r>
+        <w:numPr>
+          <w:ilvl w:val="0"/>
+          <w:numId w:val="8"/>
+        </w:numPr>
+        <w:rPr>
+          <w:lang w:val="en-US"/>
+        </w:rPr>
+      </w:pPr>
+      <w:hyperlink r:id="rId32" w:history="1">
+        <w:r>
+          <w:rPr>
+            <w:rStyle w:val="Hyperlink"/>
+            <w:lang w:val="en-US"/>
+          </w:rPr>
+          <w:t>https://developer.android.com/guide/topics/connectivity/nfc/index.html</w:t>
+        </w:r>
+      </w:hyperlink>
+    </w:p>
+    <w:p>
+      <w:pPr>
+        <w:pStyle w:val="ListParagraph"/>
+        <w:numPr>
+          <w:ilvl w:val="0"/>
+          <w:numId w:val="8"/>
+        </w:numPr>
+        <w:rPr>
+          <w:lang w:val="en-US"/>
+        </w:rPr>
+      </w:pPr>
+      <w:hyperlink r:id="rId33" w:history="1">
+        <w:r>
+          <w:rPr>
+            <w:rStyle w:val="Hyperlink"/>
+            <w:lang w:val="en-US"/>
+          </w:rPr>
+          <w:t>http://en.wikipedia.org/wiki/Near_field_communication</w:t>
+        </w:r>
+      </w:hyperlink>
+    </w:p>
+    <w:p>
+      <w:pPr>
+        <w:pStyle w:val="ListParagraph"/>
+        <w:numPr>
+          <w:ilvl w:val="0"/>
+          <w:numId w:val="8"/>
+        </w:numPr>
+        <w:rPr>
+          <w:lang w:val="en-US"/>
+        </w:rPr>
+      </w:pPr>
+      <w:hyperlink r:id="rId34" w:history="1">
+        <w:r>
+          <w:rPr>
+            <w:rStyle w:val="Hyperlink"/>
+            <w:lang w:val="en-US"/>
+          </w:rPr>
+          <w:t>http://www.digitaltrends.com/mobile/nfc-explained</w:t>
+        </w:r>
+      </w:hyperlink>
+      <w:r>
+        <w:rPr>
+          <w:lang w:val="en-US"/>
+        </w:rPr>
+        <w:t xml:space="preserve"> </w:t>
+      </w:r>
+    </w:p>
+    <w:p>
+      <w:pPr>
+        <w:pStyle w:val="ListParagraph"/>
+        <w:numPr>
+          <w:ilvl w:val="0"/>
+          <w:numId w:val="8"/>
+        </w:numPr>
+        <w:rPr>
+          <w:lang w:val="en-US"/>
+        </w:rPr>
+      </w:pPr>
+      <w:hyperlink r:id="rId35" w:history="1">
+        <w:r>
+          <w:rPr>
+            <w:rStyle w:val="Hyperlink"/>
+            <w:lang w:val="en-US"/>
+          </w:rPr>
+          <w:t>http://mashable.com/category/nfc</w:t>
+        </w:r>
+      </w:hyperlink>
+      <w:r>
+        <w:rPr>
+          <w:lang w:val="en-US"/>
+        </w:rPr>
+        <w:t xml:space="preserve"> </w:t>
+      </w:r>
+    </w:p>
+    <w:p>
+      <w:pPr>
+        <w:pStyle w:val="ListParagraph"/>
+        <w:numPr>
+          <w:ilvl w:val="0"/>
+          <w:numId w:val="8"/>
+        </w:numPr>
+        <w:rPr>
+          <w:lang w:val="en-US"/>
+        </w:rPr>
+      </w:pPr>
+      <w:hyperlink r:id="rId36" w:history="1">
+        <w:r>
+          <w:rPr>
+            <w:rStyle w:val="Hyperlink"/>
+            <w:lang w:val="en-US"/>
+          </w:rPr>
+          <w:t>http://www.identivenfc.com/en/what-is-nfc</w:t>
+        </w:r>
+      </w:hyperlink>
+    </w:p>
+    <w:p>
+      <w:pPr>
+        <w:pStyle w:val="ListParagraph"/>
+        <w:numPr>
+          <w:ilvl w:val="0"/>
+          <w:numId w:val="8"/>
+        </w:numPr>
+        <w:rPr>
+          <w:lang w:val="en-US"/>
+        </w:rPr>
+      </w:pPr>
+      <w:hyperlink r:id="rId37" w:history="1">
+        <w:r>
+          <w:rPr>
+            <w:rStyle w:val="Hyperlink"/>
+            <w:lang w:val="en-US"/>
+          </w:rPr>
+          <w:t>http://www.pcadvisor.co.uk/how-to/mobile-phone/what-is-nfc-how-nfc-works-what-it-does-3472879</w:t>
+        </w:r>
+      </w:hyperlink>
+      <w:r>
+        <w:rPr>
+          <w:lang w:val="en-US"/>
+        </w:rPr>
+        <w:t xml:space="preserve"> </w:t>
+      </w:r>
+    </w:p>
+    <w:p>
+      <w:pPr>
+        <w:rPr>
+          <w:lang w:val="en-US"/>
+        </w:rPr>
+      </w:pPr>
+    </w:p>
+    <w:p>
+      <w:pPr>
+        <w:rPr>
+          <w:lang w:val="en-US"/>
+        </w:rPr>
+      </w:pPr>
+    </w:p>
+    <w:p>
+      <w:pPr>
+        <w:pStyle w:val="ListParagraph"/>
+        <w:rPr>
+          <w:lang w:val="en-US"/>
+        </w:rPr>
+      </w:pPr>
     </w:p>
     <w:p>
       <w:pPr>
@@ -18372,7 +18847,7 @@
         </w:rPr>
         <w:br/>
       </w:r>
-      <w:hyperlink r:id="rId32" w:history="1">
+      <w:hyperlink r:id="rId38" w:history="1">
         <w:r>
           <w:rPr>
             <w:rStyle w:val="Hyperlink"/>
@@ -18660,7 +19135,7 @@
                                   <w:sz w:val="44"/>
                                   <w:szCs w:val="72"/>
                                 </w:rPr>
-                                <w:t>13</w:t>
+                                <w:t>15</w:t>
                               </w:r>
                               <w:r>
                                 <w:rPr>
@@ -18749,7 +19224,7 @@
                             <w:sz w:val="44"/>
                             <w:szCs w:val="72"/>
                           </w:rPr>
-                          <w:t>13</w:t>
+                          <w:t>15</w:t>
                         </w:r>
                         <w:r>
                           <w:rPr>
@@ -18872,7 +19347,7 @@
                                   <w:sz w:val="44"/>
                                   <w:szCs w:val="72"/>
                                 </w:rPr>
-                                <w:t>13</w:t>
+                                <w:t>15</w:t>
                               </w:r>
                               <w:r>
                                 <w:rPr>
@@ -18949,7 +19424,7 @@
                             <w:sz w:val="44"/>
                             <w:szCs w:val="72"/>
                           </w:rPr>
-                          <w:t>13</w:t>
+                          <w:t>15</w:t>
                         </w:r>
                         <w:r>
                           <w:rPr>
@@ -19084,7 +19559,7 @@
                               <w:sz w:val="44"/>
                               <w:szCs w:val="72"/>
                             </w:rPr>
-                            <w:t>12</w:t>
+                            <w:t>10</w:t>
                           </w:r>
                           <w:r>
                             <w:rPr>
@@ -19173,7 +19648,7 @@
                         <w:sz w:val="44"/>
                         <w:szCs w:val="72"/>
                       </w:rPr>
-                      <w:t>12</w:t>
+                      <w:t>10</w:t>
                     </w:r>
                     <w:r>
                       <w:rPr>
@@ -19225,7 +19700,7 @@
 
 <file path=word/numbering.xml><?xml version="1.0" encoding="utf-8"?>
 <w:numbering xmlns:wpc="http://schemas.microsoft.com/office/word/2010/wordprocessingCanvas" xmlns:mc="http://schemas.openxmlformats.org/markup-compatibility/2006" xmlns:o="urn:schemas-microsoft-com:office:office" xmlns:r="http://schemas.openxmlformats.org/officeDocument/2006/relationships" xmlns:m="http://schemas.openxmlformats.org/officeDocument/2006/math" xmlns:v="urn:schemas-microsoft-com:vml" xmlns:wp14="http://schemas.microsoft.com/office/word/2010/wordprocessingDrawing" xmlns:wp="http://schemas.openxmlformats.org/drawingml/2006/wordprocessingDrawing" xmlns:w10="urn:schemas-microsoft-com:office:word" xmlns:w="http://schemas.openxmlformats.org/wordprocessingml/2006/main" xmlns:w14="http://schemas.microsoft.com/office/word/2010/wordml" xmlns:w15="http://schemas.microsoft.com/office/word/2012/wordml" xmlns:wpg="http://schemas.microsoft.com/office/word/2010/wordprocessingGroup" xmlns:wpi="http://schemas.microsoft.com/office/word/2010/wordprocessingInk" xmlns:wne="http://schemas.microsoft.com/office/word/2006/wordml" xmlns:wps="http://schemas.microsoft.com/office/word/2010/wordprocessingShape" mc:Ignorable="w14 w15 wp14">
-  <w:abstractNum w:abstractNumId="0">
+  <w:abstractNum w:abstractNumId="0" w15:restartNumberingAfterBreak="0">
     <w:nsid w:val="01111DEB"/>
     <w:multiLevelType w:val="hybridMultilevel"/>
     <w:tmpl w:val="1CA2DC06"/>
@@ -19314,7 +19789,7 @@
       </w:pPr>
     </w:lvl>
   </w:abstractNum>
-  <w:abstractNum w:abstractNumId="1">
+  <w:abstractNum w:abstractNumId="1" w15:restartNumberingAfterBreak="0">
     <w:nsid w:val="05A255BC"/>
     <w:multiLevelType w:val="hybridMultilevel"/>
     <w:tmpl w:val="87B81D00"/>
@@ -19426,7 +19901,7 @@
       </w:rPr>
     </w:lvl>
   </w:abstractNum>
-  <w:abstractNum w:abstractNumId="2">
+  <w:abstractNum w:abstractNumId="2" w15:restartNumberingAfterBreak="0">
     <w:nsid w:val="0D7F77EA"/>
     <w:multiLevelType w:val="hybridMultilevel"/>
     <w:tmpl w:val="F788BB72"/>
@@ -19539,7 +20014,7 @@
       </w:rPr>
     </w:lvl>
   </w:abstractNum>
-  <w:abstractNum w:abstractNumId="3">
+  <w:abstractNum w:abstractNumId="3" w15:restartNumberingAfterBreak="0">
     <w:nsid w:val="2CA0309D"/>
     <w:multiLevelType w:val="hybridMultilevel"/>
     <w:tmpl w:val="A4BC4030"/>
@@ -19628,7 +20103,7 @@
       </w:pPr>
     </w:lvl>
   </w:abstractNum>
-  <w:abstractNum w:abstractNumId="4">
+  <w:abstractNum w:abstractNumId="4" w15:restartNumberingAfterBreak="0">
     <w:nsid w:val="4AB84725"/>
     <w:multiLevelType w:val="hybridMultilevel"/>
     <w:tmpl w:val="E9C236A2"/>
@@ -19740,7 +20215,7 @@
       </w:rPr>
     </w:lvl>
   </w:abstractNum>
-  <w:abstractNum w:abstractNumId="5">
+  <w:abstractNum w:abstractNumId="5" w15:restartNumberingAfterBreak="0">
     <w:nsid w:val="59B1136A"/>
     <w:multiLevelType w:val="hybridMultilevel"/>
     <w:tmpl w:val="06344CBA"/>
@@ -19853,96 +20328,108 @@
       </w:rPr>
     </w:lvl>
   </w:abstractNum>
-  <w:abstractNum w:abstractNumId="6">
+  <w:abstractNum w:abstractNumId="6" w15:restartNumberingAfterBreak="0">
     <w:nsid w:val="5F6B4CDB"/>
-    <w:multiLevelType w:val="hybridMultilevel"/>
-    <w:tmpl w:val="F370D140"/>
-    <w:lvl w:ilvl="0" w:tplc="0813000F">
+    <w:multiLevelType w:val="multilevel"/>
+    <w:tmpl w:val="478E98EA"/>
+    <w:lvl w:ilvl="0">
       <w:start w:val="1"/>
       <w:numFmt w:val="decimal"/>
       <w:lvlText w:val="%1."/>
       <w:lvlJc w:val="left"/>
       <w:pPr>
-        <w:ind w:left="720" w:hanging="360"/>
+        <w:ind w:left="360" w:hanging="360"/>
       </w:pPr>
       <w:rPr>
-        <w:rFonts w:hint="default"/>
+        <w:rFonts w:ascii="Calibri Light" w:hAnsi="Calibri Light" w:hint="default"/>
+        <w:color w:val="0070C0"/>
+        <w:sz w:val="32"/>
+        <w:szCs w:val="32"/>
       </w:rPr>
     </w:lvl>
-    <w:lvl w:ilvl="1" w:tplc="08130019">
-      <w:start w:val="1"/>
-      <w:numFmt w:val="lowerLetter"/>
-      <w:lvlText w:val="%2."/>
-      <w:lvlJc w:val="left"/>
-      <w:pPr>
-        <w:ind w:left="1440" w:hanging="360"/>
-      </w:pPr>
-    </w:lvl>
-    <w:lvl w:ilvl="2" w:tplc="0813001B" w:tentative="1">
-      <w:start w:val="1"/>
-      <w:numFmt w:val="lowerRoman"/>
-      <w:lvlText w:val="%3."/>
-      <w:lvlJc w:val="right"/>
-      <w:pPr>
-        <w:ind w:left="2160" w:hanging="180"/>
-      </w:pPr>
-    </w:lvl>
-    <w:lvl w:ilvl="3" w:tplc="0813000F" w:tentative="1">
+    <w:lvl w:ilvl="1">
       <w:start w:val="1"/>
       <w:numFmt w:val="decimal"/>
-      <w:lvlText w:val="%4."/>
+      <w:lvlText w:val="%1.%2."/>
       <w:lvlJc w:val="left"/>
       <w:pPr>
-        <w:ind w:left="2880" w:hanging="360"/>
-      </w:pPr>
+        <w:ind w:left="792" w:hanging="432"/>
+      </w:pPr>
+      <w:rPr>
+        <w:color w:val="0070C0"/>
+      </w:rPr>
     </w:lvl>
-    <w:lvl w:ilvl="4" w:tplc="08130019" w:tentative="1">
-      <w:start w:val="1"/>
-      <w:numFmt w:val="lowerLetter"/>
-      <w:lvlText w:val="%5."/>
-      <w:lvlJc w:val="left"/>
-      <w:pPr>
-        <w:ind w:left="3600" w:hanging="360"/>
-      </w:pPr>
-    </w:lvl>
-    <w:lvl w:ilvl="5" w:tplc="0813001B" w:tentative="1">
-      <w:start w:val="1"/>
-      <w:numFmt w:val="lowerRoman"/>
-      <w:lvlText w:val="%6."/>
-      <w:lvlJc w:val="right"/>
-      <w:pPr>
-        <w:ind w:left="4320" w:hanging="180"/>
-      </w:pPr>
-    </w:lvl>
-    <w:lvl w:ilvl="6" w:tplc="0813000F" w:tentative="1">
+    <w:lvl w:ilvl="2">
       <w:start w:val="1"/>
       <w:numFmt w:val="decimal"/>
-      <w:lvlText w:val="%7."/>
+      <w:lvlText w:val="%1.%2.%3."/>
       <w:lvlJc w:val="left"/>
       <w:pPr>
-        <w:ind w:left="5040" w:hanging="360"/>
-      </w:pPr>
+        <w:ind w:left="1224" w:hanging="504"/>
+      </w:pPr>
+      <w:rPr>
+        <w:rFonts w:asciiTheme="majorHAnsi" w:hAnsiTheme="majorHAnsi" w:hint="default"/>
+        <w:color w:val="0070C0"/>
+        <w:sz w:val="32"/>
+        <w:szCs w:val="32"/>
+      </w:rPr>
     </w:lvl>
-    <w:lvl w:ilvl="7" w:tplc="08130019" w:tentative="1">
+    <w:lvl w:ilvl="3">
       <w:start w:val="1"/>
-      <w:numFmt w:val="lowerLetter"/>
-      <w:lvlText w:val="%8."/>
+      <w:numFmt w:val="decimal"/>
+      <w:lvlText w:val="%1.%2.%3.%4."/>
       <w:lvlJc w:val="left"/>
       <w:pPr>
-        <w:ind w:left="5760" w:hanging="360"/>
+        <w:ind w:left="1728" w:hanging="648"/>
       </w:pPr>
     </w:lvl>
-    <w:lvl w:ilvl="8" w:tplc="0813001B" w:tentative="1">
+    <w:lvl w:ilvl="4">
       <w:start w:val="1"/>
-      <w:numFmt w:val="lowerRoman"/>
-      <w:lvlText w:val="%9."/>
-      <w:lvlJc w:val="right"/>
-      <w:pPr>
-        <w:ind w:left="6480" w:hanging="180"/>
+      <w:numFmt w:val="decimal"/>
+      <w:lvlText w:val="%1.%2.%3.%4.%5."/>
+      <w:lvlJc w:val="left"/>
+      <w:pPr>
+        <w:ind w:left="2232" w:hanging="792"/>
+      </w:pPr>
+    </w:lvl>
+    <w:lvl w:ilvl="5">
+      <w:start w:val="1"/>
+      <w:numFmt w:val="decimal"/>
+      <w:lvlText w:val="%1.%2.%3.%4.%5.%6."/>
+      <w:lvlJc w:val="left"/>
+      <w:pPr>
+        <w:ind w:left="2736" w:hanging="936"/>
+      </w:pPr>
+    </w:lvl>
+    <w:lvl w:ilvl="6">
+      <w:start w:val="1"/>
+      <w:numFmt w:val="decimal"/>
+      <w:lvlText w:val="%1.%2.%3.%4.%5.%6.%7."/>
+      <w:lvlJc w:val="left"/>
+      <w:pPr>
+        <w:ind w:left="3240" w:hanging="1080"/>
+      </w:pPr>
+    </w:lvl>
+    <w:lvl w:ilvl="7">
+      <w:start w:val="1"/>
+      <w:numFmt w:val="decimal"/>
+      <w:lvlText w:val="%1.%2.%3.%4.%5.%6.%7.%8."/>
+      <w:lvlJc w:val="left"/>
+      <w:pPr>
+        <w:ind w:left="3744" w:hanging="1224"/>
+      </w:pPr>
+    </w:lvl>
+    <w:lvl w:ilvl="8">
+      <w:start w:val="1"/>
+      <w:numFmt w:val="decimal"/>
+      <w:lvlText w:val="%1.%2.%3.%4.%5.%6.%7.%8.%9."/>
+      <w:lvlJc w:val="left"/>
+      <w:pPr>
+        <w:ind w:left="4320" w:hanging="1440"/>
       </w:pPr>
     </w:lvl>
   </w:abstractNum>
-  <w:abstractNum w:abstractNumId="7">
+  <w:abstractNum w:abstractNumId="7" w15:restartNumberingAfterBreak="0">
     <w:nsid w:val="683D31BB"/>
     <w:multiLevelType w:val="hybridMultilevel"/>
     <w:tmpl w:val="7D5CA5F4"/>
@@ -21161,6 +21648,15 @@
 </file>
 
 <file path=customXml/item3.xml><?xml version="1.0" encoding="utf-8"?>
+<?mso-contentType ?>
+<FormTemplates xmlns="http://schemas.microsoft.com/sharepoint/v3/contenttype/forms">
+  <Display>DocumentLibraryForm</Display>
+  <Edit>DocumentLibraryForm</Edit>
+  <New>DocumentLibraryForm</New>
+</FormTemplates>
+</file>
+
+<file path=customXml/item4.xml><?xml version="1.0" encoding="utf-8"?>
 <ct:contentTypeSchema xmlns:ct="http://schemas.microsoft.com/office/2006/metadata/contentType" xmlns:ma="http://schemas.microsoft.com/office/2006/metadata/properties/metaAttributes" ct:_="" ma:_="" ma:contentTypeName="Document" ma:contentTypeID="0x0101009C24344BCF34664F83A0FE1D5C558B2B" ma:contentTypeVersion="1" ma:contentTypeDescription="Een nieuw document maken." ma:contentTypeScope="" ma:versionID="3a664175fd80adc758ab1c6c6ea52538">
   <xsd:schema xmlns:xsd="http://www.w3.org/2001/XMLSchema" xmlns:xs="http://www.w3.org/2001/XMLSchema" xmlns:p="http://schemas.microsoft.com/office/2006/metadata/properties" xmlns:ns3="517d1bc4-2581-449c-b2e2-e347a84da85f" targetNamespace="http://schemas.microsoft.com/office/2006/metadata/properties" ma:root="true" ma:fieldsID="bc2ecd908748f27b4dc5ee340b3cd966" ns3:_="">
     <xsd:import namespace="517d1bc4-2581-449c-b2e2-e347a84da85f"/>
@@ -21300,15 +21796,6 @@
 </ct:contentTypeSchema>
 </file>
 
-<file path=customXml/item4.xml><?xml version="1.0" encoding="utf-8"?>
-<?mso-contentType ?>
-<FormTemplates xmlns="http://schemas.microsoft.com/sharepoint/v3/contenttype/forms">
-  <Display>DocumentLibraryForm</Display>
-  <Edit>DocumentLibraryForm</Edit>
-  <New>DocumentLibraryForm</New>
-</FormTemplates>
-</file>
-
 <file path=customXml/item5.xml><?xml version="1.0" encoding="utf-8"?>
 <b:Sources xmlns:b="http://schemas.openxmlformats.org/officeDocument/2006/bibliography" xmlns="http://schemas.openxmlformats.org/officeDocument/2006/bibliography" SelectedStyle="\APASixthEditionOfficeOnline.xsl" StyleName="APA" Version="6"/>
 </file>
@@ -21331,6 +21818,14 @@
 </file>
 
 <file path=customXml/itemProps3.xml><?xml version="1.0" encoding="utf-8"?>
+<ds:datastoreItem xmlns:ds="http://schemas.openxmlformats.org/officeDocument/2006/customXml" ds:itemID="{C3D6017A-53B2-4138-A2DE-27221426EA6B}">
+  <ds:schemaRefs>
+    <ds:schemaRef ds:uri="http://schemas.microsoft.com/sharepoint/v3/contenttype/forms"/>
+  </ds:schemaRefs>
+</ds:datastoreItem>
+</file>
+
+<file path=customXml/itemProps4.xml><?xml version="1.0" encoding="utf-8"?>
 <ds:datastoreItem xmlns:ds="http://schemas.openxmlformats.org/officeDocument/2006/customXml" ds:itemID="{497203B2-704F-45D5-AB62-C985FC55391F}">
   <ds:schemaRefs>
     <ds:schemaRef ds:uri="http://schemas.microsoft.com/office/2006/metadata/contentType"/>
@@ -21348,16 +21843,8 @@
 </ds:datastoreItem>
 </file>
 
-<file path=customXml/itemProps4.xml><?xml version="1.0" encoding="utf-8"?>
-<ds:datastoreItem xmlns:ds="http://schemas.openxmlformats.org/officeDocument/2006/customXml" ds:itemID="{C3D6017A-53B2-4138-A2DE-27221426EA6B}">
-  <ds:schemaRefs>
-    <ds:schemaRef ds:uri="http://schemas.microsoft.com/sharepoint/v3/contenttype/forms"/>
-  </ds:schemaRefs>
-</ds:datastoreItem>
-</file>
-
 <file path=customXml/itemProps5.xml><?xml version="1.0" encoding="utf-8"?>
-<ds:datastoreItem xmlns:ds="http://schemas.openxmlformats.org/officeDocument/2006/customXml" ds:itemID="{ABB9A54F-6F47-48AE-A278-D3CF58CC44D2}">
+<ds:datastoreItem xmlns:ds="http://schemas.openxmlformats.org/officeDocument/2006/customXml" ds:itemID="{E0BE0D21-4A37-4E3F-9ED3-FFEF32ABAE87}">
   <ds:schemaRefs>
     <ds:schemaRef ds:uri="http://schemas.openxmlformats.org/officeDocument/2006/bibliography"/>
   </ds:schemaRefs>

</xml_diff>